<commit_message>
Inclusão de regra de criação de variavel de ambiente
</commit_message>
<xml_diff>
--- a/Documentação De Projetos/Refazer a VM.docx
+++ b/Documentação De Projetos/Refazer a VM.docx
@@ -3,15 +3,172 @@
 <w:document xmlns:wpc="http://schemas.microsoft.com/office/word/2010/wordprocessingCanvas" xmlns:mc="http://schemas.openxmlformats.org/markup-compatibility/2006" xmlns:o="urn:schemas-microsoft-com:office:office" xmlns:r="http://schemas.openxmlformats.org/officeDocument/2006/relationships" xmlns:m="http://schemas.openxmlformats.org/officeDocument/2006/math" xmlns:v="urn:schemas-microsoft-com:vml" xmlns:wp14="http://schemas.microsoft.com/office/word/2010/wordprocessingDrawing" xmlns:wp="http://schemas.openxmlformats.org/drawingml/2006/wordprocessingDrawing" xmlns:w10="urn:schemas-microsoft-com:office:word" xmlns:w="http://schemas.openxmlformats.org/wordprocessingml/2006/main" xmlns:w14="http://schemas.microsoft.com/office/word/2010/wordml" xmlns:wpg="http://schemas.microsoft.com/office/word/2010/wordprocessingGroup" xmlns:wpi="http://schemas.microsoft.com/office/word/2010/wordprocessingInk" xmlns:wne="http://schemas.microsoft.com/office/word/2006/wordml" xmlns:wps="http://schemas.microsoft.com/office/word/2010/wordprocessingShape" mc:Ignorable="w14 wp14">
   <w:body>
     <w:p>
-      <w:r>
+      <w:pPr>
         <w:rPr>
           <w:b/>
           <w:bCs/>
           <w:sz w:val="48"/>
           <w:szCs w:val="48"/>
         </w:rPr>
-        <w:t xml:space="preserve">Criando a Máquina virtual </w:t>
-      </w:r>
+      </w:pPr>
+      <w:r>
+        <w:rPr>
+          <w:b/>
+          <w:bCs/>
+          <w:sz w:val="48"/>
+          <w:szCs w:val="48"/>
+        </w:rPr>
+        <w:t>Criando a Máquina vir</w:t>
+      </w:r>
+      <w:bookmarkStart w:id="0" w:name="_GoBack"/>
+      <w:bookmarkEnd w:id="0"/>
+      <w:r>
+        <w:rPr>
+          <w:b/>
+          <w:bCs/>
+          <w:sz w:val="48"/>
+          <w:szCs w:val="48"/>
+        </w:rPr>
+        <w:t xml:space="preserve">tual </w:t>
+      </w:r>
+    </w:p>
+    <w:p>
+      <w:pPr>
+        <w:pStyle w:val="Default"/>
+        <w:rPr>
+          <w:bCs/>
+          <w:sz w:val="16"/>
+          <w:szCs w:val="16"/>
+        </w:rPr>
+      </w:pPr>
+      <w:r>
+        <w:rPr>
+          <w:b/>
+          <w:bCs/>
+          <w:sz w:val="16"/>
+          <w:szCs w:val="16"/>
+        </w:rPr>
+        <w:t xml:space="preserve">PARA A PRIMEIRA CRIAÇÃO DA VM </w:t>
+      </w:r>
+      <w:r>
+        <w:rPr>
+          <w:bCs/>
+          <w:sz w:val="16"/>
+          <w:szCs w:val="16"/>
+        </w:rPr>
+        <w:t>Configure as variáveis de ambiente do Windows</w:t>
+      </w:r>
+    </w:p>
+    <w:p>
+      <w:pPr>
+        <w:pStyle w:val="Default"/>
+        <w:rPr>
+          <w:bCs/>
+          <w:sz w:val="16"/>
+          <w:szCs w:val="16"/>
+        </w:rPr>
+      </w:pPr>
+    </w:p>
+    <w:p>
+      <w:pPr>
+        <w:pStyle w:val="Default"/>
+        <w:rPr>
+          <w:sz w:val="16"/>
+          <w:szCs w:val="16"/>
+        </w:rPr>
+      </w:pPr>
+      <w:r>
+        <w:rPr>
+          <w:b/>
+          <w:bCs/>
+          <w:sz w:val="16"/>
+          <w:szCs w:val="16"/>
+        </w:rPr>
+        <w:t>USER</w:t>
+      </w:r>
+      <w:r>
+        <w:rPr>
+          <w:sz w:val="16"/>
+          <w:szCs w:val="16"/>
+        </w:rPr>
+        <w:t>=SEU_USUARIO_DO_GIT</w:t>
+      </w:r>
+      <w:r>
+        <w:rPr>
+          <w:sz w:val="16"/>
+          <w:szCs w:val="16"/>
+        </w:rPr>
+        <w:t xml:space="preserve"> </w:t>
+      </w:r>
+    </w:p>
+    <w:p>
+      <w:pPr>
+        <w:rPr>
+          <w:sz w:val="16"/>
+          <w:szCs w:val="16"/>
+        </w:rPr>
+      </w:pPr>
+      <w:r>
+        <w:rPr>
+          <w:rFonts w:ascii="Calibri" w:hAnsi="Calibri" w:cs="Calibri"/>
+          <w:b/>
+          <w:bCs/>
+          <w:color w:val="000000"/>
+          <w:sz w:val="16"/>
+          <w:szCs w:val="16"/>
+        </w:rPr>
+        <w:t>HOST_USER</w:t>
+      </w:r>
+      <w:r>
+        <w:rPr>
+          <w:rFonts w:ascii="Calibri" w:hAnsi="Calibri" w:cs="Calibri"/>
+          <w:color w:val="000000"/>
+          <w:sz w:val="16"/>
+          <w:szCs w:val="16"/>
+        </w:rPr>
+        <w:t>=</w:t>
+      </w:r>
+      <w:r>
+        <w:rPr>
+          <w:sz w:val="16"/>
+          <w:szCs w:val="16"/>
+        </w:rPr>
+        <w:t xml:space="preserve"> </w:t>
+      </w:r>
+      <w:r>
+        <w:rPr>
+          <w:sz w:val="16"/>
+          <w:szCs w:val="16"/>
+        </w:rPr>
+        <w:t>SEU_USUARIO_DO_GIT</w:t>
+      </w:r>
+      <w:r>
+        <w:rPr>
+          <w:sz w:val="16"/>
+          <w:szCs w:val="16"/>
+        </w:rPr>
+        <w:t xml:space="preserve"> </w:t>
+      </w:r>
+      <w:r>
+        <w:rPr>
+          <w:rFonts w:ascii="Calibri" w:hAnsi="Calibri" w:cs="Calibri"/>
+          <w:color w:val="000000"/>
+          <w:sz w:val="16"/>
+          <w:szCs w:val="16"/>
+        </w:rPr>
+        <w:t>(para colaboradores que estão fora da rede Amil, incluir também essa variável de ambiente</w:t>
+      </w:r>
+      <w:proofErr w:type="gramStart"/>
+      <w:r>
+        <w:rPr>
+          <w:rFonts w:ascii="Calibri" w:hAnsi="Calibri" w:cs="Calibri"/>
+          <w:color w:val="000000"/>
+          <w:sz w:val="16"/>
+          <w:szCs w:val="16"/>
+        </w:rPr>
+        <w:t>)</w:t>
+      </w:r>
+      <w:proofErr w:type="gramEnd"/>
     </w:p>
     <w:p>
       <w:pPr>
@@ -1813,6 +1970,7 @@
         </w:rPr>
       </w:pPr>
       <w:r>
+        <w:lastRenderedPageBreak/>
         <w:t>Rodar o comando</w:t>
       </w:r>
       <w:r>
@@ -3252,7 +3410,6 @@
           <w:sz w:val="32"/>
           <w:szCs w:val="32"/>
         </w:rPr>
-        <w:lastRenderedPageBreak/>
         <w:t xml:space="preserve">Refazer o </w:t>
       </w:r>
       <w:proofErr w:type="gramStart"/>
@@ -4175,43 +4332,43 @@
       <w:pPr>
         <w:pStyle w:val="PargrafodaLista"/>
         <w:ind w:firstLine="696"/>
-        <w:rPr>
-          <w:lang w:val="en-US"/>
-        </w:rPr>
-      </w:pPr>
-      <w:r>
-        <w:rPr>
-          <w:lang w:val="en-US"/>
-        </w:rPr>
-        <w:t xml:space="preserve">Clique </w:t>
-      </w:r>
-      <w:proofErr w:type="spellStart"/>
-      <w:r>
-        <w:rPr>
-          <w:lang w:val="en-US"/>
-        </w:rPr>
-        <w:t>em</w:t>
-      </w:r>
-      <w:proofErr w:type="spellEnd"/>
-      <w:r>
-        <w:rPr>
-          <w:lang w:val="en-US"/>
-        </w:rPr>
-        <w:t xml:space="preserve"> /project/workspace/</w:t>
-      </w:r>
-      <w:proofErr w:type="spellStart"/>
-      <w:r>
-        <w:rPr>
-          <w:lang w:val="en-US"/>
-        </w:rPr>
+      </w:pPr>
+      <w:r>
+        <w:t>Clique em /</w:t>
+      </w:r>
+      <w:proofErr w:type="spellStart"/>
+      <w:proofErr w:type="gramStart"/>
+      <w:r>
+        <w:t>project</w:t>
+      </w:r>
+      <w:proofErr w:type="spellEnd"/>
+      <w:proofErr w:type="gramEnd"/>
+      <w:r>
+        <w:t>/</w:t>
+      </w:r>
+      <w:proofErr w:type="spellStart"/>
+      <w:r>
+        <w:t>workspace</w:t>
+      </w:r>
+      <w:proofErr w:type="spellEnd"/>
+      <w:r>
+        <w:t>/</w:t>
+      </w:r>
+      <w:proofErr w:type="spellStart"/>
+      <w:r>
         <w:t>oauth</w:t>
       </w:r>
       <w:proofErr w:type="spellEnd"/>
       <w:r>
-        <w:rPr>
-          <w:lang w:val="en-US"/>
-        </w:rPr>
-        <w:t xml:space="preserve">-server/target </w:t>
+        <w:t>-server/</w:t>
+      </w:r>
+      <w:proofErr w:type="spellStart"/>
+      <w:r>
+        <w:t>target</w:t>
+      </w:r>
+      <w:proofErr w:type="spellEnd"/>
+      <w:r>
+        <w:t xml:space="preserve"> </w:t>
       </w:r>
     </w:p>
     <w:p>
@@ -4639,7 +4796,6 @@
         <w:ind w:left="0"/>
       </w:pPr>
       <w:r>
-        <w:lastRenderedPageBreak/>
         <w:t xml:space="preserve">3- Instalar </w:t>
       </w:r>
     </w:p>
@@ -6024,6 +6180,7 @@
           <w:szCs w:val="20"/>
           <w:lang w:val="en-US"/>
         </w:rPr>
+        <w:lastRenderedPageBreak/>
         <w:t>docker</w:t>
       </w:r>
       <w:proofErr w:type="spellEnd"/>
@@ -6205,9 +6362,9 @@
           <w:sz w:val="20"/>
           <w:szCs w:val="20"/>
           <w:u w:val="single"/>
-        </w:rPr>
-      </w:pPr>
-      <w:proofErr w:type="spellStart"/>
+          <w:lang w:val="en-US"/>
+        </w:rPr>
+      </w:pPr>
       <w:proofErr w:type="gramStart"/>
       <w:r>
         <w:rPr>
@@ -6216,10 +6373,10 @@
           <w:color w:val="00B0F0"/>
           <w:sz w:val="20"/>
           <w:szCs w:val="20"/>
+          <w:lang w:val="en-US"/>
         </w:rPr>
         <w:t>vagrant</w:t>
       </w:r>
-      <w:proofErr w:type="spellEnd"/>
       <w:proofErr w:type="gramEnd"/>
       <w:r>
         <w:rPr>
@@ -6228,21 +6385,10 @@
           <w:color w:val="00B0F0"/>
           <w:sz w:val="20"/>
           <w:szCs w:val="20"/>
-        </w:rPr>
-        <w:t xml:space="preserve"> </w:t>
-      </w:r>
-      <w:proofErr w:type="spellStart"/>
-      <w:r>
-        <w:rPr>
-          <w:rFonts w:ascii="Arial" w:hAnsi="Arial" w:cs="Arial"/>
-          <w:bCs/>
-          <w:color w:val="00B0F0"/>
-          <w:sz w:val="20"/>
-          <w:szCs w:val="20"/>
-        </w:rPr>
-        <w:t>halt</w:t>
-      </w:r>
-      <w:proofErr w:type="spellEnd"/>
+          <w:lang w:val="en-US"/>
+        </w:rPr>
+        <w:t xml:space="preserve"> halt</w:t>
+      </w:r>
     </w:p>
     <w:p>
       <w:pPr>
@@ -6251,45 +6397,96 @@
           <w:bCs/>
           <w:sz w:val="48"/>
           <w:szCs w:val="48"/>
-        </w:rPr>
-      </w:pPr>
+          <w:lang w:val="en-US"/>
+        </w:rPr>
+      </w:pPr>
+      <w:proofErr w:type="spellStart"/>
       <w:r>
         <w:rPr>
           <w:b/>
           <w:bCs/>
           <w:sz w:val="48"/>
           <w:szCs w:val="48"/>
-        </w:rPr>
-        <w:t xml:space="preserve">Configurar Serviço </w:t>
-      </w:r>
-      <w:proofErr w:type="spellStart"/>
+          <w:lang w:val="en-US"/>
+        </w:rPr>
+        <w:t>Configurar</w:t>
+      </w:r>
+      <w:proofErr w:type="spellEnd"/>
       <w:r>
         <w:rPr>
           <w:b/>
           <w:bCs/>
           <w:sz w:val="48"/>
           <w:szCs w:val="48"/>
-        </w:rPr>
-        <w:t>Swagger</w:t>
-      </w:r>
-      <w:proofErr w:type="spellEnd"/>
+          <w:lang w:val="en-US"/>
+        </w:rPr>
+        <w:t xml:space="preserve"> </w:t>
+      </w:r>
+      <w:proofErr w:type="spellStart"/>
       <w:r>
         <w:rPr>
           <w:b/>
           <w:bCs/>
           <w:sz w:val="48"/>
           <w:szCs w:val="48"/>
-        </w:rPr>
-        <w:t xml:space="preserve"> C#</w:t>
-      </w:r>
+          <w:lang w:val="en-US"/>
+        </w:rPr>
+        <w:t>Serviço</w:t>
+      </w:r>
+      <w:proofErr w:type="spellEnd"/>
       <w:r>
         <w:rPr>
           <w:b/>
           <w:bCs/>
           <w:sz w:val="48"/>
           <w:szCs w:val="48"/>
-        </w:rPr>
-        <w:t xml:space="preserve"> na VM.</w:t>
+          <w:lang w:val="en-US"/>
+        </w:rPr>
+        <w:t xml:space="preserve"> Swagger</w:t>
+      </w:r>
+      <w:r>
+        <w:rPr>
+          <w:b/>
+          <w:bCs/>
+          <w:sz w:val="48"/>
+          <w:szCs w:val="48"/>
+          <w:lang w:val="en-US"/>
+        </w:rPr>
+        <w:t xml:space="preserve"> C#</w:t>
+      </w:r>
+      <w:r>
+        <w:rPr>
+          <w:b/>
+          <w:bCs/>
+          <w:sz w:val="48"/>
+          <w:szCs w:val="48"/>
+          <w:lang w:val="en-US"/>
+        </w:rPr>
+        <w:t xml:space="preserve"> </w:t>
+      </w:r>
+      <w:proofErr w:type="spellStart"/>
+      <w:proofErr w:type="gramStart"/>
+      <w:r>
+        <w:rPr>
+          <w:b/>
+          <w:bCs/>
+          <w:sz w:val="48"/>
+          <w:szCs w:val="48"/>
+          <w:lang w:val="en-US"/>
+        </w:rPr>
+        <w:t>na</w:t>
+      </w:r>
+      <w:proofErr w:type="spellEnd"/>
+      <w:proofErr w:type="gramEnd"/>
+      <w:r>
+        <w:rPr>
+          <w:b/>
+          <w:bCs/>
+          <w:sz w:val="48"/>
+          <w:szCs w:val="48"/>
+          <w:lang w:val="en-US"/>
+        </w:rPr>
+        <w:t xml:space="preserve"> VM.</w:t>
       </w:r>
     </w:p>
     <w:p>
@@ -6610,7 +6807,6 @@
         <w:ind w:left="708"/>
       </w:pPr>
       <w:r>
-        <w:lastRenderedPageBreak/>
         <w:t xml:space="preserve">Crie um novo Site </w:t>
       </w:r>
     </w:p>
@@ -6789,6 +6985,7 @@
         <w:ind w:left="708"/>
       </w:pPr>
       <w:r>
+        <w:lastRenderedPageBreak/>
         <w:t xml:space="preserve">Node do Site: </w:t>
       </w:r>
       <w:proofErr w:type="spellStart"/>
@@ -6842,7 +7039,6 @@
         <w:ind w:left="708"/>
       </w:pPr>
       <w:r>
-        <w:lastRenderedPageBreak/>
         <w:t xml:space="preserve">Nome do Host: </w:t>
       </w:r>
       <w:proofErr w:type="gramStart"/>
@@ -7226,6 +7422,7 @@
         <w:rPr>
           <w:b/>
         </w:rPr>
+        <w:lastRenderedPageBreak/>
         <w:t>Obs</w:t>
       </w:r>
       <w:proofErr w:type="spellEnd"/>
@@ -7348,7 +7545,6 @@
           <w:noProof/>
           <w:lang w:eastAsia="pt-BR"/>
         </w:rPr>
-        <w:lastRenderedPageBreak/>
         <w:drawing>
           <wp:inline distT="0" distB="0" distL="0" distR="0">
             <wp:extent cx="5397500" cy="2268220"/>
@@ -7866,6 +8062,7 @@
           <w:szCs w:val="20"/>
           <w:lang w:val="en-US"/>
         </w:rPr>
+        <w:lastRenderedPageBreak/>
         <w:t>docker</w:t>
       </w:r>
       <w:proofErr w:type="spellEnd"/>
@@ -8224,7 +8421,6 @@
           <w:sz w:val="48"/>
           <w:szCs w:val="48"/>
         </w:rPr>
-        <w:lastRenderedPageBreak/>
         <w:t>Teste no front</w:t>
       </w:r>
     </w:p>
@@ -8506,6 +8702,7 @@
           <w:sz w:val="48"/>
           <w:szCs w:val="48"/>
         </w:rPr>
+        <w:lastRenderedPageBreak/>
         <w:t>Correção de testes no front</w:t>
       </w:r>
     </w:p>
@@ -8795,6 +8992,7 @@
           <w:noProof/>
           <w:lang w:eastAsia="pt-BR"/>
         </w:rPr>
+        <w:lastRenderedPageBreak/>
         <w:drawing>
           <wp:inline distT="0" distB="0" distL="0" distR="0" wp14:anchorId="785B0272" wp14:editId="5679C2A7">
             <wp:extent cx="4870602" cy="3096618"/>
@@ -8848,7 +9046,6 @@
           <w:sz w:val="48"/>
           <w:szCs w:val="48"/>
         </w:rPr>
-        <w:lastRenderedPageBreak/>
         <w:t>Verificar logs de acesso na VM</w:t>
       </w:r>
     </w:p>
@@ -9437,6 +9634,7 @@
           <w:szCs w:val="14"/>
           <w:lang w:eastAsia="pt-BR"/>
         </w:rPr>
+        <w:lastRenderedPageBreak/>
         <w:t xml:space="preserve">  </w:t>
       </w:r>
       <w:proofErr w:type="gramStart"/>
@@ -9480,7 +9678,6 @@
           <w:noProof/>
           <w:lang w:eastAsia="pt-BR"/>
         </w:rPr>
-        <w:lastRenderedPageBreak/>
         <w:drawing>
           <wp:inline distT="0" distB="0" distL="0" distR="0" wp14:anchorId="4E772E8E" wp14:editId="2EC097CE">
             <wp:extent cx="5400040" cy="3037904"/>
@@ -10415,6 +10612,7 @@
           <w:rFonts w:ascii="Lucida Console" w:hAnsi="Lucida Console" w:cs="Lucida Console"/>
           <w:sz w:val="18"/>
           <w:szCs w:val="18"/>
+          <w:lang w:val="en-US"/>
         </w:rPr>
       </w:pPr>
       <w:proofErr w:type="spellStart"/>
@@ -10424,24 +10622,27 @@
           <w:rFonts w:ascii="Lucida Console" w:hAnsi="Lucida Console" w:cs="Lucida Console"/>
           <w:sz w:val="18"/>
           <w:szCs w:val="18"/>
+          <w:lang w:val="en-US"/>
         </w:rPr>
         <w:t>docker</w:t>
       </w:r>
-      <w:proofErr w:type="gramEnd"/>
+      <w:proofErr w:type="spellEnd"/>
       <w:r>
         <w:rPr>
           <w:rFonts w:ascii="Lucida Console" w:hAnsi="Lucida Console" w:cs="Lucida Console"/>
           <w:sz w:val="18"/>
           <w:szCs w:val="18"/>
+          <w:lang w:val="en-US"/>
         </w:rPr>
         <w:t>-grunt</w:t>
       </w:r>
-      <w:proofErr w:type="spellEnd"/>
+      <w:proofErr w:type="gramEnd"/>
       <w:r>
         <w:rPr>
           <w:rFonts w:ascii="Lucida Console" w:hAnsi="Lucida Console" w:cs="Lucida Console"/>
           <w:sz w:val="18"/>
           <w:szCs w:val="18"/>
+          <w:lang w:val="en-US"/>
         </w:rPr>
         <w:t xml:space="preserve"> </w:t>
       </w:r>
@@ -10451,23 +10652,55 @@
           <w:rFonts w:ascii="Lucida Console" w:hAnsi="Lucida Console" w:cs="Lucida Console"/>
           <w:sz w:val="18"/>
           <w:szCs w:val="18"/>
+          <w:lang w:val="en-US"/>
         </w:rPr>
         <w:t>build:dev</w:t>
       </w:r>
       <w:proofErr w:type="spellEnd"/>
     </w:p>
-    <w:p/>
-    <w:p/>
-    <w:p>
-      <w:proofErr w:type="spellStart"/>
-      <w:r>
+    <w:p>
+      <w:pPr>
+        <w:rPr>
+          <w:lang w:val="en-US"/>
+        </w:rPr>
+      </w:pPr>
+    </w:p>
+    <w:p>
+      <w:pPr>
+        <w:rPr>
+          <w:lang w:val="en-US"/>
+        </w:rPr>
+      </w:pPr>
+    </w:p>
+    <w:p>
+      <w:pPr>
+        <w:rPr>
+          <w:lang w:val="en-US"/>
+        </w:rPr>
+      </w:pPr>
+      <w:proofErr w:type="gramStart"/>
+      <w:r>
+        <w:rPr>
+          <w:lang w:val="en-US"/>
+        </w:rPr>
         <w:lastRenderedPageBreak/>
-        <w:t>Likes</w:t>
-      </w:r>
-      <w:proofErr w:type="spellEnd"/>
-      <w:r>
-        <w:t xml:space="preserve"> para estudar.</w:t>
-      </w:r>
+        <w:t xml:space="preserve">Likes para </w:t>
+      </w:r>
+      <w:proofErr w:type="spellStart"/>
+      <w:r>
+        <w:rPr>
+          <w:lang w:val="en-US"/>
+        </w:rPr>
+        <w:t>estudar</w:t>
+      </w:r>
+      <w:proofErr w:type="spellEnd"/>
+      <w:r>
+        <w:rPr>
+          <w:lang w:val="en-US"/>
+        </w:rPr>
+        <w:t>.</w:t>
+      </w:r>
+      <w:proofErr w:type="gramEnd"/>
     </w:p>
     <w:p>
       <w:proofErr w:type="spellStart"/>
@@ -10489,7 +10722,6 @@
           <w:sz w:val="20"/>
           <w:szCs w:val="20"/>
           <w:shd w:val="clear" w:color="auto" w:fill="F2F4F8"/>
-          <w:lang w:val="en-US"/>
         </w:rPr>
       </w:pPr>
       <w:hyperlink r:id="rId37" w:history="1">
@@ -10506,14 +10738,17 @@
       </w:hyperlink>
     </w:p>
     <w:p>
-      <w:proofErr w:type="spellStart"/>
+      <w:pPr>
+        <w:rPr>
+          <w:lang w:val="en-US"/>
+        </w:rPr>
+      </w:pPr>
       <w:proofErr w:type="gramStart"/>
       <w:r>
-        <w:t>Docker</w:t>
-      </w:r>
-      <w:proofErr w:type="spellEnd"/>
-      <w:r>
-        <w:t xml:space="preserve"> :</w:t>
+        <w:rPr>
+          <w:lang w:val="en-US"/>
+        </w:rPr>
+        <w:t>Docker :</w:t>
       </w:r>
       <w:proofErr w:type="gramEnd"/>
     </w:p>
@@ -10569,8 +10804,6 @@
         </w:rPr>
         <w:t>http://github.amil.com.br/multicanal-prd/vm/wiki</w:t>
       </w:r>
-      <w:bookmarkStart w:id="0" w:name="_GoBack"/>
-      <w:bookmarkEnd w:id="0"/>
     </w:p>
     <w:p>
       <w:pPr>
@@ -10582,7 +10815,21 @@
           <w:shd w:val="clear" w:color="auto" w:fill="F2F4F8"/>
         </w:rPr>
       </w:pPr>
-      <w:r>
+      <w:hyperlink r:id="rId38" w:history="1">
+        <w:r>
+          <w:rPr>
+            <w:rStyle w:val="Hyperlink"/>
+            <w:rFonts w:ascii="Arial" w:hAnsi="Arial" w:cs="Arial"/>
+            <w:sz w:val="20"/>
+            <w:szCs w:val="20"/>
+            <w:shd w:val="clear" w:color="auto" w:fill="F2F4F8"/>
+          </w:rPr>
+          <w:t>https://imasters.com.br/infra/migrando-de-vms-para-containers/?trace=1519021197&amp;source=single</w:t>
+        </w:r>
+      </w:hyperlink>
+    </w:p>
+    <w:p>
+      <w:pPr>
         <w:rPr>
           <w:rStyle w:val="Hyperlink"/>
           <w:rFonts w:ascii="Arial" w:hAnsi="Arial" w:cs="Arial"/>
@@ -10590,9 +10837,10 @@
           <w:szCs w:val="20"/>
           <w:shd w:val="clear" w:color="auto" w:fill="F2F4F8"/>
         </w:rPr>
-        <w:fldChar w:fldCharType="begin"/>
-      </w:r>
-      <w:r>
+      </w:pPr>
+    </w:p>
+    <w:p>
+      <w:pPr>
         <w:rPr>
           <w:rStyle w:val="Hyperlink"/>
           <w:rFonts w:ascii="Arial" w:hAnsi="Arial" w:cs="Arial"/>
@@ -10600,81 +10848,8 @@
           <w:szCs w:val="20"/>
           <w:shd w:val="clear" w:color="auto" w:fill="F2F4F8"/>
         </w:rPr>
-        <w:instrText xml:space="preserve"> HYPERLINK "</w:instrText>
-      </w:r>
-      <w:r>
-        <w:rPr>
-          <w:rStyle w:val="Hyperlink"/>
-          <w:rFonts w:ascii="Arial" w:hAnsi="Arial" w:cs="Arial"/>
-          <w:sz w:val="20"/>
-          <w:szCs w:val="20"/>
-          <w:shd w:val="clear" w:color="auto" w:fill="F2F4F8"/>
-        </w:rPr>
-        <w:instrText>https://imasters.com.br/infra/migrando-de-vms-para-containers/?trace=1519021197&amp;source=single</w:instrText>
-      </w:r>
-      <w:r>
-        <w:rPr>
-          <w:rStyle w:val="Hyperlink"/>
-          <w:rFonts w:ascii="Arial" w:hAnsi="Arial" w:cs="Arial"/>
-          <w:sz w:val="20"/>
-          <w:szCs w:val="20"/>
-          <w:shd w:val="clear" w:color="auto" w:fill="F2F4F8"/>
-        </w:rPr>
-        <w:instrText xml:space="preserve">" </w:instrText>
-      </w:r>
-      <w:r>
-        <w:rPr>
-          <w:rStyle w:val="Hyperlink"/>
-          <w:rFonts w:ascii="Arial" w:hAnsi="Arial" w:cs="Arial"/>
-          <w:sz w:val="20"/>
-          <w:szCs w:val="20"/>
-          <w:shd w:val="clear" w:color="auto" w:fill="F2F4F8"/>
-        </w:rPr>
-        <w:fldChar w:fldCharType="separate"/>
-      </w:r>
-      <w:r>
-        <w:rPr>
-          <w:rStyle w:val="Hyperlink"/>
-          <w:rFonts w:ascii="Arial" w:hAnsi="Arial" w:cs="Arial"/>
-          <w:sz w:val="20"/>
-          <w:szCs w:val="20"/>
-          <w:shd w:val="clear" w:color="auto" w:fill="F2F4F8"/>
-        </w:rPr>
-        <w:t>https://imasters.com.br/infra/migrando-de-vms-para-containers/?trace=1519021197&amp;source=single</w:t>
-      </w:r>
-      <w:r>
-        <w:rPr>
-          <w:rStyle w:val="Hyperlink"/>
-          <w:rFonts w:ascii="Arial" w:hAnsi="Arial" w:cs="Arial"/>
-          <w:sz w:val="20"/>
-          <w:szCs w:val="20"/>
-          <w:shd w:val="clear" w:color="auto" w:fill="F2F4F8"/>
-        </w:rPr>
-        <w:fldChar w:fldCharType="end"/>
-      </w:r>
-    </w:p>
-    <w:p>
-      <w:pPr>
-        <w:rPr>
-          <w:rStyle w:val="Hyperlink"/>
-          <w:rFonts w:ascii="Arial" w:hAnsi="Arial" w:cs="Arial"/>
-          <w:sz w:val="20"/>
-          <w:szCs w:val="20"/>
-          <w:shd w:val="clear" w:color="auto" w:fill="F2F4F8"/>
-        </w:rPr>
-      </w:pPr>
-    </w:p>
-    <w:p>
-      <w:pPr>
-        <w:rPr>
-          <w:rStyle w:val="Hyperlink"/>
-          <w:rFonts w:ascii="Arial" w:hAnsi="Arial" w:cs="Arial"/>
-          <w:sz w:val="20"/>
-          <w:szCs w:val="20"/>
-          <w:shd w:val="clear" w:color="auto" w:fill="F2F4F8"/>
-        </w:rPr>
-      </w:pPr>
-      <w:hyperlink r:id="rId38" w:history="1">
+      </w:pPr>
+      <w:hyperlink r:id="rId39" w:history="1">
         <w:r>
           <w:rPr>
             <w:rStyle w:val="Hyperlink"/>

</xml_diff>

<commit_message>
Inclui nova regra no refazer vm
</commit_message>
<xml_diff>
--- a/Documentação De Projetos/Refazer a VM.docx
+++ b/Documentação De Projetos/Refazer a VM.docx
@@ -18,18 +18,7 @@
           <w:sz w:val="48"/>
           <w:szCs w:val="48"/>
         </w:rPr>
-        <w:t>Criando a Máquina vir</w:t>
-      </w:r>
-      <w:bookmarkStart w:id="0" w:name="_GoBack"/>
-      <w:bookmarkEnd w:id="0"/>
-      <w:r>
-        <w:rPr>
-          <w:b/>
-          <w:bCs/>
-          <w:sz w:val="48"/>
-          <w:szCs w:val="48"/>
-        </w:rPr>
-        <w:t xml:space="preserve">tual </w:t>
+        <w:t xml:space="preserve">Criando a Máquina virtual </w:t>
       </w:r>
     </w:p>
     <w:p>
@@ -103,51 +92,23 @@
     </w:p>
     <w:p>
       <w:pPr>
-        <w:rPr>
-          <w:sz w:val="16"/>
-          <w:szCs w:val="16"/>
-        </w:rPr>
-      </w:pPr>
-      <w:r>
-        <w:rPr>
-          <w:rFonts w:ascii="Calibri" w:hAnsi="Calibri" w:cs="Calibri"/>
-          <w:b/>
-          <w:bCs/>
-          <w:color w:val="000000"/>
-          <w:sz w:val="16"/>
-          <w:szCs w:val="16"/>
-        </w:rPr>
-        <w:t>HOST_USER</w:t>
-      </w:r>
-      <w:r>
         <w:rPr>
           <w:rFonts w:ascii="Calibri" w:hAnsi="Calibri" w:cs="Calibri"/>
           <w:color w:val="000000"/>
           <w:sz w:val="16"/>
           <w:szCs w:val="16"/>
         </w:rPr>
-        <w:t>=</w:t>
-      </w:r>
-      <w:r>
-        <w:rPr>
+      </w:pPr>
+      <w:r>
+        <w:rPr>
+          <w:rFonts w:ascii="Calibri" w:hAnsi="Calibri" w:cs="Calibri"/>
+          <w:b/>
+          <w:bCs/>
+          <w:color w:val="000000"/>
           <w:sz w:val="16"/>
           <w:szCs w:val="16"/>
         </w:rPr>
-        <w:t xml:space="preserve"> </w:t>
-      </w:r>
-      <w:r>
-        <w:rPr>
-          <w:sz w:val="16"/>
-          <w:szCs w:val="16"/>
-        </w:rPr>
-        <w:t>SEU_USUARIO_DO_GIT</w:t>
-      </w:r>
-      <w:r>
-        <w:rPr>
-          <w:sz w:val="16"/>
-          <w:szCs w:val="16"/>
-        </w:rPr>
-        <w:t xml:space="preserve"> </w:t>
+        <w:t>HOST_USER</w:t>
       </w:r>
       <w:r>
         <w:rPr>
@@ -156,9 +117,29 @@
           <w:sz w:val="16"/>
           <w:szCs w:val="16"/>
         </w:rPr>
-        <w:t>(para colaboradores que estão fora da rede Amil, incluir também essa variável de ambiente</w:t>
-      </w:r>
-      <w:proofErr w:type="gramStart"/>
+        <w:t>=</w:t>
+      </w:r>
+      <w:r>
+        <w:rPr>
+          <w:sz w:val="16"/>
+          <w:szCs w:val="16"/>
+        </w:rPr>
+        <w:t xml:space="preserve"> </w:t>
+      </w:r>
+      <w:r>
+        <w:rPr>
+          <w:sz w:val="16"/>
+          <w:szCs w:val="16"/>
+        </w:rPr>
+        <w:t>SEU_USUARIO_DO_GIT</w:t>
+      </w:r>
+      <w:r>
+        <w:rPr>
+          <w:sz w:val="16"/>
+          <w:szCs w:val="16"/>
+        </w:rPr>
+        <w:t xml:space="preserve"> </w:t>
+      </w:r>
       <w:r>
         <w:rPr>
           <w:rFonts w:ascii="Calibri" w:hAnsi="Calibri" w:cs="Calibri"/>
@@ -166,9 +147,367 @@
           <w:sz w:val="16"/>
           <w:szCs w:val="16"/>
         </w:rPr>
+        <w:t>(para colaboradores que estão fora da rede Amil, incluir também essa variável de ambiente</w:t>
+      </w:r>
+      <w:proofErr w:type="gramStart"/>
+      <w:r>
+        <w:rPr>
+          <w:rFonts w:ascii="Calibri" w:hAnsi="Calibri" w:cs="Calibri"/>
+          <w:color w:val="000000"/>
+          <w:sz w:val="16"/>
+          <w:szCs w:val="16"/>
+        </w:rPr>
         <w:t>)</w:t>
       </w:r>
       <w:proofErr w:type="gramEnd"/>
+    </w:p>
+    <w:p>
+      <w:pPr>
+        <w:rPr>
+          <w:rFonts w:ascii="Calibri" w:hAnsi="Calibri" w:cs="Calibri"/>
+          <w:color w:val="000000"/>
+          <w:sz w:val="16"/>
+          <w:szCs w:val="16"/>
+        </w:rPr>
+      </w:pPr>
+    </w:p>
+    <w:p>
+      <w:pPr>
+        <w:shd w:val="clear" w:color="auto" w:fill="FFFFFF"/>
+        <w:spacing w:before="360" w:after="240" w:line="240" w:lineRule="auto"/>
+        <w:outlineLvl w:val="3"/>
+        <w:rPr>
+          <w:rFonts w:ascii="Segoe UI" w:eastAsia="Times New Roman" w:hAnsi="Segoe UI" w:cs="Segoe UI"/>
+          <w:b/>
+          <w:bCs/>
+          <w:color w:val="333333"/>
+          <w:sz w:val="24"/>
+          <w:szCs w:val="24"/>
+          <w:lang w:eastAsia="pt-BR"/>
+        </w:rPr>
+      </w:pPr>
+      <w:r>
+        <w:rPr>
+          <w:rFonts w:ascii="Segoe UI" w:eastAsia="Times New Roman" w:hAnsi="Segoe UI" w:cs="Segoe UI"/>
+          <w:b/>
+          <w:bCs/>
+          <w:color w:val="333333"/>
+          <w:sz w:val="24"/>
+          <w:szCs w:val="24"/>
+          <w:lang w:eastAsia="pt-BR"/>
+        </w:rPr>
+        <w:t xml:space="preserve">Máquinas com Windows </w:t>
+      </w:r>
+      <w:proofErr w:type="gramStart"/>
+      <w:r>
+        <w:rPr>
+          <w:rFonts w:ascii="Segoe UI" w:eastAsia="Times New Roman" w:hAnsi="Segoe UI" w:cs="Segoe UI"/>
+          <w:b/>
+          <w:bCs/>
+          <w:color w:val="333333"/>
+          <w:sz w:val="24"/>
+          <w:szCs w:val="24"/>
+          <w:lang w:eastAsia="pt-BR"/>
+        </w:rPr>
+        <w:t>8</w:t>
+      </w:r>
+      <w:proofErr w:type="gramEnd"/>
+    </w:p>
+    <w:p>
+      <w:pPr>
+        <w:shd w:val="clear" w:color="auto" w:fill="F7F7F7"/>
+        <w:tabs>
+          <w:tab w:val="left" w:pos="916"/>
+          <w:tab w:val="left" w:pos="1832"/>
+          <w:tab w:val="left" w:pos="2748"/>
+          <w:tab w:val="left" w:pos="3664"/>
+          <w:tab w:val="left" w:pos="4580"/>
+          <w:tab w:val="left" w:pos="5496"/>
+          <w:tab w:val="left" w:pos="6412"/>
+          <w:tab w:val="left" w:pos="7328"/>
+          <w:tab w:val="left" w:pos="8244"/>
+          <w:tab w:val="left" w:pos="9160"/>
+          <w:tab w:val="left" w:pos="10076"/>
+          <w:tab w:val="left" w:pos="10992"/>
+          <w:tab w:val="left" w:pos="11908"/>
+          <w:tab w:val="left" w:pos="12824"/>
+          <w:tab w:val="left" w:pos="13740"/>
+          <w:tab w:val="left" w:pos="14656"/>
+        </w:tabs>
+        <w:spacing w:after="0" w:line="240" w:lineRule="auto"/>
+        <w:rPr>
+          <w:rFonts w:ascii="Consolas" w:eastAsia="Times New Roman" w:hAnsi="Consolas" w:cs="Consolas"/>
+          <w:color w:val="333333"/>
+          <w:sz w:val="12"/>
+          <w:szCs w:val="12"/>
+          <w:bdr w:val="none" w:sz="0" w:space="0" w:color="auto" w:frame="1"/>
+          <w:lang w:eastAsia="pt-BR"/>
+        </w:rPr>
+      </w:pPr>
+      <w:r>
+        <w:rPr>
+          <w:rFonts w:ascii="Consolas" w:eastAsia="Times New Roman" w:hAnsi="Consolas" w:cs="Consolas"/>
+          <w:color w:val="333333"/>
+          <w:sz w:val="12"/>
+          <w:szCs w:val="12"/>
+          <w:bdr w:val="none" w:sz="0" w:space="0" w:color="auto" w:frame="1"/>
+          <w:lang w:eastAsia="pt-BR"/>
+        </w:rPr>
+        <w:t xml:space="preserve">  -&gt; Para habilitar virtualização via hardware é necessário desabilitar o </w:t>
+      </w:r>
+      <w:proofErr w:type="spellStart"/>
+      <w:r>
+        <w:rPr>
+          <w:rFonts w:ascii="Consolas" w:eastAsia="Times New Roman" w:hAnsi="Consolas" w:cs="Consolas"/>
+          <w:color w:val="333333"/>
+          <w:sz w:val="12"/>
+          <w:szCs w:val="12"/>
+          <w:bdr w:val="none" w:sz="0" w:space="0" w:color="auto" w:frame="1"/>
+          <w:lang w:eastAsia="pt-BR"/>
+        </w:rPr>
+        <w:t>Hiper-V</w:t>
+      </w:r>
+      <w:proofErr w:type="spellEnd"/>
+      <w:r>
+        <w:rPr>
+          <w:rFonts w:ascii="Consolas" w:eastAsia="Times New Roman" w:hAnsi="Consolas" w:cs="Consolas"/>
+          <w:color w:val="333333"/>
+          <w:sz w:val="12"/>
+          <w:szCs w:val="12"/>
+          <w:bdr w:val="none" w:sz="0" w:space="0" w:color="auto" w:frame="1"/>
+          <w:lang w:eastAsia="pt-BR"/>
+        </w:rPr>
+        <w:t xml:space="preserve">, abrir o </w:t>
+      </w:r>
+      <w:proofErr w:type="spellStart"/>
+      <w:r>
+        <w:rPr>
+          <w:rFonts w:ascii="Consolas" w:eastAsia="Times New Roman" w:hAnsi="Consolas" w:cs="Consolas"/>
+          <w:color w:val="333333"/>
+          <w:sz w:val="12"/>
+          <w:szCs w:val="12"/>
+          <w:bdr w:val="none" w:sz="0" w:space="0" w:color="auto" w:frame="1"/>
+          <w:lang w:eastAsia="pt-BR"/>
+        </w:rPr>
+        <w:t>prompt</w:t>
+      </w:r>
+      <w:proofErr w:type="spellEnd"/>
+      <w:r>
+        <w:rPr>
+          <w:rFonts w:ascii="Consolas" w:eastAsia="Times New Roman" w:hAnsi="Consolas" w:cs="Consolas"/>
+          <w:color w:val="333333"/>
+          <w:sz w:val="12"/>
+          <w:szCs w:val="12"/>
+          <w:bdr w:val="none" w:sz="0" w:space="0" w:color="auto" w:frame="1"/>
+          <w:lang w:eastAsia="pt-BR"/>
+        </w:rPr>
+        <w:t xml:space="preserve"> como </w:t>
+      </w:r>
+      <w:proofErr w:type="spellStart"/>
+      <w:r>
+        <w:rPr>
+          <w:rFonts w:ascii="Consolas" w:eastAsia="Times New Roman" w:hAnsi="Consolas" w:cs="Consolas"/>
+          <w:color w:val="333333"/>
+          <w:sz w:val="12"/>
+          <w:szCs w:val="12"/>
+          <w:bdr w:val="none" w:sz="0" w:space="0" w:color="auto" w:frame="1"/>
+          <w:lang w:eastAsia="pt-BR"/>
+        </w:rPr>
+        <w:t>Admin</w:t>
+      </w:r>
+      <w:proofErr w:type="spellEnd"/>
+      <w:r>
+        <w:rPr>
+          <w:rFonts w:ascii="Consolas" w:eastAsia="Times New Roman" w:hAnsi="Consolas" w:cs="Consolas"/>
+          <w:color w:val="333333"/>
+          <w:sz w:val="12"/>
+          <w:szCs w:val="12"/>
+          <w:bdr w:val="none" w:sz="0" w:space="0" w:color="auto" w:frame="1"/>
+          <w:lang w:eastAsia="pt-BR"/>
+        </w:rPr>
+        <w:t xml:space="preserve"> e executar:</w:t>
+      </w:r>
+    </w:p>
+    <w:p>
+      <w:pPr>
+        <w:shd w:val="clear" w:color="auto" w:fill="F7F7F7"/>
+        <w:tabs>
+          <w:tab w:val="left" w:pos="916"/>
+          <w:tab w:val="left" w:pos="1832"/>
+          <w:tab w:val="left" w:pos="2748"/>
+          <w:tab w:val="left" w:pos="3664"/>
+          <w:tab w:val="left" w:pos="4580"/>
+          <w:tab w:val="left" w:pos="5496"/>
+          <w:tab w:val="left" w:pos="6412"/>
+          <w:tab w:val="left" w:pos="7328"/>
+          <w:tab w:val="left" w:pos="8244"/>
+          <w:tab w:val="left" w:pos="9160"/>
+          <w:tab w:val="left" w:pos="10076"/>
+          <w:tab w:val="left" w:pos="10992"/>
+          <w:tab w:val="left" w:pos="11908"/>
+          <w:tab w:val="left" w:pos="12824"/>
+          <w:tab w:val="left" w:pos="13740"/>
+          <w:tab w:val="left" w:pos="14656"/>
+        </w:tabs>
+        <w:spacing w:after="0" w:line="240" w:lineRule="auto"/>
+        <w:rPr>
+          <w:rFonts w:ascii="Consolas" w:eastAsia="Times New Roman" w:hAnsi="Consolas" w:cs="Consolas"/>
+          <w:color w:val="333333"/>
+          <w:sz w:val="12"/>
+          <w:szCs w:val="12"/>
+          <w:bdr w:val="none" w:sz="0" w:space="0" w:color="auto" w:frame="1"/>
+          <w:lang w:val="en-US" w:eastAsia="pt-BR"/>
+        </w:rPr>
+      </w:pPr>
+      <w:r>
+        <w:rPr>
+          <w:rFonts w:ascii="Consolas" w:eastAsia="Times New Roman" w:hAnsi="Consolas" w:cs="Consolas"/>
+          <w:color w:val="333333"/>
+          <w:sz w:val="12"/>
+          <w:szCs w:val="12"/>
+          <w:bdr w:val="none" w:sz="0" w:space="0" w:color="auto" w:frame="1"/>
+          <w:lang w:eastAsia="pt-BR"/>
+        </w:rPr>
+        <w:t xml:space="preserve">  </w:t>
+      </w:r>
+      <w:r>
+        <w:rPr>
+          <w:rFonts w:ascii="Consolas" w:eastAsia="Times New Roman" w:hAnsi="Consolas" w:cs="Consolas"/>
+          <w:color w:val="333333"/>
+          <w:sz w:val="12"/>
+          <w:szCs w:val="12"/>
+          <w:bdr w:val="none" w:sz="0" w:space="0" w:color="auto" w:frame="1"/>
+          <w:lang w:val="en-US" w:eastAsia="pt-BR"/>
+        </w:rPr>
+        <w:t xml:space="preserve">-&gt; </w:t>
+      </w:r>
+      <w:proofErr w:type="spellStart"/>
+      <w:proofErr w:type="gramStart"/>
+      <w:r>
+        <w:rPr>
+          <w:rFonts w:ascii="Consolas" w:eastAsia="Times New Roman" w:hAnsi="Consolas" w:cs="Consolas"/>
+          <w:color w:val="333333"/>
+          <w:sz w:val="12"/>
+          <w:szCs w:val="12"/>
+          <w:bdr w:val="none" w:sz="0" w:space="0" w:color="auto" w:frame="1"/>
+          <w:lang w:val="en-US" w:eastAsia="pt-BR"/>
+        </w:rPr>
+        <w:t>bcdedit</w:t>
+      </w:r>
+      <w:proofErr w:type="spellEnd"/>
+      <w:proofErr w:type="gramEnd"/>
+      <w:r>
+        <w:rPr>
+          <w:rFonts w:ascii="Consolas" w:eastAsia="Times New Roman" w:hAnsi="Consolas" w:cs="Consolas"/>
+          <w:color w:val="333333"/>
+          <w:sz w:val="12"/>
+          <w:szCs w:val="12"/>
+          <w:bdr w:val="none" w:sz="0" w:space="0" w:color="auto" w:frame="1"/>
+          <w:lang w:val="en-US" w:eastAsia="pt-BR"/>
+        </w:rPr>
+        <w:t xml:space="preserve"> /set {current} </w:t>
+      </w:r>
+      <w:proofErr w:type="spellStart"/>
+      <w:r>
+        <w:rPr>
+          <w:rFonts w:ascii="Consolas" w:eastAsia="Times New Roman" w:hAnsi="Consolas" w:cs="Consolas"/>
+          <w:color w:val="333333"/>
+          <w:sz w:val="12"/>
+          <w:szCs w:val="12"/>
+          <w:bdr w:val="none" w:sz="0" w:space="0" w:color="auto" w:frame="1"/>
+          <w:lang w:val="en-US" w:eastAsia="pt-BR"/>
+        </w:rPr>
+        <w:t>hypervisorlaunchtype</w:t>
+      </w:r>
+      <w:proofErr w:type="spellEnd"/>
+      <w:r>
+        <w:rPr>
+          <w:rFonts w:ascii="Consolas" w:eastAsia="Times New Roman" w:hAnsi="Consolas" w:cs="Consolas"/>
+          <w:color w:val="333333"/>
+          <w:sz w:val="12"/>
+          <w:szCs w:val="12"/>
+          <w:bdr w:val="none" w:sz="0" w:space="0" w:color="auto" w:frame="1"/>
+          <w:lang w:val="en-US" w:eastAsia="pt-BR"/>
+        </w:rPr>
+        <w:t xml:space="preserve"> off </w:t>
+      </w:r>
+    </w:p>
+    <w:p>
+      <w:pPr>
+        <w:shd w:val="clear" w:color="auto" w:fill="F7F7F7"/>
+        <w:tabs>
+          <w:tab w:val="left" w:pos="916"/>
+          <w:tab w:val="left" w:pos="1832"/>
+          <w:tab w:val="left" w:pos="2748"/>
+          <w:tab w:val="left" w:pos="3664"/>
+          <w:tab w:val="left" w:pos="4580"/>
+          <w:tab w:val="left" w:pos="5496"/>
+          <w:tab w:val="left" w:pos="6412"/>
+          <w:tab w:val="left" w:pos="7328"/>
+          <w:tab w:val="left" w:pos="8244"/>
+          <w:tab w:val="left" w:pos="9160"/>
+          <w:tab w:val="left" w:pos="10076"/>
+          <w:tab w:val="left" w:pos="10992"/>
+          <w:tab w:val="left" w:pos="11908"/>
+          <w:tab w:val="left" w:pos="12824"/>
+          <w:tab w:val="left" w:pos="13740"/>
+          <w:tab w:val="left" w:pos="14656"/>
+        </w:tabs>
+        <w:spacing w:after="0" w:line="240" w:lineRule="auto"/>
+        <w:rPr>
+          <w:rFonts w:ascii="Consolas" w:eastAsia="Times New Roman" w:hAnsi="Consolas" w:cs="Consolas"/>
+          <w:color w:val="333333"/>
+          <w:sz w:val="12"/>
+          <w:szCs w:val="12"/>
+          <w:lang w:val="en-US" w:eastAsia="pt-BR"/>
+        </w:rPr>
+      </w:pPr>
+      <w:r>
+        <w:rPr>
+          <w:rFonts w:ascii="Consolas" w:eastAsia="Times New Roman" w:hAnsi="Consolas" w:cs="Consolas"/>
+          <w:color w:val="333333"/>
+          <w:sz w:val="12"/>
+          <w:szCs w:val="12"/>
+          <w:bdr w:val="none" w:sz="0" w:space="0" w:color="auto" w:frame="1"/>
+          <w:lang w:val="en-US" w:eastAsia="pt-BR"/>
+        </w:rPr>
+        <w:t xml:space="preserve">  -&gt; </w:t>
+      </w:r>
+      <w:proofErr w:type="spellStart"/>
+      <w:r>
+        <w:rPr>
+          <w:rFonts w:ascii="Consolas" w:eastAsia="Times New Roman" w:hAnsi="Consolas" w:cs="Consolas"/>
+          <w:color w:val="333333"/>
+          <w:sz w:val="12"/>
+          <w:szCs w:val="12"/>
+          <w:bdr w:val="none" w:sz="0" w:space="0" w:color="auto" w:frame="1"/>
+          <w:lang w:val="en-US" w:eastAsia="pt-BR"/>
+        </w:rPr>
+        <w:t>Reiniciar</w:t>
+      </w:r>
+      <w:proofErr w:type="spellEnd"/>
+      <w:r>
+        <w:rPr>
+          <w:rFonts w:ascii="Consolas" w:eastAsia="Times New Roman" w:hAnsi="Consolas" w:cs="Consolas"/>
+          <w:color w:val="333333"/>
+          <w:sz w:val="12"/>
+          <w:szCs w:val="12"/>
+          <w:bdr w:val="none" w:sz="0" w:space="0" w:color="auto" w:frame="1"/>
+          <w:lang w:val="en-US" w:eastAsia="pt-BR"/>
+        </w:rPr>
+        <w:t xml:space="preserve"> o Windows</w:t>
+      </w:r>
+    </w:p>
+    <w:p>
+      <w:pPr>
+        <w:rPr>
+          <w:sz w:val="16"/>
+          <w:szCs w:val="16"/>
+          <w:lang w:val="en-US"/>
+        </w:rPr>
+      </w:pPr>
+      <w:bookmarkStart w:id="0" w:name="_GoBack"/>
+      <w:bookmarkEnd w:id="0"/>
     </w:p>
     <w:p>
       <w:pPr>
@@ -714,6 +1053,7 @@
         <w:t>Vagrantfile</w:t>
       </w:r>
       <w:proofErr w:type="spellEnd"/>
+      <w:proofErr w:type="gramStart"/>
       <w:r>
         <w:rPr>
           <w:rFonts w:ascii="Arial" w:hAnsi="Arial" w:cs="Arial"/>
@@ -724,6 +1064,7 @@
         </w:rPr>
         <w:t xml:space="preserve">  </w:t>
       </w:r>
+      <w:proofErr w:type="gramEnd"/>
       <w:r>
         <w:t xml:space="preserve">contido na pasta C:\Users\AndreMaria\vm </w:t>
       </w:r>
@@ -1501,6 +1842,7 @@
         </w:rPr>
       </w:pPr>
       <w:r>
+        <w:lastRenderedPageBreak/>
         <w:t>*</w:t>
       </w:r>
       <w:r>
@@ -1970,7 +2312,6 @@
         </w:rPr>
       </w:pPr>
       <w:r>
-        <w:lastRenderedPageBreak/>
         <w:t>Rodar o comando</w:t>
       </w:r>
       <w:r>
@@ -4332,42 +4673,58 @@
       <w:pPr>
         <w:pStyle w:val="PargrafodaLista"/>
         <w:ind w:firstLine="696"/>
-      </w:pPr>
-      <w:r>
-        <w:t>Clique em /</w:t>
-      </w:r>
+        <w:rPr>
+          <w:lang w:val="en-US"/>
+        </w:rPr>
+      </w:pPr>
+      <w:r>
+        <w:rPr>
+          <w:lang w:val="en-US"/>
+        </w:rPr>
+        <w:t xml:space="preserve">Clique </w:t>
+      </w:r>
+      <w:proofErr w:type="spellStart"/>
+      <w:r>
+        <w:rPr>
+          <w:lang w:val="en-US"/>
+        </w:rPr>
+        <w:t>em</w:t>
+      </w:r>
+      <w:proofErr w:type="spellEnd"/>
+      <w:r>
+        <w:rPr>
+          <w:lang w:val="en-US"/>
+        </w:rPr>
+        <w:t xml:space="preserve"> /project/workspace/</w:t>
+      </w:r>
+      <w:proofErr w:type="spellStart"/>
+      <w:r>
+        <w:rPr>
+          <w:lang w:val="en-US"/>
+        </w:rPr>
+        <w:t>oauth</w:t>
+      </w:r>
+      <w:proofErr w:type="spellEnd"/>
+      <w:r>
+        <w:rPr>
+          <w:lang w:val="en-US"/>
+        </w:rPr>
+        <w:t xml:space="preserve">-server/target </w:t>
+      </w:r>
+    </w:p>
+    <w:p>
+      <w:pPr>
+        <w:pStyle w:val="PargrafodaLista"/>
+        <w:ind w:firstLine="696"/>
+      </w:pPr>
       <w:proofErr w:type="spellStart"/>
       <w:proofErr w:type="gramStart"/>
       <w:r>
-        <w:t>project</w:t>
+        <w:t>webapp</w:t>
       </w:r>
       <w:proofErr w:type="spellEnd"/>
       <w:proofErr w:type="gramEnd"/>
       <w:r>
-        <w:t>/</w:t>
-      </w:r>
-      <w:proofErr w:type="spellStart"/>
-      <w:r>
-        <w:t>workspace</w:t>
-      </w:r>
-      <w:proofErr w:type="spellEnd"/>
-      <w:r>
-        <w:t>/</w:t>
-      </w:r>
-      <w:proofErr w:type="spellStart"/>
-      <w:r>
-        <w:t>oauth</w:t>
-      </w:r>
-      <w:proofErr w:type="spellEnd"/>
-      <w:r>
-        <w:t>-server/</w:t>
-      </w:r>
-      <w:proofErr w:type="spellStart"/>
-      <w:r>
-        <w:t>target</w:t>
-      </w:r>
-      <w:proofErr w:type="spellEnd"/>
-      <w:r>
         <w:t xml:space="preserve"> </w:t>
       </w:r>
     </w:p>
@@ -4376,12 +4733,10 @@
         <w:pStyle w:val="PargrafodaLista"/>
         <w:ind w:firstLine="696"/>
       </w:pPr>
-      <w:proofErr w:type="spellStart"/>
       <w:proofErr w:type="gramStart"/>
       <w:r>
-        <w:t>webapp</w:t>
-      </w:r>
-      <w:proofErr w:type="spellEnd"/>
+        <w:t>próximo</w:t>
+      </w:r>
       <w:proofErr w:type="gramEnd"/>
       <w:r>
         <w:t xml:space="preserve"> </w:t>
@@ -4392,63 +4747,49 @@
         <w:pStyle w:val="PargrafodaLista"/>
         <w:ind w:firstLine="696"/>
       </w:pPr>
+      <w:r>
+        <w:t xml:space="preserve">Instalar esta implantação como uma aplicação </w:t>
+      </w:r>
+    </w:p>
+    <w:p>
+      <w:pPr>
+        <w:pStyle w:val="PargrafodaLista"/>
+        <w:ind w:firstLine="696"/>
+      </w:pPr>
       <w:proofErr w:type="gramStart"/>
       <w:r>
         <w:t>próximo</w:t>
       </w:r>
       <w:proofErr w:type="gramEnd"/>
+    </w:p>
+    <w:p>
+      <w:pPr>
+        <w:pStyle w:val="PargrafodaLista"/>
+      </w:pPr>
+    </w:p>
+    <w:p>
+      <w:pPr>
+        <w:pStyle w:val="PargrafodaLista"/>
+      </w:pPr>
+      <w:r>
+        <w:t xml:space="preserve">5 - </w:t>
+      </w:r>
+      <w:proofErr w:type="spellStart"/>
+      <w:r>
+        <w:t>Congigurando</w:t>
+      </w:r>
+      <w:proofErr w:type="spellEnd"/>
+      <w:r>
+        <w:t xml:space="preserve"> o </w:t>
+      </w:r>
+      <w:proofErr w:type="gramStart"/>
+      <w:r>
+        <w:t>Apache :</w:t>
+      </w:r>
+      <w:proofErr w:type="gramEnd"/>
       <w:r>
         <w:t xml:space="preserve"> </w:t>
       </w:r>
-    </w:p>
-    <w:p>
-      <w:pPr>
-        <w:pStyle w:val="PargrafodaLista"/>
-        <w:ind w:firstLine="696"/>
-      </w:pPr>
-      <w:r>
-        <w:t xml:space="preserve">Instalar esta implantação como uma aplicação </w:t>
-      </w:r>
-    </w:p>
-    <w:p>
-      <w:pPr>
-        <w:pStyle w:val="PargrafodaLista"/>
-        <w:ind w:firstLine="696"/>
-      </w:pPr>
-      <w:proofErr w:type="gramStart"/>
-      <w:r>
-        <w:t>próximo</w:t>
-      </w:r>
-      <w:proofErr w:type="gramEnd"/>
-    </w:p>
-    <w:p>
-      <w:pPr>
-        <w:pStyle w:val="PargrafodaLista"/>
-      </w:pPr>
-    </w:p>
-    <w:p>
-      <w:pPr>
-        <w:pStyle w:val="PargrafodaLista"/>
-      </w:pPr>
-      <w:r>
-        <w:t xml:space="preserve">5 - </w:t>
-      </w:r>
-      <w:proofErr w:type="spellStart"/>
-      <w:r>
-        <w:t>Congigurando</w:t>
-      </w:r>
-      <w:proofErr w:type="spellEnd"/>
-      <w:r>
-        <w:t xml:space="preserve"> o </w:t>
-      </w:r>
-      <w:proofErr w:type="gramStart"/>
-      <w:r>
-        <w:t>Apache :</w:t>
-      </w:r>
-      <w:proofErr w:type="gramEnd"/>
-      <w:r>
-        <w:t xml:space="preserve"> </w:t>
-      </w:r>
       <w:proofErr w:type="spellStart"/>
       <w:r>
         <w:rPr>
@@ -4472,6 +4813,7 @@
         </w:rPr>
       </w:pPr>
       <w:r>
+        <w:lastRenderedPageBreak/>
         <w:t xml:space="preserve">6 - Dentro do credenciado médico digite os </w:t>
       </w:r>
       <w:proofErr w:type="gramStart"/>
@@ -5957,6 +6299,7 @@
           <w:sz w:val="48"/>
           <w:szCs w:val="48"/>
         </w:rPr>
+        <w:lastRenderedPageBreak/>
         <w:t xml:space="preserve">Ligar a VM e iniciar o projeto. </w:t>
       </w:r>
     </w:p>
@@ -6180,7 +6523,6 @@
           <w:szCs w:val="20"/>
           <w:lang w:val="en-US"/>
         </w:rPr>
-        <w:lastRenderedPageBreak/>
         <w:t>docker</w:t>
       </w:r>
       <w:proofErr w:type="spellEnd"/>
@@ -6362,9 +6704,9 @@
           <w:sz w:val="20"/>
           <w:szCs w:val="20"/>
           <w:u w:val="single"/>
-          <w:lang w:val="en-US"/>
-        </w:rPr>
-      </w:pPr>
+        </w:rPr>
+      </w:pPr>
+      <w:proofErr w:type="spellStart"/>
       <w:proofErr w:type="gramStart"/>
       <w:r>
         <w:rPr>
@@ -6373,10 +6715,10 @@
           <w:color w:val="00B0F0"/>
           <w:sz w:val="20"/>
           <w:szCs w:val="20"/>
-          <w:lang w:val="en-US"/>
         </w:rPr>
         <w:t>vagrant</w:t>
       </w:r>
+      <w:proofErr w:type="spellEnd"/>
       <w:proofErr w:type="gramEnd"/>
       <w:r>
         <w:rPr>
@@ -6385,10 +6727,21 @@
           <w:color w:val="00B0F0"/>
           <w:sz w:val="20"/>
           <w:szCs w:val="20"/>
-          <w:lang w:val="en-US"/>
-        </w:rPr>
-        <w:t xml:space="preserve"> halt</w:t>
-      </w:r>
+        </w:rPr>
+        <w:t xml:space="preserve"> </w:t>
+      </w:r>
+      <w:proofErr w:type="spellStart"/>
+      <w:r>
+        <w:rPr>
+          <w:rFonts w:ascii="Arial" w:hAnsi="Arial" w:cs="Arial"/>
+          <w:bCs/>
+          <w:color w:val="00B0F0"/>
+          <w:sz w:val="20"/>
+          <w:szCs w:val="20"/>
+        </w:rPr>
+        <w:t>halt</w:t>
+      </w:r>
+      <w:proofErr w:type="spellEnd"/>
     </w:p>
     <w:p>
       <w:pPr>
@@ -6397,96 +6750,45 @@
           <w:bCs/>
           <w:sz w:val="48"/>
           <w:szCs w:val="48"/>
-          <w:lang w:val="en-US"/>
-        </w:rPr>
-      </w:pPr>
-      <w:proofErr w:type="spellStart"/>
+        </w:rPr>
+      </w:pPr>
       <w:r>
         <w:rPr>
           <w:b/>
           <w:bCs/>
           <w:sz w:val="48"/>
           <w:szCs w:val="48"/>
-          <w:lang w:val="en-US"/>
-        </w:rPr>
-        <w:t>Configurar</w:t>
-      </w:r>
-      <w:proofErr w:type="spellEnd"/>
+        </w:rPr>
+        <w:t xml:space="preserve">Configurar Serviço </w:t>
+      </w:r>
+      <w:proofErr w:type="spellStart"/>
       <w:r>
         <w:rPr>
           <w:b/>
           <w:bCs/>
           <w:sz w:val="48"/>
           <w:szCs w:val="48"/>
-          <w:lang w:val="en-US"/>
-        </w:rPr>
-        <w:t xml:space="preserve"> </w:t>
-      </w:r>
-      <w:proofErr w:type="spellStart"/>
+        </w:rPr>
+        <w:t>Swagger</w:t>
+      </w:r>
+      <w:proofErr w:type="spellEnd"/>
       <w:r>
         <w:rPr>
           <w:b/>
           <w:bCs/>
           <w:sz w:val="48"/>
           <w:szCs w:val="48"/>
-          <w:lang w:val="en-US"/>
-        </w:rPr>
-        <w:t>Serviço</w:t>
-      </w:r>
-      <w:proofErr w:type="spellEnd"/>
+        </w:rPr>
+        <w:t xml:space="preserve"> C#</w:t>
+      </w:r>
       <w:r>
         <w:rPr>
           <w:b/>
           <w:bCs/>
           <w:sz w:val="48"/>
           <w:szCs w:val="48"/>
-          <w:lang w:val="en-US"/>
-        </w:rPr>
-        <w:t xml:space="preserve"> Swagger</w:t>
-      </w:r>
-      <w:r>
-        <w:rPr>
-          <w:b/>
-          <w:bCs/>
-          <w:sz w:val="48"/>
-          <w:szCs w:val="48"/>
-          <w:lang w:val="en-US"/>
-        </w:rPr>
-        <w:t xml:space="preserve"> C#</w:t>
-      </w:r>
-      <w:r>
-        <w:rPr>
-          <w:b/>
-          <w:bCs/>
-          <w:sz w:val="48"/>
-          <w:szCs w:val="48"/>
-          <w:lang w:val="en-US"/>
-        </w:rPr>
-        <w:t xml:space="preserve"> </w:t>
-      </w:r>
-      <w:proofErr w:type="spellStart"/>
-      <w:proofErr w:type="gramStart"/>
-      <w:r>
-        <w:rPr>
-          <w:b/>
-          <w:bCs/>
-          <w:sz w:val="48"/>
-          <w:szCs w:val="48"/>
-          <w:lang w:val="en-US"/>
-        </w:rPr>
-        <w:t>na</w:t>
-      </w:r>
-      <w:proofErr w:type="spellEnd"/>
-      <w:proofErr w:type="gramEnd"/>
-      <w:r>
-        <w:rPr>
-          <w:b/>
-          <w:bCs/>
-          <w:sz w:val="48"/>
-          <w:szCs w:val="48"/>
-          <w:lang w:val="en-US"/>
-        </w:rPr>
-        <w:t xml:space="preserve"> VM.</w:t>
+        </w:rPr>
+        <w:t xml:space="preserve"> na VM.</w:t>
       </w:r>
     </w:p>
     <w:p>
@@ -6689,6 +6991,7 @@
       </w:pPr>
       <w:proofErr w:type="spellStart"/>
       <w:r>
+        <w:lastRenderedPageBreak/>
         <w:t>N</w:t>
       </w:r>
       <w:r>
@@ -6943,6 +7246,7 @@
           <w:noProof/>
           <w:lang w:eastAsia="pt-BR"/>
         </w:rPr>
+        <w:lastRenderedPageBreak/>
         <w:drawing>
           <wp:inline distT="0" distB="0" distL="0" distR="0" wp14:anchorId="7A15986C" wp14:editId="29855010">
             <wp:extent cx="2603639" cy="2535381"/>
@@ -6985,7 +7289,6 @@
         <w:ind w:left="708"/>
       </w:pPr>
       <w:r>
-        <w:lastRenderedPageBreak/>
         <w:t xml:space="preserve">Node do Site: </w:t>
       </w:r>
       <w:proofErr w:type="spellStart"/>
@@ -7348,6 +7651,7 @@
           <w:noProof/>
           <w:lang w:eastAsia="pt-BR"/>
         </w:rPr>
+        <w:lastRenderedPageBreak/>
         <w:drawing>
           <wp:inline distT="0" distB="0" distL="0" distR="0">
             <wp:extent cx="4919736" cy="2386940"/>
@@ -7422,7 +7726,6 @@
         <w:rPr>
           <w:b/>
         </w:rPr>
-        <w:lastRenderedPageBreak/>
         <w:t>Obs</w:t>
       </w:r>
       <w:proofErr w:type="spellEnd"/>
@@ -7672,6 +7975,7 @@
           <w:noProof/>
           <w:lang w:eastAsia="pt-BR"/>
         </w:rPr>
+        <w:lastRenderedPageBreak/>
         <w:drawing>
           <wp:inline distT="0" distB="0" distL="0" distR="0">
             <wp:extent cx="3972296" cy="2012349"/>
@@ -8062,7 +8366,6 @@
           <w:szCs w:val="20"/>
           <w:lang w:val="en-US"/>
         </w:rPr>
-        <w:lastRenderedPageBreak/>
         <w:t>docker</w:t>
       </w:r>
       <w:proofErr w:type="spellEnd"/>
@@ -8525,6 +8828,7 @@
           <w:noProof/>
           <w:lang w:eastAsia="pt-BR"/>
         </w:rPr>
+        <w:lastRenderedPageBreak/>
         <w:drawing>
           <wp:inline distT="0" distB="0" distL="0" distR="0">
             <wp:extent cx="2338284" cy="2659053"/>
@@ -8702,7 +9006,6 @@
           <w:sz w:val="48"/>
           <w:szCs w:val="48"/>
         </w:rPr>
-        <w:lastRenderedPageBreak/>
         <w:t>Correção de testes no front</w:t>
       </w:r>
     </w:p>
@@ -8890,6 +9193,7 @@
           <w:noProof/>
           <w:lang w:eastAsia="pt-BR"/>
         </w:rPr>
+        <w:lastRenderedPageBreak/>
         <w:drawing>
           <wp:inline distT="0" distB="0" distL="0" distR="0" wp14:anchorId="2306DA96" wp14:editId="765B88FE">
             <wp:extent cx="5400040" cy="2032194"/>
@@ -8992,7 +9296,6 @@
           <w:noProof/>
           <w:lang w:eastAsia="pt-BR"/>
         </w:rPr>
-        <w:lastRenderedPageBreak/>
         <w:drawing>
           <wp:inline distT="0" distB="0" distL="0" distR="0" wp14:anchorId="785B0272" wp14:editId="5679C2A7">
             <wp:extent cx="4870602" cy="3096618"/>
@@ -9634,7 +9937,6 @@
           <w:szCs w:val="14"/>
           <w:lang w:eastAsia="pt-BR"/>
         </w:rPr>
-        <w:lastRenderedPageBreak/>
         <w:t xml:space="preserve">  </w:t>
       </w:r>
       <w:proofErr w:type="gramStart"/>
@@ -9717,6 +10019,7 @@
     </w:p>
     <w:p>
       <w:r>
+        <w:lastRenderedPageBreak/>
         <w:t>Clicar em Esqueci minha senha</w:t>
       </w:r>
     </w:p>
@@ -9877,7 +10180,6 @@
           <w:noProof/>
           <w:lang w:eastAsia="pt-BR"/>
         </w:rPr>
-        <w:lastRenderedPageBreak/>
         <w:drawing>
           <wp:inline distT="0" distB="0" distL="0" distR="0">
             <wp:extent cx="4066278" cy="1066800"/>
@@ -10173,6 +10475,7 @@
           <w:noProof/>
           <w:lang w:eastAsia="pt-BR"/>
         </w:rPr>
+        <w:lastRenderedPageBreak/>
         <w:drawing>
           <wp:inline distT="0" distB="0" distL="0" distR="0" wp14:anchorId="58E4A190" wp14:editId="473F94BD">
             <wp:extent cx="4181475" cy="142875"/>
@@ -10683,7 +10986,6 @@
         <w:rPr>
           <w:lang w:val="en-US"/>
         </w:rPr>
-        <w:lastRenderedPageBreak/>
         <w:t xml:space="preserve">Likes para </w:t>
       </w:r>
       <w:proofErr w:type="spellStart"/>
@@ -12469,10 +12771,29 @@
     <w:qFormat/>
     <w:rsid w:val="00D110F2"/>
   </w:style>
+  <w:style w:type="paragraph" w:styleId="Ttulo4">
+    <w:name w:val="heading 4"/>
+    <w:basedOn w:val="Normal"/>
+    <w:link w:val="Ttulo4Char"/>
+    <w:uiPriority w:val="9"/>
+    <w:qFormat/>
+    <w:rsid w:val="00671651"/>
+    <w:pPr>
+      <w:spacing w:before="100" w:beforeAutospacing="1" w:after="100" w:afterAutospacing="1" w:line="240" w:lineRule="auto"/>
+      <w:outlineLvl w:val="3"/>
+    </w:pPr>
+    <w:rPr>
+      <w:rFonts w:ascii="Times New Roman" w:eastAsia="Times New Roman" w:hAnsi="Times New Roman" w:cs="Times New Roman"/>
+      <w:b/>
+      <w:bCs/>
+      <w:sz w:val="24"/>
+      <w:szCs w:val="24"/>
+      <w:lang w:eastAsia="pt-BR"/>
+    </w:rPr>
+  </w:style>
   <w:style w:type="character" w:default="1" w:styleId="Fontepargpadro">
     <w:name w:val="Default Paragraph Font"/>
     <w:uiPriority w:val="1"/>
-    <w:semiHidden/>
     <w:unhideWhenUsed/>
   </w:style>
   <w:style w:type="table" w:default="1" w:styleId="Tabelanormal">
@@ -12642,6 +12963,34 @@
       <w:lang w:eastAsia="pt-BR"/>
     </w:rPr>
   </w:style>
+  <w:style w:type="character" w:customStyle="1" w:styleId="Ttulo4Char">
+    <w:name w:val="Título 4 Char"/>
+    <w:basedOn w:val="Fontepargpadro"/>
+    <w:link w:val="Ttulo4"/>
+    <w:uiPriority w:val="9"/>
+    <w:rsid w:val="00671651"/>
+    <w:rPr>
+      <w:rFonts w:ascii="Times New Roman" w:eastAsia="Times New Roman" w:hAnsi="Times New Roman" w:cs="Times New Roman"/>
+      <w:b/>
+      <w:bCs/>
+      <w:sz w:val="24"/>
+      <w:szCs w:val="24"/>
+      <w:lang w:eastAsia="pt-BR"/>
+    </w:rPr>
+  </w:style>
+  <w:style w:type="character" w:styleId="CdigoHTML">
+    <w:name w:val="HTML Code"/>
+    <w:basedOn w:val="Fontepargpadro"/>
+    <w:uiPriority w:val="99"/>
+    <w:semiHidden/>
+    <w:unhideWhenUsed/>
+    <w:rsid w:val="00671651"/>
+    <w:rPr>
+      <w:rFonts w:ascii="Courier New" w:eastAsia="Times New Roman" w:hAnsi="Courier New" w:cs="Courier New"/>
+      <w:sz w:val="20"/>
+      <w:szCs w:val="20"/>
+    </w:rPr>
+  </w:style>
 </w:styles>
 </file>
 
@@ -12806,10 +13155,29 @@
     <w:qFormat/>
     <w:rsid w:val="00D110F2"/>
   </w:style>
+  <w:style w:type="paragraph" w:styleId="Ttulo4">
+    <w:name w:val="heading 4"/>
+    <w:basedOn w:val="Normal"/>
+    <w:link w:val="Ttulo4Char"/>
+    <w:uiPriority w:val="9"/>
+    <w:qFormat/>
+    <w:rsid w:val="00671651"/>
+    <w:pPr>
+      <w:spacing w:before="100" w:beforeAutospacing="1" w:after="100" w:afterAutospacing="1" w:line="240" w:lineRule="auto"/>
+      <w:outlineLvl w:val="3"/>
+    </w:pPr>
+    <w:rPr>
+      <w:rFonts w:ascii="Times New Roman" w:eastAsia="Times New Roman" w:hAnsi="Times New Roman" w:cs="Times New Roman"/>
+      <w:b/>
+      <w:bCs/>
+      <w:sz w:val="24"/>
+      <w:szCs w:val="24"/>
+      <w:lang w:eastAsia="pt-BR"/>
+    </w:rPr>
+  </w:style>
   <w:style w:type="character" w:default="1" w:styleId="Fontepargpadro">
     <w:name w:val="Default Paragraph Font"/>
     <w:uiPriority w:val="1"/>
-    <w:semiHidden/>
     <w:unhideWhenUsed/>
   </w:style>
   <w:style w:type="table" w:default="1" w:styleId="Tabelanormal">
@@ -12977,6 +13345,34 @@
       <w:sz w:val="20"/>
       <w:szCs w:val="20"/>
       <w:lang w:eastAsia="pt-BR"/>
+    </w:rPr>
+  </w:style>
+  <w:style w:type="character" w:customStyle="1" w:styleId="Ttulo4Char">
+    <w:name w:val="Título 4 Char"/>
+    <w:basedOn w:val="Fontepargpadro"/>
+    <w:link w:val="Ttulo4"/>
+    <w:uiPriority w:val="9"/>
+    <w:rsid w:val="00671651"/>
+    <w:rPr>
+      <w:rFonts w:ascii="Times New Roman" w:eastAsia="Times New Roman" w:hAnsi="Times New Roman" w:cs="Times New Roman"/>
+      <w:b/>
+      <w:bCs/>
+      <w:sz w:val="24"/>
+      <w:szCs w:val="24"/>
+      <w:lang w:eastAsia="pt-BR"/>
+    </w:rPr>
+  </w:style>
+  <w:style w:type="character" w:styleId="CdigoHTML">
+    <w:name w:val="HTML Code"/>
+    <w:basedOn w:val="Fontepargpadro"/>
+    <w:uiPriority w:val="99"/>
+    <w:semiHidden/>
+    <w:unhideWhenUsed/>
+    <w:rsid w:val="00671651"/>
+    <w:rPr>
+      <w:rFonts w:ascii="Courier New" w:eastAsia="Times New Roman" w:hAnsi="Courier New" w:cs="Courier New"/>
+      <w:sz w:val="20"/>
+      <w:szCs w:val="20"/>
     </w:rPr>
   </w:style>
 </w:styles>

</xml_diff>

<commit_message>
inclui debug para o teste
</commit_message>
<xml_diff>
--- a/Documentação De Projetos/Refazer a VM.docx
+++ b/Documentação De Projetos/Refazer a VM.docx
@@ -4688,43 +4688,43 @@
       <w:pPr>
         <w:pStyle w:val="PargrafodaLista"/>
         <w:ind w:firstLine="696"/>
-      </w:pPr>
-      <w:r>
-        <w:t>Clique em /</w:t>
-      </w:r>
-      <w:proofErr w:type="spellStart"/>
-      <w:proofErr w:type="gramStart"/>
-      <w:r>
-        <w:t>project</w:t>
-      </w:r>
-      <w:proofErr w:type="spellEnd"/>
-      <w:proofErr w:type="gramEnd"/>
-      <w:r>
-        <w:t>/</w:t>
-      </w:r>
-      <w:proofErr w:type="spellStart"/>
-      <w:r>
-        <w:t>workspace</w:t>
-      </w:r>
-      <w:proofErr w:type="spellEnd"/>
-      <w:r>
-        <w:t>/</w:t>
-      </w:r>
-      <w:proofErr w:type="spellStart"/>
-      <w:r>
+        <w:rPr>
+          <w:lang w:val="en-US"/>
+        </w:rPr>
+      </w:pPr>
+      <w:r>
+        <w:rPr>
+          <w:lang w:val="en-US"/>
+        </w:rPr>
+        <w:t xml:space="preserve">Clique </w:t>
+      </w:r>
+      <w:proofErr w:type="spellStart"/>
+      <w:r>
+        <w:rPr>
+          <w:lang w:val="en-US"/>
+        </w:rPr>
+        <w:t>em</w:t>
+      </w:r>
+      <w:proofErr w:type="spellEnd"/>
+      <w:r>
+        <w:rPr>
+          <w:lang w:val="en-US"/>
+        </w:rPr>
+        <w:t xml:space="preserve"> /project/workspace/</w:t>
+      </w:r>
+      <w:proofErr w:type="spellStart"/>
+      <w:r>
+        <w:rPr>
+          <w:lang w:val="en-US"/>
+        </w:rPr>
         <w:t>oauth</w:t>
       </w:r>
       <w:proofErr w:type="spellEnd"/>
       <w:r>
-        <w:t>-server/</w:t>
-      </w:r>
-      <w:proofErr w:type="spellStart"/>
-      <w:r>
-        <w:t>target</w:t>
-      </w:r>
-      <w:proofErr w:type="spellEnd"/>
-      <w:r>
-        <w:t xml:space="preserve"> </w:t>
+        <w:rPr>
+          <w:lang w:val="en-US"/>
+        </w:rPr>
+        <w:t xml:space="preserve">-server/target </w:t>
       </w:r>
     </w:p>
     <w:p>
@@ -6717,9 +6717,9 @@
           <w:sz w:val="20"/>
           <w:szCs w:val="20"/>
           <w:u w:val="single"/>
-          <w:lang w:val="en-US"/>
-        </w:rPr>
-      </w:pPr>
+        </w:rPr>
+      </w:pPr>
+      <w:proofErr w:type="spellStart"/>
       <w:proofErr w:type="gramStart"/>
       <w:r>
         <w:rPr>
@@ -6728,10 +6728,10 @@
           <w:color w:val="00B0F0"/>
           <w:sz w:val="20"/>
           <w:szCs w:val="20"/>
-          <w:lang w:val="en-US"/>
         </w:rPr>
         <w:t>vagrant</w:t>
       </w:r>
+      <w:proofErr w:type="spellEnd"/>
       <w:proofErr w:type="gramEnd"/>
       <w:r>
         <w:rPr>
@@ -6740,10 +6740,21 @@
           <w:color w:val="00B0F0"/>
           <w:sz w:val="20"/>
           <w:szCs w:val="20"/>
-          <w:lang w:val="en-US"/>
-        </w:rPr>
-        <w:t xml:space="preserve"> halt</w:t>
-      </w:r>
+        </w:rPr>
+        <w:t xml:space="preserve"> </w:t>
+      </w:r>
+      <w:proofErr w:type="spellStart"/>
+      <w:r>
+        <w:rPr>
+          <w:rFonts w:ascii="Arial" w:hAnsi="Arial" w:cs="Arial"/>
+          <w:bCs/>
+          <w:color w:val="00B0F0"/>
+          <w:sz w:val="20"/>
+          <w:szCs w:val="20"/>
+        </w:rPr>
+        <w:t>halt</w:t>
+      </w:r>
+      <w:proofErr w:type="spellEnd"/>
     </w:p>
     <w:p>
       <w:pPr>
@@ -6752,96 +6763,45 @@
           <w:bCs/>
           <w:sz w:val="48"/>
           <w:szCs w:val="48"/>
-          <w:lang w:val="en-US"/>
-        </w:rPr>
-      </w:pPr>
-      <w:proofErr w:type="spellStart"/>
+        </w:rPr>
+      </w:pPr>
       <w:r>
         <w:rPr>
           <w:b/>
           <w:bCs/>
           <w:sz w:val="48"/>
           <w:szCs w:val="48"/>
-          <w:lang w:val="en-US"/>
-        </w:rPr>
-        <w:t>Configurar</w:t>
-      </w:r>
-      <w:proofErr w:type="spellEnd"/>
+        </w:rPr>
+        <w:t xml:space="preserve">Configurar Serviço </w:t>
+      </w:r>
+      <w:proofErr w:type="spellStart"/>
       <w:r>
         <w:rPr>
           <w:b/>
           <w:bCs/>
           <w:sz w:val="48"/>
           <w:szCs w:val="48"/>
-          <w:lang w:val="en-US"/>
-        </w:rPr>
-        <w:t xml:space="preserve"> </w:t>
-      </w:r>
-      <w:proofErr w:type="spellStart"/>
+        </w:rPr>
+        <w:t>Swagger</w:t>
+      </w:r>
+      <w:proofErr w:type="spellEnd"/>
       <w:r>
         <w:rPr>
           <w:b/>
           <w:bCs/>
           <w:sz w:val="48"/>
           <w:szCs w:val="48"/>
-          <w:lang w:val="en-US"/>
-        </w:rPr>
-        <w:t>Serviço</w:t>
-      </w:r>
-      <w:proofErr w:type="spellEnd"/>
+        </w:rPr>
+        <w:t xml:space="preserve"> C#</w:t>
+      </w:r>
       <w:r>
         <w:rPr>
           <w:b/>
           <w:bCs/>
           <w:sz w:val="48"/>
           <w:szCs w:val="48"/>
-          <w:lang w:val="en-US"/>
-        </w:rPr>
-        <w:t xml:space="preserve"> Swagger</w:t>
-      </w:r>
-      <w:r>
-        <w:rPr>
-          <w:b/>
-          <w:bCs/>
-          <w:sz w:val="48"/>
-          <w:szCs w:val="48"/>
-          <w:lang w:val="en-US"/>
-        </w:rPr>
-        <w:t xml:space="preserve"> C#</w:t>
-      </w:r>
-      <w:r>
-        <w:rPr>
-          <w:b/>
-          <w:bCs/>
-          <w:sz w:val="48"/>
-          <w:szCs w:val="48"/>
-          <w:lang w:val="en-US"/>
-        </w:rPr>
-        <w:t xml:space="preserve"> </w:t>
-      </w:r>
-      <w:proofErr w:type="spellStart"/>
-      <w:proofErr w:type="gramStart"/>
-      <w:r>
-        <w:rPr>
-          <w:b/>
-          <w:bCs/>
-          <w:sz w:val="48"/>
-          <w:szCs w:val="48"/>
-          <w:lang w:val="en-US"/>
-        </w:rPr>
-        <w:t>na</w:t>
-      </w:r>
-      <w:proofErr w:type="spellEnd"/>
-      <w:proofErr w:type="gramEnd"/>
-      <w:r>
-        <w:rPr>
-          <w:b/>
-          <w:bCs/>
-          <w:sz w:val="48"/>
-          <w:szCs w:val="48"/>
-          <w:lang w:val="en-US"/>
-        </w:rPr>
-        <w:t xml:space="preserve"> VM.</w:t>
+        </w:rPr>
+        <w:t xml:space="preserve"> na VM.</w:t>
       </w:r>
     </w:p>
     <w:p>
@@ -8873,15 +8833,340 @@
     </w:p>
     <w:p>
       <w:pPr>
+        <w:rPr>
+          <w:b/>
+          <w:bCs/>
+          <w:sz w:val="48"/>
+          <w:szCs w:val="48"/>
+        </w:rPr>
+      </w:pPr>
+      <w:r>
+        <w:rPr>
+          <w:b/>
+          <w:bCs/>
+          <w:sz w:val="48"/>
+          <w:szCs w:val="48"/>
+        </w:rPr>
+        <w:t xml:space="preserve">Teste Debug No </w:t>
+      </w:r>
+      <w:proofErr w:type="spellStart"/>
+      <w:r>
+        <w:rPr>
+          <w:b/>
+          <w:bCs/>
+          <w:sz w:val="48"/>
+          <w:szCs w:val="48"/>
+        </w:rPr>
+        <w:t>chrome</w:t>
+      </w:r>
+      <w:proofErr w:type="spellEnd"/>
+    </w:p>
+    <w:p>
+      <w:pPr>
         <w:pStyle w:val="PargrafodaLista"/>
         <w:ind w:left="1080"/>
       </w:pPr>
+      <w:r>
+        <w:t>Para</w:t>
+      </w:r>
+      <w:r>
+        <w:t xml:space="preserve"> executar </w:t>
+      </w:r>
+      <w:proofErr w:type="gramStart"/>
+      <w:r>
+        <w:t>os teste</w:t>
+      </w:r>
+      <w:proofErr w:type="gramEnd"/>
+      <w:r>
+        <w:t xml:space="preserve"> rodando no navegador temos que seguir os passos abaixo:</w:t>
+      </w:r>
+    </w:p>
+    <w:p>
+      <w:pPr>
+        <w:pStyle w:val="PargrafodaLista"/>
+        <w:numPr>
+          <w:ilvl w:val="0"/>
+          <w:numId w:val="16"/>
+        </w:numPr>
+      </w:pPr>
+      <w:proofErr w:type="gramStart"/>
+      <w:r>
+        <w:t>acessar</w:t>
+      </w:r>
+      <w:proofErr w:type="gramEnd"/>
+      <w:r>
+        <w:t xml:space="preserve"> a pasta </w:t>
+      </w:r>
       <w:r>
         <w:rPr>
           <w:noProof/>
           <w:lang w:eastAsia="pt-BR"/>
         </w:rPr>
+        <w:drawing>
+          <wp:inline distT="0" distB="0" distL="0" distR="0" wp14:anchorId="5260C716" wp14:editId="65C28283">
+            <wp:extent cx="1743075" cy="161925"/>
+            <wp:effectExtent l="0" t="0" r="9525" b="9525"/>
+            <wp:docPr id="27" name="Imagem 27"/>
+            <wp:cNvGraphicFramePr>
+              <a:graphicFrameLocks xmlns:a="http://schemas.openxmlformats.org/drawingml/2006/main" noChangeAspect="1"/>
+            </wp:cNvGraphicFramePr>
+            <a:graphic xmlns:a="http://schemas.openxmlformats.org/drawingml/2006/main">
+              <a:graphicData uri="http://schemas.openxmlformats.org/drawingml/2006/picture">
+                <pic:pic xmlns:pic="http://schemas.openxmlformats.org/drawingml/2006/picture">
+                  <pic:nvPicPr>
+                    <pic:cNvPr id="0" name=""/>
+                    <pic:cNvPicPr/>
+                  </pic:nvPicPr>
+                  <pic:blipFill>
+                    <a:blip r:embed="rId18"/>
+                    <a:stretch>
+                      <a:fillRect/>
+                    </a:stretch>
+                  </pic:blipFill>
+                  <pic:spPr>
+                    <a:xfrm>
+                      <a:off x="0" y="0"/>
+                      <a:ext cx="1743075" cy="161925"/>
+                    </a:xfrm>
+                    <a:prstGeom prst="rect">
+                      <a:avLst/>
+                    </a:prstGeom>
+                  </pic:spPr>
+                </pic:pic>
+              </a:graphicData>
+            </a:graphic>
+          </wp:inline>
+        </w:drawing>
+      </w:r>
+    </w:p>
+    <w:p>
+      <w:pPr>
+        <w:pStyle w:val="PargrafodaLista"/>
+        <w:numPr>
+          <w:ilvl w:val="0"/>
+          <w:numId w:val="16"/>
+        </w:numPr>
+      </w:pPr>
+      <w:proofErr w:type="spellStart"/>
+      <w:proofErr w:type="gramStart"/>
+      <w:r>
+        <w:t>git</w:t>
+      </w:r>
+      <w:proofErr w:type="spellEnd"/>
+      <w:proofErr w:type="gramEnd"/>
+      <w:r>
+        <w:t xml:space="preserve"> </w:t>
+      </w:r>
+      <w:proofErr w:type="spellStart"/>
+      <w:r>
+        <w:t>update</w:t>
+      </w:r>
+      <w:proofErr w:type="spellEnd"/>
+    </w:p>
+    <w:p>
+      <w:pPr>
+        <w:pStyle w:val="PargrafodaLista"/>
+        <w:numPr>
+          <w:ilvl w:val="0"/>
+          <w:numId w:val="16"/>
+        </w:numPr>
+      </w:pPr>
+      <w:proofErr w:type="gramStart"/>
+      <w:r>
+        <w:t>vim</w:t>
+      </w:r>
+      <w:proofErr w:type="gramEnd"/>
+      <w:r>
+        <w:t xml:space="preserve"> build-images.sh</w:t>
+      </w:r>
+    </w:p>
+    <w:p>
+      <w:pPr>
+        <w:pStyle w:val="PargrafodaLista"/>
+        <w:numPr>
+          <w:ilvl w:val="0"/>
+          <w:numId w:val="16"/>
+        </w:numPr>
+      </w:pPr>
+      <w:proofErr w:type="gramStart"/>
+      <w:r>
+        <w:t>exclui</w:t>
+      </w:r>
+      <w:proofErr w:type="gramEnd"/>
+      <w:r>
+        <w:t xml:space="preserve"> os itens desnecessários </w:t>
+      </w:r>
+      <w:r>
+        <w:t>(deixar só o “</w:t>
+      </w:r>
+      <w:proofErr w:type="spellStart"/>
+      <w:r>
+        <w:t>vncviewer</w:t>
+      </w:r>
+      <w:proofErr w:type="spellEnd"/>
+      <w:r>
+        <w:t>”)</w:t>
+      </w:r>
+    </w:p>
+    <w:p>
+      <w:pPr>
+        <w:pStyle w:val="PargrafodaLista"/>
+        <w:numPr>
+          <w:ilvl w:val="0"/>
+          <w:numId w:val="16"/>
+        </w:numPr>
+      </w:pPr>
+      <w:proofErr w:type="gramStart"/>
+      <w:r>
+        <w:t>salvar</w:t>
+      </w:r>
+      <w:proofErr w:type="gramEnd"/>
+      <w:r>
+        <w:t xml:space="preserve"> com o comando :</w:t>
+      </w:r>
+      <w:proofErr w:type="spellStart"/>
+      <w:r>
+        <w:t>wq</w:t>
+      </w:r>
+      <w:proofErr w:type="spellEnd"/>
+    </w:p>
+    <w:p>
+      <w:pPr>
+        <w:pStyle w:val="PargrafodaLista"/>
+        <w:numPr>
+          <w:ilvl w:val="0"/>
+          <w:numId w:val="16"/>
+        </w:numPr>
+      </w:pPr>
+      <w:r>
+        <w:t>./build-</w:t>
+      </w:r>
+      <w:proofErr w:type="gramStart"/>
+      <w:r>
+        <w:t>images.</w:t>
+      </w:r>
+      <w:proofErr w:type="gramEnd"/>
+      <w:r>
+        <w:t>sh</w:t>
+      </w:r>
+    </w:p>
+    <w:p>
+      <w:pPr>
+        <w:pStyle w:val="PargrafodaLista"/>
+        <w:numPr>
+          <w:ilvl w:val="0"/>
+          <w:numId w:val="16"/>
+        </w:numPr>
+      </w:pPr>
+      <w:r>
         <w:lastRenderedPageBreak/>
+        <w:t>Voltar para a pasta “/</w:t>
+      </w:r>
+      <w:proofErr w:type="spellStart"/>
+      <w:r>
+        <w:t>vmspace</w:t>
+      </w:r>
+      <w:proofErr w:type="spellEnd"/>
+      <w:r>
+        <w:t>/</w:t>
+      </w:r>
+      <w:proofErr w:type="spellStart"/>
+      <w:r>
+        <w:t>workspace</w:t>
+      </w:r>
+      <w:proofErr w:type="spellEnd"/>
+      <w:r>
+        <w:t>/credenciado-medico”</w:t>
+      </w:r>
+    </w:p>
+    <w:p>
+      <w:pPr>
+        <w:pStyle w:val="PargrafodaLista"/>
+        <w:numPr>
+          <w:ilvl w:val="0"/>
+          <w:numId w:val="16"/>
+        </w:numPr>
+      </w:pPr>
+      <w:r>
+        <w:t xml:space="preserve">Start o </w:t>
+      </w:r>
+      <w:proofErr w:type="spellStart"/>
+      <w:r>
+        <w:t>xming</w:t>
+      </w:r>
+      <w:proofErr w:type="spellEnd"/>
+      <w:r>
+        <w:t xml:space="preserve"> (programa do windows</w:t>
+      </w:r>
+      <w:bookmarkStart w:id="0" w:name="_GoBack"/>
+      <w:bookmarkEnd w:id="0"/>
+      <w:r>
+        <w:t>)</w:t>
+      </w:r>
+    </w:p>
+    <w:p>
+      <w:pPr>
+        <w:pStyle w:val="PargrafodaLista"/>
+        <w:numPr>
+          <w:ilvl w:val="0"/>
+          <w:numId w:val="16"/>
+        </w:numPr>
+        <w:autoSpaceDE w:val="0"/>
+        <w:autoSpaceDN w:val="0"/>
+        <w:adjustRightInd w:val="0"/>
+        <w:spacing w:after="0" w:line="240" w:lineRule="auto"/>
+        <w:rPr>
+          <w:rFonts w:ascii="Lucida Console" w:hAnsi="Lucida Console" w:cs="Lucida Console"/>
+          <w:sz w:val="18"/>
+          <w:szCs w:val="18"/>
+        </w:rPr>
+      </w:pPr>
+      <w:r>
+        <w:rPr>
+          <w:rFonts w:ascii="Lucida Console" w:hAnsi="Lucida Console" w:cs="Lucida Console"/>
+          <w:sz w:val="18"/>
+          <w:szCs w:val="18"/>
+        </w:rPr>
+        <w:t>./frontend-</w:t>
+      </w:r>
+      <w:proofErr w:type="gramStart"/>
+      <w:r>
+        <w:rPr>
+          <w:rFonts w:ascii="Lucida Console" w:hAnsi="Lucida Console" w:cs="Lucida Console"/>
+          <w:sz w:val="18"/>
+          <w:szCs w:val="18"/>
+        </w:rPr>
+        <w:t>test.</w:t>
+      </w:r>
+      <w:proofErr w:type="gramEnd"/>
+      <w:r>
+        <w:rPr>
+          <w:rFonts w:ascii="Lucida Console" w:hAnsi="Lucida Console" w:cs="Lucida Console"/>
+          <w:sz w:val="18"/>
+          <w:szCs w:val="18"/>
+        </w:rPr>
+        <w:t>sh --debug</w:t>
+      </w:r>
+    </w:p>
+    <w:p>
+      <w:pPr>
+        <w:pStyle w:val="PargrafodaLista"/>
+        <w:ind w:left="1440"/>
+        <w:rPr>
+          <w:u w:val="single"/>
+        </w:rPr>
+      </w:pPr>
+    </w:p>
+    <w:p>
+      <w:pPr>
+        <w:pStyle w:val="PargrafodaLista"/>
+        <w:ind w:left="1080"/>
+      </w:pPr>
+      <w:r>
+        <w:rPr>
+          <w:noProof/>
+          <w:lang w:eastAsia="pt-BR"/>
+        </w:rPr>
         <w:drawing>
           <wp:inline distT="0" distB="0" distL="0" distR="0">
             <wp:extent cx="2338284" cy="2659053"/>
@@ -8900,7 +9185,7 @@
                     </pic:cNvPicPr>
                   </pic:nvPicPr>
                   <pic:blipFill>
-                    <a:blip r:embed="rId18" cstate="print">
+                    <a:blip r:embed="rId19" cstate="print">
                       <a:extLst>
                         <a:ext uri="{28A0092B-C50C-407E-A947-70E740481C1C}">
                           <a14:useLocalDpi xmlns:a14="http://schemas.microsoft.com/office/drawing/2010/main" val="0"/>
@@ -8967,7 +9252,7 @@
                     </pic:cNvPicPr>
                   </pic:nvPicPr>
                   <pic:blipFill>
-                    <a:blip r:embed="rId19" cstate="print">
+                    <a:blip r:embed="rId20" cstate="print">
                       <a:extLst>
                         <a:ext uri="{28A0092B-C50C-407E-A947-70E740481C1C}">
                           <a14:useLocalDpi xmlns:a14="http://schemas.microsoft.com/office/drawing/2010/main" val="0"/>
@@ -9160,7 +9445,7 @@
         </w:rPr>
         <w:t xml:space="preserve">: </w:t>
       </w:r>
-      <w:hyperlink r:id="rId20" w:tgtFrame="_blank" w:history="1">
+      <w:hyperlink r:id="rId21" w:tgtFrame="_blank" w:history="1">
         <w:r>
           <w:rPr>
             <w:rStyle w:val="Hyperlink"/>
@@ -9191,7 +9476,7 @@
           <w:szCs w:val="20"/>
         </w:rPr>
       </w:pPr>
-      <w:hyperlink r:id="rId21" w:history="1">
+      <w:hyperlink r:id="rId22" w:history="1">
         <w:r>
           <w:rPr>
             <w:rStyle w:val="Hyperlink"/>
@@ -9252,57 +9537,6 @@
             <wp:extent cx="5400040" cy="2032194"/>
             <wp:effectExtent l="0" t="0" r="0" b="6350"/>
             <wp:docPr id="5" name="Imagem 5"/>
-            <wp:cNvGraphicFramePr>
-              <a:graphicFrameLocks xmlns:a="http://schemas.openxmlformats.org/drawingml/2006/main" noChangeAspect="1"/>
-            </wp:cNvGraphicFramePr>
-            <a:graphic xmlns:a="http://schemas.openxmlformats.org/drawingml/2006/main">
-              <a:graphicData uri="http://schemas.openxmlformats.org/drawingml/2006/picture">
-                <pic:pic xmlns:pic="http://schemas.openxmlformats.org/drawingml/2006/picture">
-                  <pic:nvPicPr>
-                    <pic:cNvPr id="0" name=""/>
-                    <pic:cNvPicPr/>
-                  </pic:nvPicPr>
-                  <pic:blipFill>
-                    <a:blip r:embed="rId22"/>
-                    <a:stretch>
-                      <a:fillRect/>
-                    </a:stretch>
-                  </pic:blipFill>
-                  <pic:spPr>
-                    <a:xfrm>
-                      <a:off x="0" y="0"/>
-                      <a:ext cx="5400040" cy="2032194"/>
-                    </a:xfrm>
-                    <a:prstGeom prst="rect">
-                      <a:avLst/>
-                    </a:prstGeom>
-                  </pic:spPr>
-                </pic:pic>
-              </a:graphicData>
-            </a:graphic>
-          </wp:inline>
-        </w:drawing>
-      </w:r>
-    </w:p>
-    <w:p>
-      <w:pPr>
-        <w:rPr>
-          <w:b/>
-          <w:bCs/>
-          <w:sz w:val="48"/>
-          <w:szCs w:val="48"/>
-        </w:rPr>
-      </w:pPr>
-      <w:r>
-        <w:rPr>
-          <w:noProof/>
-          <w:lang w:eastAsia="pt-BR"/>
-        </w:rPr>
-        <w:drawing>
-          <wp:inline distT="0" distB="0" distL="0" distR="0" wp14:anchorId="46FD3DFE" wp14:editId="0F848926">
-            <wp:extent cx="4504683" cy="2744197"/>
-            <wp:effectExtent l="0" t="0" r="0" b="0"/>
-            <wp:docPr id="11" name="Imagem 11"/>
             <wp:cNvGraphicFramePr>
               <a:graphicFrameLocks xmlns:a="http://schemas.openxmlformats.org/drawingml/2006/main" noChangeAspect="1"/>
             </wp:cNvGraphicFramePr>
@@ -9322,7 +9556,7 @@
                   <pic:spPr>
                     <a:xfrm>
                       <a:off x="0" y="0"/>
-                      <a:ext cx="4509732" cy="2747273"/>
+                      <a:ext cx="5400040" cy="2032194"/>
                     </a:xfrm>
                     <a:prstGeom prst="rect">
                       <a:avLst/>
@@ -9350,10 +9584,10 @@
           <w:lang w:eastAsia="pt-BR"/>
         </w:rPr>
         <w:drawing>
-          <wp:inline distT="0" distB="0" distL="0" distR="0" wp14:anchorId="785B0272" wp14:editId="5679C2A7">
-            <wp:extent cx="4870602" cy="3096618"/>
-            <wp:effectExtent l="0" t="0" r="6350" b="8890"/>
-            <wp:docPr id="12" name="Imagem 12"/>
+          <wp:inline distT="0" distB="0" distL="0" distR="0" wp14:anchorId="46FD3DFE" wp14:editId="0F848926">
+            <wp:extent cx="4504683" cy="2744197"/>
+            <wp:effectExtent l="0" t="0" r="0" b="0"/>
+            <wp:docPr id="11" name="Imagem 11"/>
             <wp:cNvGraphicFramePr>
               <a:graphicFrameLocks xmlns:a="http://schemas.openxmlformats.org/drawingml/2006/main" noChangeAspect="1"/>
             </wp:cNvGraphicFramePr>
@@ -9373,7 +9607,7 @@
                   <pic:spPr>
                     <a:xfrm>
                       <a:off x="0" y="0"/>
-                      <a:ext cx="4870625" cy="3096632"/>
+                      <a:ext cx="4509732" cy="2747273"/>
                     </a:xfrm>
                     <a:prstGeom prst="rect">
                       <a:avLst/>
@@ -9397,758 +9631,14 @@
       </w:pPr>
       <w:r>
         <w:rPr>
-          <w:b/>
-          <w:bCs/>
-          <w:sz w:val="48"/>
-          <w:szCs w:val="48"/>
-        </w:rPr>
-        <w:t>Verificar logs de acesso na VM</w:t>
-      </w:r>
-    </w:p>
-    <w:p>
-      <w:pPr>
-        <w:rPr>
-          <w:b/>
-          <w:bCs/>
-          <w:sz w:val="48"/>
-          <w:szCs w:val="48"/>
-        </w:rPr>
-      </w:pPr>
-    </w:p>
-    <w:p>
-      <w:pPr>
-        <w:pStyle w:val="PargrafodaLista"/>
-        <w:rPr>
-          <w:color w:val="00B0F0"/>
-          <w:sz w:val="20"/>
-          <w:szCs w:val="20"/>
-        </w:rPr>
-      </w:pPr>
-      <w:proofErr w:type="spellStart"/>
-      <w:proofErr w:type="gramStart"/>
-      <w:r>
-        <w:rPr>
-          <w:color w:val="00B0F0"/>
-          <w:sz w:val="20"/>
-          <w:szCs w:val="20"/>
-        </w:rPr>
-        <w:t>sudo</w:t>
-      </w:r>
-      <w:proofErr w:type="spellEnd"/>
-      <w:proofErr w:type="gramEnd"/>
-      <w:r>
-        <w:rPr>
-          <w:color w:val="00B0F0"/>
-          <w:sz w:val="20"/>
-          <w:szCs w:val="20"/>
-        </w:rPr>
-        <w:t xml:space="preserve"> </w:t>
-      </w:r>
-      <w:proofErr w:type="spellStart"/>
-      <w:r>
-        <w:rPr>
-          <w:color w:val="00B0F0"/>
-          <w:sz w:val="20"/>
-          <w:szCs w:val="20"/>
-        </w:rPr>
-        <w:t>tail</w:t>
-      </w:r>
-      <w:proofErr w:type="spellEnd"/>
-      <w:r>
-        <w:rPr>
-          <w:color w:val="00B0F0"/>
-          <w:sz w:val="20"/>
-          <w:szCs w:val="20"/>
-        </w:rPr>
-        <w:t xml:space="preserve"> -f -n 1000 /vmspace/docker-data/weblogic/logs/std.out.credenciado-medico/credenciado-medico-integrations.log</w:t>
-      </w:r>
-    </w:p>
-    <w:p>
-      <w:pPr>
-        <w:pStyle w:val="PargrafodaLista"/>
-        <w:rPr>
-          <w:color w:val="00B0F0"/>
-          <w:sz w:val="20"/>
-          <w:szCs w:val="20"/>
-        </w:rPr>
-      </w:pPr>
-    </w:p>
-    <w:p>
-      <w:pPr>
-        <w:pStyle w:val="PargrafodaLista"/>
-        <w:rPr>
-          <w:color w:val="00B0F0"/>
-          <w:sz w:val="20"/>
-          <w:szCs w:val="20"/>
-        </w:rPr>
-      </w:pPr>
-      <w:proofErr w:type="gramStart"/>
-      <w:r>
-        <w:rPr>
-          <w:color w:val="00B0F0"/>
-          <w:sz w:val="20"/>
-          <w:szCs w:val="20"/>
-        </w:rPr>
-        <w:t>ou</w:t>
-      </w:r>
-      <w:proofErr w:type="gramEnd"/>
-      <w:r>
-        <w:rPr>
-          <w:color w:val="00B0F0"/>
-          <w:sz w:val="20"/>
-          <w:szCs w:val="20"/>
-        </w:rPr>
-        <w:t xml:space="preserve"> </w:t>
-      </w:r>
-    </w:p>
-    <w:p>
-      <w:pPr>
-        <w:pStyle w:val="PargrafodaLista"/>
-        <w:rPr>
-          <w:color w:val="00B0F0"/>
-          <w:sz w:val="20"/>
-          <w:szCs w:val="20"/>
-        </w:rPr>
-      </w:pPr>
-    </w:p>
-    <w:p>
-      <w:pPr>
-        <w:pStyle w:val="PargrafodaLista"/>
-        <w:rPr>
-          <w:color w:val="00B0F0"/>
-          <w:sz w:val="20"/>
-          <w:szCs w:val="20"/>
-        </w:rPr>
-      </w:pPr>
-      <w:proofErr w:type="spellStart"/>
-      <w:proofErr w:type="gramStart"/>
-      <w:r>
-        <w:rPr>
-          <w:color w:val="00B0F0"/>
-          <w:sz w:val="20"/>
-          <w:szCs w:val="20"/>
-        </w:rPr>
-        <w:t>sudo</w:t>
-      </w:r>
-      <w:proofErr w:type="spellEnd"/>
-      <w:proofErr w:type="gramEnd"/>
-      <w:r>
-        <w:rPr>
-          <w:color w:val="00B0F0"/>
-          <w:sz w:val="20"/>
-          <w:szCs w:val="20"/>
-        </w:rPr>
-        <w:t xml:space="preserve"> </w:t>
-      </w:r>
-      <w:proofErr w:type="spellStart"/>
-      <w:r>
-        <w:rPr>
-          <w:color w:val="00B0F0"/>
-          <w:sz w:val="20"/>
-          <w:szCs w:val="20"/>
-        </w:rPr>
-        <w:t>tail</w:t>
-      </w:r>
-      <w:proofErr w:type="spellEnd"/>
-      <w:r>
-        <w:rPr>
-          <w:color w:val="00B0F0"/>
-          <w:sz w:val="20"/>
-          <w:szCs w:val="20"/>
-        </w:rPr>
-        <w:t xml:space="preserve"> -f -n 1000 /</w:t>
-      </w:r>
-      <w:proofErr w:type="spellStart"/>
-      <w:r>
-        <w:rPr>
-          <w:color w:val="00B0F0"/>
-          <w:sz w:val="20"/>
-          <w:szCs w:val="20"/>
-        </w:rPr>
-        <w:t>vmspace</w:t>
-      </w:r>
-      <w:proofErr w:type="spellEnd"/>
-      <w:r>
-        <w:rPr>
-          <w:color w:val="00B0F0"/>
-          <w:sz w:val="20"/>
-          <w:szCs w:val="20"/>
-        </w:rPr>
-        <w:t>/</w:t>
-      </w:r>
-      <w:proofErr w:type="spellStart"/>
-      <w:r>
-        <w:rPr>
-          <w:color w:val="00B0F0"/>
-          <w:sz w:val="20"/>
-          <w:szCs w:val="20"/>
-        </w:rPr>
-        <w:t>docker</w:t>
-      </w:r>
-      <w:proofErr w:type="spellEnd"/>
-      <w:r>
-        <w:rPr>
-          <w:color w:val="00B0F0"/>
-          <w:sz w:val="20"/>
-          <w:szCs w:val="20"/>
-        </w:rPr>
-        <w:t>-data/</w:t>
-      </w:r>
-      <w:proofErr w:type="spellStart"/>
-      <w:r>
-        <w:rPr>
-          <w:color w:val="00B0F0"/>
-          <w:sz w:val="20"/>
-          <w:szCs w:val="20"/>
-        </w:rPr>
-        <w:t>weblogic</w:t>
-      </w:r>
-      <w:proofErr w:type="spellEnd"/>
-      <w:r>
-        <w:rPr>
-          <w:color w:val="00B0F0"/>
-          <w:sz w:val="20"/>
-          <w:szCs w:val="20"/>
-        </w:rPr>
-        <w:t>/logs/</w:t>
-      </w:r>
-      <w:proofErr w:type="spellStart"/>
-      <w:r>
-        <w:rPr>
-          <w:color w:val="00B0F0"/>
-          <w:sz w:val="20"/>
-          <w:szCs w:val="20"/>
-        </w:rPr>
-        <w:t>std.out.portal</w:t>
-      </w:r>
-      <w:proofErr w:type="spellEnd"/>
-      <w:r>
-        <w:rPr>
-          <w:color w:val="00B0F0"/>
-          <w:sz w:val="20"/>
-          <w:szCs w:val="20"/>
-        </w:rPr>
-        <w:t>/portal.log</w:t>
-      </w:r>
-    </w:p>
-    <w:p>
-      <w:pPr>
-        <w:pStyle w:val="PargrafodaLista"/>
-        <w:rPr>
-          <w:color w:val="00B0F0"/>
-          <w:sz w:val="20"/>
-          <w:szCs w:val="20"/>
-        </w:rPr>
-      </w:pPr>
-    </w:p>
-    <w:p>
-      <w:pPr>
-        <w:pStyle w:val="PargrafodaLista"/>
-        <w:rPr>
-          <w:color w:val="00B0F0"/>
-          <w:sz w:val="20"/>
-          <w:szCs w:val="20"/>
-        </w:rPr>
-      </w:pPr>
-      <w:r>
-        <w:rPr>
-          <w:color w:val="00B0F0"/>
-          <w:sz w:val="20"/>
-          <w:szCs w:val="20"/>
-        </w:rPr>
-        <w:t>dar permissão de acesso.</w:t>
-      </w:r>
-      <w:bookmarkStart w:id="0" w:name="_GoBack"/>
-      <w:bookmarkEnd w:id="0"/>
-    </w:p>
-    <w:p>
-      <w:pPr>
-        <w:autoSpaceDE w:val="0"/>
-        <w:autoSpaceDN w:val="0"/>
-        <w:adjustRightInd w:val="0"/>
-        <w:spacing w:after="0" w:line="240" w:lineRule="auto"/>
-        <w:ind w:firstLine="708"/>
-        <w:rPr>
-          <w:color w:val="00B0F0"/>
-          <w:sz w:val="20"/>
-          <w:szCs w:val="20"/>
-        </w:rPr>
-      </w:pPr>
-      <w:proofErr w:type="spellStart"/>
-      <w:proofErr w:type="gramStart"/>
-      <w:r>
-        <w:rPr>
-          <w:color w:val="00B0F0"/>
-          <w:sz w:val="20"/>
-          <w:szCs w:val="20"/>
-        </w:rPr>
-        <w:t>sudo</w:t>
-      </w:r>
-      <w:proofErr w:type="spellEnd"/>
-      <w:proofErr w:type="gramEnd"/>
-      <w:r>
-        <w:rPr>
-          <w:color w:val="00B0F0"/>
-          <w:sz w:val="20"/>
-          <w:szCs w:val="20"/>
-        </w:rPr>
-        <w:t xml:space="preserve"> </w:t>
-      </w:r>
-      <w:proofErr w:type="spellStart"/>
-      <w:r>
-        <w:rPr>
-          <w:color w:val="00B0F0"/>
-          <w:sz w:val="20"/>
-          <w:szCs w:val="20"/>
-        </w:rPr>
-        <w:t>chmod</w:t>
-      </w:r>
-      <w:proofErr w:type="spellEnd"/>
-      <w:r>
-        <w:rPr>
-          <w:color w:val="00B0F0"/>
-          <w:sz w:val="20"/>
-          <w:szCs w:val="20"/>
-        </w:rPr>
-        <w:t xml:space="preserve"> -R 777 </w:t>
-      </w:r>
-      <w:proofErr w:type="spellStart"/>
-      <w:r>
-        <w:rPr>
-          <w:color w:val="00B0F0"/>
-          <w:sz w:val="20"/>
-          <w:szCs w:val="20"/>
-        </w:rPr>
-        <w:t>std.out.corretor</w:t>
-      </w:r>
-      <w:proofErr w:type="spellEnd"/>
-      <w:r>
-        <w:rPr>
-          <w:color w:val="00B0F0"/>
-          <w:sz w:val="20"/>
-          <w:szCs w:val="20"/>
-        </w:rPr>
-        <w:t>/</w:t>
-      </w:r>
-    </w:p>
-    <w:p>
-      <w:pPr>
-        <w:pStyle w:val="PargrafodaLista"/>
-        <w:rPr>
-          <w:color w:val="00B0F0"/>
-          <w:sz w:val="20"/>
-          <w:szCs w:val="20"/>
-        </w:rPr>
-      </w:pPr>
-    </w:p>
-    <w:p>
-      <w:pPr>
-        <w:rPr>
-          <w:b/>
-          <w:bCs/>
-          <w:sz w:val="48"/>
-          <w:szCs w:val="48"/>
-        </w:rPr>
-      </w:pPr>
-      <w:r>
-        <w:rPr>
-          <w:b/>
-          <w:bCs/>
-          <w:sz w:val="48"/>
-          <w:szCs w:val="48"/>
-        </w:rPr>
-        <w:t xml:space="preserve">Trocar senha usuário </w:t>
-      </w:r>
-    </w:p>
-    <w:p>
-      <w:r>
-        <w:t xml:space="preserve">Incluir o </w:t>
-      </w:r>
-      <w:proofErr w:type="spellStart"/>
-      <w:r>
-        <w:t>ip</w:t>
-      </w:r>
-      <w:proofErr w:type="spellEnd"/>
-      <w:r>
-        <w:t xml:space="preserve"> baixo no </w:t>
-      </w:r>
-      <w:proofErr w:type="spellStart"/>
-      <w:r>
-        <w:t>arquido</w:t>
-      </w:r>
-      <w:proofErr w:type="spellEnd"/>
-      <w:r>
-        <w:t xml:space="preserve"> de host do </w:t>
-      </w:r>
-      <w:proofErr w:type="spellStart"/>
-      <w:proofErr w:type="gramStart"/>
-      <w:r>
-        <w:t>windows</w:t>
-      </w:r>
-      <w:proofErr w:type="spellEnd"/>
-      <w:proofErr w:type="gramEnd"/>
-    </w:p>
-    <w:p>
-      <w:r>
-        <w:t>10.104.37.134                   hdweb-</w:t>
-      </w:r>
-      <w:proofErr w:type="gramStart"/>
-      <w:r>
-        <w:t>scan.</w:t>
-      </w:r>
-      <w:proofErr w:type="gramEnd"/>
-      <w:r>
-        <w:t>amil.com.br</w:t>
-      </w:r>
-    </w:p>
-    <w:p>
-      <w:r>
-        <w:t>Incluir o comando abaixo no</w:t>
-      </w:r>
-      <w:r>
-        <w:t xml:space="preserve"> arquivo</w:t>
-      </w:r>
-      <w:r>
-        <w:t xml:space="preserve"> </w:t>
-      </w:r>
-      <w:proofErr w:type="spellStart"/>
-      <w:proofErr w:type="gramStart"/>
-      <w:r>
-        <w:t>tnsnames.</w:t>
-      </w:r>
-      <w:proofErr w:type="gramEnd"/>
-      <w:r>
-        <w:t>ora</w:t>
-      </w:r>
-      <w:proofErr w:type="spellEnd"/>
-      <w:r>
-        <w:t xml:space="preserve"> </w:t>
-      </w:r>
-    </w:p>
-    <w:p>
-      <w:pPr>
-        <w:rPr>
-          <w:rFonts w:ascii="Consolas" w:eastAsia="Times New Roman" w:hAnsi="Consolas" w:cs="Consolas"/>
-          <w:b/>
-          <w:bCs/>
-          <w:color w:val="000000"/>
-          <w:sz w:val="14"/>
-          <w:szCs w:val="14"/>
-          <w:lang w:eastAsia="pt-BR"/>
-        </w:rPr>
-      </w:pPr>
-      <w:r>
-        <w:rPr>
-          <w:rFonts w:ascii="Consolas" w:eastAsia="Times New Roman" w:hAnsi="Consolas" w:cs="Consolas"/>
-          <w:b/>
-          <w:bCs/>
-          <w:color w:val="000000"/>
-          <w:sz w:val="14"/>
-          <w:szCs w:val="14"/>
-          <w:lang w:eastAsia="pt-BR"/>
-        </w:rPr>
-        <w:t>AMIL_CREDMEDICO_DESENV =</w:t>
-      </w:r>
-    </w:p>
-    <w:p>
-      <w:pPr>
-        <w:rPr>
-          <w:rFonts w:ascii="Consolas" w:eastAsia="Times New Roman" w:hAnsi="Consolas" w:cs="Consolas"/>
-          <w:b/>
-          <w:bCs/>
-          <w:color w:val="000000"/>
-          <w:sz w:val="14"/>
-          <w:szCs w:val="14"/>
-          <w:lang w:eastAsia="pt-BR"/>
-        </w:rPr>
-      </w:pPr>
-      <w:r>
-        <w:rPr>
-          <w:rFonts w:ascii="Consolas" w:eastAsia="Times New Roman" w:hAnsi="Consolas" w:cs="Consolas"/>
-          <w:b/>
-          <w:bCs/>
-          <w:color w:val="000000"/>
-          <w:sz w:val="14"/>
-          <w:szCs w:val="14"/>
-          <w:lang w:eastAsia="pt-BR"/>
-        </w:rPr>
-        <w:t xml:space="preserve">  (DESCRIPTION =</w:t>
-      </w:r>
-    </w:p>
-    <w:p>
-      <w:pPr>
-        <w:rPr>
-          <w:rFonts w:ascii="Consolas" w:eastAsia="Times New Roman" w:hAnsi="Consolas" w:cs="Consolas"/>
-          <w:b/>
-          <w:bCs/>
-          <w:color w:val="000000"/>
-          <w:sz w:val="14"/>
-          <w:szCs w:val="14"/>
-          <w:lang w:val="en-US" w:eastAsia="pt-BR"/>
-        </w:rPr>
-      </w:pPr>
-      <w:r>
-        <w:rPr>
-          <w:rFonts w:ascii="Consolas" w:eastAsia="Times New Roman" w:hAnsi="Consolas" w:cs="Consolas"/>
-          <w:b/>
-          <w:bCs/>
-          <w:color w:val="000000"/>
-          <w:sz w:val="14"/>
-          <w:szCs w:val="14"/>
-          <w:lang w:eastAsia="pt-BR"/>
-        </w:rPr>
-        <w:t xml:space="preserve">   </w:t>
-      </w:r>
-      <w:r>
-        <w:rPr>
-          <w:rFonts w:ascii="Consolas" w:eastAsia="Times New Roman" w:hAnsi="Consolas" w:cs="Consolas"/>
-          <w:b/>
-          <w:bCs/>
-          <w:color w:val="000000"/>
-          <w:sz w:val="14"/>
-          <w:szCs w:val="14"/>
-          <w:lang w:val="en-US" w:eastAsia="pt-BR"/>
-        </w:rPr>
-        <w:t>(ADDRESS = (PROTOCOL = TCP</w:t>
-      </w:r>
-      <w:proofErr w:type="gramStart"/>
-      <w:r>
-        <w:rPr>
-          <w:rFonts w:ascii="Consolas" w:eastAsia="Times New Roman" w:hAnsi="Consolas" w:cs="Consolas"/>
-          <w:b/>
-          <w:bCs/>
-          <w:color w:val="000000"/>
-          <w:sz w:val="14"/>
-          <w:szCs w:val="14"/>
-          <w:lang w:val="en-US" w:eastAsia="pt-BR"/>
-        </w:rPr>
-        <w:t>)(</w:t>
-      </w:r>
-      <w:proofErr w:type="gramEnd"/>
-      <w:r>
-        <w:rPr>
-          <w:rFonts w:ascii="Consolas" w:eastAsia="Times New Roman" w:hAnsi="Consolas" w:cs="Consolas"/>
-          <w:b/>
-          <w:bCs/>
-          <w:color w:val="000000"/>
-          <w:sz w:val="14"/>
-          <w:szCs w:val="14"/>
-          <w:lang w:val="en-US" w:eastAsia="pt-BR"/>
-        </w:rPr>
-        <w:t>HOST = hdweb-scan.amil.com.br)(PORT = 1521))</w:t>
-      </w:r>
-    </w:p>
-    <w:p>
-      <w:pPr>
-        <w:rPr>
-          <w:rFonts w:ascii="Consolas" w:eastAsia="Times New Roman" w:hAnsi="Consolas" w:cs="Consolas"/>
-          <w:b/>
-          <w:bCs/>
-          <w:color w:val="000000"/>
-          <w:sz w:val="14"/>
-          <w:szCs w:val="14"/>
-          <w:lang w:val="en-US" w:eastAsia="pt-BR"/>
-        </w:rPr>
-      </w:pPr>
-      <w:r>
-        <w:rPr>
-          <w:rFonts w:ascii="Consolas" w:eastAsia="Times New Roman" w:hAnsi="Consolas" w:cs="Consolas"/>
-          <w:b/>
-          <w:bCs/>
-          <w:color w:val="000000"/>
-          <w:sz w:val="14"/>
-          <w:szCs w:val="14"/>
-          <w:lang w:val="en-US" w:eastAsia="pt-BR"/>
-        </w:rPr>
-        <w:t xml:space="preserve">    (CONNECT_DATA =</w:t>
-      </w:r>
-    </w:p>
-    <w:p>
-      <w:pPr>
-        <w:rPr>
-          <w:rFonts w:ascii="Consolas" w:eastAsia="Times New Roman" w:hAnsi="Consolas" w:cs="Consolas"/>
-          <w:b/>
-          <w:bCs/>
-          <w:color w:val="000000"/>
-          <w:sz w:val="14"/>
-          <w:szCs w:val="14"/>
-          <w:lang w:val="en-US" w:eastAsia="pt-BR"/>
-        </w:rPr>
-      </w:pPr>
-      <w:r>
-        <w:rPr>
-          <w:rFonts w:ascii="Consolas" w:eastAsia="Times New Roman" w:hAnsi="Consolas" w:cs="Consolas"/>
-          <w:b/>
-          <w:bCs/>
-          <w:color w:val="000000"/>
-          <w:sz w:val="14"/>
-          <w:szCs w:val="14"/>
-          <w:lang w:val="en-US" w:eastAsia="pt-BR"/>
-        </w:rPr>
-        <w:t xml:space="preserve">      (SERVER = DEDICATED)</w:t>
-      </w:r>
-    </w:p>
-    <w:p>
-      <w:pPr>
-        <w:rPr>
-          <w:rFonts w:ascii="Consolas" w:eastAsia="Times New Roman" w:hAnsi="Consolas" w:cs="Consolas"/>
-          <w:b/>
-          <w:bCs/>
-          <w:color w:val="000000"/>
-          <w:sz w:val="14"/>
-          <w:szCs w:val="14"/>
-          <w:lang w:val="en-US" w:eastAsia="pt-BR"/>
-        </w:rPr>
-      </w:pPr>
-      <w:r>
-        <w:rPr>
-          <w:rFonts w:ascii="Consolas" w:eastAsia="Times New Roman" w:hAnsi="Consolas" w:cs="Consolas"/>
-          <w:b/>
-          <w:bCs/>
-          <w:color w:val="000000"/>
-          <w:sz w:val="14"/>
-          <w:szCs w:val="14"/>
-          <w:lang w:val="en-US" w:eastAsia="pt-BR"/>
-        </w:rPr>
-        <w:t xml:space="preserve">      (SERVICE_NAME = </w:t>
-      </w:r>
-      <w:proofErr w:type="spellStart"/>
-      <w:r>
-        <w:rPr>
-          <w:rFonts w:ascii="Consolas" w:eastAsia="Times New Roman" w:hAnsi="Consolas" w:cs="Consolas"/>
-          <w:b/>
-          <w:bCs/>
-          <w:color w:val="000000"/>
-          <w:sz w:val="14"/>
-          <w:szCs w:val="14"/>
-          <w:lang w:val="en-US" w:eastAsia="pt-BR"/>
-        </w:rPr>
-        <w:t>srvdweb</w:t>
-      </w:r>
-      <w:proofErr w:type="spellEnd"/>
-      <w:r>
-        <w:rPr>
-          <w:rFonts w:ascii="Consolas" w:eastAsia="Times New Roman" w:hAnsi="Consolas" w:cs="Consolas"/>
-          <w:b/>
-          <w:bCs/>
-          <w:color w:val="000000"/>
-          <w:sz w:val="14"/>
-          <w:szCs w:val="14"/>
-          <w:lang w:val="en-US" w:eastAsia="pt-BR"/>
-        </w:rPr>
-        <w:t>)</w:t>
-      </w:r>
-    </w:p>
-    <w:p>
-      <w:pPr>
-        <w:rPr>
-          <w:rFonts w:ascii="Consolas" w:eastAsia="Times New Roman" w:hAnsi="Consolas" w:cs="Consolas"/>
-          <w:b/>
-          <w:bCs/>
-          <w:color w:val="000000"/>
-          <w:sz w:val="14"/>
-          <w:szCs w:val="14"/>
-          <w:lang w:eastAsia="pt-BR"/>
-        </w:rPr>
-      </w:pPr>
-      <w:r>
-        <w:rPr>
-          <w:rFonts w:ascii="Consolas" w:eastAsia="Times New Roman" w:hAnsi="Consolas" w:cs="Consolas"/>
-          <w:b/>
-          <w:bCs/>
-          <w:color w:val="000000"/>
-          <w:sz w:val="14"/>
-          <w:szCs w:val="14"/>
-          <w:lang w:val="en-US" w:eastAsia="pt-BR"/>
-        </w:rPr>
-        <w:t xml:space="preserve">    </w:t>
-      </w:r>
-      <w:proofErr w:type="gramStart"/>
-      <w:r>
-        <w:rPr>
-          <w:rFonts w:ascii="Consolas" w:eastAsia="Times New Roman" w:hAnsi="Consolas" w:cs="Consolas"/>
-          <w:b/>
-          <w:bCs/>
-          <w:color w:val="000000"/>
-          <w:sz w:val="14"/>
-          <w:szCs w:val="14"/>
-          <w:lang w:eastAsia="pt-BR"/>
-        </w:rPr>
-        <w:t>)</w:t>
-      </w:r>
-      <w:proofErr w:type="gramEnd"/>
-    </w:p>
-    <w:p>
-      <w:pPr>
-        <w:rPr>
-          <w:rFonts w:ascii="Consolas" w:eastAsia="Times New Roman" w:hAnsi="Consolas" w:cs="Consolas"/>
-          <w:b/>
-          <w:bCs/>
-          <w:color w:val="000000"/>
-          <w:sz w:val="14"/>
-          <w:szCs w:val="14"/>
-          <w:lang w:eastAsia="pt-BR"/>
-        </w:rPr>
-      </w:pPr>
-      <w:r>
-        <w:rPr>
-          <w:rFonts w:ascii="Consolas" w:eastAsia="Times New Roman" w:hAnsi="Consolas" w:cs="Consolas"/>
-          <w:b/>
-          <w:bCs/>
-          <w:color w:val="000000"/>
-          <w:sz w:val="14"/>
-          <w:szCs w:val="14"/>
-          <w:lang w:eastAsia="pt-BR"/>
-        </w:rPr>
-        <w:t xml:space="preserve">  </w:t>
-      </w:r>
-      <w:proofErr w:type="gramStart"/>
-      <w:r>
-        <w:rPr>
-          <w:rFonts w:ascii="Consolas" w:eastAsia="Times New Roman" w:hAnsi="Consolas" w:cs="Consolas"/>
-          <w:b/>
-          <w:bCs/>
-          <w:color w:val="000000"/>
-          <w:sz w:val="14"/>
-          <w:szCs w:val="14"/>
-          <w:lang w:eastAsia="pt-BR"/>
-        </w:rPr>
-        <w:t>)</w:t>
-      </w:r>
-      <w:proofErr w:type="gramEnd"/>
-    </w:p>
-    <w:p>
-      <w:r>
-        <w:t xml:space="preserve">Logos após você deve </w:t>
-      </w:r>
-      <w:proofErr w:type="spellStart"/>
-      <w:r>
-        <w:t>logar</w:t>
-      </w:r>
-      <w:proofErr w:type="spellEnd"/>
-      <w:r>
-        <w:t xml:space="preserve"> com o usuário</w:t>
-      </w:r>
-    </w:p>
-    <w:p>
-      <w:pPr>
-        <w:rPr>
-          <w:color w:val="00B0F0"/>
-          <w:sz w:val="20"/>
-          <w:szCs w:val="20"/>
-        </w:rPr>
-      </w:pPr>
-      <w:r>
-        <w:rPr>
           <w:noProof/>
           <w:lang w:eastAsia="pt-BR"/>
         </w:rPr>
-        <w:lastRenderedPageBreak/>
         <w:drawing>
-          <wp:inline distT="0" distB="0" distL="0" distR="0" wp14:anchorId="4E772E8E" wp14:editId="2EC097CE">
-            <wp:extent cx="5400040" cy="3037904"/>
-            <wp:effectExtent l="0" t="0" r="0" b="0"/>
-            <wp:docPr id="16" name="Imagem 16"/>
+          <wp:inline distT="0" distB="0" distL="0" distR="0" wp14:anchorId="785B0272" wp14:editId="5679C2A7">
+            <wp:extent cx="4870602" cy="3096618"/>
+            <wp:effectExtent l="0" t="0" r="6350" b="8890"/>
+            <wp:docPr id="12" name="Imagem 12"/>
             <wp:cNvGraphicFramePr>
               <a:graphicFrameLocks xmlns:a="http://schemas.openxmlformats.org/drawingml/2006/main" noChangeAspect="1"/>
             </wp:cNvGraphicFramePr>
@@ -10168,7 +9658,7 @@
                   <pic:spPr>
                     <a:xfrm>
                       <a:off x="0" y="0"/>
-                      <a:ext cx="5400040" cy="3037904"/>
+                      <a:ext cx="4870625" cy="3096632"/>
                     </a:xfrm>
                     <a:prstGeom prst="rect">
                       <a:avLst/>
@@ -10182,8 +9672,745 @@
       </w:r>
     </w:p>
     <w:p>
-      <w:r>
-        <w:t>Clicar em Esqueci minha senha</w:t>
+      <w:pPr>
+        <w:rPr>
+          <w:b/>
+          <w:bCs/>
+          <w:sz w:val="48"/>
+          <w:szCs w:val="48"/>
+        </w:rPr>
+      </w:pPr>
+      <w:r>
+        <w:rPr>
+          <w:b/>
+          <w:bCs/>
+          <w:sz w:val="48"/>
+          <w:szCs w:val="48"/>
+        </w:rPr>
+        <w:t>Verificar logs de acesso na VM</w:t>
+      </w:r>
+    </w:p>
+    <w:p>
+      <w:pPr>
+        <w:rPr>
+          <w:b/>
+          <w:bCs/>
+          <w:sz w:val="48"/>
+          <w:szCs w:val="48"/>
+        </w:rPr>
+      </w:pPr>
+    </w:p>
+    <w:p>
+      <w:pPr>
+        <w:pStyle w:val="PargrafodaLista"/>
+        <w:rPr>
+          <w:color w:val="00B0F0"/>
+          <w:sz w:val="20"/>
+          <w:szCs w:val="20"/>
+        </w:rPr>
+      </w:pPr>
+      <w:proofErr w:type="spellStart"/>
+      <w:proofErr w:type="gramStart"/>
+      <w:r>
+        <w:rPr>
+          <w:color w:val="00B0F0"/>
+          <w:sz w:val="20"/>
+          <w:szCs w:val="20"/>
+        </w:rPr>
+        <w:t>sudo</w:t>
+      </w:r>
+      <w:proofErr w:type="spellEnd"/>
+      <w:proofErr w:type="gramEnd"/>
+      <w:r>
+        <w:rPr>
+          <w:color w:val="00B0F0"/>
+          <w:sz w:val="20"/>
+          <w:szCs w:val="20"/>
+        </w:rPr>
+        <w:t xml:space="preserve"> </w:t>
+      </w:r>
+      <w:proofErr w:type="spellStart"/>
+      <w:r>
+        <w:rPr>
+          <w:color w:val="00B0F0"/>
+          <w:sz w:val="20"/>
+          <w:szCs w:val="20"/>
+        </w:rPr>
+        <w:t>tail</w:t>
+      </w:r>
+      <w:proofErr w:type="spellEnd"/>
+      <w:r>
+        <w:rPr>
+          <w:color w:val="00B0F0"/>
+          <w:sz w:val="20"/>
+          <w:szCs w:val="20"/>
+        </w:rPr>
+        <w:t xml:space="preserve"> -f -n 1000 /vmspace/docker-data/weblogic/logs/std.out.credenciado-medico/credenciado-medico-integrations.log</w:t>
+      </w:r>
+    </w:p>
+    <w:p>
+      <w:pPr>
+        <w:pStyle w:val="PargrafodaLista"/>
+        <w:rPr>
+          <w:color w:val="00B0F0"/>
+          <w:sz w:val="20"/>
+          <w:szCs w:val="20"/>
+        </w:rPr>
+      </w:pPr>
+    </w:p>
+    <w:p>
+      <w:pPr>
+        <w:pStyle w:val="PargrafodaLista"/>
+        <w:rPr>
+          <w:color w:val="00B0F0"/>
+          <w:sz w:val="20"/>
+          <w:szCs w:val="20"/>
+        </w:rPr>
+      </w:pPr>
+      <w:proofErr w:type="gramStart"/>
+      <w:r>
+        <w:rPr>
+          <w:color w:val="00B0F0"/>
+          <w:sz w:val="20"/>
+          <w:szCs w:val="20"/>
+        </w:rPr>
+        <w:t>ou</w:t>
+      </w:r>
+      <w:proofErr w:type="gramEnd"/>
+      <w:r>
+        <w:rPr>
+          <w:color w:val="00B0F0"/>
+          <w:sz w:val="20"/>
+          <w:szCs w:val="20"/>
+        </w:rPr>
+        <w:t xml:space="preserve"> </w:t>
+      </w:r>
+    </w:p>
+    <w:p>
+      <w:pPr>
+        <w:pStyle w:val="PargrafodaLista"/>
+        <w:rPr>
+          <w:color w:val="00B0F0"/>
+          <w:sz w:val="20"/>
+          <w:szCs w:val="20"/>
+        </w:rPr>
+      </w:pPr>
+    </w:p>
+    <w:p>
+      <w:pPr>
+        <w:pStyle w:val="PargrafodaLista"/>
+        <w:rPr>
+          <w:color w:val="00B0F0"/>
+          <w:sz w:val="20"/>
+          <w:szCs w:val="20"/>
+        </w:rPr>
+      </w:pPr>
+      <w:proofErr w:type="spellStart"/>
+      <w:proofErr w:type="gramStart"/>
+      <w:r>
+        <w:rPr>
+          <w:color w:val="00B0F0"/>
+          <w:sz w:val="20"/>
+          <w:szCs w:val="20"/>
+        </w:rPr>
+        <w:t>sudo</w:t>
+      </w:r>
+      <w:proofErr w:type="spellEnd"/>
+      <w:proofErr w:type="gramEnd"/>
+      <w:r>
+        <w:rPr>
+          <w:color w:val="00B0F0"/>
+          <w:sz w:val="20"/>
+          <w:szCs w:val="20"/>
+        </w:rPr>
+        <w:t xml:space="preserve"> </w:t>
+      </w:r>
+      <w:proofErr w:type="spellStart"/>
+      <w:r>
+        <w:rPr>
+          <w:color w:val="00B0F0"/>
+          <w:sz w:val="20"/>
+          <w:szCs w:val="20"/>
+        </w:rPr>
+        <w:t>tail</w:t>
+      </w:r>
+      <w:proofErr w:type="spellEnd"/>
+      <w:r>
+        <w:rPr>
+          <w:color w:val="00B0F0"/>
+          <w:sz w:val="20"/>
+          <w:szCs w:val="20"/>
+        </w:rPr>
+        <w:t xml:space="preserve"> -f -n 1000 /</w:t>
+      </w:r>
+      <w:proofErr w:type="spellStart"/>
+      <w:r>
+        <w:rPr>
+          <w:color w:val="00B0F0"/>
+          <w:sz w:val="20"/>
+          <w:szCs w:val="20"/>
+        </w:rPr>
+        <w:t>vmspace</w:t>
+      </w:r>
+      <w:proofErr w:type="spellEnd"/>
+      <w:r>
+        <w:rPr>
+          <w:color w:val="00B0F0"/>
+          <w:sz w:val="20"/>
+          <w:szCs w:val="20"/>
+        </w:rPr>
+        <w:t>/</w:t>
+      </w:r>
+      <w:proofErr w:type="spellStart"/>
+      <w:r>
+        <w:rPr>
+          <w:color w:val="00B0F0"/>
+          <w:sz w:val="20"/>
+          <w:szCs w:val="20"/>
+        </w:rPr>
+        <w:t>docker</w:t>
+      </w:r>
+      <w:proofErr w:type="spellEnd"/>
+      <w:r>
+        <w:rPr>
+          <w:color w:val="00B0F0"/>
+          <w:sz w:val="20"/>
+          <w:szCs w:val="20"/>
+        </w:rPr>
+        <w:t>-data/</w:t>
+      </w:r>
+      <w:proofErr w:type="spellStart"/>
+      <w:r>
+        <w:rPr>
+          <w:color w:val="00B0F0"/>
+          <w:sz w:val="20"/>
+          <w:szCs w:val="20"/>
+        </w:rPr>
+        <w:t>weblogic</w:t>
+      </w:r>
+      <w:proofErr w:type="spellEnd"/>
+      <w:r>
+        <w:rPr>
+          <w:color w:val="00B0F0"/>
+          <w:sz w:val="20"/>
+          <w:szCs w:val="20"/>
+        </w:rPr>
+        <w:t>/logs/</w:t>
+      </w:r>
+      <w:proofErr w:type="spellStart"/>
+      <w:r>
+        <w:rPr>
+          <w:color w:val="00B0F0"/>
+          <w:sz w:val="20"/>
+          <w:szCs w:val="20"/>
+        </w:rPr>
+        <w:t>std.out.portal</w:t>
+      </w:r>
+      <w:proofErr w:type="spellEnd"/>
+      <w:r>
+        <w:rPr>
+          <w:color w:val="00B0F0"/>
+          <w:sz w:val="20"/>
+          <w:szCs w:val="20"/>
+        </w:rPr>
+        <w:t>/portal.log</w:t>
+      </w:r>
+    </w:p>
+    <w:p>
+      <w:pPr>
+        <w:pStyle w:val="PargrafodaLista"/>
+        <w:rPr>
+          <w:color w:val="00B0F0"/>
+          <w:sz w:val="20"/>
+          <w:szCs w:val="20"/>
+        </w:rPr>
+      </w:pPr>
+    </w:p>
+    <w:p>
+      <w:pPr>
+        <w:pStyle w:val="PargrafodaLista"/>
+        <w:rPr>
+          <w:color w:val="00B0F0"/>
+          <w:sz w:val="20"/>
+          <w:szCs w:val="20"/>
+        </w:rPr>
+      </w:pPr>
+      <w:r>
+        <w:rPr>
+          <w:color w:val="00B0F0"/>
+          <w:sz w:val="20"/>
+          <w:szCs w:val="20"/>
+        </w:rPr>
+        <w:t>dar permissão de acesso.</w:t>
+      </w:r>
+    </w:p>
+    <w:p>
+      <w:pPr>
+        <w:autoSpaceDE w:val="0"/>
+        <w:autoSpaceDN w:val="0"/>
+        <w:adjustRightInd w:val="0"/>
+        <w:spacing w:after="0" w:line="240" w:lineRule="auto"/>
+        <w:ind w:firstLine="708"/>
+        <w:rPr>
+          <w:color w:val="00B0F0"/>
+          <w:sz w:val="20"/>
+          <w:szCs w:val="20"/>
+        </w:rPr>
+      </w:pPr>
+      <w:proofErr w:type="spellStart"/>
+      <w:proofErr w:type="gramStart"/>
+      <w:r>
+        <w:rPr>
+          <w:color w:val="00B0F0"/>
+          <w:sz w:val="20"/>
+          <w:szCs w:val="20"/>
+        </w:rPr>
+        <w:t>sudo</w:t>
+      </w:r>
+      <w:proofErr w:type="spellEnd"/>
+      <w:proofErr w:type="gramEnd"/>
+      <w:r>
+        <w:rPr>
+          <w:color w:val="00B0F0"/>
+          <w:sz w:val="20"/>
+          <w:szCs w:val="20"/>
+        </w:rPr>
+        <w:t xml:space="preserve"> </w:t>
+      </w:r>
+      <w:proofErr w:type="spellStart"/>
+      <w:r>
+        <w:rPr>
+          <w:color w:val="00B0F0"/>
+          <w:sz w:val="20"/>
+          <w:szCs w:val="20"/>
+        </w:rPr>
+        <w:t>chmod</w:t>
+      </w:r>
+      <w:proofErr w:type="spellEnd"/>
+      <w:r>
+        <w:rPr>
+          <w:color w:val="00B0F0"/>
+          <w:sz w:val="20"/>
+          <w:szCs w:val="20"/>
+        </w:rPr>
+        <w:t xml:space="preserve"> -R 777 </w:t>
+      </w:r>
+      <w:proofErr w:type="spellStart"/>
+      <w:r>
+        <w:rPr>
+          <w:color w:val="00B0F0"/>
+          <w:sz w:val="20"/>
+          <w:szCs w:val="20"/>
+        </w:rPr>
+        <w:t>std.out.corretor</w:t>
+      </w:r>
+      <w:proofErr w:type="spellEnd"/>
+      <w:r>
+        <w:rPr>
+          <w:color w:val="00B0F0"/>
+          <w:sz w:val="20"/>
+          <w:szCs w:val="20"/>
+        </w:rPr>
+        <w:t>/</w:t>
+      </w:r>
+    </w:p>
+    <w:p>
+      <w:pPr>
+        <w:pStyle w:val="PargrafodaLista"/>
+        <w:rPr>
+          <w:color w:val="00B0F0"/>
+          <w:sz w:val="20"/>
+          <w:szCs w:val="20"/>
+        </w:rPr>
+      </w:pPr>
+    </w:p>
+    <w:p>
+      <w:pPr>
+        <w:rPr>
+          <w:b/>
+          <w:bCs/>
+          <w:sz w:val="48"/>
+          <w:szCs w:val="48"/>
+        </w:rPr>
+      </w:pPr>
+      <w:r>
+        <w:rPr>
+          <w:b/>
+          <w:bCs/>
+          <w:sz w:val="48"/>
+          <w:szCs w:val="48"/>
+        </w:rPr>
+        <w:t xml:space="preserve">Trocar senha usuário </w:t>
+      </w:r>
+    </w:p>
+    <w:p>
+      <w:r>
+        <w:t xml:space="preserve">Incluir o </w:t>
+      </w:r>
+      <w:proofErr w:type="spellStart"/>
+      <w:r>
+        <w:t>ip</w:t>
+      </w:r>
+      <w:proofErr w:type="spellEnd"/>
+      <w:r>
+        <w:t xml:space="preserve"> baixo no </w:t>
+      </w:r>
+      <w:proofErr w:type="spellStart"/>
+      <w:r>
+        <w:t>arquido</w:t>
+      </w:r>
+      <w:proofErr w:type="spellEnd"/>
+      <w:r>
+        <w:t xml:space="preserve"> de host do </w:t>
+      </w:r>
+      <w:proofErr w:type="spellStart"/>
+      <w:proofErr w:type="gramStart"/>
+      <w:r>
+        <w:t>windows</w:t>
+      </w:r>
+      <w:proofErr w:type="spellEnd"/>
+      <w:proofErr w:type="gramEnd"/>
+    </w:p>
+    <w:p>
+      <w:r>
+        <w:t>10.104.37.134                   hdweb-</w:t>
+      </w:r>
+      <w:proofErr w:type="gramStart"/>
+      <w:r>
+        <w:t>scan.</w:t>
+      </w:r>
+      <w:proofErr w:type="gramEnd"/>
+      <w:r>
+        <w:t>amil.com.br</w:t>
+      </w:r>
+    </w:p>
+    <w:p>
+      <w:r>
+        <w:t>Incluir o comando abaixo no</w:t>
+      </w:r>
+      <w:r>
+        <w:t xml:space="preserve"> arquivo</w:t>
+      </w:r>
+      <w:r>
+        <w:t xml:space="preserve"> </w:t>
+      </w:r>
+      <w:proofErr w:type="spellStart"/>
+      <w:proofErr w:type="gramStart"/>
+      <w:r>
+        <w:t>tnsnames.</w:t>
+      </w:r>
+      <w:proofErr w:type="gramEnd"/>
+      <w:r>
+        <w:t>ora</w:t>
+      </w:r>
+      <w:proofErr w:type="spellEnd"/>
+      <w:r>
+        <w:t xml:space="preserve"> </w:t>
+      </w:r>
+    </w:p>
+    <w:p>
+      <w:pPr>
+        <w:rPr>
+          <w:rFonts w:ascii="Consolas" w:eastAsia="Times New Roman" w:hAnsi="Consolas" w:cs="Consolas"/>
+          <w:b/>
+          <w:bCs/>
+          <w:color w:val="000000"/>
+          <w:sz w:val="14"/>
+          <w:szCs w:val="14"/>
+          <w:lang w:eastAsia="pt-BR"/>
+        </w:rPr>
+      </w:pPr>
+      <w:r>
+        <w:rPr>
+          <w:rFonts w:ascii="Consolas" w:eastAsia="Times New Roman" w:hAnsi="Consolas" w:cs="Consolas"/>
+          <w:b/>
+          <w:bCs/>
+          <w:color w:val="000000"/>
+          <w:sz w:val="14"/>
+          <w:szCs w:val="14"/>
+          <w:lang w:eastAsia="pt-BR"/>
+        </w:rPr>
+        <w:t>AMIL_CREDMEDICO_DESENV =</w:t>
+      </w:r>
+    </w:p>
+    <w:p>
+      <w:pPr>
+        <w:rPr>
+          <w:rFonts w:ascii="Consolas" w:eastAsia="Times New Roman" w:hAnsi="Consolas" w:cs="Consolas"/>
+          <w:b/>
+          <w:bCs/>
+          <w:color w:val="000000"/>
+          <w:sz w:val="14"/>
+          <w:szCs w:val="14"/>
+          <w:lang w:eastAsia="pt-BR"/>
+        </w:rPr>
+      </w:pPr>
+      <w:r>
+        <w:rPr>
+          <w:rFonts w:ascii="Consolas" w:eastAsia="Times New Roman" w:hAnsi="Consolas" w:cs="Consolas"/>
+          <w:b/>
+          <w:bCs/>
+          <w:color w:val="000000"/>
+          <w:sz w:val="14"/>
+          <w:szCs w:val="14"/>
+          <w:lang w:eastAsia="pt-BR"/>
+        </w:rPr>
+        <w:t xml:space="preserve">  (DESCRIPTION =</w:t>
+      </w:r>
+    </w:p>
+    <w:p>
+      <w:pPr>
+        <w:rPr>
+          <w:rFonts w:ascii="Consolas" w:eastAsia="Times New Roman" w:hAnsi="Consolas" w:cs="Consolas"/>
+          <w:b/>
+          <w:bCs/>
+          <w:color w:val="000000"/>
+          <w:sz w:val="14"/>
+          <w:szCs w:val="14"/>
+          <w:lang w:val="en-US" w:eastAsia="pt-BR"/>
+        </w:rPr>
+      </w:pPr>
+      <w:r>
+        <w:rPr>
+          <w:rFonts w:ascii="Consolas" w:eastAsia="Times New Roman" w:hAnsi="Consolas" w:cs="Consolas"/>
+          <w:b/>
+          <w:bCs/>
+          <w:color w:val="000000"/>
+          <w:sz w:val="14"/>
+          <w:szCs w:val="14"/>
+          <w:lang w:eastAsia="pt-BR"/>
+        </w:rPr>
+        <w:t xml:space="preserve">   </w:t>
+      </w:r>
+      <w:r>
+        <w:rPr>
+          <w:rFonts w:ascii="Consolas" w:eastAsia="Times New Roman" w:hAnsi="Consolas" w:cs="Consolas"/>
+          <w:b/>
+          <w:bCs/>
+          <w:color w:val="000000"/>
+          <w:sz w:val="14"/>
+          <w:szCs w:val="14"/>
+          <w:lang w:val="en-US" w:eastAsia="pt-BR"/>
+        </w:rPr>
+        <w:t>(ADDRESS = (PROTOCOL = TCP</w:t>
+      </w:r>
+      <w:proofErr w:type="gramStart"/>
+      <w:r>
+        <w:rPr>
+          <w:rFonts w:ascii="Consolas" w:eastAsia="Times New Roman" w:hAnsi="Consolas" w:cs="Consolas"/>
+          <w:b/>
+          <w:bCs/>
+          <w:color w:val="000000"/>
+          <w:sz w:val="14"/>
+          <w:szCs w:val="14"/>
+          <w:lang w:val="en-US" w:eastAsia="pt-BR"/>
+        </w:rPr>
+        <w:t>)(</w:t>
+      </w:r>
+      <w:proofErr w:type="gramEnd"/>
+      <w:r>
+        <w:rPr>
+          <w:rFonts w:ascii="Consolas" w:eastAsia="Times New Roman" w:hAnsi="Consolas" w:cs="Consolas"/>
+          <w:b/>
+          <w:bCs/>
+          <w:color w:val="000000"/>
+          <w:sz w:val="14"/>
+          <w:szCs w:val="14"/>
+          <w:lang w:val="en-US" w:eastAsia="pt-BR"/>
+        </w:rPr>
+        <w:t>HOST = hdweb-scan.amil.com.br)(PORT = 1521))</w:t>
+      </w:r>
+    </w:p>
+    <w:p>
+      <w:pPr>
+        <w:rPr>
+          <w:rFonts w:ascii="Consolas" w:eastAsia="Times New Roman" w:hAnsi="Consolas" w:cs="Consolas"/>
+          <w:b/>
+          <w:bCs/>
+          <w:color w:val="000000"/>
+          <w:sz w:val="14"/>
+          <w:szCs w:val="14"/>
+          <w:lang w:val="en-US" w:eastAsia="pt-BR"/>
+        </w:rPr>
+      </w:pPr>
+      <w:r>
+        <w:rPr>
+          <w:rFonts w:ascii="Consolas" w:eastAsia="Times New Roman" w:hAnsi="Consolas" w:cs="Consolas"/>
+          <w:b/>
+          <w:bCs/>
+          <w:color w:val="000000"/>
+          <w:sz w:val="14"/>
+          <w:szCs w:val="14"/>
+          <w:lang w:val="en-US" w:eastAsia="pt-BR"/>
+        </w:rPr>
+        <w:t xml:space="preserve">    (CONNECT_DATA =</w:t>
+      </w:r>
+    </w:p>
+    <w:p>
+      <w:pPr>
+        <w:rPr>
+          <w:rFonts w:ascii="Consolas" w:eastAsia="Times New Roman" w:hAnsi="Consolas" w:cs="Consolas"/>
+          <w:b/>
+          <w:bCs/>
+          <w:color w:val="000000"/>
+          <w:sz w:val="14"/>
+          <w:szCs w:val="14"/>
+          <w:lang w:val="en-US" w:eastAsia="pt-BR"/>
+        </w:rPr>
+      </w:pPr>
+      <w:r>
+        <w:rPr>
+          <w:rFonts w:ascii="Consolas" w:eastAsia="Times New Roman" w:hAnsi="Consolas" w:cs="Consolas"/>
+          <w:b/>
+          <w:bCs/>
+          <w:color w:val="000000"/>
+          <w:sz w:val="14"/>
+          <w:szCs w:val="14"/>
+          <w:lang w:val="en-US" w:eastAsia="pt-BR"/>
+        </w:rPr>
+        <w:t xml:space="preserve">      (SERVER = DEDICATED)</w:t>
+      </w:r>
+    </w:p>
+    <w:p>
+      <w:pPr>
+        <w:rPr>
+          <w:rFonts w:ascii="Consolas" w:eastAsia="Times New Roman" w:hAnsi="Consolas" w:cs="Consolas"/>
+          <w:b/>
+          <w:bCs/>
+          <w:color w:val="000000"/>
+          <w:sz w:val="14"/>
+          <w:szCs w:val="14"/>
+          <w:lang w:val="en-US" w:eastAsia="pt-BR"/>
+        </w:rPr>
+      </w:pPr>
+      <w:r>
+        <w:rPr>
+          <w:rFonts w:ascii="Consolas" w:eastAsia="Times New Roman" w:hAnsi="Consolas" w:cs="Consolas"/>
+          <w:b/>
+          <w:bCs/>
+          <w:color w:val="000000"/>
+          <w:sz w:val="14"/>
+          <w:szCs w:val="14"/>
+          <w:lang w:val="en-US" w:eastAsia="pt-BR"/>
+        </w:rPr>
+        <w:t xml:space="preserve">      (SERVICE_NAME = </w:t>
+      </w:r>
+      <w:proofErr w:type="spellStart"/>
+      <w:r>
+        <w:rPr>
+          <w:rFonts w:ascii="Consolas" w:eastAsia="Times New Roman" w:hAnsi="Consolas" w:cs="Consolas"/>
+          <w:b/>
+          <w:bCs/>
+          <w:color w:val="000000"/>
+          <w:sz w:val="14"/>
+          <w:szCs w:val="14"/>
+          <w:lang w:val="en-US" w:eastAsia="pt-BR"/>
+        </w:rPr>
+        <w:t>srvdweb</w:t>
+      </w:r>
+      <w:proofErr w:type="spellEnd"/>
+      <w:r>
+        <w:rPr>
+          <w:rFonts w:ascii="Consolas" w:eastAsia="Times New Roman" w:hAnsi="Consolas" w:cs="Consolas"/>
+          <w:b/>
+          <w:bCs/>
+          <w:color w:val="000000"/>
+          <w:sz w:val="14"/>
+          <w:szCs w:val="14"/>
+          <w:lang w:val="en-US" w:eastAsia="pt-BR"/>
+        </w:rPr>
+        <w:t>)</w:t>
+      </w:r>
+    </w:p>
+    <w:p>
+      <w:pPr>
+        <w:rPr>
+          <w:rFonts w:ascii="Consolas" w:eastAsia="Times New Roman" w:hAnsi="Consolas" w:cs="Consolas"/>
+          <w:b/>
+          <w:bCs/>
+          <w:color w:val="000000"/>
+          <w:sz w:val="14"/>
+          <w:szCs w:val="14"/>
+          <w:lang w:eastAsia="pt-BR"/>
+        </w:rPr>
+      </w:pPr>
+      <w:r>
+        <w:rPr>
+          <w:rFonts w:ascii="Consolas" w:eastAsia="Times New Roman" w:hAnsi="Consolas" w:cs="Consolas"/>
+          <w:b/>
+          <w:bCs/>
+          <w:color w:val="000000"/>
+          <w:sz w:val="14"/>
+          <w:szCs w:val="14"/>
+          <w:lang w:val="en-US" w:eastAsia="pt-BR"/>
+        </w:rPr>
+        <w:t xml:space="preserve">    </w:t>
+      </w:r>
+      <w:proofErr w:type="gramStart"/>
+      <w:r>
+        <w:rPr>
+          <w:rFonts w:ascii="Consolas" w:eastAsia="Times New Roman" w:hAnsi="Consolas" w:cs="Consolas"/>
+          <w:b/>
+          <w:bCs/>
+          <w:color w:val="000000"/>
+          <w:sz w:val="14"/>
+          <w:szCs w:val="14"/>
+          <w:lang w:eastAsia="pt-BR"/>
+        </w:rPr>
+        <w:t>)</w:t>
+      </w:r>
+      <w:proofErr w:type="gramEnd"/>
+    </w:p>
+    <w:p>
+      <w:pPr>
+        <w:rPr>
+          <w:rFonts w:ascii="Consolas" w:eastAsia="Times New Roman" w:hAnsi="Consolas" w:cs="Consolas"/>
+          <w:b/>
+          <w:bCs/>
+          <w:color w:val="000000"/>
+          <w:sz w:val="14"/>
+          <w:szCs w:val="14"/>
+          <w:lang w:eastAsia="pt-BR"/>
+        </w:rPr>
+      </w:pPr>
+      <w:r>
+        <w:rPr>
+          <w:rFonts w:ascii="Consolas" w:eastAsia="Times New Roman" w:hAnsi="Consolas" w:cs="Consolas"/>
+          <w:b/>
+          <w:bCs/>
+          <w:color w:val="000000"/>
+          <w:sz w:val="14"/>
+          <w:szCs w:val="14"/>
+          <w:lang w:eastAsia="pt-BR"/>
+        </w:rPr>
+        <w:t xml:space="preserve">  </w:t>
+      </w:r>
+      <w:proofErr w:type="gramStart"/>
+      <w:r>
+        <w:rPr>
+          <w:rFonts w:ascii="Consolas" w:eastAsia="Times New Roman" w:hAnsi="Consolas" w:cs="Consolas"/>
+          <w:b/>
+          <w:bCs/>
+          <w:color w:val="000000"/>
+          <w:sz w:val="14"/>
+          <w:szCs w:val="14"/>
+          <w:lang w:eastAsia="pt-BR"/>
+        </w:rPr>
+        <w:t>)</w:t>
+      </w:r>
+      <w:proofErr w:type="gramEnd"/>
+    </w:p>
+    <w:p>
+      <w:r>
+        <w:t xml:space="preserve">Logos após você deve </w:t>
+      </w:r>
+      <w:proofErr w:type="spellStart"/>
+      <w:r>
+        <w:t>logar</w:t>
+      </w:r>
+      <w:proofErr w:type="spellEnd"/>
+      <w:r>
+        <w:t xml:space="preserve"> com o usuário</w:t>
       </w:r>
     </w:p>
     <w:p>
@@ -10199,11 +10426,12 @@
           <w:noProof/>
           <w:lang w:eastAsia="pt-BR"/>
         </w:rPr>
+        <w:lastRenderedPageBreak/>
         <w:drawing>
-          <wp:inline distT="0" distB="0" distL="0" distR="0" wp14:anchorId="6E1386CA" wp14:editId="57C0E4B4">
-            <wp:extent cx="4332570" cy="2178050"/>
+          <wp:inline distT="0" distB="0" distL="0" distR="0" wp14:anchorId="4E772E8E" wp14:editId="2EC097CE">
+            <wp:extent cx="5400040" cy="3037904"/>
             <wp:effectExtent l="0" t="0" r="0" b="0"/>
-            <wp:docPr id="17" name="Imagem 17"/>
+            <wp:docPr id="16" name="Imagem 16"/>
             <wp:cNvGraphicFramePr>
               <a:graphicFrameLocks xmlns:a="http://schemas.openxmlformats.org/drawingml/2006/main" noChangeAspect="1"/>
             </wp:cNvGraphicFramePr>
@@ -10223,7 +10451,7 @@
                   <pic:spPr>
                     <a:xfrm>
                       <a:off x="0" y="0"/>
-                      <a:ext cx="4337738" cy="2180648"/>
+                      <a:ext cx="5400040" cy="3037904"/>
                     </a:xfrm>
                     <a:prstGeom prst="rect">
                       <a:avLst/>
@@ -10238,30 +10466,27 @@
     </w:p>
     <w:p>
       <w:r>
-        <w:t xml:space="preserve">Para preencher o campo </w:t>
-      </w:r>
-      <w:proofErr w:type="spellStart"/>
-      <w:proofErr w:type="gramStart"/>
-      <w:r>
-        <w:t>cpf</w:t>
-      </w:r>
-      <w:proofErr w:type="spellEnd"/>
-      <w:proofErr w:type="gramEnd"/>
-      <w:r>
-        <w:t xml:space="preserve"> você deve buscar esse valor no banco </w:t>
-      </w:r>
-    </w:p>
-    <w:p>
+        <w:t>Clicar em Esqueci minha senha</w:t>
+      </w:r>
+    </w:p>
+    <w:p>
+      <w:pPr>
+        <w:rPr>
+          <w:color w:val="00B0F0"/>
+          <w:sz w:val="20"/>
+          <w:szCs w:val="20"/>
+        </w:rPr>
+      </w:pPr>
       <w:r>
         <w:rPr>
           <w:noProof/>
           <w:lang w:eastAsia="pt-BR"/>
         </w:rPr>
         <w:drawing>
-          <wp:inline distT="0" distB="0" distL="0" distR="0" wp14:anchorId="3F0F4A62" wp14:editId="0AF2986D">
-            <wp:extent cx="2216150" cy="1170502"/>
+          <wp:inline distT="0" distB="0" distL="0" distR="0" wp14:anchorId="6E1386CA" wp14:editId="57C0E4B4">
+            <wp:extent cx="4332570" cy="2178050"/>
             <wp:effectExtent l="0" t="0" r="0" b="0"/>
-            <wp:docPr id="18" name="Imagem 18"/>
+            <wp:docPr id="17" name="Imagem 17"/>
             <wp:cNvGraphicFramePr>
               <a:graphicFrameLocks xmlns:a="http://schemas.openxmlformats.org/drawingml/2006/main" noChangeAspect="1"/>
             </wp:cNvGraphicFramePr>
@@ -10281,6 +10506,64 @@
                   <pic:spPr>
                     <a:xfrm>
                       <a:off x="0" y="0"/>
+                      <a:ext cx="4337738" cy="2180648"/>
+                    </a:xfrm>
+                    <a:prstGeom prst="rect">
+                      <a:avLst/>
+                    </a:prstGeom>
+                  </pic:spPr>
+                </pic:pic>
+              </a:graphicData>
+            </a:graphic>
+          </wp:inline>
+        </w:drawing>
+      </w:r>
+    </w:p>
+    <w:p>
+      <w:r>
+        <w:t xml:space="preserve">Para preencher o campo </w:t>
+      </w:r>
+      <w:proofErr w:type="spellStart"/>
+      <w:proofErr w:type="gramStart"/>
+      <w:r>
+        <w:t>cpf</w:t>
+      </w:r>
+      <w:proofErr w:type="spellEnd"/>
+      <w:proofErr w:type="gramEnd"/>
+      <w:r>
+        <w:t xml:space="preserve"> você deve buscar esse valor no banco </w:t>
+      </w:r>
+    </w:p>
+    <w:p>
+      <w:r>
+        <w:rPr>
+          <w:noProof/>
+          <w:lang w:eastAsia="pt-BR"/>
+        </w:rPr>
+        <w:drawing>
+          <wp:inline distT="0" distB="0" distL="0" distR="0" wp14:anchorId="3F0F4A62" wp14:editId="0AF2986D">
+            <wp:extent cx="2216150" cy="1170502"/>
+            <wp:effectExtent l="0" t="0" r="0" b="0"/>
+            <wp:docPr id="18" name="Imagem 18"/>
+            <wp:cNvGraphicFramePr>
+              <a:graphicFrameLocks xmlns:a="http://schemas.openxmlformats.org/drawingml/2006/main" noChangeAspect="1"/>
+            </wp:cNvGraphicFramePr>
+            <a:graphic xmlns:a="http://schemas.openxmlformats.org/drawingml/2006/main">
+              <a:graphicData uri="http://schemas.openxmlformats.org/drawingml/2006/picture">
+                <pic:pic xmlns:pic="http://schemas.openxmlformats.org/drawingml/2006/picture">
+                  <pic:nvPicPr>
+                    <pic:cNvPr id="0" name=""/>
+                    <pic:cNvPicPr/>
+                  </pic:nvPicPr>
+                  <pic:blipFill>
+                    <a:blip r:embed="rId28"/>
+                    <a:stretch>
+                      <a:fillRect/>
+                    </a:stretch>
+                  </pic:blipFill>
+                  <pic:spPr>
+                    <a:xfrm>
+                      <a:off x="0" y="0"/>
                       <a:ext cx="2220582" cy="1172843"/>
                     </a:xfrm>
                     <a:prstGeom prst="rect">
@@ -10362,7 +10645,7 @@
                     </pic:cNvPicPr>
                   </pic:nvPicPr>
                   <pic:blipFill>
-                    <a:blip r:embed="rId28">
+                    <a:blip r:embed="rId29">
                       <a:extLst>
                         <a:ext uri="{28A0092B-C50C-407E-A947-70E740481C1C}">
                           <a14:useLocalDpi xmlns:a14="http://schemas.microsoft.com/office/drawing/2010/main" val="0"/>
@@ -10416,7 +10699,7 @@
                     <pic:cNvPicPr/>
                   </pic:nvPicPr>
                   <pic:blipFill>
-                    <a:blip r:embed="rId29"/>
+                    <a:blip r:embed="rId30"/>
                     <a:stretch>
                       <a:fillRect/>
                     </a:stretch>
@@ -10456,62 +10739,6 @@
             <wp:extent cx="5400040" cy="2712851"/>
             <wp:effectExtent l="0" t="0" r="0" b="0"/>
             <wp:docPr id="21" name="Imagem 21"/>
-            <wp:cNvGraphicFramePr>
-              <a:graphicFrameLocks xmlns:a="http://schemas.openxmlformats.org/drawingml/2006/main" noChangeAspect="1"/>
-            </wp:cNvGraphicFramePr>
-            <a:graphic xmlns:a="http://schemas.openxmlformats.org/drawingml/2006/main">
-              <a:graphicData uri="http://schemas.openxmlformats.org/drawingml/2006/picture">
-                <pic:pic xmlns:pic="http://schemas.openxmlformats.org/drawingml/2006/picture">
-                  <pic:nvPicPr>
-                    <pic:cNvPr id="0" name=""/>
-                    <pic:cNvPicPr/>
-                  </pic:nvPicPr>
-                  <pic:blipFill>
-                    <a:blip r:embed="rId30"/>
-                    <a:stretch>
-                      <a:fillRect/>
-                    </a:stretch>
-                  </pic:blipFill>
-                  <pic:spPr>
-                    <a:xfrm>
-                      <a:off x="0" y="0"/>
-                      <a:ext cx="5400040" cy="2712851"/>
-                    </a:xfrm>
-                    <a:prstGeom prst="rect">
-                      <a:avLst/>
-                    </a:prstGeom>
-                  </pic:spPr>
-                </pic:pic>
-              </a:graphicData>
-            </a:graphic>
-          </wp:inline>
-        </w:drawing>
-      </w:r>
-    </w:p>
-    <w:p>
-      <w:r>
-        <w:t>Logo após execute a query abaixo no banco</w:t>
-      </w:r>
-    </w:p>
-    <w:p>
-      <w:pPr>
-        <w:rPr>
-          <w:color w:val="00B0F0"/>
-          <w:sz w:val="20"/>
-          <w:szCs w:val="20"/>
-          <w:lang w:val="en-US"/>
-        </w:rPr>
-      </w:pPr>
-      <w:r>
-        <w:rPr>
-          <w:noProof/>
-          <w:lang w:eastAsia="pt-BR"/>
-        </w:rPr>
-        <w:drawing>
-          <wp:inline distT="0" distB="0" distL="0" distR="0" wp14:anchorId="70CF10D1" wp14:editId="7AB1F12A">
-            <wp:extent cx="5400040" cy="907339"/>
-            <wp:effectExtent l="0" t="0" r="0" b="7620"/>
-            <wp:docPr id="15" name="Imagem 15"/>
             <wp:cNvGraphicFramePr>
               <a:graphicFrameLocks xmlns:a="http://schemas.openxmlformats.org/drawingml/2006/main" noChangeAspect="1"/>
             </wp:cNvGraphicFramePr>
@@ -10531,6 +10758,62 @@
                   <pic:spPr>
                     <a:xfrm>
                       <a:off x="0" y="0"/>
+                      <a:ext cx="5400040" cy="2712851"/>
+                    </a:xfrm>
+                    <a:prstGeom prst="rect">
+                      <a:avLst/>
+                    </a:prstGeom>
+                  </pic:spPr>
+                </pic:pic>
+              </a:graphicData>
+            </a:graphic>
+          </wp:inline>
+        </w:drawing>
+      </w:r>
+    </w:p>
+    <w:p>
+      <w:r>
+        <w:t>Logo após execute a query abaixo no banco</w:t>
+      </w:r>
+    </w:p>
+    <w:p>
+      <w:pPr>
+        <w:rPr>
+          <w:color w:val="00B0F0"/>
+          <w:sz w:val="20"/>
+          <w:szCs w:val="20"/>
+          <w:lang w:val="en-US"/>
+        </w:rPr>
+      </w:pPr>
+      <w:r>
+        <w:rPr>
+          <w:noProof/>
+          <w:lang w:eastAsia="pt-BR"/>
+        </w:rPr>
+        <w:drawing>
+          <wp:inline distT="0" distB="0" distL="0" distR="0" wp14:anchorId="70CF10D1" wp14:editId="7AB1F12A">
+            <wp:extent cx="5400040" cy="907339"/>
+            <wp:effectExtent l="0" t="0" r="0" b="7620"/>
+            <wp:docPr id="15" name="Imagem 15"/>
+            <wp:cNvGraphicFramePr>
+              <a:graphicFrameLocks xmlns:a="http://schemas.openxmlformats.org/drawingml/2006/main" noChangeAspect="1"/>
+            </wp:cNvGraphicFramePr>
+            <a:graphic xmlns:a="http://schemas.openxmlformats.org/drawingml/2006/main">
+              <a:graphicData uri="http://schemas.openxmlformats.org/drawingml/2006/picture">
+                <pic:pic xmlns:pic="http://schemas.openxmlformats.org/drawingml/2006/picture">
+                  <pic:nvPicPr>
+                    <pic:cNvPr id="0" name=""/>
+                    <pic:cNvPicPr/>
+                  </pic:nvPicPr>
+                  <pic:blipFill>
+                    <a:blip r:embed="rId32"/>
+                    <a:stretch>
+                      <a:fillRect/>
+                    </a:stretch>
+                  </pic:blipFill>
+                  <pic:spPr>
+                    <a:xfrm>
+                      <a:off x="0" y="0"/>
                       <a:ext cx="5400040" cy="907339"/>
                     </a:xfrm>
                     <a:prstGeom prst="rect">
@@ -10550,7 +10833,7 @@
           <w:lang w:val="en-US"/>
         </w:rPr>
       </w:pPr>
-      <w:hyperlink r:id="rId32" w:history="1">
+      <w:hyperlink r:id="rId33" w:history="1">
         <w:r>
           <w:rPr>
             <w:rStyle w:val="Hyperlink"/>
@@ -10601,7 +10884,7 @@
                     <pic:cNvPicPr/>
                   </pic:nvPicPr>
                   <pic:blipFill>
-                    <a:blip r:embed="rId33"/>
+                    <a:blip r:embed="rId34"/>
                     <a:stretch>
                       <a:fillRect/>
                     </a:stretch>
@@ -10644,49 +10927,6 @@
             <wp:extent cx="4181475" cy="142875"/>
             <wp:effectExtent l="0" t="0" r="9525" b="9525"/>
             <wp:docPr id="23" name="Imagem 23"/>
-            <wp:cNvGraphicFramePr>
-              <a:graphicFrameLocks xmlns:a="http://schemas.openxmlformats.org/drawingml/2006/main" noChangeAspect="1"/>
-            </wp:cNvGraphicFramePr>
-            <a:graphic xmlns:a="http://schemas.openxmlformats.org/drawingml/2006/main">
-              <a:graphicData uri="http://schemas.openxmlformats.org/drawingml/2006/picture">
-                <pic:pic xmlns:pic="http://schemas.openxmlformats.org/drawingml/2006/picture">
-                  <pic:nvPicPr>
-                    <pic:cNvPr id="0" name=""/>
-                    <pic:cNvPicPr/>
-                  </pic:nvPicPr>
-                  <pic:blipFill>
-                    <a:blip r:embed="rId34"/>
-                    <a:stretch>
-                      <a:fillRect/>
-                    </a:stretch>
-                  </pic:blipFill>
-                  <pic:spPr>
-                    <a:xfrm>
-                      <a:off x="0" y="0"/>
-                      <a:ext cx="4181475" cy="142875"/>
-                    </a:xfrm>
-                    <a:prstGeom prst="rect">
-                      <a:avLst/>
-                    </a:prstGeom>
-                  </pic:spPr>
-                </pic:pic>
-              </a:graphicData>
-            </a:graphic>
-          </wp:inline>
-        </w:drawing>
-      </w:r>
-    </w:p>
-    <w:p>
-      <w:r>
-        <w:rPr>
-          <w:noProof/>
-          <w:lang w:eastAsia="pt-BR"/>
-        </w:rPr>
-        <w:drawing>
-          <wp:inline distT="0" distB="0" distL="0" distR="0" wp14:anchorId="1C0640B8" wp14:editId="55405BAE">
-            <wp:extent cx="4486275" cy="142875"/>
-            <wp:effectExtent l="0" t="0" r="9525" b="9525"/>
-            <wp:docPr id="24" name="Imagem 24"/>
             <wp:cNvGraphicFramePr>
               <a:graphicFrameLocks xmlns:a="http://schemas.openxmlformats.org/drawingml/2006/main" noChangeAspect="1"/>
             </wp:cNvGraphicFramePr>
@@ -10706,6 +10946,49 @@
                   <pic:spPr>
                     <a:xfrm>
                       <a:off x="0" y="0"/>
+                      <a:ext cx="4181475" cy="142875"/>
+                    </a:xfrm>
+                    <a:prstGeom prst="rect">
+                      <a:avLst/>
+                    </a:prstGeom>
+                  </pic:spPr>
+                </pic:pic>
+              </a:graphicData>
+            </a:graphic>
+          </wp:inline>
+        </w:drawing>
+      </w:r>
+    </w:p>
+    <w:p>
+      <w:r>
+        <w:rPr>
+          <w:noProof/>
+          <w:lang w:eastAsia="pt-BR"/>
+        </w:rPr>
+        <w:drawing>
+          <wp:inline distT="0" distB="0" distL="0" distR="0" wp14:anchorId="1C0640B8" wp14:editId="55405BAE">
+            <wp:extent cx="4486275" cy="142875"/>
+            <wp:effectExtent l="0" t="0" r="9525" b="9525"/>
+            <wp:docPr id="24" name="Imagem 24"/>
+            <wp:cNvGraphicFramePr>
+              <a:graphicFrameLocks xmlns:a="http://schemas.openxmlformats.org/drawingml/2006/main" noChangeAspect="1"/>
+            </wp:cNvGraphicFramePr>
+            <a:graphic xmlns:a="http://schemas.openxmlformats.org/drawingml/2006/main">
+              <a:graphicData uri="http://schemas.openxmlformats.org/drawingml/2006/picture">
+                <pic:pic xmlns:pic="http://schemas.openxmlformats.org/drawingml/2006/picture">
+                  <pic:nvPicPr>
+                    <pic:cNvPr id="0" name=""/>
+                    <pic:cNvPicPr/>
+                  </pic:nvPicPr>
+                  <pic:blipFill>
+                    <a:blip r:embed="rId36"/>
+                    <a:stretch>
+                      <a:fillRect/>
+                    </a:stretch>
+                  </pic:blipFill>
+                  <pic:spPr>
+                    <a:xfrm>
+                      <a:off x="0" y="0"/>
                       <a:ext cx="4486275" cy="142875"/>
                     </a:xfrm>
                     <a:prstGeom prst="rect">
@@ -11034,7 +11317,7 @@
                     </pic:cNvPicPr>
                   </pic:nvPicPr>
                   <pic:blipFill>
-                    <a:blip r:embed="rId36" cstate="print">
+                    <a:blip r:embed="rId37" cstate="print">
                       <a:extLst>
                         <a:ext uri="{28A0092B-C50C-407E-A947-70E740481C1C}">
                           <a14:useLocalDpi xmlns:a14="http://schemas.microsoft.com/office/drawing/2010/main" val="0"/>
@@ -11190,7 +11473,7 @@
           <w:shd w:val="clear" w:color="auto" w:fill="F2F4F8"/>
         </w:rPr>
       </w:pPr>
-      <w:hyperlink r:id="rId37" w:history="1">
+      <w:hyperlink r:id="rId38" w:history="1">
         <w:r>
           <w:rPr>
             <w:rStyle w:val="Hyperlink"/>
@@ -11281,7 +11564,7 @@
           <w:shd w:val="clear" w:color="auto" w:fill="F2F4F8"/>
         </w:rPr>
       </w:pPr>
-      <w:hyperlink r:id="rId38" w:history="1">
+      <w:hyperlink r:id="rId39" w:history="1">
         <w:r>
           <w:rPr>
             <w:rStyle w:val="Hyperlink"/>
@@ -11315,7 +11598,7 @@
           <w:shd w:val="clear" w:color="auto" w:fill="F2F4F8"/>
         </w:rPr>
       </w:pPr>
-      <w:hyperlink r:id="rId39" w:history="1">
+      <w:hyperlink r:id="rId40" w:history="1">
         <w:r>
           <w:rPr>
             <w:rStyle w:val="Hyperlink"/>
@@ -11338,7 +11621,7 @@
           <w:shd w:val="clear" w:color="auto" w:fill="F2F4F8"/>
         </w:rPr>
       </w:pPr>
-      <w:hyperlink r:id="rId40" w:history="1">
+      <w:hyperlink r:id="rId41" w:history="1">
         <w:r>
           <w:rPr>
             <w:rStyle w:val="Hyperlink"/>
@@ -11458,7 +11741,7 @@
                     <pic:cNvPicPr/>
                   </pic:nvPicPr>
                   <pic:blipFill>
-                    <a:blip r:embed="rId41"/>
+                    <a:blip r:embed="rId42"/>
                     <a:stretch>
                       <a:fillRect/>
                     </a:stretch>
@@ -12759,6 +13042,95 @@
     </w:lvl>
   </w:abstractNum>
   <w:abstractNum w:abstractNumId="14">
+    <w:nsid w:val="6E7F4A5A"/>
+    <w:multiLevelType w:val="hybridMultilevel"/>
+    <w:tmpl w:val="052A9B4E"/>
+    <w:lvl w:ilvl="0" w:tplc="D4C654B4">
+      <w:start w:val="1"/>
+      <w:numFmt w:val="decimal"/>
+      <w:lvlText w:val="%1)"/>
+      <w:lvlJc w:val="left"/>
+      <w:pPr>
+        <w:ind w:left="1440" w:hanging="360"/>
+      </w:pPr>
+      <w:rPr>
+        <w:rFonts w:hint="default"/>
+      </w:rPr>
+    </w:lvl>
+    <w:lvl w:ilvl="1" w:tplc="04160019" w:tentative="1">
+      <w:start w:val="1"/>
+      <w:numFmt w:val="lowerLetter"/>
+      <w:lvlText w:val="%2."/>
+      <w:lvlJc w:val="left"/>
+      <w:pPr>
+        <w:ind w:left="2160" w:hanging="360"/>
+      </w:pPr>
+    </w:lvl>
+    <w:lvl w:ilvl="2" w:tplc="0416001B" w:tentative="1">
+      <w:start w:val="1"/>
+      <w:numFmt w:val="lowerRoman"/>
+      <w:lvlText w:val="%3."/>
+      <w:lvlJc w:val="right"/>
+      <w:pPr>
+        <w:ind w:left="2880" w:hanging="180"/>
+      </w:pPr>
+    </w:lvl>
+    <w:lvl w:ilvl="3" w:tplc="0416000F" w:tentative="1">
+      <w:start w:val="1"/>
+      <w:numFmt w:val="decimal"/>
+      <w:lvlText w:val="%4."/>
+      <w:lvlJc w:val="left"/>
+      <w:pPr>
+        <w:ind w:left="3600" w:hanging="360"/>
+      </w:pPr>
+    </w:lvl>
+    <w:lvl w:ilvl="4" w:tplc="04160019" w:tentative="1">
+      <w:start w:val="1"/>
+      <w:numFmt w:val="lowerLetter"/>
+      <w:lvlText w:val="%5."/>
+      <w:lvlJc w:val="left"/>
+      <w:pPr>
+        <w:ind w:left="4320" w:hanging="360"/>
+      </w:pPr>
+    </w:lvl>
+    <w:lvl w:ilvl="5" w:tplc="0416001B" w:tentative="1">
+      <w:start w:val="1"/>
+      <w:numFmt w:val="lowerRoman"/>
+      <w:lvlText w:val="%6."/>
+      <w:lvlJc w:val="right"/>
+      <w:pPr>
+        <w:ind w:left="5040" w:hanging="180"/>
+      </w:pPr>
+    </w:lvl>
+    <w:lvl w:ilvl="6" w:tplc="0416000F" w:tentative="1">
+      <w:start w:val="1"/>
+      <w:numFmt w:val="decimal"/>
+      <w:lvlText w:val="%7."/>
+      <w:lvlJc w:val="left"/>
+      <w:pPr>
+        <w:ind w:left="5760" w:hanging="360"/>
+      </w:pPr>
+    </w:lvl>
+    <w:lvl w:ilvl="7" w:tplc="04160019" w:tentative="1">
+      <w:start w:val="1"/>
+      <w:numFmt w:val="lowerLetter"/>
+      <w:lvlText w:val="%8."/>
+      <w:lvlJc w:val="left"/>
+      <w:pPr>
+        <w:ind w:left="6480" w:hanging="360"/>
+      </w:pPr>
+    </w:lvl>
+    <w:lvl w:ilvl="8" w:tplc="0416001B" w:tentative="1">
+      <w:start w:val="1"/>
+      <w:numFmt w:val="lowerRoman"/>
+      <w:lvlText w:val="%9."/>
+      <w:lvlJc w:val="right"/>
+      <w:pPr>
+        <w:ind w:left="7200" w:hanging="180"/>
+      </w:pPr>
+    </w:lvl>
+  </w:abstractNum>
+  <w:abstractNum w:abstractNumId="15">
     <w:nsid w:val="7F5C366D"/>
     <w:multiLevelType w:val="hybridMultilevel"/>
     <w:tmpl w:val="7B76ECAE"/>
@@ -12881,13 +13253,16 @@
     <w:abstractNumId w:val="8"/>
   </w:num>
   <w:num w:numId="13">
-    <w:abstractNumId w:val="14"/>
+    <w:abstractNumId w:val="15"/>
   </w:num>
   <w:num w:numId="14">
     <w:abstractNumId w:val="11"/>
   </w:num>
   <w:num w:numId="15">
     <w:abstractNumId w:val="1"/>
+  </w:num>
+  <w:num w:numId="16">
+    <w:abstractNumId w:val="14"/>
   </w:num>
 </w:numbering>
 </file>

</xml_diff>

<commit_message>
Incluimos nos configis para o teste
</commit_message>
<xml_diff>
--- a/Documentação De Projetos/Refazer a VM.docx
+++ b/Documentação De Projetos/Refazer a VM.docx
@@ -4688,43 +4688,43 @@
       <w:pPr>
         <w:pStyle w:val="PargrafodaLista"/>
         <w:ind w:firstLine="696"/>
-        <w:rPr>
-          <w:lang w:val="en-US"/>
-        </w:rPr>
-      </w:pPr>
-      <w:r>
-        <w:rPr>
-          <w:lang w:val="en-US"/>
-        </w:rPr>
-        <w:t xml:space="preserve">Clique </w:t>
-      </w:r>
-      <w:proofErr w:type="spellStart"/>
-      <w:r>
-        <w:rPr>
-          <w:lang w:val="en-US"/>
-        </w:rPr>
-        <w:t>em</w:t>
-      </w:r>
-      <w:proofErr w:type="spellEnd"/>
-      <w:r>
-        <w:rPr>
-          <w:lang w:val="en-US"/>
-        </w:rPr>
-        <w:t xml:space="preserve"> /project/workspace/</w:t>
-      </w:r>
-      <w:proofErr w:type="spellStart"/>
-      <w:r>
-        <w:rPr>
-          <w:lang w:val="en-US"/>
-        </w:rPr>
+      </w:pPr>
+      <w:r>
+        <w:t>Clique em /</w:t>
+      </w:r>
+      <w:proofErr w:type="spellStart"/>
+      <w:proofErr w:type="gramStart"/>
+      <w:r>
+        <w:t>project</w:t>
+      </w:r>
+      <w:proofErr w:type="spellEnd"/>
+      <w:proofErr w:type="gramEnd"/>
+      <w:r>
+        <w:t>/</w:t>
+      </w:r>
+      <w:proofErr w:type="spellStart"/>
+      <w:r>
+        <w:t>workspace</w:t>
+      </w:r>
+      <w:proofErr w:type="spellEnd"/>
+      <w:r>
+        <w:t>/</w:t>
+      </w:r>
+      <w:proofErr w:type="spellStart"/>
+      <w:r>
         <w:t>oauth</w:t>
       </w:r>
       <w:proofErr w:type="spellEnd"/>
       <w:r>
-        <w:rPr>
-          <w:lang w:val="en-US"/>
-        </w:rPr>
-        <w:t xml:space="preserve">-server/target </w:t>
+        <w:t>-server/</w:t>
+      </w:r>
+      <w:proofErr w:type="spellStart"/>
+      <w:r>
+        <w:t>target</w:t>
+      </w:r>
+      <w:proofErr w:type="spellEnd"/>
+      <w:r>
+        <w:t xml:space="preserve"> </w:t>
       </w:r>
     </w:p>
     <w:p>
@@ -6717,9 +6717,9 @@
           <w:sz w:val="20"/>
           <w:szCs w:val="20"/>
           <w:u w:val="single"/>
-        </w:rPr>
-      </w:pPr>
-      <w:proofErr w:type="spellStart"/>
+          <w:lang w:val="en-US"/>
+        </w:rPr>
+      </w:pPr>
       <w:proofErr w:type="gramStart"/>
       <w:r>
         <w:rPr>
@@ -6728,10 +6728,10 @@
           <w:color w:val="00B0F0"/>
           <w:sz w:val="20"/>
           <w:szCs w:val="20"/>
+          <w:lang w:val="en-US"/>
         </w:rPr>
         <w:t>vagrant</w:t>
       </w:r>
-      <w:proofErr w:type="spellEnd"/>
       <w:proofErr w:type="gramEnd"/>
       <w:r>
         <w:rPr>
@@ -6740,21 +6740,10 @@
           <w:color w:val="00B0F0"/>
           <w:sz w:val="20"/>
           <w:szCs w:val="20"/>
-        </w:rPr>
-        <w:t xml:space="preserve"> </w:t>
-      </w:r>
-      <w:proofErr w:type="spellStart"/>
-      <w:r>
-        <w:rPr>
-          <w:rFonts w:ascii="Arial" w:hAnsi="Arial" w:cs="Arial"/>
-          <w:bCs/>
-          <w:color w:val="00B0F0"/>
-          <w:sz w:val="20"/>
-          <w:szCs w:val="20"/>
-        </w:rPr>
-        <w:t>halt</w:t>
-      </w:r>
-      <w:proofErr w:type="spellEnd"/>
+          <w:lang w:val="en-US"/>
+        </w:rPr>
+        <w:t xml:space="preserve"> halt</w:t>
+      </w:r>
     </w:p>
     <w:p>
       <w:pPr>
@@ -6763,45 +6752,96 @@
           <w:bCs/>
           <w:sz w:val="48"/>
           <w:szCs w:val="48"/>
-        </w:rPr>
-      </w:pPr>
+          <w:lang w:val="en-US"/>
+        </w:rPr>
+      </w:pPr>
+      <w:proofErr w:type="spellStart"/>
       <w:r>
         <w:rPr>
           <w:b/>
           <w:bCs/>
           <w:sz w:val="48"/>
           <w:szCs w:val="48"/>
-        </w:rPr>
-        <w:t xml:space="preserve">Configurar Serviço </w:t>
-      </w:r>
-      <w:proofErr w:type="spellStart"/>
+          <w:lang w:val="en-US"/>
+        </w:rPr>
+        <w:t>Configurar</w:t>
+      </w:r>
+      <w:proofErr w:type="spellEnd"/>
       <w:r>
         <w:rPr>
           <w:b/>
           <w:bCs/>
           <w:sz w:val="48"/>
           <w:szCs w:val="48"/>
-        </w:rPr>
-        <w:t>Swagger</w:t>
-      </w:r>
-      <w:proofErr w:type="spellEnd"/>
+          <w:lang w:val="en-US"/>
+        </w:rPr>
+        <w:t xml:space="preserve"> </w:t>
+      </w:r>
+      <w:proofErr w:type="spellStart"/>
       <w:r>
         <w:rPr>
           <w:b/>
           <w:bCs/>
           <w:sz w:val="48"/>
           <w:szCs w:val="48"/>
-        </w:rPr>
-        <w:t xml:space="preserve"> C#</w:t>
-      </w:r>
+          <w:lang w:val="en-US"/>
+        </w:rPr>
+        <w:t>Serviço</w:t>
+      </w:r>
+      <w:proofErr w:type="spellEnd"/>
       <w:r>
         <w:rPr>
           <w:b/>
           <w:bCs/>
           <w:sz w:val="48"/>
           <w:szCs w:val="48"/>
-        </w:rPr>
-        <w:t xml:space="preserve"> na VM.</w:t>
+          <w:lang w:val="en-US"/>
+        </w:rPr>
+        <w:t xml:space="preserve"> Swagger</w:t>
+      </w:r>
+      <w:r>
+        <w:rPr>
+          <w:b/>
+          <w:bCs/>
+          <w:sz w:val="48"/>
+          <w:szCs w:val="48"/>
+          <w:lang w:val="en-US"/>
+        </w:rPr>
+        <w:t xml:space="preserve"> C#</w:t>
+      </w:r>
+      <w:r>
+        <w:rPr>
+          <w:b/>
+          <w:bCs/>
+          <w:sz w:val="48"/>
+          <w:szCs w:val="48"/>
+          <w:lang w:val="en-US"/>
+        </w:rPr>
+        <w:t xml:space="preserve"> </w:t>
+      </w:r>
+      <w:proofErr w:type="spellStart"/>
+      <w:proofErr w:type="gramStart"/>
+      <w:r>
+        <w:rPr>
+          <w:b/>
+          <w:bCs/>
+          <w:sz w:val="48"/>
+          <w:szCs w:val="48"/>
+          <w:lang w:val="en-US"/>
+        </w:rPr>
+        <w:t>na</w:t>
+      </w:r>
+      <w:proofErr w:type="spellEnd"/>
+      <w:proofErr w:type="gramEnd"/>
+      <w:r>
+        <w:rPr>
+          <w:b/>
+          <w:bCs/>
+          <w:sz w:val="48"/>
+          <w:szCs w:val="48"/>
+          <w:lang w:val="en-US"/>
+        </w:rPr>
+        <w:t xml:space="preserve"> VM.</w:t>
       </w:r>
     </w:p>
     <w:p>
@@ -9086,22 +9126,43 @@
           <w:ilvl w:val="0"/>
           <w:numId w:val="16"/>
         </w:numPr>
-      </w:pPr>
-      <w:r>
+        <w:rPr>
+          <w:lang w:val="en-US"/>
+        </w:rPr>
+      </w:pPr>
+      <w:r>
+        <w:rPr>
+          <w:lang w:val="en-US"/>
+        </w:rPr>
         <w:t xml:space="preserve">Start o </w:t>
       </w:r>
       <w:proofErr w:type="spellStart"/>
       <w:r>
+        <w:rPr>
+          <w:lang w:val="en-US"/>
+        </w:rPr>
         <w:t>xming</w:t>
       </w:r>
       <w:proofErr w:type="spellEnd"/>
       <w:r>
-        <w:t xml:space="preserve"> (programa do windows</w:t>
-      </w:r>
-      <w:bookmarkStart w:id="0" w:name="_GoBack"/>
-      <w:bookmarkEnd w:id="0"/>
-      <w:r>
-        <w:t>)</w:t>
+        <w:rPr>
+          <w:lang w:val="en-US"/>
+        </w:rPr>
+        <w:t xml:space="preserve"> (</w:t>
+      </w:r>
+      <w:proofErr w:type="spellStart"/>
+      <w:r>
+        <w:rPr>
+          <w:lang w:val="en-US"/>
+        </w:rPr>
+        <w:t>programa</w:t>
+      </w:r>
+      <w:proofErr w:type="spellEnd"/>
+      <w:r>
+        <w:rPr>
+          <w:lang w:val="en-US"/>
+        </w:rPr>
+        <w:t xml:space="preserve"> do windows)</w:t>
       </w:r>
     </w:p>
     <w:p>
@@ -9680,359 +9741,35 @@
           <w:szCs w:val="48"/>
         </w:rPr>
       </w:pPr>
-      <w:r>
+    </w:p>
+    <w:p>
+      <w:pPr>
         <w:rPr>
           <w:b/>
           <w:bCs/>
           <w:sz w:val="48"/>
           <w:szCs w:val="48"/>
         </w:rPr>
-        <w:t>Verificar logs de acesso na VM</w:t>
-      </w:r>
-    </w:p>
-    <w:p>
-      <w:pPr>
+      </w:pPr>
+      <w:r>
         <w:rPr>
           <w:b/>
           <w:bCs/>
           <w:sz w:val="48"/>
           <w:szCs w:val="48"/>
         </w:rPr>
-      </w:pPr>
-    </w:p>
-    <w:p>
-      <w:pPr>
-        <w:pStyle w:val="PargrafodaLista"/>
-        <w:rPr>
-          <w:color w:val="00B0F0"/>
-          <w:sz w:val="20"/>
-          <w:szCs w:val="20"/>
-        </w:rPr>
-      </w:pPr>
-      <w:proofErr w:type="spellStart"/>
-      <w:proofErr w:type="gramStart"/>
-      <w:r>
-        <w:rPr>
-          <w:color w:val="00B0F0"/>
-          <w:sz w:val="20"/>
-          <w:szCs w:val="20"/>
-        </w:rPr>
-        <w:t>sudo</w:t>
-      </w:r>
-      <w:proofErr w:type="spellEnd"/>
-      <w:proofErr w:type="gramEnd"/>
-      <w:r>
-        <w:rPr>
-          <w:color w:val="00B0F0"/>
-          <w:sz w:val="20"/>
-          <w:szCs w:val="20"/>
-        </w:rPr>
-        <w:t xml:space="preserve"> </w:t>
-      </w:r>
-      <w:proofErr w:type="spellStart"/>
-      <w:r>
-        <w:rPr>
-          <w:color w:val="00B0F0"/>
-          <w:sz w:val="20"/>
-          <w:szCs w:val="20"/>
-        </w:rPr>
-        <w:t>tail</w:t>
-      </w:r>
-      <w:proofErr w:type="spellEnd"/>
-      <w:r>
-        <w:rPr>
-          <w:color w:val="00B0F0"/>
-          <w:sz w:val="20"/>
-          <w:szCs w:val="20"/>
-        </w:rPr>
-        <w:t xml:space="preserve"> -f -n 1000 /vmspace/docker-data/weblogic/logs/std.out.credenciado-medico/credenciado-medico-integrations.log</w:t>
-      </w:r>
-    </w:p>
-    <w:p>
-      <w:pPr>
-        <w:pStyle w:val="PargrafodaLista"/>
-        <w:rPr>
-          <w:color w:val="00B0F0"/>
-          <w:sz w:val="20"/>
-          <w:szCs w:val="20"/>
-        </w:rPr>
-      </w:pPr>
-    </w:p>
-    <w:p>
-      <w:pPr>
-        <w:pStyle w:val="PargrafodaLista"/>
-        <w:rPr>
-          <w:color w:val="00B0F0"/>
-          <w:sz w:val="20"/>
-          <w:szCs w:val="20"/>
-        </w:rPr>
-      </w:pPr>
-      <w:proofErr w:type="gramStart"/>
-      <w:r>
-        <w:rPr>
-          <w:color w:val="00B0F0"/>
-          <w:sz w:val="20"/>
-          <w:szCs w:val="20"/>
-        </w:rPr>
-        <w:t>ou</w:t>
-      </w:r>
-      <w:proofErr w:type="gramEnd"/>
-      <w:r>
-        <w:rPr>
-          <w:color w:val="00B0F0"/>
-          <w:sz w:val="20"/>
-          <w:szCs w:val="20"/>
-        </w:rPr>
-        <w:t xml:space="preserve"> </w:t>
-      </w:r>
-    </w:p>
-    <w:p>
-      <w:pPr>
-        <w:pStyle w:val="PargrafodaLista"/>
-        <w:rPr>
-          <w:color w:val="00B0F0"/>
-          <w:sz w:val="20"/>
-          <w:szCs w:val="20"/>
-        </w:rPr>
-      </w:pPr>
-    </w:p>
-    <w:p>
-      <w:pPr>
-        <w:pStyle w:val="PargrafodaLista"/>
-        <w:rPr>
-          <w:color w:val="00B0F0"/>
-          <w:sz w:val="20"/>
-          <w:szCs w:val="20"/>
-        </w:rPr>
-      </w:pPr>
-      <w:proofErr w:type="spellStart"/>
-      <w:proofErr w:type="gramStart"/>
-      <w:r>
-        <w:rPr>
-          <w:color w:val="00B0F0"/>
-          <w:sz w:val="20"/>
-          <w:szCs w:val="20"/>
-        </w:rPr>
-        <w:t>sudo</w:t>
-      </w:r>
-      <w:proofErr w:type="spellEnd"/>
-      <w:proofErr w:type="gramEnd"/>
-      <w:r>
-        <w:rPr>
-          <w:color w:val="00B0F0"/>
-          <w:sz w:val="20"/>
-          <w:szCs w:val="20"/>
-        </w:rPr>
-        <w:t xml:space="preserve"> </w:t>
-      </w:r>
-      <w:proofErr w:type="spellStart"/>
-      <w:r>
-        <w:rPr>
-          <w:color w:val="00B0F0"/>
-          <w:sz w:val="20"/>
-          <w:szCs w:val="20"/>
-        </w:rPr>
-        <w:t>tail</w:t>
-      </w:r>
-      <w:proofErr w:type="spellEnd"/>
-      <w:r>
-        <w:rPr>
-          <w:color w:val="00B0F0"/>
-          <w:sz w:val="20"/>
-          <w:szCs w:val="20"/>
-        </w:rPr>
-        <w:t xml:space="preserve"> -f -n 1000 /</w:t>
-      </w:r>
-      <w:proofErr w:type="spellStart"/>
-      <w:r>
-        <w:rPr>
-          <w:color w:val="00B0F0"/>
-          <w:sz w:val="20"/>
-          <w:szCs w:val="20"/>
-        </w:rPr>
-        <w:t>vmspace</w:t>
-      </w:r>
-      <w:proofErr w:type="spellEnd"/>
-      <w:r>
-        <w:rPr>
-          <w:color w:val="00B0F0"/>
-          <w:sz w:val="20"/>
-          <w:szCs w:val="20"/>
-        </w:rPr>
-        <w:t>/</w:t>
-      </w:r>
-      <w:proofErr w:type="spellStart"/>
-      <w:r>
-        <w:rPr>
-          <w:color w:val="00B0F0"/>
-          <w:sz w:val="20"/>
-          <w:szCs w:val="20"/>
-        </w:rPr>
-        <w:t>docker</w:t>
-      </w:r>
-      <w:proofErr w:type="spellEnd"/>
-      <w:r>
-        <w:rPr>
-          <w:color w:val="00B0F0"/>
-          <w:sz w:val="20"/>
-          <w:szCs w:val="20"/>
-        </w:rPr>
-        <w:t>-data/</w:t>
-      </w:r>
-      <w:proofErr w:type="spellStart"/>
-      <w:r>
-        <w:rPr>
-          <w:color w:val="00B0F0"/>
-          <w:sz w:val="20"/>
-          <w:szCs w:val="20"/>
-        </w:rPr>
-        <w:t>weblogic</w:t>
-      </w:r>
-      <w:proofErr w:type="spellEnd"/>
-      <w:r>
-        <w:rPr>
-          <w:color w:val="00B0F0"/>
-          <w:sz w:val="20"/>
-          <w:szCs w:val="20"/>
-        </w:rPr>
-        <w:t>/logs/</w:t>
-      </w:r>
-      <w:proofErr w:type="spellStart"/>
-      <w:r>
-        <w:rPr>
-          <w:color w:val="00B0F0"/>
-          <w:sz w:val="20"/>
-          <w:szCs w:val="20"/>
-        </w:rPr>
-        <w:t>std.out.portal</w:t>
-      </w:r>
-      <w:proofErr w:type="spellEnd"/>
-      <w:r>
-        <w:rPr>
-          <w:color w:val="00B0F0"/>
-          <w:sz w:val="20"/>
-          <w:szCs w:val="20"/>
-        </w:rPr>
-        <w:t>/portal.log</w:t>
-      </w:r>
-    </w:p>
-    <w:p>
-      <w:pPr>
-        <w:pStyle w:val="PargrafodaLista"/>
-        <w:rPr>
-          <w:color w:val="00B0F0"/>
-          <w:sz w:val="20"/>
-          <w:szCs w:val="20"/>
-        </w:rPr>
-      </w:pPr>
-    </w:p>
-    <w:p>
-      <w:pPr>
-        <w:pStyle w:val="PargrafodaLista"/>
-        <w:rPr>
-          <w:color w:val="00B0F0"/>
-          <w:sz w:val="20"/>
-          <w:szCs w:val="20"/>
-        </w:rPr>
-      </w:pPr>
-      <w:r>
-        <w:rPr>
-          <w:color w:val="00B0F0"/>
-          <w:sz w:val="20"/>
-          <w:szCs w:val="20"/>
-        </w:rPr>
-        <w:t>dar permissão de acesso.</w:t>
-      </w:r>
-    </w:p>
-    <w:p>
-      <w:pPr>
-        <w:autoSpaceDE w:val="0"/>
-        <w:autoSpaceDN w:val="0"/>
-        <w:adjustRightInd w:val="0"/>
-        <w:spacing w:after="0" w:line="240" w:lineRule="auto"/>
-        <w:ind w:firstLine="708"/>
-        <w:rPr>
-          <w:color w:val="00B0F0"/>
-          <w:sz w:val="20"/>
-          <w:szCs w:val="20"/>
-        </w:rPr>
-      </w:pPr>
-      <w:proofErr w:type="spellStart"/>
-      <w:proofErr w:type="gramStart"/>
-      <w:r>
-        <w:rPr>
-          <w:color w:val="00B0F0"/>
-          <w:sz w:val="20"/>
-          <w:szCs w:val="20"/>
-        </w:rPr>
-        <w:t>sudo</w:t>
-      </w:r>
-      <w:proofErr w:type="spellEnd"/>
-      <w:proofErr w:type="gramEnd"/>
-      <w:r>
-        <w:rPr>
-          <w:color w:val="00B0F0"/>
-          <w:sz w:val="20"/>
-          <w:szCs w:val="20"/>
-        </w:rPr>
-        <w:t xml:space="preserve"> </w:t>
-      </w:r>
-      <w:proofErr w:type="spellStart"/>
-      <w:r>
-        <w:rPr>
-          <w:color w:val="00B0F0"/>
-          <w:sz w:val="20"/>
-          <w:szCs w:val="20"/>
-        </w:rPr>
-        <w:t>chmod</w:t>
-      </w:r>
-      <w:proofErr w:type="spellEnd"/>
-      <w:r>
-        <w:rPr>
-          <w:color w:val="00B0F0"/>
-          <w:sz w:val="20"/>
-          <w:szCs w:val="20"/>
-        </w:rPr>
-        <w:t xml:space="preserve"> -R 777 </w:t>
-      </w:r>
-      <w:proofErr w:type="spellStart"/>
-      <w:r>
-        <w:rPr>
-          <w:color w:val="00B0F0"/>
-          <w:sz w:val="20"/>
-          <w:szCs w:val="20"/>
-        </w:rPr>
-        <w:t>std.out.corretor</w:t>
-      </w:r>
-      <w:proofErr w:type="spellEnd"/>
-      <w:r>
-        <w:rPr>
-          <w:color w:val="00B0F0"/>
-          <w:sz w:val="20"/>
-          <w:szCs w:val="20"/>
-        </w:rPr>
-        <w:t>/</w:t>
-      </w:r>
-    </w:p>
-    <w:p>
-      <w:pPr>
-        <w:pStyle w:val="PargrafodaLista"/>
-        <w:rPr>
-          <w:color w:val="00B0F0"/>
-          <w:sz w:val="20"/>
-          <w:szCs w:val="20"/>
-        </w:rPr>
-      </w:pPr>
-    </w:p>
-    <w:p>
-      <w:pPr>
+        <w:lastRenderedPageBreak/>
+        <w:t>Compilar</w:t>
+      </w:r>
+      <w:r>
         <w:rPr>
           <w:b/>
           <w:bCs/>
           <w:sz w:val="48"/>
           <w:szCs w:val="48"/>
         </w:rPr>
-      </w:pPr>
+        <w:t xml:space="preserve"> teste V</w:t>
+      </w:r>
       <w:r>
         <w:rPr>
           <w:b/>
@@ -10040,398 +9777,154 @@
           <w:sz w:val="48"/>
           <w:szCs w:val="48"/>
         </w:rPr>
-        <w:t xml:space="preserve">Trocar senha usuário </w:t>
-      </w:r>
-    </w:p>
-    <w:p>
-      <w:r>
-        <w:t xml:space="preserve">Incluir o </w:t>
-      </w:r>
-      <w:proofErr w:type="spellStart"/>
-      <w:r>
-        <w:t>ip</w:t>
-      </w:r>
-      <w:proofErr w:type="spellEnd"/>
-      <w:r>
-        <w:t xml:space="preserve"> baixo no </w:t>
-      </w:r>
-      <w:proofErr w:type="spellStart"/>
-      <w:r>
-        <w:t>arquido</w:t>
-      </w:r>
-      <w:proofErr w:type="spellEnd"/>
-      <w:r>
-        <w:t xml:space="preserve"> de host do </w:t>
-      </w:r>
-      <w:proofErr w:type="spellStart"/>
+        <w:t xml:space="preserve">isual Studio </w:t>
+      </w:r>
+      <w:proofErr w:type="spellStart"/>
+      <w:r>
+        <w:rPr>
+          <w:b/>
+          <w:bCs/>
+          <w:sz w:val="48"/>
+          <w:szCs w:val="48"/>
+        </w:rPr>
+        <w:t>Code</w:t>
+      </w:r>
+      <w:proofErr w:type="spellEnd"/>
+    </w:p>
+    <w:p>
+      <w:pPr>
+        <w:pStyle w:val="PargrafodaLista"/>
+        <w:numPr>
+          <w:ilvl w:val="0"/>
+          <w:numId w:val="17"/>
+        </w:numPr>
+        <w:rPr>
+          <w:rFonts w:ascii="Arial" w:hAnsi="Arial" w:cs="Arial"/>
+          <w:bCs/>
+          <w:color w:val="00B0F0"/>
+          <w:sz w:val="20"/>
+          <w:szCs w:val="20"/>
+        </w:rPr>
+      </w:pPr>
+      <w:r>
+        <w:rPr>
+          <w:rFonts w:ascii="Arial" w:hAnsi="Arial" w:cs="Arial"/>
+          <w:bCs/>
+          <w:color w:val="00B0F0"/>
+          <w:sz w:val="20"/>
+          <w:szCs w:val="20"/>
+        </w:rPr>
+        <w:t xml:space="preserve">export RUN_ARGS='-p 3000:3000 -p 4000:4000' ; </w:t>
+      </w:r>
+      <w:proofErr w:type="spellStart"/>
+      <w:r>
+        <w:rPr>
+          <w:rFonts w:ascii="Arial" w:hAnsi="Arial" w:cs="Arial"/>
+          <w:bCs/>
+          <w:color w:val="00B0F0"/>
+          <w:sz w:val="20"/>
+          <w:szCs w:val="20"/>
+        </w:rPr>
+        <w:t>docker-npm</w:t>
+      </w:r>
+      <w:proofErr w:type="spellEnd"/>
+      <w:r>
+        <w:rPr>
+          <w:rFonts w:ascii="Arial" w:hAnsi="Arial" w:cs="Arial"/>
+          <w:bCs/>
+          <w:color w:val="00B0F0"/>
+          <w:sz w:val="20"/>
+          <w:szCs w:val="20"/>
+        </w:rPr>
+        <w:t xml:space="preserve"> run serve-mock</w:t>
+      </w:r>
+    </w:p>
+    <w:p>
+      <w:pPr>
+        <w:pStyle w:val="PargrafodaLista"/>
+        <w:numPr>
+          <w:ilvl w:val="0"/>
+          <w:numId w:val="17"/>
+        </w:numPr>
+        <w:rPr>
+          <w:rFonts w:ascii="Arial" w:hAnsi="Arial" w:cs="Arial"/>
+          <w:color w:val="333333"/>
+          <w:sz w:val="20"/>
+          <w:szCs w:val="20"/>
+          <w:shd w:val="clear" w:color="auto" w:fill="F2F4F8"/>
+        </w:rPr>
+      </w:pPr>
       <w:proofErr w:type="gramStart"/>
       <w:r>
-        <w:t>windows</w:t>
-      </w:r>
-      <w:proofErr w:type="spellEnd"/>
+        <w:rPr>
+          <w:rFonts w:ascii="Arial" w:hAnsi="Arial" w:cs="Arial"/>
+          <w:color w:val="333333"/>
+          <w:sz w:val="20"/>
+          <w:szCs w:val="20"/>
+          <w:shd w:val="clear" w:color="auto" w:fill="F2F4F8"/>
+        </w:rPr>
+        <w:t>com</w:t>
+      </w:r>
       <w:proofErr w:type="gramEnd"/>
-    </w:p>
-    <w:p>
-      <w:r>
-        <w:t>10.104.37.134                   hdweb-</w:t>
-      </w:r>
-      <w:proofErr w:type="gramStart"/>
-      <w:r>
-        <w:t>scan.</w:t>
-      </w:r>
-      <w:proofErr w:type="gramEnd"/>
-      <w:r>
-        <w:t>amil.com.br</w:t>
-      </w:r>
-    </w:p>
-    <w:p>
-      <w:r>
-        <w:t>Incluir o comando abaixo no</w:t>
-      </w:r>
-      <w:r>
-        <w:t xml:space="preserve"> arquivo</w:t>
-      </w:r>
-      <w:r>
-        <w:t xml:space="preserve"> </w:t>
-      </w:r>
-      <w:proofErr w:type="spellStart"/>
-      <w:proofErr w:type="gramStart"/>
-      <w:r>
-        <w:t>tnsnames.</w:t>
-      </w:r>
-      <w:proofErr w:type="gramEnd"/>
-      <w:r>
-        <w:t>ora</w:t>
-      </w:r>
-      <w:proofErr w:type="spellEnd"/>
-      <w:r>
-        <w:t xml:space="preserve"> </w:t>
-      </w:r>
-    </w:p>
-    <w:p>
-      <w:pPr>
-        <w:rPr>
-          <w:rFonts w:ascii="Consolas" w:eastAsia="Times New Roman" w:hAnsi="Consolas" w:cs="Consolas"/>
-          <w:b/>
-          <w:bCs/>
-          <w:color w:val="000000"/>
-          <w:sz w:val="14"/>
-          <w:szCs w:val="14"/>
-          <w:lang w:eastAsia="pt-BR"/>
-        </w:rPr>
-      </w:pPr>
-      <w:r>
-        <w:rPr>
-          <w:rFonts w:ascii="Consolas" w:eastAsia="Times New Roman" w:hAnsi="Consolas" w:cs="Consolas"/>
-          <w:b/>
-          <w:bCs/>
-          <w:color w:val="000000"/>
-          <w:sz w:val="14"/>
-          <w:szCs w:val="14"/>
-          <w:lang w:eastAsia="pt-BR"/>
-        </w:rPr>
-        <w:t>AMIL_CREDMEDICO_DESENV =</w:t>
-      </w:r>
-    </w:p>
-    <w:p>
-      <w:pPr>
-        <w:rPr>
-          <w:rFonts w:ascii="Consolas" w:eastAsia="Times New Roman" w:hAnsi="Consolas" w:cs="Consolas"/>
-          <w:b/>
-          <w:bCs/>
-          <w:color w:val="000000"/>
-          <w:sz w:val="14"/>
-          <w:szCs w:val="14"/>
-          <w:lang w:eastAsia="pt-BR"/>
-        </w:rPr>
-      </w:pPr>
-      <w:r>
-        <w:rPr>
-          <w:rFonts w:ascii="Consolas" w:eastAsia="Times New Roman" w:hAnsi="Consolas" w:cs="Consolas"/>
-          <w:b/>
-          <w:bCs/>
-          <w:color w:val="000000"/>
-          <w:sz w:val="14"/>
-          <w:szCs w:val="14"/>
-          <w:lang w:eastAsia="pt-BR"/>
-        </w:rPr>
-        <w:t xml:space="preserve">  (DESCRIPTION =</w:t>
-      </w:r>
-    </w:p>
-    <w:p>
-      <w:pPr>
-        <w:rPr>
-          <w:rFonts w:ascii="Consolas" w:eastAsia="Times New Roman" w:hAnsi="Consolas" w:cs="Consolas"/>
-          <w:b/>
-          <w:bCs/>
-          <w:color w:val="000000"/>
-          <w:sz w:val="14"/>
-          <w:szCs w:val="14"/>
-          <w:lang w:val="en-US" w:eastAsia="pt-BR"/>
-        </w:rPr>
-      </w:pPr>
-      <w:r>
-        <w:rPr>
-          <w:rFonts w:ascii="Consolas" w:eastAsia="Times New Roman" w:hAnsi="Consolas" w:cs="Consolas"/>
-          <w:b/>
-          <w:bCs/>
-          <w:color w:val="000000"/>
-          <w:sz w:val="14"/>
-          <w:szCs w:val="14"/>
-          <w:lang w:eastAsia="pt-BR"/>
-        </w:rPr>
-        <w:t xml:space="preserve">   </w:t>
-      </w:r>
-      <w:r>
-        <w:rPr>
-          <w:rFonts w:ascii="Consolas" w:eastAsia="Times New Roman" w:hAnsi="Consolas" w:cs="Consolas"/>
-          <w:b/>
-          <w:bCs/>
-          <w:color w:val="000000"/>
-          <w:sz w:val="14"/>
-          <w:szCs w:val="14"/>
-          <w:lang w:val="en-US" w:eastAsia="pt-BR"/>
-        </w:rPr>
-        <w:t>(ADDRESS = (PROTOCOL = TCP</w:t>
-      </w:r>
-      <w:proofErr w:type="gramStart"/>
-      <w:r>
-        <w:rPr>
-          <w:rFonts w:ascii="Consolas" w:eastAsia="Times New Roman" w:hAnsi="Consolas" w:cs="Consolas"/>
-          <w:b/>
-          <w:bCs/>
-          <w:color w:val="000000"/>
-          <w:sz w:val="14"/>
-          <w:szCs w:val="14"/>
-          <w:lang w:val="en-US" w:eastAsia="pt-BR"/>
-        </w:rPr>
-        <w:t>)(</w:t>
-      </w:r>
-      <w:proofErr w:type="gramEnd"/>
-      <w:r>
-        <w:rPr>
-          <w:rFonts w:ascii="Consolas" w:eastAsia="Times New Roman" w:hAnsi="Consolas" w:cs="Consolas"/>
-          <w:b/>
-          <w:bCs/>
-          <w:color w:val="000000"/>
-          <w:sz w:val="14"/>
-          <w:szCs w:val="14"/>
-          <w:lang w:val="en-US" w:eastAsia="pt-BR"/>
-        </w:rPr>
-        <w:t>HOST = hdweb-scan.amil.com.br)(PORT = 1521))</w:t>
-      </w:r>
-    </w:p>
-    <w:p>
-      <w:pPr>
-        <w:rPr>
-          <w:rFonts w:ascii="Consolas" w:eastAsia="Times New Roman" w:hAnsi="Consolas" w:cs="Consolas"/>
-          <w:b/>
-          <w:bCs/>
-          <w:color w:val="000000"/>
-          <w:sz w:val="14"/>
-          <w:szCs w:val="14"/>
-          <w:lang w:val="en-US" w:eastAsia="pt-BR"/>
-        </w:rPr>
-      </w:pPr>
-      <w:r>
-        <w:rPr>
-          <w:rFonts w:ascii="Consolas" w:eastAsia="Times New Roman" w:hAnsi="Consolas" w:cs="Consolas"/>
-          <w:b/>
-          <w:bCs/>
-          <w:color w:val="000000"/>
-          <w:sz w:val="14"/>
-          <w:szCs w:val="14"/>
-          <w:lang w:val="en-US" w:eastAsia="pt-BR"/>
-        </w:rPr>
-        <w:t xml:space="preserve">    (CONNECT_DATA =</w:t>
-      </w:r>
-    </w:p>
-    <w:p>
-      <w:pPr>
-        <w:rPr>
-          <w:rFonts w:ascii="Consolas" w:eastAsia="Times New Roman" w:hAnsi="Consolas" w:cs="Consolas"/>
-          <w:b/>
-          <w:bCs/>
-          <w:color w:val="000000"/>
-          <w:sz w:val="14"/>
-          <w:szCs w:val="14"/>
-          <w:lang w:val="en-US" w:eastAsia="pt-BR"/>
-        </w:rPr>
-      </w:pPr>
-      <w:r>
-        <w:rPr>
-          <w:rFonts w:ascii="Consolas" w:eastAsia="Times New Roman" w:hAnsi="Consolas" w:cs="Consolas"/>
-          <w:b/>
-          <w:bCs/>
-          <w:color w:val="000000"/>
-          <w:sz w:val="14"/>
-          <w:szCs w:val="14"/>
-          <w:lang w:val="en-US" w:eastAsia="pt-BR"/>
-        </w:rPr>
-        <w:t xml:space="preserve">      (SERVER = DEDICATED)</w:t>
-      </w:r>
-    </w:p>
-    <w:p>
-      <w:pPr>
-        <w:rPr>
-          <w:rFonts w:ascii="Consolas" w:eastAsia="Times New Roman" w:hAnsi="Consolas" w:cs="Consolas"/>
-          <w:b/>
-          <w:bCs/>
-          <w:color w:val="000000"/>
-          <w:sz w:val="14"/>
-          <w:szCs w:val="14"/>
-          <w:lang w:val="en-US" w:eastAsia="pt-BR"/>
-        </w:rPr>
-      </w:pPr>
-      <w:r>
-        <w:rPr>
-          <w:rFonts w:ascii="Consolas" w:eastAsia="Times New Roman" w:hAnsi="Consolas" w:cs="Consolas"/>
-          <w:b/>
-          <w:bCs/>
-          <w:color w:val="000000"/>
-          <w:sz w:val="14"/>
-          <w:szCs w:val="14"/>
-          <w:lang w:val="en-US" w:eastAsia="pt-BR"/>
-        </w:rPr>
-        <w:t xml:space="preserve">      (SERVICE_NAME = </w:t>
-      </w:r>
-      <w:proofErr w:type="spellStart"/>
-      <w:r>
-        <w:rPr>
-          <w:rFonts w:ascii="Consolas" w:eastAsia="Times New Roman" w:hAnsi="Consolas" w:cs="Consolas"/>
-          <w:b/>
-          <w:bCs/>
-          <w:color w:val="000000"/>
-          <w:sz w:val="14"/>
-          <w:szCs w:val="14"/>
-          <w:lang w:val="en-US" w:eastAsia="pt-BR"/>
-        </w:rPr>
-        <w:t>srvdweb</w:t>
-      </w:r>
-      <w:proofErr w:type="spellEnd"/>
-      <w:r>
-        <w:rPr>
-          <w:rFonts w:ascii="Consolas" w:eastAsia="Times New Roman" w:hAnsi="Consolas" w:cs="Consolas"/>
-          <w:b/>
-          <w:bCs/>
-          <w:color w:val="000000"/>
-          <w:sz w:val="14"/>
-          <w:szCs w:val="14"/>
-          <w:lang w:val="en-US" w:eastAsia="pt-BR"/>
-        </w:rPr>
-        <w:t>)</w:t>
-      </w:r>
-    </w:p>
-    <w:p>
-      <w:pPr>
-        <w:rPr>
-          <w:rFonts w:ascii="Consolas" w:eastAsia="Times New Roman" w:hAnsi="Consolas" w:cs="Consolas"/>
-          <w:b/>
-          <w:bCs/>
-          <w:color w:val="000000"/>
-          <w:sz w:val="14"/>
-          <w:szCs w:val="14"/>
-          <w:lang w:eastAsia="pt-BR"/>
-        </w:rPr>
-      </w:pPr>
-      <w:r>
-        <w:rPr>
-          <w:rFonts w:ascii="Consolas" w:eastAsia="Times New Roman" w:hAnsi="Consolas" w:cs="Consolas"/>
-          <w:b/>
-          <w:bCs/>
-          <w:color w:val="000000"/>
-          <w:sz w:val="14"/>
-          <w:szCs w:val="14"/>
-          <w:lang w:val="en-US" w:eastAsia="pt-BR"/>
-        </w:rPr>
-        <w:t xml:space="preserve">    </w:t>
-      </w:r>
-      <w:proofErr w:type="gramStart"/>
-      <w:r>
-        <w:rPr>
-          <w:rFonts w:ascii="Consolas" w:eastAsia="Times New Roman" w:hAnsi="Consolas" w:cs="Consolas"/>
-          <w:b/>
-          <w:bCs/>
-          <w:color w:val="000000"/>
-          <w:sz w:val="14"/>
-          <w:szCs w:val="14"/>
-          <w:lang w:eastAsia="pt-BR"/>
-        </w:rPr>
-        <w:t>)</w:t>
-      </w:r>
-      <w:proofErr w:type="gramEnd"/>
-    </w:p>
-    <w:p>
-      <w:pPr>
-        <w:rPr>
-          <w:rFonts w:ascii="Consolas" w:eastAsia="Times New Roman" w:hAnsi="Consolas" w:cs="Consolas"/>
-          <w:b/>
-          <w:bCs/>
-          <w:color w:val="000000"/>
-          <w:sz w:val="14"/>
-          <w:szCs w:val="14"/>
-          <w:lang w:eastAsia="pt-BR"/>
-        </w:rPr>
-      </w:pPr>
-      <w:r>
-        <w:rPr>
-          <w:rFonts w:ascii="Consolas" w:eastAsia="Times New Roman" w:hAnsi="Consolas" w:cs="Consolas"/>
-          <w:b/>
-          <w:bCs/>
-          <w:color w:val="000000"/>
-          <w:sz w:val="14"/>
-          <w:szCs w:val="14"/>
-          <w:lang w:eastAsia="pt-BR"/>
-        </w:rPr>
-        <w:t xml:space="preserve">  </w:t>
-      </w:r>
-      <w:proofErr w:type="gramStart"/>
-      <w:r>
-        <w:rPr>
-          <w:rFonts w:ascii="Consolas" w:eastAsia="Times New Roman" w:hAnsi="Consolas" w:cs="Consolas"/>
-          <w:b/>
-          <w:bCs/>
-          <w:color w:val="000000"/>
-          <w:sz w:val="14"/>
-          <w:szCs w:val="14"/>
-          <w:lang w:eastAsia="pt-BR"/>
-        </w:rPr>
-        <w:t>)</w:t>
-      </w:r>
-      <w:proofErr w:type="gramEnd"/>
-    </w:p>
-    <w:p>
-      <w:r>
-        <w:t xml:space="preserve">Logos após você deve </w:t>
-      </w:r>
-      <w:proofErr w:type="spellStart"/>
-      <w:r>
-        <w:t>logar</w:t>
-      </w:r>
-      <w:proofErr w:type="spellEnd"/>
-      <w:r>
-        <w:t xml:space="preserve"> com o usuário</w:t>
-      </w:r>
-    </w:p>
-    <w:p>
-      <w:pPr>
-        <w:rPr>
-          <w:color w:val="00B0F0"/>
-          <w:sz w:val="20"/>
-          <w:szCs w:val="20"/>
-        </w:rPr>
-      </w:pPr>
+      <w:r>
+        <w:rPr>
+          <w:rFonts w:ascii="Arial" w:hAnsi="Arial" w:cs="Arial"/>
+          <w:color w:val="333333"/>
+          <w:sz w:val="20"/>
+          <w:szCs w:val="20"/>
+          <w:shd w:val="clear" w:color="auto" w:fill="F2F4F8"/>
+        </w:rPr>
+        <w:t xml:space="preserve"> o arquivo &lt;config.js&gt; (configuração do </w:t>
+      </w:r>
+      <w:proofErr w:type="spellStart"/>
+      <w:r>
+        <w:rPr>
+          <w:rFonts w:ascii="Arial" w:hAnsi="Arial" w:cs="Arial"/>
+          <w:color w:val="333333"/>
+          <w:sz w:val="20"/>
+          <w:szCs w:val="20"/>
+          <w:shd w:val="clear" w:color="auto" w:fill="F2F4F8"/>
+        </w:rPr>
+        <w:t>protractor</w:t>
+      </w:r>
+      <w:proofErr w:type="spellEnd"/>
+      <w:r>
+        <w:rPr>
+          <w:rFonts w:ascii="Arial" w:hAnsi="Arial" w:cs="Arial"/>
+          <w:color w:val="333333"/>
+          <w:sz w:val="20"/>
+          <w:szCs w:val="20"/>
+          <w:shd w:val="clear" w:color="auto" w:fill="F2F4F8"/>
+        </w:rPr>
+        <w:t xml:space="preserve"> personalizada)</w:t>
+      </w:r>
+      <w:r>
+        <w:rPr>
+          <w:rFonts w:ascii="Arial" w:hAnsi="Arial" w:cs="Arial"/>
+          <w:color w:val="333333"/>
+          <w:sz w:val="20"/>
+          <w:szCs w:val="20"/>
+          <w:shd w:val="clear" w:color="auto" w:fill="F2F4F8"/>
+        </w:rPr>
+        <w:t xml:space="preserve"> vamos incluir no projeto</w:t>
+      </w:r>
       <w:r>
         <w:rPr>
           <w:noProof/>
           <w:lang w:eastAsia="pt-BR"/>
         </w:rPr>
-        <w:lastRenderedPageBreak/>
+        <w:t xml:space="preserve"> </w:t>
+      </w:r>
+      <w:r>
+        <w:rPr>
+          <w:noProof/>
+          <w:lang w:eastAsia="pt-BR"/>
+        </w:rPr>
         <w:drawing>
-          <wp:inline distT="0" distB="0" distL="0" distR="0" wp14:anchorId="4E772E8E" wp14:editId="2EC097CE">
-            <wp:extent cx="5400040" cy="3037904"/>
+          <wp:inline distT="0" distB="0" distL="0" distR="0" wp14:anchorId="3B13AC9C" wp14:editId="49BC8660">
+            <wp:extent cx="5400040" cy="4576409"/>
             <wp:effectExtent l="0" t="0" r="0" b="0"/>
-            <wp:docPr id="16" name="Imagem 16"/>
+            <wp:docPr id="29" name="Imagem 29"/>
             <wp:cNvGraphicFramePr>
               <a:graphicFrameLocks xmlns:a="http://schemas.openxmlformats.org/drawingml/2006/main" noChangeAspect="1"/>
             </wp:cNvGraphicFramePr>
@@ -10451,7 +9944,7 @@
                   <pic:spPr>
                     <a:xfrm>
                       <a:off x="0" y="0"/>
-                      <a:ext cx="5400040" cy="3037904"/>
+                      <a:ext cx="5400040" cy="4576409"/>
                     </a:xfrm>
                     <a:prstGeom prst="rect">
                       <a:avLst/>
@@ -10465,16 +9958,592 @@
       </w:r>
     </w:p>
     <w:p>
-      <w:r>
-        <w:t>Clicar em Esqueci minha senha</w:t>
-      </w:r>
-    </w:p>
-    <w:p>
-      <w:pPr>
-        <w:rPr>
-          <w:color w:val="00B0F0"/>
-          <w:sz w:val="20"/>
-          <w:szCs w:val="20"/>
+      <w:pPr>
+        <w:pStyle w:val="PargrafodaLista"/>
+        <w:numPr>
+          <w:ilvl w:val="0"/>
+          <w:numId w:val="17"/>
+        </w:numPr>
+        <w:rPr>
+          <w:rFonts w:ascii="Arial" w:hAnsi="Arial" w:cs="Arial"/>
+          <w:color w:val="333333"/>
+          <w:sz w:val="20"/>
+          <w:szCs w:val="20"/>
+          <w:shd w:val="clear" w:color="auto" w:fill="F2F4F8"/>
+        </w:rPr>
+      </w:pPr>
+      <w:r>
+        <w:rPr>
+          <w:rFonts w:ascii="Arial" w:hAnsi="Arial" w:cs="Arial"/>
+          <w:color w:val="333333"/>
+          <w:sz w:val="20"/>
+          <w:szCs w:val="20"/>
+          <w:shd w:val="clear" w:color="auto" w:fill="F2F4F8"/>
+        </w:rPr>
+        <w:t xml:space="preserve">Configurar </w:t>
+      </w:r>
+      <w:proofErr w:type="spellStart"/>
+      <w:r>
+        <w:rPr>
+          <w:rFonts w:ascii="Arial" w:hAnsi="Arial" w:cs="Arial"/>
+          <w:color w:val="333333"/>
+          <w:sz w:val="20"/>
+          <w:szCs w:val="20"/>
+          <w:shd w:val="clear" w:color="auto" w:fill="F2F4F8"/>
+        </w:rPr>
+        <w:t>tag</w:t>
+      </w:r>
+      <w:proofErr w:type="spellEnd"/>
+      <w:r>
+        <w:rPr>
+          <w:rFonts w:ascii="Arial" w:hAnsi="Arial" w:cs="Arial"/>
+          <w:color w:val="333333"/>
+          <w:sz w:val="20"/>
+          <w:szCs w:val="20"/>
+          <w:shd w:val="clear" w:color="auto" w:fill="F2F4F8"/>
+        </w:rPr>
+        <w:t xml:space="preserve">: no arquivo </w:t>
+      </w:r>
+      <w:proofErr w:type="gramStart"/>
+      <w:r>
+        <w:rPr>
+          <w:rFonts w:ascii="Arial" w:hAnsi="Arial" w:cs="Arial"/>
+          <w:color w:val="333333"/>
+          <w:sz w:val="20"/>
+          <w:szCs w:val="20"/>
+          <w:shd w:val="clear" w:color="auto" w:fill="F2F4F8"/>
+        </w:rPr>
+        <w:t>config.</w:t>
+      </w:r>
+      <w:proofErr w:type="gramEnd"/>
+      <w:r>
+        <w:rPr>
+          <w:rFonts w:ascii="Arial" w:hAnsi="Arial" w:cs="Arial"/>
+          <w:color w:val="333333"/>
+          <w:sz w:val="20"/>
+          <w:szCs w:val="20"/>
+          <w:shd w:val="clear" w:color="auto" w:fill="F2F4F8"/>
+        </w:rPr>
+        <w:t xml:space="preserve">js incluir no atributo </w:t>
+      </w:r>
+      <w:proofErr w:type="spellStart"/>
+      <w:r>
+        <w:rPr>
+          <w:rFonts w:ascii="Arial" w:hAnsi="Arial" w:cs="Arial"/>
+          <w:color w:val="333333"/>
+          <w:sz w:val="20"/>
+          <w:szCs w:val="20"/>
+          <w:shd w:val="clear" w:color="auto" w:fill="F2F4F8"/>
+        </w:rPr>
+        <w:t>tags</w:t>
+      </w:r>
+      <w:proofErr w:type="spellEnd"/>
+      <w:r>
+        <w:rPr>
+          <w:rFonts w:ascii="Arial" w:hAnsi="Arial" w:cs="Arial"/>
+          <w:color w:val="333333"/>
+          <w:sz w:val="20"/>
+          <w:szCs w:val="20"/>
+          <w:shd w:val="clear" w:color="auto" w:fill="F2F4F8"/>
+        </w:rPr>
+        <w:t xml:space="preserve"> o valor indicado no cenário que deseja rodar : Exemplo </w:t>
+      </w:r>
+      <w:proofErr w:type="spellStart"/>
+      <w:r>
+        <w:rPr>
+          <w:rFonts w:ascii="Arial" w:hAnsi="Arial" w:cs="Arial"/>
+          <w:color w:val="333333"/>
+          <w:sz w:val="20"/>
+          <w:szCs w:val="20"/>
+          <w:shd w:val="clear" w:color="auto" w:fill="F2F4F8"/>
+        </w:rPr>
+        <w:t>tags</w:t>
+      </w:r>
+      <w:proofErr w:type="spellEnd"/>
+      <w:r>
+        <w:rPr>
+          <w:rFonts w:ascii="Arial" w:hAnsi="Arial" w:cs="Arial"/>
+          <w:color w:val="333333"/>
+          <w:sz w:val="20"/>
+          <w:szCs w:val="20"/>
+          <w:shd w:val="clear" w:color="auto" w:fill="F2F4F8"/>
+        </w:rPr>
+        <w:t xml:space="preserve"> @</w:t>
+      </w:r>
+      <w:proofErr w:type="spellStart"/>
+      <w:r>
+        <w:rPr>
+          <w:rFonts w:ascii="Arial" w:hAnsi="Arial" w:cs="Arial"/>
+          <w:color w:val="333333"/>
+          <w:sz w:val="20"/>
+          <w:szCs w:val="20"/>
+          <w:shd w:val="clear" w:color="auto" w:fill="F2F4F8"/>
+        </w:rPr>
+        <w:t>andre</w:t>
+      </w:r>
+      <w:proofErr w:type="spellEnd"/>
+    </w:p>
+    <w:p>
+      <w:pPr>
+        <w:pStyle w:val="PargrafodaLista"/>
+        <w:numPr>
+          <w:ilvl w:val="0"/>
+          <w:numId w:val="17"/>
+        </w:numPr>
+        <w:rPr>
+          <w:rFonts w:ascii="Arial" w:hAnsi="Arial" w:cs="Arial"/>
+          <w:bCs/>
+          <w:color w:val="00B0F0"/>
+          <w:sz w:val="20"/>
+          <w:szCs w:val="20"/>
+        </w:rPr>
+      </w:pPr>
+      <w:r>
+        <w:rPr>
+          <w:rFonts w:ascii="Arial" w:hAnsi="Arial" w:cs="Arial"/>
+          <w:color w:val="333333"/>
+          <w:sz w:val="20"/>
+          <w:szCs w:val="20"/>
+          <w:shd w:val="clear" w:color="auto" w:fill="F2F4F8"/>
+        </w:rPr>
+        <w:t xml:space="preserve">Rodar no </w:t>
+      </w:r>
+      <w:proofErr w:type="spellStart"/>
+      <w:r>
+        <w:rPr>
+          <w:rFonts w:ascii="Arial" w:hAnsi="Arial" w:cs="Arial"/>
+          <w:color w:val="333333"/>
+          <w:sz w:val="20"/>
+          <w:szCs w:val="20"/>
+          <w:shd w:val="clear" w:color="auto" w:fill="F2F4F8"/>
+        </w:rPr>
+        <w:t>cmd</w:t>
+      </w:r>
+      <w:proofErr w:type="spellEnd"/>
+      <w:r>
+        <w:rPr>
+          <w:rFonts w:ascii="Arial" w:hAnsi="Arial" w:cs="Arial"/>
+          <w:color w:val="333333"/>
+          <w:sz w:val="20"/>
+          <w:szCs w:val="20"/>
+          <w:shd w:val="clear" w:color="auto" w:fill="F2F4F8"/>
+        </w:rPr>
+        <w:t xml:space="preserve"> do </w:t>
+      </w:r>
+      <w:proofErr w:type="gramStart"/>
+      <w:r>
+        <w:rPr>
+          <w:rFonts w:ascii="Arial" w:hAnsi="Arial" w:cs="Arial"/>
+          <w:color w:val="333333"/>
+          <w:sz w:val="20"/>
+          <w:szCs w:val="20"/>
+          <w:shd w:val="clear" w:color="auto" w:fill="F2F4F8"/>
+        </w:rPr>
+        <w:t>Windows :</w:t>
+      </w:r>
+      <w:proofErr w:type="gramEnd"/>
+      <w:r>
+        <w:rPr>
+          <w:rFonts w:ascii="Arial" w:hAnsi="Arial" w:cs="Arial"/>
+          <w:color w:val="333333"/>
+          <w:sz w:val="20"/>
+          <w:szCs w:val="20"/>
+          <w:shd w:val="clear" w:color="auto" w:fill="F2F4F8"/>
+        </w:rPr>
+        <w:t xml:space="preserve">  </w:t>
+      </w:r>
+      <w:r>
+        <w:rPr>
+          <w:rFonts w:ascii="Arial" w:hAnsi="Arial" w:cs="Arial"/>
+          <w:bCs/>
+          <w:color w:val="00B0F0"/>
+          <w:sz w:val="20"/>
+          <w:szCs w:val="20"/>
+        </w:rPr>
+        <w:t>node C:\\Users\\{SEU_USUARIO}\\AppData\\Roaming\\npm\\node_modules\\protractor\\bin\\protractor --</w:t>
+      </w:r>
+      <w:proofErr w:type="spellStart"/>
+      <w:r>
+        <w:rPr>
+          <w:rFonts w:ascii="Arial" w:hAnsi="Arial" w:cs="Arial"/>
+          <w:bCs/>
+          <w:color w:val="00B0F0"/>
+          <w:sz w:val="20"/>
+          <w:szCs w:val="20"/>
+        </w:rPr>
+        <w:t>baseUrl</w:t>
+      </w:r>
+      <w:proofErr w:type="spellEnd"/>
+      <w:r>
+        <w:rPr>
+          <w:rFonts w:ascii="Arial" w:hAnsi="Arial" w:cs="Arial"/>
+          <w:bCs/>
+          <w:color w:val="00B0F0"/>
+          <w:sz w:val="20"/>
+          <w:szCs w:val="20"/>
+        </w:rPr>
+        <w:t xml:space="preserve"> http://dev.credenciado.amil.com.br:3000 Y:\\workspace\\credenciado-medico\\config\\test\\config.js</w:t>
+      </w:r>
+    </w:p>
+    <w:p>
+      <w:pPr>
+        <w:pStyle w:val="PargrafodaLista"/>
+        <w:ind w:left="465"/>
+        <w:rPr>
+          <w:rFonts w:ascii="Arial" w:hAnsi="Arial" w:cs="Arial"/>
+          <w:color w:val="333333"/>
+          <w:sz w:val="20"/>
+          <w:szCs w:val="20"/>
+          <w:shd w:val="clear" w:color="auto" w:fill="F2F4F8"/>
+        </w:rPr>
+      </w:pPr>
+    </w:p>
+    <w:p>
+      <w:pPr>
+        <w:rPr>
+          <w:b/>
+          <w:bCs/>
+          <w:sz w:val="48"/>
+          <w:szCs w:val="48"/>
+        </w:rPr>
+      </w:pPr>
+      <w:r>
+        <w:rPr>
+          <w:b/>
+          <w:bCs/>
+          <w:sz w:val="48"/>
+          <w:szCs w:val="48"/>
+        </w:rPr>
+        <w:t xml:space="preserve">Debug </w:t>
+      </w:r>
+      <w:r>
+        <w:rPr>
+          <w:b/>
+          <w:bCs/>
+          <w:sz w:val="48"/>
+          <w:szCs w:val="48"/>
+        </w:rPr>
+        <w:t xml:space="preserve">teste Visual Studio </w:t>
+      </w:r>
+      <w:proofErr w:type="spellStart"/>
+      <w:r>
+        <w:rPr>
+          <w:b/>
+          <w:bCs/>
+          <w:sz w:val="48"/>
+          <w:szCs w:val="48"/>
+        </w:rPr>
+        <w:t>Code</w:t>
+      </w:r>
+      <w:proofErr w:type="spellEnd"/>
+    </w:p>
+    <w:p>
+      <w:pPr>
+        <w:pStyle w:val="PargrafodaLista"/>
+        <w:numPr>
+          <w:ilvl w:val="0"/>
+          <w:numId w:val="19"/>
+        </w:numPr>
+        <w:rPr>
+          <w:rFonts w:ascii="Arial" w:hAnsi="Arial" w:cs="Arial"/>
+          <w:bCs/>
+          <w:color w:val="00B0F0"/>
+          <w:sz w:val="20"/>
+          <w:szCs w:val="20"/>
+        </w:rPr>
+      </w:pPr>
+      <w:r>
+        <w:rPr>
+          <w:rFonts w:ascii="Arial" w:hAnsi="Arial" w:cs="Arial"/>
+          <w:bCs/>
+          <w:color w:val="00B0F0"/>
+          <w:sz w:val="20"/>
+          <w:szCs w:val="20"/>
+        </w:rPr>
+        <w:t xml:space="preserve">export RUN_ARGS='-p 3000:3000 -p 4000:4000' ; </w:t>
+      </w:r>
+      <w:proofErr w:type="spellStart"/>
+      <w:r>
+        <w:rPr>
+          <w:rFonts w:ascii="Arial" w:hAnsi="Arial" w:cs="Arial"/>
+          <w:bCs/>
+          <w:color w:val="00B0F0"/>
+          <w:sz w:val="20"/>
+          <w:szCs w:val="20"/>
+        </w:rPr>
+        <w:t>docker-npm</w:t>
+      </w:r>
+      <w:proofErr w:type="spellEnd"/>
+      <w:r>
+        <w:rPr>
+          <w:rFonts w:ascii="Arial" w:hAnsi="Arial" w:cs="Arial"/>
+          <w:bCs/>
+          <w:color w:val="00B0F0"/>
+          <w:sz w:val="20"/>
+          <w:szCs w:val="20"/>
+        </w:rPr>
+        <w:t xml:space="preserve"> run serve-mock</w:t>
+      </w:r>
+    </w:p>
+    <w:p>
+      <w:pPr>
+        <w:pStyle w:val="PargrafodaLista"/>
+        <w:numPr>
+          <w:ilvl w:val="0"/>
+          <w:numId w:val="19"/>
+        </w:numPr>
+        <w:rPr>
+          <w:rFonts w:ascii="Arial" w:hAnsi="Arial" w:cs="Arial"/>
+          <w:color w:val="333333"/>
+          <w:sz w:val="20"/>
+          <w:szCs w:val="20"/>
+          <w:shd w:val="clear" w:color="auto" w:fill="F2F4F8"/>
+        </w:rPr>
+      </w:pPr>
+      <w:proofErr w:type="gramStart"/>
+      <w:r>
+        <w:rPr>
+          <w:rFonts w:ascii="Arial" w:hAnsi="Arial" w:cs="Arial"/>
+          <w:color w:val="333333"/>
+          <w:sz w:val="20"/>
+          <w:szCs w:val="20"/>
+          <w:shd w:val="clear" w:color="auto" w:fill="F2F4F8"/>
+        </w:rPr>
+        <w:t>com</w:t>
+      </w:r>
+      <w:proofErr w:type="gramEnd"/>
+      <w:r>
+        <w:rPr>
+          <w:rFonts w:ascii="Arial" w:hAnsi="Arial" w:cs="Arial"/>
+          <w:color w:val="333333"/>
+          <w:sz w:val="20"/>
+          <w:szCs w:val="20"/>
+          <w:shd w:val="clear" w:color="auto" w:fill="F2F4F8"/>
+        </w:rPr>
+        <w:t xml:space="preserve"> o arquivo &lt;config.js&gt; (configuração do </w:t>
+      </w:r>
+      <w:proofErr w:type="spellStart"/>
+      <w:r>
+        <w:rPr>
+          <w:rFonts w:ascii="Arial" w:hAnsi="Arial" w:cs="Arial"/>
+          <w:color w:val="333333"/>
+          <w:sz w:val="20"/>
+          <w:szCs w:val="20"/>
+          <w:shd w:val="clear" w:color="auto" w:fill="F2F4F8"/>
+        </w:rPr>
+        <w:t>protractor</w:t>
+      </w:r>
+      <w:proofErr w:type="spellEnd"/>
+      <w:r>
+        <w:rPr>
+          <w:rFonts w:ascii="Arial" w:hAnsi="Arial" w:cs="Arial"/>
+          <w:color w:val="333333"/>
+          <w:sz w:val="20"/>
+          <w:szCs w:val="20"/>
+          <w:shd w:val="clear" w:color="auto" w:fill="F2F4F8"/>
+        </w:rPr>
+        <w:t xml:space="preserve"> personalizada)</w:t>
+      </w:r>
+      <w:r>
+        <w:rPr>
+          <w:rFonts w:ascii="Arial" w:hAnsi="Arial" w:cs="Arial"/>
+          <w:color w:val="333333"/>
+          <w:sz w:val="20"/>
+          <w:szCs w:val="20"/>
+          <w:shd w:val="clear" w:color="auto" w:fill="F2F4F8"/>
+        </w:rPr>
+        <w:t xml:space="preserve"> vamos incluir no projeto</w:t>
+      </w:r>
+    </w:p>
+    <w:p>
+      <w:pPr>
+        <w:pStyle w:val="PargrafodaLista"/>
+        <w:numPr>
+          <w:ilvl w:val="0"/>
+          <w:numId w:val="19"/>
+        </w:numPr>
+        <w:rPr>
+          <w:rFonts w:ascii="Arial" w:hAnsi="Arial" w:cs="Arial"/>
+          <w:color w:val="333333"/>
+          <w:sz w:val="20"/>
+          <w:szCs w:val="20"/>
+          <w:shd w:val="clear" w:color="auto" w:fill="F2F4F8"/>
+        </w:rPr>
+      </w:pPr>
+      <w:r>
+        <w:rPr>
+          <w:rFonts w:ascii="Arial" w:hAnsi="Arial" w:cs="Arial"/>
+          <w:color w:val="333333"/>
+          <w:sz w:val="20"/>
+          <w:szCs w:val="20"/>
+          <w:shd w:val="clear" w:color="auto" w:fill="F2F4F8"/>
+        </w:rPr>
+        <w:t xml:space="preserve">Configurar </w:t>
+      </w:r>
+      <w:proofErr w:type="spellStart"/>
+      <w:r>
+        <w:rPr>
+          <w:rFonts w:ascii="Arial" w:hAnsi="Arial" w:cs="Arial"/>
+          <w:color w:val="333333"/>
+          <w:sz w:val="20"/>
+          <w:szCs w:val="20"/>
+          <w:shd w:val="clear" w:color="auto" w:fill="F2F4F8"/>
+        </w:rPr>
+        <w:t>tag</w:t>
+      </w:r>
+      <w:proofErr w:type="spellEnd"/>
+      <w:r>
+        <w:rPr>
+          <w:rFonts w:ascii="Arial" w:hAnsi="Arial" w:cs="Arial"/>
+          <w:color w:val="333333"/>
+          <w:sz w:val="20"/>
+          <w:szCs w:val="20"/>
+          <w:shd w:val="clear" w:color="auto" w:fill="F2F4F8"/>
+        </w:rPr>
+        <w:t xml:space="preserve">: no arquivo </w:t>
+      </w:r>
+      <w:proofErr w:type="gramStart"/>
+      <w:r>
+        <w:rPr>
+          <w:rFonts w:ascii="Arial" w:hAnsi="Arial" w:cs="Arial"/>
+          <w:color w:val="333333"/>
+          <w:sz w:val="20"/>
+          <w:szCs w:val="20"/>
+          <w:shd w:val="clear" w:color="auto" w:fill="F2F4F8"/>
+        </w:rPr>
+        <w:t>config.</w:t>
+      </w:r>
+      <w:proofErr w:type="gramEnd"/>
+      <w:r>
+        <w:rPr>
+          <w:rFonts w:ascii="Arial" w:hAnsi="Arial" w:cs="Arial"/>
+          <w:color w:val="333333"/>
+          <w:sz w:val="20"/>
+          <w:szCs w:val="20"/>
+          <w:shd w:val="clear" w:color="auto" w:fill="F2F4F8"/>
+        </w:rPr>
+        <w:t xml:space="preserve">js incluir no atributo </w:t>
+      </w:r>
+      <w:proofErr w:type="spellStart"/>
+      <w:r>
+        <w:rPr>
+          <w:rFonts w:ascii="Arial" w:hAnsi="Arial" w:cs="Arial"/>
+          <w:color w:val="333333"/>
+          <w:sz w:val="20"/>
+          <w:szCs w:val="20"/>
+          <w:shd w:val="clear" w:color="auto" w:fill="F2F4F8"/>
+        </w:rPr>
+        <w:t>tags</w:t>
+      </w:r>
+      <w:proofErr w:type="spellEnd"/>
+      <w:r>
+        <w:rPr>
+          <w:rFonts w:ascii="Arial" w:hAnsi="Arial" w:cs="Arial"/>
+          <w:color w:val="333333"/>
+          <w:sz w:val="20"/>
+          <w:szCs w:val="20"/>
+          <w:shd w:val="clear" w:color="auto" w:fill="F2F4F8"/>
+        </w:rPr>
+        <w:t xml:space="preserve"> o valor indicado no cenário que deseja rodar : Exemplo </w:t>
+      </w:r>
+      <w:proofErr w:type="spellStart"/>
+      <w:r>
+        <w:rPr>
+          <w:rFonts w:ascii="Arial" w:hAnsi="Arial" w:cs="Arial"/>
+          <w:color w:val="333333"/>
+          <w:sz w:val="20"/>
+          <w:szCs w:val="20"/>
+          <w:shd w:val="clear" w:color="auto" w:fill="F2F4F8"/>
+        </w:rPr>
+        <w:t>tags</w:t>
+      </w:r>
+      <w:proofErr w:type="spellEnd"/>
+      <w:r>
+        <w:rPr>
+          <w:rFonts w:ascii="Arial" w:hAnsi="Arial" w:cs="Arial"/>
+          <w:color w:val="333333"/>
+          <w:sz w:val="20"/>
+          <w:szCs w:val="20"/>
+          <w:shd w:val="clear" w:color="auto" w:fill="F2F4F8"/>
+        </w:rPr>
+        <w:t xml:space="preserve"> @</w:t>
+      </w:r>
+      <w:proofErr w:type="spellStart"/>
+      <w:r>
+        <w:rPr>
+          <w:rFonts w:ascii="Arial" w:hAnsi="Arial" w:cs="Arial"/>
+          <w:color w:val="333333"/>
+          <w:sz w:val="20"/>
+          <w:szCs w:val="20"/>
+          <w:shd w:val="clear" w:color="auto" w:fill="F2F4F8"/>
+        </w:rPr>
+        <w:t>andre</w:t>
+      </w:r>
+      <w:proofErr w:type="spellEnd"/>
+    </w:p>
+    <w:p>
+      <w:pPr>
+        <w:pStyle w:val="PargrafodaLista"/>
+        <w:numPr>
+          <w:ilvl w:val="0"/>
+          <w:numId w:val="19"/>
+        </w:numPr>
+        <w:rPr>
+          <w:rFonts w:ascii="Arial" w:hAnsi="Arial" w:cs="Arial"/>
+          <w:color w:val="333333"/>
+          <w:sz w:val="20"/>
+          <w:szCs w:val="20"/>
+          <w:shd w:val="clear" w:color="auto" w:fill="F2F4F8"/>
+        </w:rPr>
+      </w:pPr>
+      <w:r>
+        <w:rPr>
+          <w:rFonts w:ascii="Arial" w:hAnsi="Arial" w:cs="Arial"/>
+          <w:color w:val="333333"/>
+          <w:sz w:val="20"/>
+          <w:szCs w:val="20"/>
+          <w:shd w:val="clear" w:color="auto" w:fill="F2F4F8"/>
+        </w:rPr>
+        <w:t xml:space="preserve">Adicionar a configuração do Debug no Visual Studio </w:t>
+      </w:r>
+      <w:proofErr w:type="spellStart"/>
+      <w:r>
+        <w:rPr>
+          <w:rFonts w:ascii="Arial" w:hAnsi="Arial" w:cs="Arial"/>
+          <w:color w:val="333333"/>
+          <w:sz w:val="20"/>
+          <w:szCs w:val="20"/>
+          <w:shd w:val="clear" w:color="auto" w:fill="F2F4F8"/>
+        </w:rPr>
+        <w:t>Code</w:t>
+      </w:r>
+      <w:proofErr w:type="spellEnd"/>
+    </w:p>
+    <w:p>
+      <w:pPr>
+        <w:pStyle w:val="PargrafodaLista"/>
+        <w:ind w:left="465"/>
+        <w:rPr>
+          <w:rFonts w:ascii="Arial" w:hAnsi="Arial" w:cs="Arial"/>
+          <w:color w:val="333333"/>
+          <w:sz w:val="20"/>
+          <w:szCs w:val="20"/>
+          <w:shd w:val="clear" w:color="auto" w:fill="F2F4F8"/>
+        </w:rPr>
+      </w:pPr>
+      <w:bookmarkStart w:id="0" w:name="_GoBack"/>
+      <w:bookmarkEnd w:id="0"/>
+    </w:p>
+    <w:p>
+      <w:pPr>
+        <w:pStyle w:val="PargrafodaLista"/>
+        <w:ind w:left="465"/>
+        <w:rPr>
+          <w:rFonts w:ascii="Arial" w:hAnsi="Arial" w:cs="Arial"/>
+          <w:color w:val="333333"/>
+          <w:sz w:val="20"/>
+          <w:szCs w:val="20"/>
+          <w:shd w:val="clear" w:color="auto" w:fill="F2F4F8"/>
         </w:rPr>
       </w:pPr>
       <w:r>
@@ -10482,11 +10551,12 @@
           <w:noProof/>
           <w:lang w:eastAsia="pt-BR"/>
         </w:rPr>
+        <w:lastRenderedPageBreak/>
         <w:drawing>
-          <wp:inline distT="0" distB="0" distL="0" distR="0" wp14:anchorId="6E1386CA" wp14:editId="57C0E4B4">
-            <wp:extent cx="4332570" cy="2178050"/>
-            <wp:effectExtent l="0" t="0" r="0" b="0"/>
-            <wp:docPr id="17" name="Imagem 17"/>
+          <wp:inline distT="0" distB="0" distL="0" distR="0" wp14:anchorId="2B5A2A65" wp14:editId="3D193CE2">
+            <wp:extent cx="5400040" cy="2298591"/>
+            <wp:effectExtent l="0" t="0" r="0" b="6985"/>
+            <wp:docPr id="28" name="Imagem 28"/>
             <wp:cNvGraphicFramePr>
               <a:graphicFrameLocks xmlns:a="http://schemas.openxmlformats.org/drawingml/2006/main" noChangeAspect="1"/>
             </wp:cNvGraphicFramePr>
@@ -10506,7 +10576,7 @@
                   <pic:spPr>
                     <a:xfrm>
                       <a:off x="0" y="0"/>
-                      <a:ext cx="4337738" cy="2180648"/>
+                      <a:ext cx="5400040" cy="2298591"/>
                     </a:xfrm>
                     <a:prstGeom prst="rect">
                       <a:avLst/>
@@ -10520,31 +10590,839 @@
       </w:r>
     </w:p>
     <w:p>
-      <w:r>
-        <w:t xml:space="preserve">Para preencher o campo </w:t>
-      </w:r>
+      <w:pPr>
+        <w:pStyle w:val="PargrafodaLista"/>
+        <w:rPr>
+          <w:rFonts w:ascii="Arial" w:hAnsi="Arial" w:cs="Arial"/>
+          <w:color w:val="333333"/>
+          <w:sz w:val="20"/>
+          <w:szCs w:val="20"/>
+          <w:shd w:val="clear" w:color="auto" w:fill="F2F4F8"/>
+        </w:rPr>
+      </w:pPr>
+    </w:p>
+    <w:p>
+      <w:pPr>
+        <w:pStyle w:val="PargrafodaLista"/>
+        <w:numPr>
+          <w:ilvl w:val="0"/>
+          <w:numId w:val="19"/>
+        </w:numPr>
+        <w:rPr>
+          <w:rFonts w:ascii="Arial" w:hAnsi="Arial" w:cs="Arial"/>
+          <w:color w:val="333333"/>
+          <w:sz w:val="20"/>
+          <w:szCs w:val="20"/>
+          <w:shd w:val="clear" w:color="auto" w:fill="F2F4F8"/>
+          <w:lang w:val="en-US"/>
+        </w:rPr>
+      </w:pPr>
+      <w:r>
+        <w:rPr>
+          <w:rFonts w:ascii="Arial" w:hAnsi="Arial" w:cs="Arial"/>
+          <w:color w:val="333333"/>
+          <w:sz w:val="20"/>
+          <w:szCs w:val="20"/>
+          <w:shd w:val="clear" w:color="auto" w:fill="F2F4F8"/>
+          <w:lang w:val="en-US"/>
+        </w:rPr>
+        <w:t xml:space="preserve">Start debug </w:t>
+      </w:r>
+      <w:r>
+        <w:rPr>
+          <w:rFonts w:ascii="Arial" w:hAnsi="Arial" w:cs="Arial"/>
+          <w:color w:val="333333"/>
+          <w:sz w:val="20"/>
+          <w:szCs w:val="20"/>
+          <w:shd w:val="clear" w:color="auto" w:fill="F2F4F8"/>
+          <w:lang w:val="en-US"/>
+        </w:rPr>
+        <w:t>Visual Studio Code</w:t>
+      </w:r>
+    </w:p>
+    <w:p>
+      <w:pPr>
+        <w:rPr>
+          <w:b/>
+          <w:bCs/>
+          <w:sz w:val="48"/>
+          <w:szCs w:val="48"/>
+          <w:lang w:val="en-US"/>
+        </w:rPr>
+      </w:pPr>
+    </w:p>
+    <w:p>
+      <w:pPr>
+        <w:rPr>
+          <w:b/>
+          <w:bCs/>
+          <w:sz w:val="48"/>
+          <w:szCs w:val="48"/>
+          <w:lang w:val="en-US"/>
+        </w:rPr>
+      </w:pPr>
+    </w:p>
+    <w:p>
+      <w:pPr>
+        <w:rPr>
+          <w:b/>
+          <w:bCs/>
+          <w:sz w:val="48"/>
+          <w:szCs w:val="48"/>
+        </w:rPr>
+      </w:pPr>
+      <w:r>
+        <w:rPr>
+          <w:b/>
+          <w:bCs/>
+          <w:sz w:val="48"/>
+          <w:szCs w:val="48"/>
+        </w:rPr>
+        <w:t>Verificar logs de acesso na VM</w:t>
+      </w:r>
+    </w:p>
+    <w:p>
+      <w:pPr>
+        <w:rPr>
+          <w:b/>
+          <w:bCs/>
+          <w:sz w:val="48"/>
+          <w:szCs w:val="48"/>
+        </w:rPr>
+      </w:pPr>
+    </w:p>
+    <w:p>
+      <w:pPr>
+        <w:pStyle w:val="PargrafodaLista"/>
+        <w:rPr>
+          <w:color w:val="00B0F0"/>
+          <w:sz w:val="20"/>
+          <w:szCs w:val="20"/>
+        </w:rPr>
+      </w:pPr>
       <w:proofErr w:type="spellStart"/>
       <w:proofErr w:type="gramStart"/>
       <w:r>
-        <w:t>cpf</w:t>
+        <w:rPr>
+          <w:color w:val="00B0F0"/>
+          <w:sz w:val="20"/>
+          <w:szCs w:val="20"/>
+        </w:rPr>
+        <w:t>sudo</w:t>
       </w:r>
       <w:proofErr w:type="spellEnd"/>
       <w:proofErr w:type="gramEnd"/>
       <w:r>
-        <w:t xml:space="preserve"> você deve buscar esse valor no banco </w:t>
-      </w:r>
-    </w:p>
-    <w:p>
+        <w:rPr>
+          <w:color w:val="00B0F0"/>
+          <w:sz w:val="20"/>
+          <w:szCs w:val="20"/>
+        </w:rPr>
+        <w:t xml:space="preserve"> </w:t>
+      </w:r>
+      <w:proofErr w:type="spellStart"/>
+      <w:r>
+        <w:rPr>
+          <w:color w:val="00B0F0"/>
+          <w:sz w:val="20"/>
+          <w:szCs w:val="20"/>
+        </w:rPr>
+        <w:t>tail</w:t>
+      </w:r>
+      <w:proofErr w:type="spellEnd"/>
+      <w:r>
+        <w:rPr>
+          <w:color w:val="00B0F0"/>
+          <w:sz w:val="20"/>
+          <w:szCs w:val="20"/>
+        </w:rPr>
+        <w:t xml:space="preserve"> -f -n 1000 /vmspace/docker-data/weblogic/logs/std.out.credenciado-medico/credenciado-medico-integrations.log</w:t>
+      </w:r>
+    </w:p>
+    <w:p>
+      <w:pPr>
+        <w:pStyle w:val="PargrafodaLista"/>
+        <w:rPr>
+          <w:color w:val="00B0F0"/>
+          <w:sz w:val="20"/>
+          <w:szCs w:val="20"/>
+        </w:rPr>
+      </w:pPr>
+    </w:p>
+    <w:p>
+      <w:pPr>
+        <w:pStyle w:val="PargrafodaLista"/>
+        <w:rPr>
+          <w:color w:val="00B0F0"/>
+          <w:sz w:val="20"/>
+          <w:szCs w:val="20"/>
+        </w:rPr>
+      </w:pPr>
+      <w:proofErr w:type="gramStart"/>
+      <w:r>
+        <w:rPr>
+          <w:color w:val="00B0F0"/>
+          <w:sz w:val="20"/>
+          <w:szCs w:val="20"/>
+        </w:rPr>
+        <w:t>ou</w:t>
+      </w:r>
+      <w:proofErr w:type="gramEnd"/>
+      <w:r>
+        <w:rPr>
+          <w:color w:val="00B0F0"/>
+          <w:sz w:val="20"/>
+          <w:szCs w:val="20"/>
+        </w:rPr>
+        <w:t xml:space="preserve"> </w:t>
+      </w:r>
+    </w:p>
+    <w:p>
+      <w:pPr>
+        <w:pStyle w:val="PargrafodaLista"/>
+        <w:rPr>
+          <w:color w:val="00B0F0"/>
+          <w:sz w:val="20"/>
+          <w:szCs w:val="20"/>
+        </w:rPr>
+      </w:pPr>
+    </w:p>
+    <w:p>
+      <w:pPr>
+        <w:pStyle w:val="PargrafodaLista"/>
+        <w:rPr>
+          <w:color w:val="00B0F0"/>
+          <w:sz w:val="20"/>
+          <w:szCs w:val="20"/>
+        </w:rPr>
+      </w:pPr>
+      <w:proofErr w:type="spellStart"/>
+      <w:proofErr w:type="gramStart"/>
+      <w:r>
+        <w:rPr>
+          <w:color w:val="00B0F0"/>
+          <w:sz w:val="20"/>
+          <w:szCs w:val="20"/>
+        </w:rPr>
+        <w:t>sudo</w:t>
+      </w:r>
+      <w:proofErr w:type="spellEnd"/>
+      <w:proofErr w:type="gramEnd"/>
+      <w:r>
+        <w:rPr>
+          <w:color w:val="00B0F0"/>
+          <w:sz w:val="20"/>
+          <w:szCs w:val="20"/>
+        </w:rPr>
+        <w:t xml:space="preserve"> </w:t>
+      </w:r>
+      <w:proofErr w:type="spellStart"/>
+      <w:r>
+        <w:rPr>
+          <w:color w:val="00B0F0"/>
+          <w:sz w:val="20"/>
+          <w:szCs w:val="20"/>
+        </w:rPr>
+        <w:t>tail</w:t>
+      </w:r>
+      <w:proofErr w:type="spellEnd"/>
+      <w:r>
+        <w:rPr>
+          <w:color w:val="00B0F0"/>
+          <w:sz w:val="20"/>
+          <w:szCs w:val="20"/>
+        </w:rPr>
+        <w:t xml:space="preserve"> -f -n 1000 /</w:t>
+      </w:r>
+      <w:proofErr w:type="spellStart"/>
+      <w:r>
+        <w:rPr>
+          <w:color w:val="00B0F0"/>
+          <w:sz w:val="20"/>
+          <w:szCs w:val="20"/>
+        </w:rPr>
+        <w:t>vmspace</w:t>
+      </w:r>
+      <w:proofErr w:type="spellEnd"/>
+      <w:r>
+        <w:rPr>
+          <w:color w:val="00B0F0"/>
+          <w:sz w:val="20"/>
+          <w:szCs w:val="20"/>
+        </w:rPr>
+        <w:t>/</w:t>
+      </w:r>
+      <w:proofErr w:type="spellStart"/>
+      <w:r>
+        <w:rPr>
+          <w:color w:val="00B0F0"/>
+          <w:sz w:val="20"/>
+          <w:szCs w:val="20"/>
+        </w:rPr>
+        <w:t>docker</w:t>
+      </w:r>
+      <w:proofErr w:type="spellEnd"/>
+      <w:r>
+        <w:rPr>
+          <w:color w:val="00B0F0"/>
+          <w:sz w:val="20"/>
+          <w:szCs w:val="20"/>
+        </w:rPr>
+        <w:t>-data/</w:t>
+      </w:r>
+      <w:proofErr w:type="spellStart"/>
+      <w:r>
+        <w:rPr>
+          <w:color w:val="00B0F0"/>
+          <w:sz w:val="20"/>
+          <w:szCs w:val="20"/>
+        </w:rPr>
+        <w:t>weblogic</w:t>
+      </w:r>
+      <w:proofErr w:type="spellEnd"/>
+      <w:r>
+        <w:rPr>
+          <w:color w:val="00B0F0"/>
+          <w:sz w:val="20"/>
+          <w:szCs w:val="20"/>
+        </w:rPr>
+        <w:t>/logs/</w:t>
+      </w:r>
+      <w:proofErr w:type="spellStart"/>
+      <w:r>
+        <w:rPr>
+          <w:color w:val="00B0F0"/>
+          <w:sz w:val="20"/>
+          <w:szCs w:val="20"/>
+        </w:rPr>
+        <w:t>std.out.portal</w:t>
+      </w:r>
+      <w:proofErr w:type="spellEnd"/>
+      <w:r>
+        <w:rPr>
+          <w:color w:val="00B0F0"/>
+          <w:sz w:val="20"/>
+          <w:szCs w:val="20"/>
+        </w:rPr>
+        <w:t>/portal.log</w:t>
+      </w:r>
+    </w:p>
+    <w:p>
+      <w:pPr>
+        <w:pStyle w:val="PargrafodaLista"/>
+        <w:rPr>
+          <w:color w:val="00B0F0"/>
+          <w:sz w:val="20"/>
+          <w:szCs w:val="20"/>
+        </w:rPr>
+      </w:pPr>
+    </w:p>
+    <w:p>
+      <w:pPr>
+        <w:pStyle w:val="PargrafodaLista"/>
+        <w:rPr>
+          <w:color w:val="00B0F0"/>
+          <w:sz w:val="20"/>
+          <w:szCs w:val="20"/>
+        </w:rPr>
+      </w:pPr>
+      <w:r>
+        <w:rPr>
+          <w:color w:val="00B0F0"/>
+          <w:sz w:val="20"/>
+          <w:szCs w:val="20"/>
+        </w:rPr>
+        <w:t>dar permissão de acesso.</w:t>
+      </w:r>
+    </w:p>
+    <w:p>
+      <w:pPr>
+        <w:autoSpaceDE w:val="0"/>
+        <w:autoSpaceDN w:val="0"/>
+        <w:adjustRightInd w:val="0"/>
+        <w:spacing w:after="0" w:line="240" w:lineRule="auto"/>
+        <w:ind w:firstLine="708"/>
+        <w:rPr>
+          <w:color w:val="00B0F0"/>
+          <w:sz w:val="20"/>
+          <w:szCs w:val="20"/>
+        </w:rPr>
+      </w:pPr>
+      <w:proofErr w:type="spellStart"/>
+      <w:proofErr w:type="gramStart"/>
+      <w:r>
+        <w:rPr>
+          <w:color w:val="00B0F0"/>
+          <w:sz w:val="20"/>
+          <w:szCs w:val="20"/>
+        </w:rPr>
+        <w:t>sudo</w:t>
+      </w:r>
+      <w:proofErr w:type="spellEnd"/>
+      <w:proofErr w:type="gramEnd"/>
+      <w:r>
+        <w:rPr>
+          <w:color w:val="00B0F0"/>
+          <w:sz w:val="20"/>
+          <w:szCs w:val="20"/>
+        </w:rPr>
+        <w:t xml:space="preserve"> </w:t>
+      </w:r>
+      <w:proofErr w:type="spellStart"/>
+      <w:r>
+        <w:rPr>
+          <w:color w:val="00B0F0"/>
+          <w:sz w:val="20"/>
+          <w:szCs w:val="20"/>
+        </w:rPr>
+        <w:t>chmod</w:t>
+      </w:r>
+      <w:proofErr w:type="spellEnd"/>
+      <w:r>
+        <w:rPr>
+          <w:color w:val="00B0F0"/>
+          <w:sz w:val="20"/>
+          <w:szCs w:val="20"/>
+        </w:rPr>
+        <w:t xml:space="preserve"> -R 777 </w:t>
+      </w:r>
+      <w:proofErr w:type="spellStart"/>
+      <w:r>
+        <w:rPr>
+          <w:color w:val="00B0F0"/>
+          <w:sz w:val="20"/>
+          <w:szCs w:val="20"/>
+        </w:rPr>
+        <w:t>std.out.corretor</w:t>
+      </w:r>
+      <w:proofErr w:type="spellEnd"/>
+      <w:r>
+        <w:rPr>
+          <w:color w:val="00B0F0"/>
+          <w:sz w:val="20"/>
+          <w:szCs w:val="20"/>
+        </w:rPr>
+        <w:t>/</w:t>
+      </w:r>
+    </w:p>
+    <w:p>
+      <w:pPr>
+        <w:pStyle w:val="PargrafodaLista"/>
+        <w:rPr>
+          <w:color w:val="00B0F0"/>
+          <w:sz w:val="20"/>
+          <w:szCs w:val="20"/>
+        </w:rPr>
+      </w:pPr>
+    </w:p>
+    <w:p>
+      <w:pPr>
+        <w:rPr>
+          <w:b/>
+          <w:bCs/>
+          <w:sz w:val="48"/>
+          <w:szCs w:val="48"/>
+        </w:rPr>
+      </w:pPr>
+      <w:r>
+        <w:rPr>
+          <w:b/>
+          <w:bCs/>
+          <w:sz w:val="48"/>
+          <w:szCs w:val="48"/>
+        </w:rPr>
+        <w:t xml:space="preserve">Trocar senha usuário </w:t>
+      </w:r>
+    </w:p>
+    <w:p>
+      <w:r>
+        <w:t xml:space="preserve">Incluir o </w:t>
+      </w:r>
+      <w:proofErr w:type="spellStart"/>
+      <w:r>
+        <w:t>ip</w:t>
+      </w:r>
+      <w:proofErr w:type="spellEnd"/>
+      <w:r>
+        <w:t xml:space="preserve"> baixo no </w:t>
+      </w:r>
+      <w:proofErr w:type="spellStart"/>
+      <w:r>
+        <w:t>arquido</w:t>
+      </w:r>
+      <w:proofErr w:type="spellEnd"/>
+      <w:r>
+        <w:t xml:space="preserve"> de host do </w:t>
+      </w:r>
+      <w:proofErr w:type="spellStart"/>
+      <w:proofErr w:type="gramStart"/>
+      <w:r>
+        <w:t>windows</w:t>
+      </w:r>
+      <w:proofErr w:type="spellEnd"/>
+      <w:proofErr w:type="gramEnd"/>
+    </w:p>
+    <w:p>
+      <w:r>
+        <w:t>10.104.37.134                   hdweb-</w:t>
+      </w:r>
+      <w:proofErr w:type="gramStart"/>
+      <w:r>
+        <w:t>scan.</w:t>
+      </w:r>
+      <w:proofErr w:type="gramEnd"/>
+      <w:r>
+        <w:t>amil.com.br</w:t>
+      </w:r>
+    </w:p>
+    <w:p>
+      <w:r>
+        <w:t>Incluir o comando abaixo no</w:t>
+      </w:r>
+      <w:r>
+        <w:t xml:space="preserve"> arquivo</w:t>
+      </w:r>
+      <w:r>
+        <w:t xml:space="preserve"> </w:t>
+      </w:r>
+      <w:proofErr w:type="spellStart"/>
+      <w:proofErr w:type="gramStart"/>
+      <w:r>
+        <w:t>tnsnames.</w:t>
+      </w:r>
+      <w:proofErr w:type="gramEnd"/>
+      <w:r>
+        <w:t>ora</w:t>
+      </w:r>
+      <w:proofErr w:type="spellEnd"/>
+      <w:r>
+        <w:t xml:space="preserve"> </w:t>
+      </w:r>
+    </w:p>
+    <w:p>
+      <w:pPr>
+        <w:rPr>
+          <w:rFonts w:ascii="Consolas" w:eastAsia="Times New Roman" w:hAnsi="Consolas" w:cs="Consolas"/>
+          <w:b/>
+          <w:bCs/>
+          <w:color w:val="000000"/>
+          <w:sz w:val="14"/>
+          <w:szCs w:val="14"/>
+          <w:lang w:eastAsia="pt-BR"/>
+        </w:rPr>
+      </w:pPr>
+      <w:r>
+        <w:rPr>
+          <w:rFonts w:ascii="Consolas" w:eastAsia="Times New Roman" w:hAnsi="Consolas" w:cs="Consolas"/>
+          <w:b/>
+          <w:bCs/>
+          <w:color w:val="000000"/>
+          <w:sz w:val="14"/>
+          <w:szCs w:val="14"/>
+          <w:lang w:eastAsia="pt-BR"/>
+        </w:rPr>
+        <w:t>AMIL_CREDMEDICO_DESENV =</w:t>
+      </w:r>
+    </w:p>
+    <w:p>
+      <w:pPr>
+        <w:rPr>
+          <w:rFonts w:ascii="Consolas" w:eastAsia="Times New Roman" w:hAnsi="Consolas" w:cs="Consolas"/>
+          <w:b/>
+          <w:bCs/>
+          <w:color w:val="000000"/>
+          <w:sz w:val="14"/>
+          <w:szCs w:val="14"/>
+          <w:lang w:eastAsia="pt-BR"/>
+        </w:rPr>
+      </w:pPr>
+      <w:r>
+        <w:rPr>
+          <w:rFonts w:ascii="Consolas" w:eastAsia="Times New Roman" w:hAnsi="Consolas" w:cs="Consolas"/>
+          <w:b/>
+          <w:bCs/>
+          <w:color w:val="000000"/>
+          <w:sz w:val="14"/>
+          <w:szCs w:val="14"/>
+          <w:lang w:eastAsia="pt-BR"/>
+        </w:rPr>
+        <w:lastRenderedPageBreak/>
+        <w:t xml:space="preserve">  (DESCRIPTION =</w:t>
+      </w:r>
+    </w:p>
+    <w:p>
+      <w:pPr>
+        <w:rPr>
+          <w:rFonts w:ascii="Consolas" w:eastAsia="Times New Roman" w:hAnsi="Consolas" w:cs="Consolas"/>
+          <w:b/>
+          <w:bCs/>
+          <w:color w:val="000000"/>
+          <w:sz w:val="14"/>
+          <w:szCs w:val="14"/>
+          <w:lang w:val="en-US" w:eastAsia="pt-BR"/>
+        </w:rPr>
+      </w:pPr>
+      <w:r>
+        <w:rPr>
+          <w:rFonts w:ascii="Consolas" w:eastAsia="Times New Roman" w:hAnsi="Consolas" w:cs="Consolas"/>
+          <w:b/>
+          <w:bCs/>
+          <w:color w:val="000000"/>
+          <w:sz w:val="14"/>
+          <w:szCs w:val="14"/>
+          <w:lang w:eastAsia="pt-BR"/>
+        </w:rPr>
+        <w:t xml:space="preserve">   </w:t>
+      </w:r>
+      <w:r>
+        <w:rPr>
+          <w:rFonts w:ascii="Consolas" w:eastAsia="Times New Roman" w:hAnsi="Consolas" w:cs="Consolas"/>
+          <w:b/>
+          <w:bCs/>
+          <w:color w:val="000000"/>
+          <w:sz w:val="14"/>
+          <w:szCs w:val="14"/>
+          <w:lang w:val="en-US" w:eastAsia="pt-BR"/>
+        </w:rPr>
+        <w:t>(ADDRESS = (PROTOCOL = TCP</w:t>
+      </w:r>
+      <w:proofErr w:type="gramStart"/>
+      <w:r>
+        <w:rPr>
+          <w:rFonts w:ascii="Consolas" w:eastAsia="Times New Roman" w:hAnsi="Consolas" w:cs="Consolas"/>
+          <w:b/>
+          <w:bCs/>
+          <w:color w:val="000000"/>
+          <w:sz w:val="14"/>
+          <w:szCs w:val="14"/>
+          <w:lang w:val="en-US" w:eastAsia="pt-BR"/>
+        </w:rPr>
+        <w:t>)(</w:t>
+      </w:r>
+      <w:proofErr w:type="gramEnd"/>
+      <w:r>
+        <w:rPr>
+          <w:rFonts w:ascii="Consolas" w:eastAsia="Times New Roman" w:hAnsi="Consolas" w:cs="Consolas"/>
+          <w:b/>
+          <w:bCs/>
+          <w:color w:val="000000"/>
+          <w:sz w:val="14"/>
+          <w:szCs w:val="14"/>
+          <w:lang w:val="en-US" w:eastAsia="pt-BR"/>
+        </w:rPr>
+        <w:t>HOST = hdweb-scan.amil.com.br)(PORT = 1521))</w:t>
+      </w:r>
+    </w:p>
+    <w:p>
+      <w:pPr>
+        <w:rPr>
+          <w:rFonts w:ascii="Consolas" w:eastAsia="Times New Roman" w:hAnsi="Consolas" w:cs="Consolas"/>
+          <w:b/>
+          <w:bCs/>
+          <w:color w:val="000000"/>
+          <w:sz w:val="14"/>
+          <w:szCs w:val="14"/>
+          <w:lang w:val="en-US" w:eastAsia="pt-BR"/>
+        </w:rPr>
+      </w:pPr>
+      <w:r>
+        <w:rPr>
+          <w:rFonts w:ascii="Consolas" w:eastAsia="Times New Roman" w:hAnsi="Consolas" w:cs="Consolas"/>
+          <w:b/>
+          <w:bCs/>
+          <w:color w:val="000000"/>
+          <w:sz w:val="14"/>
+          <w:szCs w:val="14"/>
+          <w:lang w:val="en-US" w:eastAsia="pt-BR"/>
+        </w:rPr>
+        <w:t xml:space="preserve">    (CONNECT_DATA =</w:t>
+      </w:r>
+    </w:p>
+    <w:p>
+      <w:pPr>
+        <w:rPr>
+          <w:rFonts w:ascii="Consolas" w:eastAsia="Times New Roman" w:hAnsi="Consolas" w:cs="Consolas"/>
+          <w:b/>
+          <w:bCs/>
+          <w:color w:val="000000"/>
+          <w:sz w:val="14"/>
+          <w:szCs w:val="14"/>
+          <w:lang w:val="en-US" w:eastAsia="pt-BR"/>
+        </w:rPr>
+      </w:pPr>
+      <w:r>
+        <w:rPr>
+          <w:rFonts w:ascii="Consolas" w:eastAsia="Times New Roman" w:hAnsi="Consolas" w:cs="Consolas"/>
+          <w:b/>
+          <w:bCs/>
+          <w:color w:val="000000"/>
+          <w:sz w:val="14"/>
+          <w:szCs w:val="14"/>
+          <w:lang w:val="en-US" w:eastAsia="pt-BR"/>
+        </w:rPr>
+        <w:t xml:space="preserve">      (SERVER = DEDICATED)</w:t>
+      </w:r>
+    </w:p>
+    <w:p>
+      <w:pPr>
+        <w:rPr>
+          <w:rFonts w:ascii="Consolas" w:eastAsia="Times New Roman" w:hAnsi="Consolas" w:cs="Consolas"/>
+          <w:b/>
+          <w:bCs/>
+          <w:color w:val="000000"/>
+          <w:sz w:val="14"/>
+          <w:szCs w:val="14"/>
+          <w:lang w:val="en-US" w:eastAsia="pt-BR"/>
+        </w:rPr>
+      </w:pPr>
+      <w:r>
+        <w:rPr>
+          <w:rFonts w:ascii="Consolas" w:eastAsia="Times New Roman" w:hAnsi="Consolas" w:cs="Consolas"/>
+          <w:b/>
+          <w:bCs/>
+          <w:color w:val="000000"/>
+          <w:sz w:val="14"/>
+          <w:szCs w:val="14"/>
+          <w:lang w:val="en-US" w:eastAsia="pt-BR"/>
+        </w:rPr>
+        <w:t xml:space="preserve">      (SERVICE_NAME = </w:t>
+      </w:r>
+      <w:proofErr w:type="spellStart"/>
+      <w:r>
+        <w:rPr>
+          <w:rFonts w:ascii="Consolas" w:eastAsia="Times New Roman" w:hAnsi="Consolas" w:cs="Consolas"/>
+          <w:b/>
+          <w:bCs/>
+          <w:color w:val="000000"/>
+          <w:sz w:val="14"/>
+          <w:szCs w:val="14"/>
+          <w:lang w:val="en-US" w:eastAsia="pt-BR"/>
+        </w:rPr>
+        <w:t>srvdweb</w:t>
+      </w:r>
+      <w:proofErr w:type="spellEnd"/>
+      <w:r>
+        <w:rPr>
+          <w:rFonts w:ascii="Consolas" w:eastAsia="Times New Roman" w:hAnsi="Consolas" w:cs="Consolas"/>
+          <w:b/>
+          <w:bCs/>
+          <w:color w:val="000000"/>
+          <w:sz w:val="14"/>
+          <w:szCs w:val="14"/>
+          <w:lang w:val="en-US" w:eastAsia="pt-BR"/>
+        </w:rPr>
+        <w:t>)</w:t>
+      </w:r>
+    </w:p>
+    <w:p>
+      <w:pPr>
+        <w:rPr>
+          <w:rFonts w:ascii="Consolas" w:eastAsia="Times New Roman" w:hAnsi="Consolas" w:cs="Consolas"/>
+          <w:b/>
+          <w:bCs/>
+          <w:color w:val="000000"/>
+          <w:sz w:val="14"/>
+          <w:szCs w:val="14"/>
+          <w:lang w:eastAsia="pt-BR"/>
+        </w:rPr>
+      </w:pPr>
+      <w:r>
+        <w:rPr>
+          <w:rFonts w:ascii="Consolas" w:eastAsia="Times New Roman" w:hAnsi="Consolas" w:cs="Consolas"/>
+          <w:b/>
+          <w:bCs/>
+          <w:color w:val="000000"/>
+          <w:sz w:val="14"/>
+          <w:szCs w:val="14"/>
+          <w:lang w:val="en-US" w:eastAsia="pt-BR"/>
+        </w:rPr>
+        <w:t xml:space="preserve">    </w:t>
+      </w:r>
+      <w:proofErr w:type="gramStart"/>
+      <w:r>
+        <w:rPr>
+          <w:rFonts w:ascii="Consolas" w:eastAsia="Times New Roman" w:hAnsi="Consolas" w:cs="Consolas"/>
+          <w:b/>
+          <w:bCs/>
+          <w:color w:val="000000"/>
+          <w:sz w:val="14"/>
+          <w:szCs w:val="14"/>
+          <w:lang w:eastAsia="pt-BR"/>
+        </w:rPr>
+        <w:t>)</w:t>
+      </w:r>
+      <w:proofErr w:type="gramEnd"/>
+    </w:p>
+    <w:p>
+      <w:pPr>
+        <w:rPr>
+          <w:rFonts w:ascii="Consolas" w:eastAsia="Times New Roman" w:hAnsi="Consolas" w:cs="Consolas"/>
+          <w:b/>
+          <w:bCs/>
+          <w:color w:val="000000"/>
+          <w:sz w:val="14"/>
+          <w:szCs w:val="14"/>
+          <w:lang w:eastAsia="pt-BR"/>
+        </w:rPr>
+      </w:pPr>
+      <w:r>
+        <w:rPr>
+          <w:rFonts w:ascii="Consolas" w:eastAsia="Times New Roman" w:hAnsi="Consolas" w:cs="Consolas"/>
+          <w:b/>
+          <w:bCs/>
+          <w:color w:val="000000"/>
+          <w:sz w:val="14"/>
+          <w:szCs w:val="14"/>
+          <w:lang w:eastAsia="pt-BR"/>
+        </w:rPr>
+        <w:t xml:space="preserve">  </w:t>
+      </w:r>
+      <w:proofErr w:type="gramStart"/>
+      <w:r>
+        <w:rPr>
+          <w:rFonts w:ascii="Consolas" w:eastAsia="Times New Roman" w:hAnsi="Consolas" w:cs="Consolas"/>
+          <w:b/>
+          <w:bCs/>
+          <w:color w:val="000000"/>
+          <w:sz w:val="14"/>
+          <w:szCs w:val="14"/>
+          <w:lang w:eastAsia="pt-BR"/>
+        </w:rPr>
+        <w:t>)</w:t>
+      </w:r>
+      <w:proofErr w:type="gramEnd"/>
+    </w:p>
+    <w:p>
+      <w:r>
+        <w:t xml:space="preserve">Logos após você deve </w:t>
+      </w:r>
+      <w:proofErr w:type="spellStart"/>
+      <w:r>
+        <w:t>logar</w:t>
+      </w:r>
+      <w:proofErr w:type="spellEnd"/>
+      <w:r>
+        <w:t xml:space="preserve"> com o usuário</w:t>
+      </w:r>
+    </w:p>
+    <w:p>
+      <w:pPr>
+        <w:rPr>
+          <w:color w:val="00B0F0"/>
+          <w:sz w:val="20"/>
+          <w:szCs w:val="20"/>
+        </w:rPr>
+      </w:pPr>
       <w:r>
         <w:rPr>
           <w:noProof/>
           <w:lang w:eastAsia="pt-BR"/>
         </w:rPr>
         <w:drawing>
-          <wp:inline distT="0" distB="0" distL="0" distR="0" wp14:anchorId="3F0F4A62" wp14:editId="0AF2986D">
-            <wp:extent cx="2216150" cy="1170502"/>
+          <wp:inline distT="0" distB="0" distL="0" distR="0" wp14:anchorId="4E772E8E" wp14:editId="2EC097CE">
+            <wp:extent cx="5400040" cy="3037904"/>
             <wp:effectExtent l="0" t="0" r="0" b="0"/>
-            <wp:docPr id="18" name="Imagem 18"/>
+            <wp:docPr id="16" name="Imagem 16"/>
             <wp:cNvGraphicFramePr>
               <a:graphicFrameLocks xmlns:a="http://schemas.openxmlformats.org/drawingml/2006/main" noChangeAspect="1"/>
             </wp:cNvGraphicFramePr>
@@ -10564,6 +11442,120 @@
                   <pic:spPr>
                     <a:xfrm>
                       <a:off x="0" y="0"/>
+                      <a:ext cx="5400040" cy="3037904"/>
+                    </a:xfrm>
+                    <a:prstGeom prst="rect">
+                      <a:avLst/>
+                    </a:prstGeom>
+                  </pic:spPr>
+                </pic:pic>
+              </a:graphicData>
+            </a:graphic>
+          </wp:inline>
+        </w:drawing>
+      </w:r>
+    </w:p>
+    <w:p>
+      <w:r>
+        <w:t>Clicar em Esqueci minha senha</w:t>
+      </w:r>
+    </w:p>
+    <w:p>
+      <w:pPr>
+        <w:rPr>
+          <w:color w:val="00B0F0"/>
+          <w:sz w:val="20"/>
+          <w:szCs w:val="20"/>
+        </w:rPr>
+      </w:pPr>
+      <w:r>
+        <w:rPr>
+          <w:noProof/>
+          <w:lang w:eastAsia="pt-BR"/>
+        </w:rPr>
+        <w:drawing>
+          <wp:inline distT="0" distB="0" distL="0" distR="0" wp14:anchorId="6E1386CA" wp14:editId="57C0E4B4">
+            <wp:extent cx="4332570" cy="2178050"/>
+            <wp:effectExtent l="0" t="0" r="0" b="0"/>
+            <wp:docPr id="17" name="Imagem 17"/>
+            <wp:cNvGraphicFramePr>
+              <a:graphicFrameLocks xmlns:a="http://schemas.openxmlformats.org/drawingml/2006/main" noChangeAspect="1"/>
+            </wp:cNvGraphicFramePr>
+            <a:graphic xmlns:a="http://schemas.openxmlformats.org/drawingml/2006/main">
+              <a:graphicData uri="http://schemas.openxmlformats.org/drawingml/2006/picture">
+                <pic:pic xmlns:pic="http://schemas.openxmlformats.org/drawingml/2006/picture">
+                  <pic:nvPicPr>
+                    <pic:cNvPr id="0" name=""/>
+                    <pic:cNvPicPr/>
+                  </pic:nvPicPr>
+                  <pic:blipFill>
+                    <a:blip r:embed="rId29"/>
+                    <a:stretch>
+                      <a:fillRect/>
+                    </a:stretch>
+                  </pic:blipFill>
+                  <pic:spPr>
+                    <a:xfrm>
+                      <a:off x="0" y="0"/>
+                      <a:ext cx="4337738" cy="2180648"/>
+                    </a:xfrm>
+                    <a:prstGeom prst="rect">
+                      <a:avLst/>
+                    </a:prstGeom>
+                  </pic:spPr>
+                </pic:pic>
+              </a:graphicData>
+            </a:graphic>
+          </wp:inline>
+        </w:drawing>
+      </w:r>
+    </w:p>
+    <w:p>
+      <w:r>
+        <w:t xml:space="preserve">Para preencher o campo </w:t>
+      </w:r>
+      <w:proofErr w:type="spellStart"/>
+      <w:proofErr w:type="gramStart"/>
+      <w:r>
+        <w:t>cpf</w:t>
+      </w:r>
+      <w:proofErr w:type="spellEnd"/>
+      <w:proofErr w:type="gramEnd"/>
+      <w:r>
+        <w:t xml:space="preserve"> você deve buscar esse valor no banco </w:t>
+      </w:r>
+    </w:p>
+    <w:p>
+      <w:r>
+        <w:rPr>
+          <w:noProof/>
+          <w:lang w:eastAsia="pt-BR"/>
+        </w:rPr>
+        <w:lastRenderedPageBreak/>
+        <w:drawing>
+          <wp:inline distT="0" distB="0" distL="0" distR="0" wp14:anchorId="3F0F4A62" wp14:editId="0AF2986D">
+            <wp:extent cx="2216150" cy="1170502"/>
+            <wp:effectExtent l="0" t="0" r="0" b="0"/>
+            <wp:docPr id="18" name="Imagem 18"/>
+            <wp:cNvGraphicFramePr>
+              <a:graphicFrameLocks xmlns:a="http://schemas.openxmlformats.org/drawingml/2006/main" noChangeAspect="1"/>
+            </wp:cNvGraphicFramePr>
+            <a:graphic xmlns:a="http://schemas.openxmlformats.org/drawingml/2006/main">
+              <a:graphicData uri="http://schemas.openxmlformats.org/drawingml/2006/picture">
+                <pic:pic xmlns:pic="http://schemas.openxmlformats.org/drawingml/2006/picture">
+                  <pic:nvPicPr>
+                    <pic:cNvPr id="0" name=""/>
+                    <pic:cNvPicPr/>
+                  </pic:nvPicPr>
+                  <pic:blipFill>
+                    <a:blip r:embed="rId30"/>
+                    <a:stretch>
+                      <a:fillRect/>
+                    </a:stretch>
+                  </pic:blipFill>
+                  <pic:spPr>
+                    <a:xfrm>
+                      <a:off x="0" y="0"/>
                       <a:ext cx="2220582" cy="1172843"/>
                     </a:xfrm>
                     <a:prstGeom prst="rect">
@@ -10626,7 +11618,6 @@
           <w:noProof/>
           <w:lang w:eastAsia="pt-BR"/>
         </w:rPr>
-        <w:lastRenderedPageBreak/>
         <w:drawing>
           <wp:inline distT="0" distB="0" distL="0" distR="0">
             <wp:extent cx="4066278" cy="1066800"/>
@@ -10645,7 +11636,7 @@
                     </pic:cNvPicPr>
                   </pic:nvPicPr>
                   <pic:blipFill>
-                    <a:blip r:embed="rId29">
+                    <a:blip r:embed="rId31">
                       <a:extLst>
                         <a:ext uri="{28A0092B-C50C-407E-A947-70E740481C1C}">
                           <a14:useLocalDpi xmlns:a14="http://schemas.microsoft.com/office/drawing/2010/main" val="0"/>
@@ -10699,7 +11690,7 @@
                     <pic:cNvPicPr/>
                   </pic:nvPicPr>
                   <pic:blipFill>
-                    <a:blip r:embed="rId30"/>
+                    <a:blip r:embed="rId32"/>
                     <a:stretch>
                       <a:fillRect/>
                     </a:stretch>
@@ -10734,6 +11725,7 @@
           <w:noProof/>
           <w:lang w:eastAsia="pt-BR"/>
         </w:rPr>
+        <w:lastRenderedPageBreak/>
         <w:drawing>
           <wp:inline distT="0" distB="0" distL="0" distR="0" wp14:anchorId="6AA58801" wp14:editId="67F31DAC">
             <wp:extent cx="5400040" cy="2712851"/>
@@ -10750,7 +11742,7 @@
                     <pic:cNvPicPr/>
                   </pic:nvPicPr>
                   <pic:blipFill>
-                    <a:blip r:embed="rId31"/>
+                    <a:blip r:embed="rId33"/>
                     <a:stretch>
                       <a:fillRect/>
                     </a:stretch>
@@ -10806,7 +11798,7 @@
                     <pic:cNvPicPr/>
                   </pic:nvPicPr>
                   <pic:blipFill>
-                    <a:blip r:embed="rId32"/>
+                    <a:blip r:embed="rId34"/>
                     <a:stretch>
                       <a:fillRect/>
                     </a:stretch>
@@ -10833,7 +11825,7 @@
           <w:lang w:val="en-US"/>
         </w:rPr>
       </w:pPr>
-      <w:hyperlink r:id="rId33" w:history="1">
+      <w:hyperlink r:id="rId35" w:history="1">
         <w:r>
           <w:rPr>
             <w:rStyle w:val="Hyperlink"/>
@@ -10884,7 +11876,7 @@
                     <pic:cNvPicPr/>
                   </pic:nvPicPr>
                   <pic:blipFill>
-                    <a:blip r:embed="rId34"/>
+                    <a:blip r:embed="rId36"/>
                     <a:stretch>
                       <a:fillRect/>
                     </a:stretch>
@@ -10938,7 +11930,7 @@
                     <pic:cNvPicPr/>
                   </pic:nvPicPr>
                   <pic:blipFill>
-                    <a:blip r:embed="rId35"/>
+                    <a:blip r:embed="rId37"/>
                     <a:stretch>
                       <a:fillRect/>
                     </a:stretch>
@@ -10981,7 +11973,7 @@
                     <pic:cNvPicPr/>
                   </pic:nvPicPr>
                   <pic:blipFill>
-                    <a:blip r:embed="rId36"/>
+                    <a:blip r:embed="rId38"/>
                     <a:stretch>
                       <a:fillRect/>
                     </a:stretch>
@@ -11317,7 +12309,7 @@
                     </pic:cNvPicPr>
                   </pic:nvPicPr>
                   <pic:blipFill>
-                    <a:blip r:embed="rId37" cstate="print">
+                    <a:blip r:embed="rId39" cstate="print">
                       <a:extLst>
                         <a:ext uri="{28A0092B-C50C-407E-A947-70E740481C1C}">
                           <a14:useLocalDpi xmlns:a14="http://schemas.microsoft.com/office/drawing/2010/main" val="0"/>
@@ -11432,7 +12424,6 @@
         <w:rPr>
           <w:lang w:val="en-US"/>
         </w:rPr>
-        <w:lastRenderedPageBreak/>
         <w:t xml:space="preserve">Likes para </w:t>
       </w:r>
       <w:proofErr w:type="spellStart"/>
@@ -11473,7 +12464,7 @@
           <w:shd w:val="clear" w:color="auto" w:fill="F2F4F8"/>
         </w:rPr>
       </w:pPr>
-      <w:hyperlink r:id="rId38" w:history="1">
+      <w:hyperlink r:id="rId40" w:history="1">
         <w:r>
           <w:rPr>
             <w:rStyle w:val="Hyperlink"/>
@@ -11564,7 +12555,7 @@
           <w:shd w:val="clear" w:color="auto" w:fill="F2F4F8"/>
         </w:rPr>
       </w:pPr>
-      <w:hyperlink r:id="rId39" w:history="1">
+      <w:hyperlink r:id="rId41" w:history="1">
         <w:r>
           <w:rPr>
             <w:rStyle w:val="Hyperlink"/>
@@ -11598,7 +12589,7 @@
           <w:shd w:val="clear" w:color="auto" w:fill="F2F4F8"/>
         </w:rPr>
       </w:pPr>
-      <w:hyperlink r:id="rId40" w:history="1">
+      <w:hyperlink r:id="rId42" w:history="1">
         <w:r>
           <w:rPr>
             <w:rStyle w:val="Hyperlink"/>
@@ -11621,7 +12612,7 @@
           <w:shd w:val="clear" w:color="auto" w:fill="F2F4F8"/>
         </w:rPr>
       </w:pPr>
-      <w:hyperlink r:id="rId41" w:history="1">
+      <w:hyperlink r:id="rId43" w:history="1">
         <w:r>
           <w:rPr>
             <w:rStyle w:val="Hyperlink"/>
@@ -11741,7 +12732,7 @@
                     <pic:cNvPicPr/>
                   </pic:nvPicPr>
                   <pic:blipFill>
-                    <a:blip r:embed="rId42"/>
+                    <a:blip r:embed="rId44"/>
                     <a:stretch>
                       <a:fillRect/>
                     </a:stretch>
@@ -12157,6 +13148,95 @@
     </w:lvl>
   </w:abstractNum>
   <w:abstractNum w:abstractNumId="4">
+    <w:nsid w:val="255320F5"/>
+    <w:multiLevelType w:val="hybridMultilevel"/>
+    <w:tmpl w:val="3CBEA21A"/>
+    <w:lvl w:ilvl="0" w:tplc="5852AE82">
+      <w:start w:val="1"/>
+      <w:numFmt w:val="decimal"/>
+      <w:lvlText w:val="%1)"/>
+      <w:lvlJc w:val="left"/>
+      <w:pPr>
+        <w:ind w:left="465" w:hanging="360"/>
+      </w:pPr>
+      <w:rPr>
+        <w:rFonts w:hint="default"/>
+      </w:rPr>
+    </w:lvl>
+    <w:lvl w:ilvl="1" w:tplc="04160019">
+      <w:start w:val="1"/>
+      <w:numFmt w:val="lowerLetter"/>
+      <w:lvlText w:val="%2."/>
+      <w:lvlJc w:val="left"/>
+      <w:pPr>
+        <w:ind w:left="1185" w:hanging="360"/>
+      </w:pPr>
+    </w:lvl>
+    <w:lvl w:ilvl="2" w:tplc="0416001B" w:tentative="1">
+      <w:start w:val="1"/>
+      <w:numFmt w:val="lowerRoman"/>
+      <w:lvlText w:val="%3."/>
+      <w:lvlJc w:val="right"/>
+      <w:pPr>
+        <w:ind w:left="1905" w:hanging="180"/>
+      </w:pPr>
+    </w:lvl>
+    <w:lvl w:ilvl="3" w:tplc="0416000F" w:tentative="1">
+      <w:start w:val="1"/>
+      <w:numFmt w:val="decimal"/>
+      <w:lvlText w:val="%4."/>
+      <w:lvlJc w:val="left"/>
+      <w:pPr>
+        <w:ind w:left="2625" w:hanging="360"/>
+      </w:pPr>
+    </w:lvl>
+    <w:lvl w:ilvl="4" w:tplc="04160019" w:tentative="1">
+      <w:start w:val="1"/>
+      <w:numFmt w:val="lowerLetter"/>
+      <w:lvlText w:val="%5."/>
+      <w:lvlJc w:val="left"/>
+      <w:pPr>
+        <w:ind w:left="3345" w:hanging="360"/>
+      </w:pPr>
+    </w:lvl>
+    <w:lvl w:ilvl="5" w:tplc="0416001B" w:tentative="1">
+      <w:start w:val="1"/>
+      <w:numFmt w:val="lowerRoman"/>
+      <w:lvlText w:val="%6."/>
+      <w:lvlJc w:val="right"/>
+      <w:pPr>
+        <w:ind w:left="4065" w:hanging="180"/>
+      </w:pPr>
+    </w:lvl>
+    <w:lvl w:ilvl="6" w:tplc="0416000F" w:tentative="1">
+      <w:start w:val="1"/>
+      <w:numFmt w:val="decimal"/>
+      <w:lvlText w:val="%7."/>
+      <w:lvlJc w:val="left"/>
+      <w:pPr>
+        <w:ind w:left="4785" w:hanging="360"/>
+      </w:pPr>
+    </w:lvl>
+    <w:lvl w:ilvl="7" w:tplc="04160019" w:tentative="1">
+      <w:start w:val="1"/>
+      <w:numFmt w:val="lowerLetter"/>
+      <w:lvlText w:val="%8."/>
+      <w:lvlJc w:val="left"/>
+      <w:pPr>
+        <w:ind w:left="5505" w:hanging="360"/>
+      </w:pPr>
+    </w:lvl>
+    <w:lvl w:ilvl="8" w:tplc="0416001B" w:tentative="1">
+      <w:start w:val="1"/>
+      <w:numFmt w:val="lowerRoman"/>
+      <w:lvlText w:val="%9."/>
+      <w:lvlJc w:val="right"/>
+      <w:pPr>
+        <w:ind w:left="6225" w:hanging="180"/>
+      </w:pPr>
+    </w:lvl>
+  </w:abstractNum>
+  <w:abstractNum w:abstractNumId="5">
     <w:nsid w:val="27163032"/>
     <w:multiLevelType w:val="hybridMultilevel"/>
     <w:tmpl w:val="6D747C9A"/>
@@ -12242,7 +13322,7 @@
       </w:pPr>
     </w:lvl>
   </w:abstractNum>
-  <w:abstractNum w:abstractNumId="5">
+  <w:abstractNum w:abstractNumId="6">
     <w:nsid w:val="2B494B29"/>
     <w:multiLevelType w:val="hybridMultilevel"/>
     <w:tmpl w:val="C4D00754"/>
@@ -12331,7 +13411,7 @@
       </w:pPr>
     </w:lvl>
   </w:abstractNum>
-  <w:abstractNum w:abstractNumId="6">
+  <w:abstractNum w:abstractNumId="7">
     <w:nsid w:val="2CDD5A65"/>
     <w:multiLevelType w:val="hybridMultilevel"/>
     <w:tmpl w:val="429CB664"/>
@@ -12420,7 +13500,96 @@
       </w:pPr>
     </w:lvl>
   </w:abstractNum>
-  <w:abstractNum w:abstractNumId="7">
+  <w:abstractNum w:abstractNumId="8">
+    <w:nsid w:val="416E6057"/>
+    <w:multiLevelType w:val="hybridMultilevel"/>
+    <w:tmpl w:val="3CBEA21A"/>
+    <w:lvl w:ilvl="0" w:tplc="5852AE82">
+      <w:start w:val="1"/>
+      <w:numFmt w:val="decimal"/>
+      <w:lvlText w:val="%1)"/>
+      <w:lvlJc w:val="left"/>
+      <w:pPr>
+        <w:ind w:left="465" w:hanging="360"/>
+      </w:pPr>
+      <w:rPr>
+        <w:rFonts w:hint="default"/>
+      </w:rPr>
+    </w:lvl>
+    <w:lvl w:ilvl="1" w:tplc="04160019">
+      <w:start w:val="1"/>
+      <w:numFmt w:val="lowerLetter"/>
+      <w:lvlText w:val="%2."/>
+      <w:lvlJc w:val="left"/>
+      <w:pPr>
+        <w:ind w:left="1185" w:hanging="360"/>
+      </w:pPr>
+    </w:lvl>
+    <w:lvl w:ilvl="2" w:tplc="0416001B" w:tentative="1">
+      <w:start w:val="1"/>
+      <w:numFmt w:val="lowerRoman"/>
+      <w:lvlText w:val="%3."/>
+      <w:lvlJc w:val="right"/>
+      <w:pPr>
+        <w:ind w:left="1905" w:hanging="180"/>
+      </w:pPr>
+    </w:lvl>
+    <w:lvl w:ilvl="3" w:tplc="0416000F" w:tentative="1">
+      <w:start w:val="1"/>
+      <w:numFmt w:val="decimal"/>
+      <w:lvlText w:val="%4."/>
+      <w:lvlJc w:val="left"/>
+      <w:pPr>
+        <w:ind w:left="2625" w:hanging="360"/>
+      </w:pPr>
+    </w:lvl>
+    <w:lvl w:ilvl="4" w:tplc="04160019" w:tentative="1">
+      <w:start w:val="1"/>
+      <w:numFmt w:val="lowerLetter"/>
+      <w:lvlText w:val="%5."/>
+      <w:lvlJc w:val="left"/>
+      <w:pPr>
+        <w:ind w:left="3345" w:hanging="360"/>
+      </w:pPr>
+    </w:lvl>
+    <w:lvl w:ilvl="5" w:tplc="0416001B" w:tentative="1">
+      <w:start w:val="1"/>
+      <w:numFmt w:val="lowerRoman"/>
+      <w:lvlText w:val="%6."/>
+      <w:lvlJc w:val="right"/>
+      <w:pPr>
+        <w:ind w:left="4065" w:hanging="180"/>
+      </w:pPr>
+    </w:lvl>
+    <w:lvl w:ilvl="6" w:tplc="0416000F" w:tentative="1">
+      <w:start w:val="1"/>
+      <w:numFmt w:val="decimal"/>
+      <w:lvlText w:val="%7."/>
+      <w:lvlJc w:val="left"/>
+      <w:pPr>
+        <w:ind w:left="4785" w:hanging="360"/>
+      </w:pPr>
+    </w:lvl>
+    <w:lvl w:ilvl="7" w:tplc="04160019" w:tentative="1">
+      <w:start w:val="1"/>
+      <w:numFmt w:val="lowerLetter"/>
+      <w:lvlText w:val="%8."/>
+      <w:lvlJc w:val="left"/>
+      <w:pPr>
+        <w:ind w:left="5505" w:hanging="360"/>
+      </w:pPr>
+    </w:lvl>
+    <w:lvl w:ilvl="8" w:tplc="0416001B" w:tentative="1">
+      <w:start w:val="1"/>
+      <w:numFmt w:val="lowerRoman"/>
+      <w:lvlText w:val="%9."/>
+      <w:lvlJc w:val="right"/>
+      <w:pPr>
+        <w:ind w:left="6225" w:hanging="180"/>
+      </w:pPr>
+    </w:lvl>
+  </w:abstractNum>
+  <w:abstractNum w:abstractNumId="9">
     <w:nsid w:val="4C470200"/>
     <w:multiLevelType w:val="hybridMultilevel"/>
     <w:tmpl w:val="DBDACF8A"/>
@@ -12509,7 +13678,7 @@
       </w:pPr>
     </w:lvl>
   </w:abstractNum>
-  <w:abstractNum w:abstractNumId="8">
+  <w:abstractNum w:abstractNumId="10">
     <w:nsid w:val="50255095"/>
     <w:multiLevelType w:val="hybridMultilevel"/>
     <w:tmpl w:val="66427CAE"/>
@@ -12598,7 +13767,7 @@
       </w:pPr>
     </w:lvl>
   </w:abstractNum>
-  <w:abstractNum w:abstractNumId="9">
+  <w:abstractNum w:abstractNumId="11">
     <w:nsid w:val="5562586C"/>
     <w:multiLevelType w:val="multilevel"/>
     <w:tmpl w:val="D400B190"/>
@@ -12689,7 +13858,7 @@
       </w:pPr>
     </w:lvl>
   </w:abstractNum>
-  <w:abstractNum w:abstractNumId="10">
+  <w:abstractNum w:abstractNumId="12">
     <w:nsid w:val="5C4623BD"/>
     <w:multiLevelType w:val="hybridMultilevel"/>
     <w:tmpl w:val="830E3244"/>
@@ -12775,7 +13944,7 @@
       </w:pPr>
     </w:lvl>
   </w:abstractNum>
-  <w:abstractNum w:abstractNumId="11">
+  <w:abstractNum w:abstractNumId="13">
     <w:nsid w:val="609926BC"/>
     <w:multiLevelType w:val="hybridMultilevel"/>
     <w:tmpl w:val="66427CAE"/>
@@ -12864,7 +14033,7 @@
       </w:pPr>
     </w:lvl>
   </w:abstractNum>
-  <w:abstractNum w:abstractNumId="12">
+  <w:abstractNum w:abstractNumId="14">
     <w:nsid w:val="6572037F"/>
     <w:multiLevelType w:val="hybridMultilevel"/>
     <w:tmpl w:val="D400B190"/>
@@ -12955,7 +14124,7 @@
       </w:pPr>
     </w:lvl>
   </w:abstractNum>
-  <w:abstractNum w:abstractNumId="13">
+  <w:abstractNum w:abstractNumId="15">
     <w:nsid w:val="6D5055B8"/>
     <w:multiLevelType w:val="hybridMultilevel"/>
     <w:tmpl w:val="541ADFEC"/>
@@ -13041,7 +14210,7 @@
       </w:pPr>
     </w:lvl>
   </w:abstractNum>
-  <w:abstractNum w:abstractNumId="14">
+  <w:abstractNum w:abstractNumId="16">
     <w:nsid w:val="6E7F4A5A"/>
     <w:multiLevelType w:val="hybridMultilevel"/>
     <w:tmpl w:val="052A9B4E"/>
@@ -13130,7 +14299,96 @@
       </w:pPr>
     </w:lvl>
   </w:abstractNum>
-  <w:abstractNum w:abstractNumId="15">
+  <w:abstractNum w:abstractNumId="17">
+    <w:nsid w:val="79517CB7"/>
+    <w:multiLevelType w:val="hybridMultilevel"/>
+    <w:tmpl w:val="3CBEA21A"/>
+    <w:lvl w:ilvl="0" w:tplc="5852AE82">
+      <w:start w:val="1"/>
+      <w:numFmt w:val="decimal"/>
+      <w:lvlText w:val="%1)"/>
+      <w:lvlJc w:val="left"/>
+      <w:pPr>
+        <w:ind w:left="465" w:hanging="360"/>
+      </w:pPr>
+      <w:rPr>
+        <w:rFonts w:hint="default"/>
+      </w:rPr>
+    </w:lvl>
+    <w:lvl w:ilvl="1" w:tplc="04160019">
+      <w:start w:val="1"/>
+      <w:numFmt w:val="lowerLetter"/>
+      <w:lvlText w:val="%2."/>
+      <w:lvlJc w:val="left"/>
+      <w:pPr>
+        <w:ind w:left="1185" w:hanging="360"/>
+      </w:pPr>
+    </w:lvl>
+    <w:lvl w:ilvl="2" w:tplc="0416001B" w:tentative="1">
+      <w:start w:val="1"/>
+      <w:numFmt w:val="lowerRoman"/>
+      <w:lvlText w:val="%3."/>
+      <w:lvlJc w:val="right"/>
+      <w:pPr>
+        <w:ind w:left="1905" w:hanging="180"/>
+      </w:pPr>
+    </w:lvl>
+    <w:lvl w:ilvl="3" w:tplc="0416000F" w:tentative="1">
+      <w:start w:val="1"/>
+      <w:numFmt w:val="decimal"/>
+      <w:lvlText w:val="%4."/>
+      <w:lvlJc w:val="left"/>
+      <w:pPr>
+        <w:ind w:left="2625" w:hanging="360"/>
+      </w:pPr>
+    </w:lvl>
+    <w:lvl w:ilvl="4" w:tplc="04160019" w:tentative="1">
+      <w:start w:val="1"/>
+      <w:numFmt w:val="lowerLetter"/>
+      <w:lvlText w:val="%5."/>
+      <w:lvlJc w:val="left"/>
+      <w:pPr>
+        <w:ind w:left="3345" w:hanging="360"/>
+      </w:pPr>
+    </w:lvl>
+    <w:lvl w:ilvl="5" w:tplc="0416001B" w:tentative="1">
+      <w:start w:val="1"/>
+      <w:numFmt w:val="lowerRoman"/>
+      <w:lvlText w:val="%6."/>
+      <w:lvlJc w:val="right"/>
+      <w:pPr>
+        <w:ind w:left="4065" w:hanging="180"/>
+      </w:pPr>
+    </w:lvl>
+    <w:lvl w:ilvl="6" w:tplc="0416000F" w:tentative="1">
+      <w:start w:val="1"/>
+      <w:numFmt w:val="decimal"/>
+      <w:lvlText w:val="%7."/>
+      <w:lvlJc w:val="left"/>
+      <w:pPr>
+        <w:ind w:left="4785" w:hanging="360"/>
+      </w:pPr>
+    </w:lvl>
+    <w:lvl w:ilvl="7" w:tplc="04160019" w:tentative="1">
+      <w:start w:val="1"/>
+      <w:numFmt w:val="lowerLetter"/>
+      <w:lvlText w:val="%8."/>
+      <w:lvlJc w:val="left"/>
+      <w:pPr>
+        <w:ind w:left="5505" w:hanging="360"/>
+      </w:pPr>
+    </w:lvl>
+    <w:lvl w:ilvl="8" w:tplc="0416001B" w:tentative="1">
+      <w:start w:val="1"/>
+      <w:numFmt w:val="lowerRoman"/>
+      <w:lvlText w:val="%9."/>
+      <w:lvlJc w:val="right"/>
+      <w:pPr>
+        <w:ind w:left="6225" w:hanging="180"/>
+      </w:pPr>
+    </w:lvl>
+  </w:abstractNum>
+  <w:abstractNum w:abstractNumId="18">
     <w:nsid w:val="7F5C366D"/>
     <w:multiLevelType w:val="hybridMultilevel"/>
     <w:tmpl w:val="7B76ECAE"/>
@@ -13217,28 +14475,28 @@
     </w:lvl>
   </w:abstractNum>
   <w:num w:numId="1">
+    <w:abstractNumId w:val="6"/>
+  </w:num>
+  <w:num w:numId="2">
+    <w:abstractNumId w:val="12"/>
+  </w:num>
+  <w:num w:numId="3">
     <w:abstractNumId w:val="5"/>
   </w:num>
-  <w:num w:numId="2">
-    <w:abstractNumId w:val="10"/>
-  </w:num>
-  <w:num w:numId="3">
-    <w:abstractNumId w:val="4"/>
-  </w:num>
   <w:num w:numId="4">
-    <w:abstractNumId w:val="13"/>
+    <w:abstractNumId w:val="15"/>
   </w:num>
   <w:num w:numId="5">
     <w:abstractNumId w:val="0"/>
   </w:num>
   <w:num w:numId="6">
-    <w:abstractNumId w:val="12"/>
+    <w:abstractNumId w:val="14"/>
   </w:num>
   <w:num w:numId="7">
-    <w:abstractNumId w:val="9"/>
+    <w:abstractNumId w:val="11"/>
   </w:num>
   <w:num w:numId="8">
-    <w:abstractNumId w:val="6"/>
+    <w:abstractNumId w:val="7"/>
   </w:num>
   <w:num w:numId="9">
     <w:abstractNumId w:val="2"/>
@@ -13247,22 +14505,31 @@
     <w:abstractNumId w:val="3"/>
   </w:num>
   <w:num w:numId="11">
-    <w:abstractNumId w:val="7"/>
+    <w:abstractNumId w:val="9"/>
   </w:num>
   <w:num w:numId="12">
-    <w:abstractNumId w:val="8"/>
+    <w:abstractNumId w:val="10"/>
   </w:num>
   <w:num w:numId="13">
-    <w:abstractNumId w:val="15"/>
+    <w:abstractNumId w:val="18"/>
   </w:num>
   <w:num w:numId="14">
-    <w:abstractNumId w:val="11"/>
+    <w:abstractNumId w:val="13"/>
   </w:num>
   <w:num w:numId="15">
     <w:abstractNumId w:val="1"/>
   </w:num>
   <w:num w:numId="16">
-    <w:abstractNumId w:val="14"/>
+    <w:abstractNumId w:val="16"/>
+  </w:num>
+  <w:num w:numId="17">
+    <w:abstractNumId w:val="17"/>
+  </w:num>
+  <w:num w:numId="18">
+    <w:abstractNumId w:val="8"/>
+  </w:num>
+  <w:num w:numId="19">
+    <w:abstractNumId w:val="4"/>
   </w:num>
 </w:numbering>
 </file>

</xml_diff>

<commit_message>
Inclusão de novos topicos para Angular
</commit_message>
<xml_diff>
--- a/Documentação De Projetos/Refazer a VM.docx
+++ b/Documentação De Projetos/Refazer a VM.docx
@@ -4688,43 +4688,43 @@
       <w:pPr>
         <w:pStyle w:val="PargrafodaLista"/>
         <w:ind w:firstLine="696"/>
-      </w:pPr>
-      <w:r>
-        <w:t>Clique em /</w:t>
-      </w:r>
-      <w:proofErr w:type="spellStart"/>
-      <w:proofErr w:type="gramStart"/>
-      <w:r>
-        <w:t>project</w:t>
-      </w:r>
-      <w:proofErr w:type="spellEnd"/>
-      <w:proofErr w:type="gramEnd"/>
-      <w:r>
-        <w:t>/</w:t>
-      </w:r>
-      <w:proofErr w:type="spellStart"/>
-      <w:r>
-        <w:t>workspace</w:t>
-      </w:r>
-      <w:proofErr w:type="spellEnd"/>
-      <w:r>
-        <w:t>/</w:t>
-      </w:r>
-      <w:proofErr w:type="spellStart"/>
-      <w:r>
+        <w:rPr>
+          <w:lang w:val="en-US"/>
+        </w:rPr>
+      </w:pPr>
+      <w:r>
+        <w:rPr>
+          <w:lang w:val="en-US"/>
+        </w:rPr>
+        <w:t xml:space="preserve">Clique </w:t>
+      </w:r>
+      <w:proofErr w:type="spellStart"/>
+      <w:r>
+        <w:rPr>
+          <w:lang w:val="en-US"/>
+        </w:rPr>
+        <w:t>em</w:t>
+      </w:r>
+      <w:proofErr w:type="spellEnd"/>
+      <w:r>
+        <w:rPr>
+          <w:lang w:val="en-US"/>
+        </w:rPr>
+        <w:t xml:space="preserve"> /project/workspace/</w:t>
+      </w:r>
+      <w:proofErr w:type="spellStart"/>
+      <w:r>
+        <w:rPr>
+          <w:lang w:val="en-US"/>
+        </w:rPr>
         <w:t>oauth</w:t>
       </w:r>
       <w:proofErr w:type="spellEnd"/>
       <w:r>
-        <w:t>-server/</w:t>
-      </w:r>
-      <w:proofErr w:type="spellStart"/>
-      <w:r>
-        <w:t>target</w:t>
-      </w:r>
-      <w:proofErr w:type="spellEnd"/>
-      <w:r>
-        <w:t xml:space="preserve"> </w:t>
+        <w:rPr>
+          <w:lang w:val="en-US"/>
+        </w:rPr>
+        <w:t xml:space="preserve">-server/target </w:t>
       </w:r>
     </w:p>
     <w:p>
@@ -6717,9 +6717,9 @@
           <w:sz w:val="20"/>
           <w:szCs w:val="20"/>
           <w:u w:val="single"/>
-          <w:lang w:val="en-US"/>
-        </w:rPr>
-      </w:pPr>
+        </w:rPr>
+      </w:pPr>
+      <w:proofErr w:type="spellStart"/>
       <w:proofErr w:type="gramStart"/>
       <w:r>
         <w:rPr>
@@ -6728,10 +6728,10 @@
           <w:color w:val="00B0F0"/>
           <w:sz w:val="20"/>
           <w:szCs w:val="20"/>
-          <w:lang w:val="en-US"/>
         </w:rPr>
         <w:t>vagrant</w:t>
       </w:r>
+      <w:proofErr w:type="spellEnd"/>
       <w:proofErr w:type="gramEnd"/>
       <w:r>
         <w:rPr>
@@ -6740,10 +6740,21 @@
           <w:color w:val="00B0F0"/>
           <w:sz w:val="20"/>
           <w:szCs w:val="20"/>
-          <w:lang w:val="en-US"/>
-        </w:rPr>
-        <w:t xml:space="preserve"> halt</w:t>
-      </w:r>
+        </w:rPr>
+        <w:t xml:space="preserve"> </w:t>
+      </w:r>
+      <w:proofErr w:type="spellStart"/>
+      <w:r>
+        <w:rPr>
+          <w:rFonts w:ascii="Arial" w:hAnsi="Arial" w:cs="Arial"/>
+          <w:bCs/>
+          <w:color w:val="00B0F0"/>
+          <w:sz w:val="20"/>
+          <w:szCs w:val="20"/>
+        </w:rPr>
+        <w:t>halt</w:t>
+      </w:r>
+      <w:proofErr w:type="spellEnd"/>
     </w:p>
     <w:p>
       <w:pPr>
@@ -6752,96 +6763,45 @@
           <w:bCs/>
           <w:sz w:val="48"/>
           <w:szCs w:val="48"/>
-          <w:lang w:val="en-US"/>
-        </w:rPr>
-      </w:pPr>
-      <w:proofErr w:type="spellStart"/>
+        </w:rPr>
+      </w:pPr>
       <w:r>
         <w:rPr>
           <w:b/>
           <w:bCs/>
           <w:sz w:val="48"/>
           <w:szCs w:val="48"/>
-          <w:lang w:val="en-US"/>
-        </w:rPr>
-        <w:t>Configurar</w:t>
-      </w:r>
-      <w:proofErr w:type="spellEnd"/>
+        </w:rPr>
+        <w:t xml:space="preserve">Configurar Serviço </w:t>
+      </w:r>
+      <w:proofErr w:type="spellStart"/>
       <w:r>
         <w:rPr>
           <w:b/>
           <w:bCs/>
           <w:sz w:val="48"/>
           <w:szCs w:val="48"/>
-          <w:lang w:val="en-US"/>
-        </w:rPr>
-        <w:t xml:space="preserve"> </w:t>
-      </w:r>
-      <w:proofErr w:type="spellStart"/>
+        </w:rPr>
+        <w:t>Swagger</w:t>
+      </w:r>
+      <w:proofErr w:type="spellEnd"/>
       <w:r>
         <w:rPr>
           <w:b/>
           <w:bCs/>
           <w:sz w:val="48"/>
           <w:szCs w:val="48"/>
-          <w:lang w:val="en-US"/>
-        </w:rPr>
-        <w:t>Serviço</w:t>
-      </w:r>
-      <w:proofErr w:type="spellEnd"/>
+        </w:rPr>
+        <w:t xml:space="preserve"> C#</w:t>
+      </w:r>
       <w:r>
         <w:rPr>
           <w:b/>
           <w:bCs/>
           <w:sz w:val="48"/>
           <w:szCs w:val="48"/>
-          <w:lang w:val="en-US"/>
-        </w:rPr>
-        <w:t xml:space="preserve"> Swagger</w:t>
-      </w:r>
-      <w:r>
-        <w:rPr>
-          <w:b/>
-          <w:bCs/>
-          <w:sz w:val="48"/>
-          <w:szCs w:val="48"/>
-          <w:lang w:val="en-US"/>
-        </w:rPr>
-        <w:t xml:space="preserve"> C#</w:t>
-      </w:r>
-      <w:r>
-        <w:rPr>
-          <w:b/>
-          <w:bCs/>
-          <w:sz w:val="48"/>
-          <w:szCs w:val="48"/>
-          <w:lang w:val="en-US"/>
-        </w:rPr>
-        <w:t xml:space="preserve"> </w:t>
-      </w:r>
-      <w:proofErr w:type="spellStart"/>
-      <w:proofErr w:type="gramStart"/>
-      <w:r>
-        <w:rPr>
-          <w:b/>
-          <w:bCs/>
-          <w:sz w:val="48"/>
-          <w:szCs w:val="48"/>
-          <w:lang w:val="en-US"/>
-        </w:rPr>
-        <w:t>na</w:t>
-      </w:r>
-      <w:proofErr w:type="spellEnd"/>
-      <w:proofErr w:type="gramEnd"/>
-      <w:r>
-        <w:rPr>
-          <w:b/>
-          <w:bCs/>
-          <w:sz w:val="48"/>
-          <w:szCs w:val="48"/>
-          <w:lang w:val="en-US"/>
-        </w:rPr>
-        <w:t xml:space="preserve"> VM.</w:t>
+        </w:rPr>
+        <w:t xml:space="preserve"> na VM.</w:t>
       </w:r>
     </w:p>
     <w:p>
@@ -9801,18 +9761,528 @@
         <w:rPr>
           <w:rFonts w:ascii="Arial" w:hAnsi="Arial" w:cs="Arial"/>
           <w:bCs/>
-          <w:color w:val="00B0F0"/>
-          <w:sz w:val="20"/>
-          <w:szCs w:val="20"/>
-        </w:rPr>
-      </w:pPr>
-      <w:r>
-        <w:rPr>
-          <w:rFonts w:ascii="Arial" w:hAnsi="Arial" w:cs="Arial"/>
-          <w:bCs/>
-          <w:color w:val="00B0F0"/>
-          <w:sz w:val="20"/>
-          <w:szCs w:val="20"/>
+          <w:sz w:val="20"/>
+          <w:szCs w:val="20"/>
+        </w:rPr>
+      </w:pPr>
+      <w:r>
+        <w:rPr>
+          <w:rFonts w:ascii="Arial" w:hAnsi="Arial" w:cs="Arial"/>
+          <w:bCs/>
+          <w:sz w:val="20"/>
+          <w:szCs w:val="20"/>
+        </w:rPr>
+        <w:t>Instalar node versão 6.11.1</w:t>
+      </w:r>
+    </w:p>
+    <w:p>
+      <w:pPr>
+        <w:pStyle w:val="PargrafodaLista"/>
+        <w:numPr>
+          <w:ilvl w:val="0"/>
+          <w:numId w:val="17"/>
+        </w:numPr>
+        <w:rPr>
+          <w:rFonts w:ascii="Arial" w:hAnsi="Arial" w:cs="Arial"/>
+          <w:bCs/>
+          <w:sz w:val="20"/>
+          <w:szCs w:val="20"/>
+        </w:rPr>
+      </w:pPr>
+      <w:r>
+        <w:rPr>
+          <w:rFonts w:ascii="Arial" w:hAnsi="Arial" w:cs="Arial"/>
+          <w:bCs/>
+          <w:sz w:val="20"/>
+          <w:szCs w:val="20"/>
+        </w:rPr>
+        <w:t xml:space="preserve">Abrir </w:t>
+      </w:r>
+      <w:proofErr w:type="spellStart"/>
+      <w:r>
+        <w:rPr>
+          <w:rFonts w:ascii="Arial" w:hAnsi="Arial" w:cs="Arial"/>
+          <w:bCs/>
+          <w:sz w:val="20"/>
+          <w:szCs w:val="20"/>
+        </w:rPr>
+        <w:t>cmd</w:t>
+      </w:r>
+      <w:proofErr w:type="spellEnd"/>
+      <w:r>
+        <w:rPr>
+          <w:rFonts w:ascii="Arial" w:hAnsi="Arial" w:cs="Arial"/>
+          <w:bCs/>
+          <w:sz w:val="20"/>
+          <w:szCs w:val="20"/>
+        </w:rPr>
+        <w:t xml:space="preserve"> do </w:t>
+      </w:r>
+      <w:proofErr w:type="spellStart"/>
+      <w:proofErr w:type="gramStart"/>
+      <w:r>
+        <w:rPr>
+          <w:rFonts w:ascii="Arial" w:hAnsi="Arial" w:cs="Arial"/>
+          <w:bCs/>
+          <w:sz w:val="20"/>
+          <w:szCs w:val="20"/>
+        </w:rPr>
+        <w:t>windows</w:t>
+      </w:r>
+      <w:proofErr w:type="spellEnd"/>
+      <w:proofErr w:type="gramEnd"/>
+    </w:p>
+    <w:p>
+      <w:pPr>
+        <w:pStyle w:val="PargrafodaLista"/>
+        <w:numPr>
+          <w:ilvl w:val="0"/>
+          <w:numId w:val="17"/>
+        </w:numPr>
+        <w:rPr>
+          <w:rFonts w:ascii="Arial" w:hAnsi="Arial" w:cs="Arial"/>
+          <w:bCs/>
+          <w:color w:val="00B0F0"/>
+          <w:sz w:val="20"/>
+          <w:szCs w:val="20"/>
+          <w:lang w:val="en-US"/>
+        </w:rPr>
+      </w:pPr>
+      <w:proofErr w:type="spellStart"/>
+      <w:r>
+        <w:rPr>
+          <w:rFonts w:ascii="Arial" w:hAnsi="Arial" w:cs="Arial"/>
+          <w:bCs/>
+          <w:color w:val="00B0F0"/>
+          <w:sz w:val="20"/>
+          <w:szCs w:val="20"/>
+          <w:lang w:val="en-US"/>
+        </w:rPr>
+        <w:t>npm</w:t>
+      </w:r>
+      <w:proofErr w:type="spellEnd"/>
+      <w:r>
+        <w:rPr>
+          <w:rFonts w:ascii="Arial" w:hAnsi="Arial" w:cs="Arial"/>
+          <w:bCs/>
+          <w:color w:val="00B0F0"/>
+          <w:sz w:val="20"/>
+          <w:szCs w:val="20"/>
+          <w:lang w:val="en-US"/>
+        </w:rPr>
+        <w:t xml:space="preserve"> install </w:t>
+      </w:r>
+      <w:hyperlink r:id="rId26" w:history="1">
+        <w:r>
+          <w:rPr>
+            <w:color w:val="00B0F0"/>
+            <w:lang w:val="en-US"/>
+          </w:rPr>
+          <w:t>protractor@5.1.1</w:t>
+        </w:r>
+      </w:hyperlink>
+      <w:r>
+        <w:rPr>
+          <w:rFonts w:ascii="Arial" w:hAnsi="Arial" w:cs="Arial"/>
+          <w:bCs/>
+          <w:color w:val="00B0F0"/>
+          <w:sz w:val="20"/>
+          <w:szCs w:val="20"/>
+          <w:lang w:val="en-US"/>
+        </w:rPr>
+        <w:t xml:space="preserve"> –g</w:t>
+      </w:r>
+    </w:p>
+    <w:p>
+      <w:pPr>
+        <w:pStyle w:val="PargrafodaLista"/>
+        <w:numPr>
+          <w:ilvl w:val="0"/>
+          <w:numId w:val="17"/>
+        </w:numPr>
+        <w:rPr>
+          <w:rFonts w:ascii="Arial" w:hAnsi="Arial" w:cs="Arial"/>
+          <w:bCs/>
+          <w:color w:val="00B0F0"/>
+          <w:sz w:val="20"/>
+          <w:szCs w:val="20"/>
+          <w:lang w:val="en-US"/>
+        </w:rPr>
+      </w:pPr>
+      <w:r>
+        <w:rPr>
+          <w:rFonts w:ascii="Arial" w:hAnsi="Arial" w:cs="Arial"/>
+          <w:bCs/>
+          <w:color w:val="00B0F0"/>
+          <w:sz w:val="20"/>
+          <w:szCs w:val="20"/>
+          <w:lang w:val="en-US"/>
+        </w:rPr>
+        <w:t>cd</w:t>
+      </w:r>
+      <w:r>
+        <w:rPr>
+          <w:rFonts w:ascii="Arial" w:hAnsi="Arial" w:cs="Arial"/>
+          <w:bCs/>
+          <w:color w:val="00B0F0"/>
+          <w:sz w:val="20"/>
+          <w:szCs w:val="20"/>
+          <w:lang w:val="en-US"/>
+        </w:rPr>
+        <w:t xml:space="preserve"> </w:t>
+      </w:r>
+      <w:r>
+        <w:rPr>
+          <w:rFonts w:ascii="Arial" w:hAnsi="Arial" w:cs="Arial"/>
+          <w:bCs/>
+          <w:color w:val="00B0F0"/>
+          <w:sz w:val="20"/>
+          <w:szCs w:val="20"/>
+          <w:lang w:val="en-US"/>
+        </w:rPr>
+        <w:t>%USERPROFILE%</w:t>
+      </w:r>
+      <w:r>
+        <w:rPr>
+          <w:rFonts w:ascii="Arial" w:hAnsi="Arial" w:cs="Arial"/>
+          <w:bCs/>
+          <w:color w:val="00B0F0"/>
+          <w:sz w:val="20"/>
+          <w:szCs w:val="20"/>
+          <w:lang w:val="en-US"/>
+        </w:rPr>
+        <w:t>\\AppData\\Roaming\\npm\\node_modules\\protractor\\</w:t>
+      </w:r>
+      <w:r>
+        <w:rPr>
+          <w:rFonts w:ascii="Arial" w:hAnsi="Arial" w:cs="Arial"/>
+          <w:bCs/>
+          <w:color w:val="00B0F0"/>
+          <w:sz w:val="20"/>
+          <w:szCs w:val="20"/>
+          <w:lang w:val="en-US"/>
+        </w:rPr>
+        <w:t>node_modules</w:t>
+      </w:r>
+    </w:p>
+    <w:p>
+      <w:pPr>
+        <w:pStyle w:val="PargrafodaLista"/>
+        <w:numPr>
+          <w:ilvl w:val="0"/>
+          <w:numId w:val="17"/>
+        </w:numPr>
+        <w:rPr>
+          <w:rFonts w:ascii="Arial" w:hAnsi="Arial" w:cs="Arial"/>
+          <w:bCs/>
+          <w:color w:val="00B0F0"/>
+          <w:sz w:val="20"/>
+          <w:szCs w:val="20"/>
+          <w:lang w:val="en-US"/>
+        </w:rPr>
+      </w:pPr>
+      <w:proofErr w:type="spellStart"/>
+      <w:r>
+        <w:rPr>
+          <w:rFonts w:ascii="Arial" w:hAnsi="Arial" w:cs="Arial"/>
+          <w:bCs/>
+          <w:color w:val="00B0F0"/>
+          <w:sz w:val="20"/>
+          <w:szCs w:val="20"/>
+          <w:lang w:val="en-US"/>
+        </w:rPr>
+        <w:t>npm</w:t>
+      </w:r>
+      <w:proofErr w:type="spellEnd"/>
+      <w:r>
+        <w:rPr>
+          <w:rFonts w:ascii="Arial" w:hAnsi="Arial" w:cs="Arial"/>
+          <w:bCs/>
+          <w:color w:val="00B0F0"/>
+          <w:sz w:val="20"/>
+          <w:szCs w:val="20"/>
+          <w:lang w:val="en-US"/>
+        </w:rPr>
+        <w:t xml:space="preserve"> install selenium-</w:t>
+      </w:r>
+      <w:proofErr w:type="spellStart"/>
+      <w:r>
+        <w:rPr>
+          <w:rFonts w:ascii="Arial" w:hAnsi="Arial" w:cs="Arial"/>
+          <w:bCs/>
+          <w:color w:val="00B0F0"/>
+          <w:sz w:val="20"/>
+          <w:szCs w:val="20"/>
+          <w:lang w:val="en-US"/>
+        </w:rPr>
+        <w:t>webdriver</w:t>
+      </w:r>
+      <w:proofErr w:type="spellEnd"/>
+    </w:p>
+    <w:p>
+      <w:pPr>
+        <w:pStyle w:val="PargrafodaLista"/>
+        <w:numPr>
+          <w:ilvl w:val="0"/>
+          <w:numId w:val="17"/>
+        </w:numPr>
+        <w:rPr>
+          <w:rFonts w:ascii="Arial" w:hAnsi="Arial" w:cs="Arial"/>
+          <w:bCs/>
+          <w:color w:val="00B0F0"/>
+          <w:sz w:val="20"/>
+          <w:szCs w:val="20"/>
+          <w:lang w:val="en-US"/>
+        </w:rPr>
+      </w:pPr>
+      <w:proofErr w:type="spellStart"/>
+      <w:r>
+        <w:rPr>
+          <w:rFonts w:ascii="Arial" w:hAnsi="Arial" w:cs="Arial"/>
+          <w:bCs/>
+          <w:color w:val="00B0F0"/>
+          <w:sz w:val="20"/>
+          <w:szCs w:val="20"/>
+          <w:lang w:val="en-US"/>
+        </w:rPr>
+        <w:t>npm</w:t>
+      </w:r>
+      <w:proofErr w:type="spellEnd"/>
+      <w:r>
+        <w:rPr>
+          <w:rFonts w:ascii="Arial" w:hAnsi="Arial" w:cs="Arial"/>
+          <w:bCs/>
+          <w:color w:val="00B0F0"/>
+          <w:sz w:val="20"/>
+          <w:szCs w:val="20"/>
+          <w:lang w:val="en-US"/>
+        </w:rPr>
+        <w:t xml:space="preserve"> install </w:t>
+      </w:r>
+      <w:proofErr w:type="spellStart"/>
+      <w:r>
+        <w:rPr>
+          <w:rFonts w:ascii="Arial" w:hAnsi="Arial" w:cs="Arial"/>
+          <w:bCs/>
+          <w:color w:val="00B0F0"/>
+          <w:sz w:val="20"/>
+          <w:szCs w:val="20"/>
+          <w:lang w:val="en-US"/>
+        </w:rPr>
+        <w:t>webdriver</w:t>
+      </w:r>
+      <w:proofErr w:type="spellEnd"/>
+      <w:r>
+        <w:rPr>
+          <w:rFonts w:ascii="Arial" w:hAnsi="Arial" w:cs="Arial"/>
+          <w:bCs/>
+          <w:color w:val="00B0F0"/>
+          <w:sz w:val="20"/>
+          <w:szCs w:val="20"/>
+          <w:lang w:val="en-US"/>
+        </w:rPr>
+        <w:t>-manager</w:t>
+      </w:r>
+    </w:p>
+    <w:p>
+      <w:pPr>
+        <w:pStyle w:val="PargrafodaLista"/>
+        <w:numPr>
+          <w:ilvl w:val="0"/>
+          <w:numId w:val="17"/>
+        </w:numPr>
+        <w:rPr>
+          <w:rFonts w:ascii="Arial" w:hAnsi="Arial" w:cs="Arial"/>
+          <w:bCs/>
+          <w:color w:val="00B0F0"/>
+          <w:sz w:val="20"/>
+          <w:szCs w:val="20"/>
+          <w:lang w:val="en-US"/>
+        </w:rPr>
+      </w:pPr>
+      <w:proofErr w:type="spellStart"/>
+      <w:r>
+        <w:rPr>
+          <w:rFonts w:ascii="Arial" w:hAnsi="Arial" w:cs="Arial"/>
+          <w:bCs/>
+          <w:color w:val="00B0F0"/>
+          <w:sz w:val="20"/>
+          <w:szCs w:val="20"/>
+          <w:lang w:val="en-US"/>
+        </w:rPr>
+        <w:t>npm</w:t>
+      </w:r>
+      <w:proofErr w:type="spellEnd"/>
+      <w:r>
+        <w:rPr>
+          <w:rFonts w:ascii="Arial" w:hAnsi="Arial" w:cs="Arial"/>
+          <w:bCs/>
+          <w:color w:val="00B0F0"/>
+          <w:sz w:val="20"/>
+          <w:szCs w:val="20"/>
+          <w:lang w:val="en-US"/>
+        </w:rPr>
+        <w:t xml:space="preserve"> install </w:t>
+      </w:r>
+      <w:proofErr w:type="spellStart"/>
+      <w:r>
+        <w:rPr>
+          <w:rFonts w:ascii="Arial" w:hAnsi="Arial" w:cs="Arial"/>
+          <w:bCs/>
+          <w:color w:val="00B0F0"/>
+          <w:sz w:val="20"/>
+          <w:szCs w:val="20"/>
+          <w:lang w:val="en-US"/>
+        </w:rPr>
+        <w:t>chromedriver</w:t>
+      </w:r>
+      <w:proofErr w:type="spellEnd"/>
+      <w:r>
+        <w:rPr>
+          <w:rFonts w:ascii="Arial" w:hAnsi="Arial" w:cs="Arial"/>
+          <w:bCs/>
+          <w:color w:val="00B0F0"/>
+          <w:sz w:val="20"/>
+          <w:szCs w:val="20"/>
+          <w:lang w:val="en-US"/>
+        </w:rPr>
+        <w:t xml:space="preserve"> -g</w:t>
+      </w:r>
+    </w:p>
+    <w:p>
+      <w:pPr>
+        <w:pStyle w:val="PargrafodaLista"/>
+        <w:numPr>
+          <w:ilvl w:val="0"/>
+          <w:numId w:val="17"/>
+        </w:numPr>
+        <w:rPr>
+          <w:rFonts w:ascii="Arial" w:hAnsi="Arial" w:cs="Arial"/>
+          <w:bCs/>
+          <w:color w:val="00B0F0"/>
+          <w:sz w:val="20"/>
+          <w:szCs w:val="20"/>
+          <w:lang w:val="en-US"/>
+        </w:rPr>
+      </w:pPr>
+      <w:proofErr w:type="spellStart"/>
+      <w:r>
+        <w:rPr>
+          <w:rFonts w:ascii="Arial" w:hAnsi="Arial" w:cs="Arial"/>
+          <w:bCs/>
+          <w:color w:val="00B0F0"/>
+          <w:sz w:val="20"/>
+          <w:szCs w:val="20"/>
+          <w:lang w:val="en-US"/>
+        </w:rPr>
+        <w:t>webdriver</w:t>
+      </w:r>
+      <w:proofErr w:type="spellEnd"/>
+      <w:r>
+        <w:rPr>
+          <w:rFonts w:ascii="Arial" w:hAnsi="Arial" w:cs="Arial"/>
+          <w:bCs/>
+          <w:color w:val="00B0F0"/>
+          <w:sz w:val="20"/>
+          <w:szCs w:val="20"/>
+          <w:lang w:val="en-US"/>
+        </w:rPr>
+        <w:t>-manager update</w:t>
+      </w:r>
+    </w:p>
+    <w:p>
+      <w:pPr>
+        <w:pStyle w:val="PargrafodaLista"/>
+        <w:numPr>
+          <w:ilvl w:val="0"/>
+          <w:numId w:val="17"/>
+        </w:numPr>
+        <w:rPr>
+          <w:rFonts w:ascii="Arial" w:hAnsi="Arial" w:cs="Arial"/>
+          <w:bCs/>
+          <w:color w:val="00B0F0"/>
+          <w:sz w:val="20"/>
+          <w:szCs w:val="20"/>
+        </w:rPr>
+      </w:pPr>
+      <w:proofErr w:type="spellStart"/>
+      <w:proofErr w:type="gramStart"/>
+      <w:r>
+        <w:rPr>
+          <w:rFonts w:ascii="Arial" w:hAnsi="Arial" w:cs="Arial"/>
+          <w:bCs/>
+          <w:color w:val="00B0F0"/>
+          <w:sz w:val="20"/>
+          <w:szCs w:val="20"/>
+        </w:rPr>
+        <w:t>webdriver</w:t>
+      </w:r>
+      <w:proofErr w:type="spellEnd"/>
+      <w:proofErr w:type="gramEnd"/>
+      <w:r>
+        <w:rPr>
+          <w:rFonts w:ascii="Arial" w:hAnsi="Arial" w:cs="Arial"/>
+          <w:bCs/>
+          <w:color w:val="00B0F0"/>
+          <w:sz w:val="20"/>
+          <w:szCs w:val="20"/>
+        </w:rPr>
+        <w:t xml:space="preserve">-manager start </w:t>
+      </w:r>
+      <w:r>
+        <w:rPr>
+          <w:rFonts w:ascii="Arial" w:hAnsi="Arial" w:cs="Arial"/>
+          <w:bCs/>
+          <w:sz w:val="20"/>
+          <w:szCs w:val="20"/>
+        </w:rPr>
+        <w:t xml:space="preserve">(permitir acesso e depois dar </w:t>
+      </w:r>
+      <w:proofErr w:type="spellStart"/>
+      <w:r>
+        <w:rPr>
+          <w:rFonts w:ascii="Arial" w:hAnsi="Arial" w:cs="Arial"/>
+          <w:bCs/>
+          <w:sz w:val="20"/>
+          <w:szCs w:val="20"/>
+        </w:rPr>
+        <w:t>ctrl</w:t>
+      </w:r>
+      <w:proofErr w:type="spellEnd"/>
+      <w:r>
+        <w:rPr>
+          <w:rFonts w:ascii="Arial" w:hAnsi="Arial" w:cs="Arial"/>
+          <w:bCs/>
+          <w:sz w:val="20"/>
+          <w:szCs w:val="20"/>
+        </w:rPr>
+        <w:t xml:space="preserve"> + c pra sair)</w:t>
+      </w:r>
+    </w:p>
+    <w:p>
+      <w:pPr>
+        <w:pStyle w:val="PargrafodaLista"/>
+        <w:numPr>
+          <w:ilvl w:val="0"/>
+          <w:numId w:val="17"/>
+        </w:numPr>
+        <w:rPr>
+          <w:rFonts w:ascii="Arial" w:hAnsi="Arial" w:cs="Arial"/>
+          <w:bCs/>
+          <w:color w:val="00B0F0"/>
+          <w:sz w:val="20"/>
+          <w:szCs w:val="20"/>
+          <w:lang w:val="en-US"/>
+        </w:rPr>
+      </w:pPr>
+      <w:r>
+        <w:rPr>
+          <w:rFonts w:ascii="Arial" w:hAnsi="Arial" w:cs="Arial"/>
+          <w:bCs/>
+          <w:color w:val="00B0F0"/>
+          <w:sz w:val="20"/>
+          <w:szCs w:val="20"/>
+          <w:lang w:val="en-US"/>
         </w:rPr>
         <w:t xml:space="preserve">export RUN_ARGS='-p 3000:3000 -p 4000:4000' ; </w:t>
       </w:r>
@@ -9824,6 +10294,7 @@
           <w:color w:val="00B0F0"/>
           <w:sz w:val="20"/>
           <w:szCs w:val="20"/>
+          <w:lang w:val="en-US"/>
         </w:rPr>
         <w:t>docker-npm</w:t>
       </w:r>
@@ -9835,6 +10306,7 @@
           <w:color w:val="00B0F0"/>
           <w:sz w:val="20"/>
           <w:szCs w:val="20"/>
+          <w:lang w:val="en-US"/>
         </w:rPr>
         <w:t xml:space="preserve"> run serve-mock</w:t>
       </w:r>
@@ -9925,638 +10397,6 @@
             <wp:extent cx="5400040" cy="4576409"/>
             <wp:effectExtent l="0" t="0" r="0" b="0"/>
             <wp:docPr id="29" name="Imagem 29"/>
-            <wp:cNvGraphicFramePr>
-              <a:graphicFrameLocks xmlns:a="http://schemas.openxmlformats.org/drawingml/2006/main" noChangeAspect="1"/>
-            </wp:cNvGraphicFramePr>
-            <a:graphic xmlns:a="http://schemas.openxmlformats.org/drawingml/2006/main">
-              <a:graphicData uri="http://schemas.openxmlformats.org/drawingml/2006/picture">
-                <pic:pic xmlns:pic="http://schemas.openxmlformats.org/drawingml/2006/picture">
-                  <pic:nvPicPr>
-                    <pic:cNvPr id="0" name=""/>
-                    <pic:cNvPicPr/>
-                  </pic:nvPicPr>
-                  <pic:blipFill>
-                    <a:blip r:embed="rId26"/>
-                    <a:stretch>
-                      <a:fillRect/>
-                    </a:stretch>
-                  </pic:blipFill>
-                  <pic:spPr>
-                    <a:xfrm>
-                      <a:off x="0" y="0"/>
-                      <a:ext cx="5400040" cy="4576409"/>
-                    </a:xfrm>
-                    <a:prstGeom prst="rect">
-                      <a:avLst/>
-                    </a:prstGeom>
-                  </pic:spPr>
-                </pic:pic>
-              </a:graphicData>
-            </a:graphic>
-          </wp:inline>
-        </w:drawing>
-      </w:r>
-    </w:p>
-    <w:p>
-      <w:pPr>
-        <w:pStyle w:val="PargrafodaLista"/>
-        <w:numPr>
-          <w:ilvl w:val="0"/>
-          <w:numId w:val="17"/>
-        </w:numPr>
-        <w:rPr>
-          <w:rFonts w:ascii="Arial" w:hAnsi="Arial" w:cs="Arial"/>
-          <w:color w:val="333333"/>
-          <w:sz w:val="20"/>
-          <w:szCs w:val="20"/>
-          <w:shd w:val="clear" w:color="auto" w:fill="F2F4F8"/>
-        </w:rPr>
-      </w:pPr>
-      <w:r>
-        <w:rPr>
-          <w:rFonts w:ascii="Arial" w:hAnsi="Arial" w:cs="Arial"/>
-          <w:color w:val="333333"/>
-          <w:sz w:val="20"/>
-          <w:szCs w:val="20"/>
-          <w:shd w:val="clear" w:color="auto" w:fill="F2F4F8"/>
-        </w:rPr>
-        <w:t xml:space="preserve">Configurar </w:t>
-      </w:r>
-      <w:proofErr w:type="spellStart"/>
-      <w:r>
-        <w:rPr>
-          <w:rFonts w:ascii="Arial" w:hAnsi="Arial" w:cs="Arial"/>
-          <w:color w:val="333333"/>
-          <w:sz w:val="20"/>
-          <w:szCs w:val="20"/>
-          <w:shd w:val="clear" w:color="auto" w:fill="F2F4F8"/>
-        </w:rPr>
-        <w:t>tag</w:t>
-      </w:r>
-      <w:proofErr w:type="spellEnd"/>
-      <w:r>
-        <w:rPr>
-          <w:rFonts w:ascii="Arial" w:hAnsi="Arial" w:cs="Arial"/>
-          <w:color w:val="333333"/>
-          <w:sz w:val="20"/>
-          <w:szCs w:val="20"/>
-          <w:shd w:val="clear" w:color="auto" w:fill="F2F4F8"/>
-        </w:rPr>
-        <w:t xml:space="preserve">: no arquivo </w:t>
-      </w:r>
-      <w:proofErr w:type="gramStart"/>
-      <w:r>
-        <w:rPr>
-          <w:rFonts w:ascii="Arial" w:hAnsi="Arial" w:cs="Arial"/>
-          <w:color w:val="333333"/>
-          <w:sz w:val="20"/>
-          <w:szCs w:val="20"/>
-          <w:shd w:val="clear" w:color="auto" w:fill="F2F4F8"/>
-        </w:rPr>
-        <w:t>config.</w:t>
-      </w:r>
-      <w:proofErr w:type="gramEnd"/>
-      <w:r>
-        <w:rPr>
-          <w:rFonts w:ascii="Arial" w:hAnsi="Arial" w:cs="Arial"/>
-          <w:color w:val="333333"/>
-          <w:sz w:val="20"/>
-          <w:szCs w:val="20"/>
-          <w:shd w:val="clear" w:color="auto" w:fill="F2F4F8"/>
-        </w:rPr>
-        <w:t xml:space="preserve">js incluir no atributo </w:t>
-      </w:r>
-      <w:proofErr w:type="spellStart"/>
-      <w:r>
-        <w:rPr>
-          <w:rFonts w:ascii="Arial" w:hAnsi="Arial" w:cs="Arial"/>
-          <w:color w:val="333333"/>
-          <w:sz w:val="20"/>
-          <w:szCs w:val="20"/>
-          <w:shd w:val="clear" w:color="auto" w:fill="F2F4F8"/>
-        </w:rPr>
-        <w:t>tags</w:t>
-      </w:r>
-      <w:proofErr w:type="spellEnd"/>
-      <w:r>
-        <w:rPr>
-          <w:rFonts w:ascii="Arial" w:hAnsi="Arial" w:cs="Arial"/>
-          <w:color w:val="333333"/>
-          <w:sz w:val="20"/>
-          <w:szCs w:val="20"/>
-          <w:shd w:val="clear" w:color="auto" w:fill="F2F4F8"/>
-        </w:rPr>
-        <w:t xml:space="preserve"> o valor indicado no cenário que deseja rodar : Exemplo </w:t>
-      </w:r>
-      <w:proofErr w:type="spellStart"/>
-      <w:r>
-        <w:rPr>
-          <w:rFonts w:ascii="Arial" w:hAnsi="Arial" w:cs="Arial"/>
-          <w:color w:val="333333"/>
-          <w:sz w:val="20"/>
-          <w:szCs w:val="20"/>
-          <w:shd w:val="clear" w:color="auto" w:fill="F2F4F8"/>
-        </w:rPr>
-        <w:t>tags</w:t>
-      </w:r>
-      <w:proofErr w:type="spellEnd"/>
-      <w:r>
-        <w:rPr>
-          <w:rFonts w:ascii="Arial" w:hAnsi="Arial" w:cs="Arial"/>
-          <w:color w:val="333333"/>
-          <w:sz w:val="20"/>
-          <w:szCs w:val="20"/>
-          <w:shd w:val="clear" w:color="auto" w:fill="F2F4F8"/>
-        </w:rPr>
-        <w:t xml:space="preserve"> @</w:t>
-      </w:r>
-      <w:proofErr w:type="spellStart"/>
-      <w:r>
-        <w:rPr>
-          <w:rFonts w:ascii="Arial" w:hAnsi="Arial" w:cs="Arial"/>
-          <w:color w:val="333333"/>
-          <w:sz w:val="20"/>
-          <w:szCs w:val="20"/>
-          <w:shd w:val="clear" w:color="auto" w:fill="F2F4F8"/>
-        </w:rPr>
-        <w:t>andre</w:t>
-      </w:r>
-      <w:proofErr w:type="spellEnd"/>
-    </w:p>
-    <w:p>
-      <w:pPr>
-        <w:pStyle w:val="PargrafodaLista"/>
-        <w:numPr>
-          <w:ilvl w:val="0"/>
-          <w:numId w:val="17"/>
-        </w:numPr>
-        <w:rPr>
-          <w:rFonts w:ascii="Arial" w:hAnsi="Arial" w:cs="Arial"/>
-          <w:bCs/>
-          <w:color w:val="00B0F0"/>
-          <w:sz w:val="20"/>
-          <w:szCs w:val="20"/>
-        </w:rPr>
-      </w:pPr>
-      <w:r>
-        <w:rPr>
-          <w:rFonts w:ascii="Arial" w:hAnsi="Arial" w:cs="Arial"/>
-          <w:color w:val="333333"/>
-          <w:sz w:val="20"/>
-          <w:szCs w:val="20"/>
-          <w:shd w:val="clear" w:color="auto" w:fill="F2F4F8"/>
-        </w:rPr>
-        <w:t xml:space="preserve">Rodar no </w:t>
-      </w:r>
-      <w:proofErr w:type="spellStart"/>
-      <w:r>
-        <w:rPr>
-          <w:rFonts w:ascii="Arial" w:hAnsi="Arial" w:cs="Arial"/>
-          <w:color w:val="333333"/>
-          <w:sz w:val="20"/>
-          <w:szCs w:val="20"/>
-          <w:shd w:val="clear" w:color="auto" w:fill="F2F4F8"/>
-        </w:rPr>
-        <w:t>cmd</w:t>
-      </w:r>
-      <w:proofErr w:type="spellEnd"/>
-      <w:r>
-        <w:rPr>
-          <w:rFonts w:ascii="Arial" w:hAnsi="Arial" w:cs="Arial"/>
-          <w:color w:val="333333"/>
-          <w:sz w:val="20"/>
-          <w:szCs w:val="20"/>
-          <w:shd w:val="clear" w:color="auto" w:fill="F2F4F8"/>
-        </w:rPr>
-        <w:t xml:space="preserve"> do </w:t>
-      </w:r>
-      <w:proofErr w:type="gramStart"/>
-      <w:r>
-        <w:rPr>
-          <w:rFonts w:ascii="Arial" w:hAnsi="Arial" w:cs="Arial"/>
-          <w:color w:val="333333"/>
-          <w:sz w:val="20"/>
-          <w:szCs w:val="20"/>
-          <w:shd w:val="clear" w:color="auto" w:fill="F2F4F8"/>
-        </w:rPr>
-        <w:t>Windows :</w:t>
-      </w:r>
-      <w:proofErr w:type="gramEnd"/>
-      <w:r>
-        <w:rPr>
-          <w:rFonts w:ascii="Arial" w:hAnsi="Arial" w:cs="Arial"/>
-          <w:color w:val="333333"/>
-          <w:sz w:val="20"/>
-          <w:szCs w:val="20"/>
-          <w:shd w:val="clear" w:color="auto" w:fill="F2F4F8"/>
-        </w:rPr>
-        <w:t xml:space="preserve">  </w:t>
-      </w:r>
-      <w:r>
-        <w:rPr>
-          <w:rFonts w:ascii="Arial" w:hAnsi="Arial" w:cs="Arial"/>
-          <w:bCs/>
-          <w:color w:val="00B0F0"/>
-          <w:sz w:val="20"/>
-          <w:szCs w:val="20"/>
-        </w:rPr>
-        <w:t>node C:\\Users\\{SEU_USUARIO}\\AppData\\Roaming\\npm\\node_modules\\protractor\\bin\\protractor --</w:t>
-      </w:r>
-      <w:proofErr w:type="spellStart"/>
-      <w:r>
-        <w:rPr>
-          <w:rFonts w:ascii="Arial" w:hAnsi="Arial" w:cs="Arial"/>
-          <w:bCs/>
-          <w:color w:val="00B0F0"/>
-          <w:sz w:val="20"/>
-          <w:szCs w:val="20"/>
-        </w:rPr>
-        <w:t>baseUrl</w:t>
-      </w:r>
-      <w:proofErr w:type="spellEnd"/>
-      <w:r>
-        <w:rPr>
-          <w:rFonts w:ascii="Arial" w:hAnsi="Arial" w:cs="Arial"/>
-          <w:bCs/>
-          <w:color w:val="00B0F0"/>
-          <w:sz w:val="20"/>
-          <w:szCs w:val="20"/>
-        </w:rPr>
-        <w:t xml:space="preserve"> http://dev.credenciado.amil.com.br:3000 Y:\\workspace\\credenciado-medico\\config\\test\\config.js</w:t>
-      </w:r>
-    </w:p>
-    <w:p>
-      <w:pPr>
-        <w:pStyle w:val="PargrafodaLista"/>
-        <w:ind w:left="465"/>
-        <w:rPr>
-          <w:rFonts w:ascii="Arial" w:hAnsi="Arial" w:cs="Arial"/>
-          <w:color w:val="333333"/>
-          <w:sz w:val="20"/>
-          <w:szCs w:val="20"/>
-          <w:shd w:val="clear" w:color="auto" w:fill="F2F4F8"/>
-        </w:rPr>
-      </w:pPr>
-    </w:p>
-    <w:p>
-      <w:pPr>
-        <w:rPr>
-          <w:b/>
-          <w:bCs/>
-          <w:sz w:val="48"/>
-          <w:szCs w:val="48"/>
-        </w:rPr>
-      </w:pPr>
-      <w:r>
-        <w:rPr>
-          <w:b/>
-          <w:bCs/>
-          <w:sz w:val="48"/>
-          <w:szCs w:val="48"/>
-        </w:rPr>
-        <w:t xml:space="preserve">Debug </w:t>
-      </w:r>
-      <w:r>
-        <w:rPr>
-          <w:b/>
-          <w:bCs/>
-          <w:sz w:val="48"/>
-          <w:szCs w:val="48"/>
-        </w:rPr>
-        <w:t xml:space="preserve">teste Visual Studio </w:t>
-      </w:r>
-      <w:proofErr w:type="spellStart"/>
-      <w:r>
-        <w:rPr>
-          <w:b/>
-          <w:bCs/>
-          <w:sz w:val="48"/>
-          <w:szCs w:val="48"/>
-        </w:rPr>
-        <w:t>Code</w:t>
-      </w:r>
-      <w:proofErr w:type="spellEnd"/>
-    </w:p>
-    <w:p>
-      <w:pPr>
-        <w:pStyle w:val="PargrafodaLista"/>
-        <w:numPr>
-          <w:ilvl w:val="0"/>
-          <w:numId w:val="19"/>
-        </w:numPr>
-        <w:rPr>
-          <w:rFonts w:ascii="Arial" w:hAnsi="Arial" w:cs="Arial"/>
-          <w:bCs/>
-          <w:color w:val="00B0F0"/>
-          <w:sz w:val="20"/>
-          <w:szCs w:val="20"/>
-        </w:rPr>
-      </w:pPr>
-      <w:r>
-        <w:rPr>
-          <w:rFonts w:ascii="Arial" w:hAnsi="Arial" w:cs="Arial"/>
-          <w:bCs/>
-          <w:color w:val="00B0F0"/>
-          <w:sz w:val="20"/>
-          <w:szCs w:val="20"/>
-        </w:rPr>
-        <w:t xml:space="preserve">export RUN_ARGS='-p 3000:3000 -p 4000:4000' ; </w:t>
-      </w:r>
-      <w:proofErr w:type="spellStart"/>
-      <w:r>
-        <w:rPr>
-          <w:rFonts w:ascii="Arial" w:hAnsi="Arial" w:cs="Arial"/>
-          <w:bCs/>
-          <w:color w:val="00B0F0"/>
-          <w:sz w:val="20"/>
-          <w:szCs w:val="20"/>
-        </w:rPr>
-        <w:t>docker-npm</w:t>
-      </w:r>
-      <w:proofErr w:type="spellEnd"/>
-      <w:r>
-        <w:rPr>
-          <w:rFonts w:ascii="Arial" w:hAnsi="Arial" w:cs="Arial"/>
-          <w:bCs/>
-          <w:color w:val="00B0F0"/>
-          <w:sz w:val="20"/>
-          <w:szCs w:val="20"/>
-        </w:rPr>
-        <w:t xml:space="preserve"> run serve-mock</w:t>
-      </w:r>
-    </w:p>
-    <w:p>
-      <w:pPr>
-        <w:pStyle w:val="PargrafodaLista"/>
-        <w:numPr>
-          <w:ilvl w:val="0"/>
-          <w:numId w:val="19"/>
-        </w:numPr>
-        <w:rPr>
-          <w:rFonts w:ascii="Arial" w:hAnsi="Arial" w:cs="Arial"/>
-          <w:color w:val="333333"/>
-          <w:sz w:val="20"/>
-          <w:szCs w:val="20"/>
-          <w:shd w:val="clear" w:color="auto" w:fill="F2F4F8"/>
-        </w:rPr>
-      </w:pPr>
-      <w:proofErr w:type="gramStart"/>
-      <w:r>
-        <w:rPr>
-          <w:rFonts w:ascii="Arial" w:hAnsi="Arial" w:cs="Arial"/>
-          <w:color w:val="333333"/>
-          <w:sz w:val="20"/>
-          <w:szCs w:val="20"/>
-          <w:shd w:val="clear" w:color="auto" w:fill="F2F4F8"/>
-        </w:rPr>
-        <w:t>com</w:t>
-      </w:r>
-      <w:proofErr w:type="gramEnd"/>
-      <w:r>
-        <w:rPr>
-          <w:rFonts w:ascii="Arial" w:hAnsi="Arial" w:cs="Arial"/>
-          <w:color w:val="333333"/>
-          <w:sz w:val="20"/>
-          <w:szCs w:val="20"/>
-          <w:shd w:val="clear" w:color="auto" w:fill="F2F4F8"/>
-        </w:rPr>
-        <w:t xml:space="preserve"> o arquivo &lt;config.js&gt; (configuração do </w:t>
-      </w:r>
-      <w:proofErr w:type="spellStart"/>
-      <w:r>
-        <w:rPr>
-          <w:rFonts w:ascii="Arial" w:hAnsi="Arial" w:cs="Arial"/>
-          <w:color w:val="333333"/>
-          <w:sz w:val="20"/>
-          <w:szCs w:val="20"/>
-          <w:shd w:val="clear" w:color="auto" w:fill="F2F4F8"/>
-        </w:rPr>
-        <w:t>protractor</w:t>
-      </w:r>
-      <w:proofErr w:type="spellEnd"/>
-      <w:r>
-        <w:rPr>
-          <w:rFonts w:ascii="Arial" w:hAnsi="Arial" w:cs="Arial"/>
-          <w:color w:val="333333"/>
-          <w:sz w:val="20"/>
-          <w:szCs w:val="20"/>
-          <w:shd w:val="clear" w:color="auto" w:fill="F2F4F8"/>
-        </w:rPr>
-        <w:t xml:space="preserve"> personalizada)</w:t>
-      </w:r>
-      <w:r>
-        <w:rPr>
-          <w:rFonts w:ascii="Arial" w:hAnsi="Arial" w:cs="Arial"/>
-          <w:color w:val="333333"/>
-          <w:sz w:val="20"/>
-          <w:szCs w:val="20"/>
-          <w:shd w:val="clear" w:color="auto" w:fill="F2F4F8"/>
-        </w:rPr>
-        <w:t xml:space="preserve"> vamos incluir no projeto</w:t>
-      </w:r>
-    </w:p>
-    <w:p>
-      <w:pPr>
-        <w:pStyle w:val="PargrafodaLista"/>
-        <w:numPr>
-          <w:ilvl w:val="0"/>
-          <w:numId w:val="19"/>
-        </w:numPr>
-        <w:rPr>
-          <w:rFonts w:ascii="Arial" w:hAnsi="Arial" w:cs="Arial"/>
-          <w:color w:val="333333"/>
-          <w:sz w:val="20"/>
-          <w:szCs w:val="20"/>
-          <w:shd w:val="clear" w:color="auto" w:fill="F2F4F8"/>
-        </w:rPr>
-      </w:pPr>
-      <w:r>
-        <w:rPr>
-          <w:rFonts w:ascii="Arial" w:hAnsi="Arial" w:cs="Arial"/>
-          <w:color w:val="333333"/>
-          <w:sz w:val="20"/>
-          <w:szCs w:val="20"/>
-          <w:shd w:val="clear" w:color="auto" w:fill="F2F4F8"/>
-        </w:rPr>
-        <w:t xml:space="preserve">Configurar </w:t>
-      </w:r>
-      <w:proofErr w:type="spellStart"/>
-      <w:r>
-        <w:rPr>
-          <w:rFonts w:ascii="Arial" w:hAnsi="Arial" w:cs="Arial"/>
-          <w:color w:val="333333"/>
-          <w:sz w:val="20"/>
-          <w:szCs w:val="20"/>
-          <w:shd w:val="clear" w:color="auto" w:fill="F2F4F8"/>
-        </w:rPr>
-        <w:t>tag</w:t>
-      </w:r>
-      <w:proofErr w:type="spellEnd"/>
-      <w:r>
-        <w:rPr>
-          <w:rFonts w:ascii="Arial" w:hAnsi="Arial" w:cs="Arial"/>
-          <w:color w:val="333333"/>
-          <w:sz w:val="20"/>
-          <w:szCs w:val="20"/>
-          <w:shd w:val="clear" w:color="auto" w:fill="F2F4F8"/>
-        </w:rPr>
-        <w:t xml:space="preserve">: no arquivo </w:t>
-      </w:r>
-      <w:proofErr w:type="gramStart"/>
-      <w:r>
-        <w:rPr>
-          <w:rFonts w:ascii="Arial" w:hAnsi="Arial" w:cs="Arial"/>
-          <w:color w:val="333333"/>
-          <w:sz w:val="20"/>
-          <w:szCs w:val="20"/>
-          <w:shd w:val="clear" w:color="auto" w:fill="F2F4F8"/>
-        </w:rPr>
-        <w:t>config.</w:t>
-      </w:r>
-      <w:proofErr w:type="gramEnd"/>
-      <w:r>
-        <w:rPr>
-          <w:rFonts w:ascii="Arial" w:hAnsi="Arial" w:cs="Arial"/>
-          <w:color w:val="333333"/>
-          <w:sz w:val="20"/>
-          <w:szCs w:val="20"/>
-          <w:shd w:val="clear" w:color="auto" w:fill="F2F4F8"/>
-        </w:rPr>
-        <w:t xml:space="preserve">js incluir no atributo </w:t>
-      </w:r>
-      <w:proofErr w:type="spellStart"/>
-      <w:r>
-        <w:rPr>
-          <w:rFonts w:ascii="Arial" w:hAnsi="Arial" w:cs="Arial"/>
-          <w:color w:val="333333"/>
-          <w:sz w:val="20"/>
-          <w:szCs w:val="20"/>
-          <w:shd w:val="clear" w:color="auto" w:fill="F2F4F8"/>
-        </w:rPr>
-        <w:t>tags</w:t>
-      </w:r>
-      <w:proofErr w:type="spellEnd"/>
-      <w:r>
-        <w:rPr>
-          <w:rFonts w:ascii="Arial" w:hAnsi="Arial" w:cs="Arial"/>
-          <w:color w:val="333333"/>
-          <w:sz w:val="20"/>
-          <w:szCs w:val="20"/>
-          <w:shd w:val="clear" w:color="auto" w:fill="F2F4F8"/>
-        </w:rPr>
-        <w:t xml:space="preserve"> o valor indicado no cenário que deseja rodar : Exemplo </w:t>
-      </w:r>
-      <w:proofErr w:type="spellStart"/>
-      <w:r>
-        <w:rPr>
-          <w:rFonts w:ascii="Arial" w:hAnsi="Arial" w:cs="Arial"/>
-          <w:color w:val="333333"/>
-          <w:sz w:val="20"/>
-          <w:szCs w:val="20"/>
-          <w:shd w:val="clear" w:color="auto" w:fill="F2F4F8"/>
-        </w:rPr>
-        <w:t>tags</w:t>
-      </w:r>
-      <w:proofErr w:type="spellEnd"/>
-      <w:r>
-        <w:rPr>
-          <w:rFonts w:ascii="Arial" w:hAnsi="Arial" w:cs="Arial"/>
-          <w:color w:val="333333"/>
-          <w:sz w:val="20"/>
-          <w:szCs w:val="20"/>
-          <w:shd w:val="clear" w:color="auto" w:fill="F2F4F8"/>
-        </w:rPr>
-        <w:t xml:space="preserve"> @</w:t>
-      </w:r>
-      <w:proofErr w:type="spellStart"/>
-      <w:r>
-        <w:rPr>
-          <w:rFonts w:ascii="Arial" w:hAnsi="Arial" w:cs="Arial"/>
-          <w:color w:val="333333"/>
-          <w:sz w:val="20"/>
-          <w:szCs w:val="20"/>
-          <w:shd w:val="clear" w:color="auto" w:fill="F2F4F8"/>
-        </w:rPr>
-        <w:t>andre</w:t>
-      </w:r>
-      <w:proofErr w:type="spellEnd"/>
-    </w:p>
-    <w:p>
-      <w:pPr>
-        <w:pStyle w:val="PargrafodaLista"/>
-        <w:numPr>
-          <w:ilvl w:val="0"/>
-          <w:numId w:val="19"/>
-        </w:numPr>
-        <w:rPr>
-          <w:rFonts w:ascii="Arial" w:hAnsi="Arial" w:cs="Arial"/>
-          <w:color w:val="333333"/>
-          <w:sz w:val="20"/>
-          <w:szCs w:val="20"/>
-          <w:shd w:val="clear" w:color="auto" w:fill="F2F4F8"/>
-        </w:rPr>
-      </w:pPr>
-      <w:r>
-        <w:rPr>
-          <w:rFonts w:ascii="Arial" w:hAnsi="Arial" w:cs="Arial"/>
-          <w:color w:val="333333"/>
-          <w:sz w:val="20"/>
-          <w:szCs w:val="20"/>
-          <w:shd w:val="clear" w:color="auto" w:fill="F2F4F8"/>
-        </w:rPr>
-        <w:t xml:space="preserve">Adicionar a configuração do Debug no Visual Studio </w:t>
-      </w:r>
-      <w:proofErr w:type="spellStart"/>
-      <w:r>
-        <w:rPr>
-          <w:rFonts w:ascii="Arial" w:hAnsi="Arial" w:cs="Arial"/>
-          <w:color w:val="333333"/>
-          <w:sz w:val="20"/>
-          <w:szCs w:val="20"/>
-          <w:shd w:val="clear" w:color="auto" w:fill="F2F4F8"/>
-        </w:rPr>
-        <w:t>Code</w:t>
-      </w:r>
-      <w:proofErr w:type="spellEnd"/>
-    </w:p>
-    <w:p>
-      <w:pPr>
-        <w:pStyle w:val="PargrafodaLista"/>
-        <w:ind w:left="465"/>
-        <w:rPr>
-          <w:rFonts w:ascii="Arial" w:hAnsi="Arial" w:cs="Arial"/>
-          <w:color w:val="333333"/>
-          <w:sz w:val="20"/>
-          <w:szCs w:val="20"/>
-          <w:shd w:val="clear" w:color="auto" w:fill="F2F4F8"/>
-        </w:rPr>
-      </w:pPr>
-      <w:bookmarkStart w:id="0" w:name="_GoBack"/>
-      <w:bookmarkEnd w:id="0"/>
-    </w:p>
-    <w:p>
-      <w:pPr>
-        <w:pStyle w:val="PargrafodaLista"/>
-        <w:ind w:left="465"/>
-        <w:rPr>
-          <w:rFonts w:ascii="Arial" w:hAnsi="Arial" w:cs="Arial"/>
-          <w:color w:val="333333"/>
-          <w:sz w:val="20"/>
-          <w:szCs w:val="20"/>
-          <w:shd w:val="clear" w:color="auto" w:fill="F2F4F8"/>
-        </w:rPr>
-      </w:pPr>
-      <w:r>
-        <w:rPr>
-          <w:noProof/>
-          <w:lang w:eastAsia="pt-BR"/>
-        </w:rPr>
-        <w:lastRenderedPageBreak/>
-        <w:drawing>
-          <wp:inline distT="0" distB="0" distL="0" distR="0" wp14:anchorId="2B5A2A65" wp14:editId="3D193CE2">
-            <wp:extent cx="5400040" cy="2298591"/>
-            <wp:effectExtent l="0" t="0" r="0" b="6985"/>
-            <wp:docPr id="28" name="Imagem 28"/>
             <wp:cNvGraphicFramePr>
               <a:graphicFrameLocks xmlns:a="http://schemas.openxmlformats.org/drawingml/2006/main" noChangeAspect="1"/>
             </wp:cNvGraphicFramePr>
@@ -10576,7 +10416,7 @@
                   <pic:spPr>
                     <a:xfrm>
                       <a:off x="0" y="0"/>
-                      <a:ext cx="5400040" cy="2298591"/>
+                      <a:ext cx="5400040" cy="4576409"/>
                     </a:xfrm>
                     <a:prstGeom prst="rect">
                       <a:avLst/>
@@ -10592,6 +10432,10 @@
     <w:p>
       <w:pPr>
         <w:pStyle w:val="PargrafodaLista"/>
+        <w:numPr>
+          <w:ilvl w:val="0"/>
+          <w:numId w:val="17"/>
+        </w:numPr>
         <w:rPr>
           <w:rFonts w:ascii="Arial" w:hAnsi="Arial" w:cs="Arial"/>
           <w:color w:val="333333"/>
@@ -10600,6 +10444,345 @@
           <w:shd w:val="clear" w:color="auto" w:fill="F2F4F8"/>
         </w:rPr>
       </w:pPr>
+      <w:r>
+        <w:rPr>
+          <w:rFonts w:ascii="Arial" w:hAnsi="Arial" w:cs="Arial"/>
+          <w:color w:val="333333"/>
+          <w:sz w:val="20"/>
+          <w:szCs w:val="20"/>
+          <w:shd w:val="clear" w:color="auto" w:fill="F2F4F8"/>
+        </w:rPr>
+        <w:t xml:space="preserve">Configurar </w:t>
+      </w:r>
+      <w:proofErr w:type="spellStart"/>
+      <w:r>
+        <w:rPr>
+          <w:rFonts w:ascii="Arial" w:hAnsi="Arial" w:cs="Arial"/>
+          <w:color w:val="333333"/>
+          <w:sz w:val="20"/>
+          <w:szCs w:val="20"/>
+          <w:shd w:val="clear" w:color="auto" w:fill="F2F4F8"/>
+        </w:rPr>
+        <w:t>tag</w:t>
+      </w:r>
+      <w:proofErr w:type="spellEnd"/>
+      <w:r>
+        <w:rPr>
+          <w:rFonts w:ascii="Arial" w:hAnsi="Arial" w:cs="Arial"/>
+          <w:color w:val="333333"/>
+          <w:sz w:val="20"/>
+          <w:szCs w:val="20"/>
+          <w:shd w:val="clear" w:color="auto" w:fill="F2F4F8"/>
+        </w:rPr>
+        <w:t xml:space="preserve">: no arquivo </w:t>
+      </w:r>
+      <w:proofErr w:type="gramStart"/>
+      <w:r>
+        <w:rPr>
+          <w:rFonts w:ascii="Arial" w:hAnsi="Arial" w:cs="Arial"/>
+          <w:color w:val="333333"/>
+          <w:sz w:val="20"/>
+          <w:szCs w:val="20"/>
+          <w:shd w:val="clear" w:color="auto" w:fill="F2F4F8"/>
+        </w:rPr>
+        <w:t>config.</w:t>
+      </w:r>
+      <w:proofErr w:type="gramEnd"/>
+      <w:r>
+        <w:rPr>
+          <w:rFonts w:ascii="Arial" w:hAnsi="Arial" w:cs="Arial"/>
+          <w:color w:val="333333"/>
+          <w:sz w:val="20"/>
+          <w:szCs w:val="20"/>
+          <w:shd w:val="clear" w:color="auto" w:fill="F2F4F8"/>
+        </w:rPr>
+        <w:t xml:space="preserve">js incluir no atributo </w:t>
+      </w:r>
+      <w:proofErr w:type="spellStart"/>
+      <w:r>
+        <w:rPr>
+          <w:rFonts w:ascii="Arial" w:hAnsi="Arial" w:cs="Arial"/>
+          <w:color w:val="333333"/>
+          <w:sz w:val="20"/>
+          <w:szCs w:val="20"/>
+          <w:shd w:val="clear" w:color="auto" w:fill="F2F4F8"/>
+        </w:rPr>
+        <w:t>tags</w:t>
+      </w:r>
+      <w:proofErr w:type="spellEnd"/>
+      <w:r>
+        <w:rPr>
+          <w:rFonts w:ascii="Arial" w:hAnsi="Arial" w:cs="Arial"/>
+          <w:color w:val="333333"/>
+          <w:sz w:val="20"/>
+          <w:szCs w:val="20"/>
+          <w:shd w:val="clear" w:color="auto" w:fill="F2F4F8"/>
+        </w:rPr>
+        <w:t xml:space="preserve"> o valor indicado no cenário que deseja rodar : Exemplo </w:t>
+      </w:r>
+      <w:proofErr w:type="spellStart"/>
+      <w:r>
+        <w:rPr>
+          <w:rFonts w:ascii="Arial" w:hAnsi="Arial" w:cs="Arial"/>
+          <w:color w:val="333333"/>
+          <w:sz w:val="20"/>
+          <w:szCs w:val="20"/>
+          <w:shd w:val="clear" w:color="auto" w:fill="F2F4F8"/>
+        </w:rPr>
+        <w:t>tags</w:t>
+      </w:r>
+      <w:proofErr w:type="spellEnd"/>
+      <w:r>
+        <w:rPr>
+          <w:rFonts w:ascii="Arial" w:hAnsi="Arial" w:cs="Arial"/>
+          <w:color w:val="333333"/>
+          <w:sz w:val="20"/>
+          <w:szCs w:val="20"/>
+          <w:shd w:val="clear" w:color="auto" w:fill="F2F4F8"/>
+        </w:rPr>
+        <w:t xml:space="preserve"> @</w:t>
+      </w:r>
+      <w:proofErr w:type="spellStart"/>
+      <w:r>
+        <w:rPr>
+          <w:rFonts w:ascii="Arial" w:hAnsi="Arial" w:cs="Arial"/>
+          <w:color w:val="333333"/>
+          <w:sz w:val="20"/>
+          <w:szCs w:val="20"/>
+          <w:shd w:val="clear" w:color="auto" w:fill="F2F4F8"/>
+        </w:rPr>
+        <w:t>andre</w:t>
+      </w:r>
+      <w:proofErr w:type="spellEnd"/>
+    </w:p>
+    <w:p>
+      <w:pPr>
+        <w:pStyle w:val="PargrafodaLista"/>
+        <w:numPr>
+          <w:ilvl w:val="0"/>
+          <w:numId w:val="17"/>
+        </w:numPr>
+        <w:rPr>
+          <w:rFonts w:ascii="Arial" w:hAnsi="Arial" w:cs="Arial"/>
+          <w:color w:val="333333"/>
+          <w:sz w:val="20"/>
+          <w:szCs w:val="20"/>
+          <w:shd w:val="clear" w:color="auto" w:fill="F2F4F8"/>
+        </w:rPr>
+      </w:pPr>
+      <w:r>
+        <w:rPr>
+          <w:rFonts w:ascii="Arial" w:hAnsi="Arial" w:cs="Arial"/>
+          <w:color w:val="333333"/>
+          <w:sz w:val="20"/>
+          <w:szCs w:val="20"/>
+          <w:shd w:val="clear" w:color="auto" w:fill="F2F4F8"/>
+        </w:rPr>
+        <w:t xml:space="preserve">Fechar </w:t>
+      </w:r>
+      <w:proofErr w:type="spellStart"/>
+      <w:r>
+        <w:rPr>
+          <w:rFonts w:ascii="Arial" w:hAnsi="Arial" w:cs="Arial"/>
+          <w:color w:val="333333"/>
+          <w:sz w:val="20"/>
+          <w:szCs w:val="20"/>
+          <w:shd w:val="clear" w:color="auto" w:fill="F2F4F8"/>
+        </w:rPr>
+        <w:t>cmd</w:t>
+      </w:r>
+      <w:proofErr w:type="spellEnd"/>
+      <w:r>
+        <w:rPr>
+          <w:rFonts w:ascii="Arial" w:hAnsi="Arial" w:cs="Arial"/>
+          <w:color w:val="333333"/>
+          <w:sz w:val="20"/>
+          <w:szCs w:val="20"/>
+          <w:shd w:val="clear" w:color="auto" w:fill="F2F4F8"/>
+        </w:rPr>
+        <w:t xml:space="preserve"> e abrir um novo </w:t>
+      </w:r>
+      <w:proofErr w:type="spellStart"/>
+      <w:r>
+        <w:rPr>
+          <w:rFonts w:ascii="Arial" w:hAnsi="Arial" w:cs="Arial"/>
+          <w:color w:val="333333"/>
+          <w:sz w:val="20"/>
+          <w:szCs w:val="20"/>
+          <w:shd w:val="clear" w:color="auto" w:fill="F2F4F8"/>
+        </w:rPr>
+        <w:t>cmd</w:t>
+      </w:r>
+      <w:proofErr w:type="spellEnd"/>
+    </w:p>
+    <w:p>
+      <w:pPr>
+        <w:pStyle w:val="PargrafodaLista"/>
+        <w:numPr>
+          <w:ilvl w:val="0"/>
+          <w:numId w:val="17"/>
+        </w:numPr>
+        <w:rPr>
+          <w:rFonts w:ascii="Arial" w:hAnsi="Arial" w:cs="Arial"/>
+          <w:bCs/>
+          <w:color w:val="00B0F0"/>
+          <w:sz w:val="20"/>
+          <w:szCs w:val="20"/>
+        </w:rPr>
+      </w:pPr>
+      <w:r>
+        <w:rPr>
+          <w:rFonts w:ascii="Arial" w:hAnsi="Arial" w:cs="Arial"/>
+          <w:color w:val="333333"/>
+          <w:sz w:val="20"/>
+          <w:szCs w:val="20"/>
+          <w:shd w:val="clear" w:color="auto" w:fill="F2F4F8"/>
+        </w:rPr>
+        <w:t xml:space="preserve">Rodar no </w:t>
+      </w:r>
+      <w:proofErr w:type="spellStart"/>
+      <w:r>
+        <w:rPr>
+          <w:rFonts w:ascii="Arial" w:hAnsi="Arial" w:cs="Arial"/>
+          <w:color w:val="333333"/>
+          <w:sz w:val="20"/>
+          <w:szCs w:val="20"/>
+          <w:shd w:val="clear" w:color="auto" w:fill="F2F4F8"/>
+        </w:rPr>
+        <w:t>cmd</w:t>
+      </w:r>
+      <w:proofErr w:type="spellEnd"/>
+      <w:r>
+        <w:rPr>
+          <w:rFonts w:ascii="Arial" w:hAnsi="Arial" w:cs="Arial"/>
+          <w:color w:val="333333"/>
+          <w:sz w:val="20"/>
+          <w:szCs w:val="20"/>
+          <w:shd w:val="clear" w:color="auto" w:fill="F2F4F8"/>
+        </w:rPr>
+        <w:t xml:space="preserve"> do </w:t>
+      </w:r>
+      <w:proofErr w:type="gramStart"/>
+      <w:r>
+        <w:rPr>
+          <w:rFonts w:ascii="Arial" w:hAnsi="Arial" w:cs="Arial"/>
+          <w:color w:val="333333"/>
+          <w:sz w:val="20"/>
+          <w:szCs w:val="20"/>
+          <w:shd w:val="clear" w:color="auto" w:fill="F2F4F8"/>
+        </w:rPr>
+        <w:t>Windows :</w:t>
+      </w:r>
+      <w:proofErr w:type="gramEnd"/>
+      <w:r>
+        <w:rPr>
+          <w:rFonts w:ascii="Arial" w:hAnsi="Arial" w:cs="Arial"/>
+          <w:color w:val="333333"/>
+          <w:sz w:val="20"/>
+          <w:szCs w:val="20"/>
+          <w:shd w:val="clear" w:color="auto" w:fill="F2F4F8"/>
+        </w:rPr>
+        <w:t xml:space="preserve">  </w:t>
+      </w:r>
+      <w:r>
+        <w:rPr>
+          <w:rFonts w:ascii="Arial" w:hAnsi="Arial" w:cs="Arial"/>
+          <w:bCs/>
+          <w:color w:val="00B0F0"/>
+          <w:sz w:val="20"/>
+          <w:szCs w:val="20"/>
+        </w:rPr>
+        <w:t xml:space="preserve">node </w:t>
+      </w:r>
+      <w:r>
+        <w:rPr>
+          <w:rFonts w:ascii="Arial" w:hAnsi="Arial" w:cs="Arial"/>
+          <w:bCs/>
+          <w:color w:val="00B0F0"/>
+          <w:sz w:val="20"/>
+          <w:szCs w:val="20"/>
+        </w:rPr>
+        <w:t>%USERPROFILE%</w:t>
+      </w:r>
+      <w:r>
+        <w:rPr>
+          <w:rFonts w:ascii="Arial" w:hAnsi="Arial" w:cs="Arial"/>
+          <w:bCs/>
+          <w:color w:val="00B0F0"/>
+          <w:sz w:val="20"/>
+          <w:szCs w:val="20"/>
+        </w:rPr>
+        <w:t>\\AppData\\Roaming\\npm\\node_modules\\protractor\\bin\\protractor --</w:t>
+      </w:r>
+      <w:proofErr w:type="spellStart"/>
+      <w:r>
+        <w:rPr>
+          <w:rFonts w:ascii="Arial" w:hAnsi="Arial" w:cs="Arial"/>
+          <w:bCs/>
+          <w:color w:val="00B0F0"/>
+          <w:sz w:val="20"/>
+          <w:szCs w:val="20"/>
+        </w:rPr>
+        <w:t>baseUrl</w:t>
+      </w:r>
+      <w:proofErr w:type="spellEnd"/>
+      <w:r>
+        <w:rPr>
+          <w:rFonts w:ascii="Arial" w:hAnsi="Arial" w:cs="Arial"/>
+          <w:bCs/>
+          <w:color w:val="00B0F0"/>
+          <w:sz w:val="20"/>
+          <w:szCs w:val="20"/>
+        </w:rPr>
+        <w:t xml:space="preserve"> http://dev.credenciado.amil.com.br:3000 Y:\\workspace\\credenciado-medico\\config\\test\\config.js</w:t>
+      </w:r>
+    </w:p>
+    <w:p>
+      <w:pPr>
+        <w:pStyle w:val="PargrafodaLista"/>
+        <w:ind w:left="465"/>
+        <w:rPr>
+          <w:rFonts w:ascii="Arial" w:hAnsi="Arial" w:cs="Arial"/>
+          <w:color w:val="333333"/>
+          <w:sz w:val="20"/>
+          <w:szCs w:val="20"/>
+          <w:u w:val="single"/>
+          <w:shd w:val="clear" w:color="auto" w:fill="F2F4F8"/>
+        </w:rPr>
+      </w:pPr>
+      <w:bookmarkStart w:id="0" w:name="_GoBack"/>
+    </w:p>
+    <w:bookmarkEnd w:id="0"/>
+    <w:p>
+      <w:pPr>
+        <w:rPr>
+          <w:b/>
+          <w:bCs/>
+          <w:sz w:val="48"/>
+          <w:szCs w:val="48"/>
+        </w:rPr>
+      </w:pPr>
+      <w:r>
+        <w:rPr>
+          <w:b/>
+          <w:bCs/>
+          <w:sz w:val="48"/>
+          <w:szCs w:val="48"/>
+        </w:rPr>
+        <w:lastRenderedPageBreak/>
+        <w:t xml:space="preserve">Debug teste Visual Studio </w:t>
+      </w:r>
+      <w:proofErr w:type="spellStart"/>
+      <w:r>
+        <w:rPr>
+          <w:b/>
+          <w:bCs/>
+          <w:sz w:val="48"/>
+          <w:szCs w:val="48"/>
+        </w:rPr>
+        <w:t>Code</w:t>
+      </w:r>
+      <w:proofErr w:type="spellEnd"/>
     </w:p>
     <w:p>
       <w:pPr>
@@ -10610,13 +10793,65 @@
         </w:numPr>
         <w:rPr>
           <w:rFonts w:ascii="Arial" w:hAnsi="Arial" w:cs="Arial"/>
+          <w:bCs/>
+          <w:color w:val="00B0F0"/>
+          <w:sz w:val="20"/>
+          <w:szCs w:val="20"/>
+          <w:lang w:val="en-US"/>
+        </w:rPr>
+      </w:pPr>
+      <w:r>
+        <w:rPr>
+          <w:rFonts w:ascii="Arial" w:hAnsi="Arial" w:cs="Arial"/>
+          <w:bCs/>
+          <w:color w:val="00B0F0"/>
+          <w:sz w:val="20"/>
+          <w:szCs w:val="20"/>
+          <w:lang w:val="en-US"/>
+        </w:rPr>
+        <w:t xml:space="preserve">export RUN_ARGS='-p 3000:3000 -p 4000:4000' ; </w:t>
+      </w:r>
+      <w:proofErr w:type="spellStart"/>
+      <w:r>
+        <w:rPr>
+          <w:rFonts w:ascii="Arial" w:hAnsi="Arial" w:cs="Arial"/>
+          <w:bCs/>
+          <w:color w:val="00B0F0"/>
+          <w:sz w:val="20"/>
+          <w:szCs w:val="20"/>
+          <w:lang w:val="en-US"/>
+        </w:rPr>
+        <w:t>docker-npm</w:t>
+      </w:r>
+      <w:proofErr w:type="spellEnd"/>
+      <w:r>
+        <w:rPr>
+          <w:rFonts w:ascii="Arial" w:hAnsi="Arial" w:cs="Arial"/>
+          <w:bCs/>
+          <w:color w:val="00B0F0"/>
+          <w:sz w:val="20"/>
+          <w:szCs w:val="20"/>
+          <w:lang w:val="en-US"/>
+        </w:rPr>
+        <w:t xml:space="preserve"> run serve-mock</w:t>
+      </w:r>
+    </w:p>
+    <w:p>
+      <w:pPr>
+        <w:pStyle w:val="PargrafodaLista"/>
+        <w:numPr>
+          <w:ilvl w:val="0"/>
+          <w:numId w:val="19"/>
+        </w:numPr>
+        <w:rPr>
+          <w:rFonts w:ascii="Arial" w:hAnsi="Arial" w:cs="Arial"/>
           <w:color w:val="333333"/>
           <w:sz w:val="20"/>
           <w:szCs w:val="20"/>
           <w:shd w:val="clear" w:color="auto" w:fill="F2F4F8"/>
-          <w:lang w:val="en-US"/>
-        </w:rPr>
-      </w:pPr>
+        </w:rPr>
+      </w:pPr>
+      <w:proofErr w:type="gramStart"/>
       <w:r>
         <w:rPr>
           <w:rFonts w:ascii="Arial" w:hAnsi="Arial" w:cs="Arial"/>
@@ -10624,10 +10859,10 @@
           <w:sz w:val="20"/>
           <w:szCs w:val="20"/>
           <w:shd w:val="clear" w:color="auto" w:fill="F2F4F8"/>
-          <w:lang w:val="en-US"/>
-        </w:rPr>
-        <w:t xml:space="preserve">Start debug </w:t>
-      </w:r>
+        </w:rPr>
+        <w:t>com</w:t>
+      </w:r>
+      <w:proofErr w:type="gramEnd"/>
       <w:r>
         <w:rPr>
           <w:rFonts w:ascii="Arial" w:hAnsi="Arial" w:cs="Arial"/>
@@ -10635,782 +10870,229 @@
           <w:sz w:val="20"/>
           <w:szCs w:val="20"/>
           <w:shd w:val="clear" w:color="auto" w:fill="F2F4F8"/>
-          <w:lang w:val="en-US"/>
-        </w:rPr>
-        <w:t>Visual Studio Code</w:t>
-      </w:r>
-    </w:p>
-    <w:p>
-      <w:pPr>
-        <w:rPr>
-          <w:b/>
-          <w:bCs/>
-          <w:sz w:val="48"/>
-          <w:szCs w:val="48"/>
-          <w:lang w:val="en-US"/>
-        </w:rPr>
-      </w:pPr>
-    </w:p>
-    <w:p>
-      <w:pPr>
-        <w:rPr>
-          <w:b/>
-          <w:bCs/>
-          <w:sz w:val="48"/>
-          <w:szCs w:val="48"/>
-          <w:lang w:val="en-US"/>
-        </w:rPr>
-      </w:pPr>
-    </w:p>
-    <w:p>
-      <w:pPr>
-        <w:rPr>
-          <w:b/>
-          <w:bCs/>
-          <w:sz w:val="48"/>
-          <w:szCs w:val="48"/>
-        </w:rPr>
-      </w:pPr>
-      <w:r>
-        <w:rPr>
-          <w:b/>
-          <w:bCs/>
-          <w:sz w:val="48"/>
-          <w:szCs w:val="48"/>
-        </w:rPr>
-        <w:t>Verificar logs de acesso na VM</w:t>
-      </w:r>
-    </w:p>
-    <w:p>
-      <w:pPr>
-        <w:rPr>
-          <w:b/>
-          <w:bCs/>
-          <w:sz w:val="48"/>
-          <w:szCs w:val="48"/>
-        </w:rPr>
-      </w:pPr>
-    </w:p>
-    <w:p>
-      <w:pPr>
-        <w:pStyle w:val="PargrafodaLista"/>
-        <w:rPr>
-          <w:color w:val="00B0F0"/>
-          <w:sz w:val="20"/>
-          <w:szCs w:val="20"/>
-        </w:rPr>
-      </w:pPr>
-      <w:proofErr w:type="spellStart"/>
+        </w:rPr>
+        <w:t xml:space="preserve"> o arquivo &lt;config.js&gt; (configuração do </w:t>
+      </w:r>
+      <w:proofErr w:type="spellStart"/>
+      <w:r>
+        <w:rPr>
+          <w:rFonts w:ascii="Arial" w:hAnsi="Arial" w:cs="Arial"/>
+          <w:color w:val="333333"/>
+          <w:sz w:val="20"/>
+          <w:szCs w:val="20"/>
+          <w:shd w:val="clear" w:color="auto" w:fill="F2F4F8"/>
+        </w:rPr>
+        <w:t>protractor</w:t>
+      </w:r>
+      <w:proofErr w:type="spellEnd"/>
+      <w:r>
+        <w:rPr>
+          <w:rFonts w:ascii="Arial" w:hAnsi="Arial" w:cs="Arial"/>
+          <w:color w:val="333333"/>
+          <w:sz w:val="20"/>
+          <w:szCs w:val="20"/>
+          <w:shd w:val="clear" w:color="auto" w:fill="F2F4F8"/>
+        </w:rPr>
+        <w:t xml:space="preserve"> personalizada)</w:t>
+      </w:r>
+      <w:r>
+        <w:rPr>
+          <w:rFonts w:ascii="Arial" w:hAnsi="Arial" w:cs="Arial"/>
+          <w:color w:val="333333"/>
+          <w:sz w:val="20"/>
+          <w:szCs w:val="20"/>
+          <w:shd w:val="clear" w:color="auto" w:fill="F2F4F8"/>
+        </w:rPr>
+        <w:t xml:space="preserve"> vamos incluir no projeto</w:t>
+      </w:r>
+    </w:p>
+    <w:p>
+      <w:pPr>
+        <w:pStyle w:val="PargrafodaLista"/>
+        <w:numPr>
+          <w:ilvl w:val="0"/>
+          <w:numId w:val="19"/>
+        </w:numPr>
+        <w:rPr>
+          <w:rFonts w:ascii="Arial" w:hAnsi="Arial" w:cs="Arial"/>
+          <w:color w:val="333333"/>
+          <w:sz w:val="20"/>
+          <w:szCs w:val="20"/>
+          <w:shd w:val="clear" w:color="auto" w:fill="F2F4F8"/>
+        </w:rPr>
+      </w:pPr>
+      <w:r>
+        <w:rPr>
+          <w:rFonts w:ascii="Arial" w:hAnsi="Arial" w:cs="Arial"/>
+          <w:color w:val="333333"/>
+          <w:sz w:val="20"/>
+          <w:szCs w:val="20"/>
+          <w:shd w:val="clear" w:color="auto" w:fill="F2F4F8"/>
+        </w:rPr>
+        <w:t xml:space="preserve">Configurar </w:t>
+      </w:r>
+      <w:proofErr w:type="spellStart"/>
+      <w:r>
+        <w:rPr>
+          <w:rFonts w:ascii="Arial" w:hAnsi="Arial" w:cs="Arial"/>
+          <w:color w:val="333333"/>
+          <w:sz w:val="20"/>
+          <w:szCs w:val="20"/>
+          <w:shd w:val="clear" w:color="auto" w:fill="F2F4F8"/>
+        </w:rPr>
+        <w:t>tag</w:t>
+      </w:r>
+      <w:proofErr w:type="spellEnd"/>
+      <w:r>
+        <w:rPr>
+          <w:rFonts w:ascii="Arial" w:hAnsi="Arial" w:cs="Arial"/>
+          <w:color w:val="333333"/>
+          <w:sz w:val="20"/>
+          <w:szCs w:val="20"/>
+          <w:shd w:val="clear" w:color="auto" w:fill="F2F4F8"/>
+        </w:rPr>
+        <w:t xml:space="preserve">: no arquivo </w:t>
+      </w:r>
       <w:proofErr w:type="gramStart"/>
       <w:r>
         <w:rPr>
-          <w:color w:val="00B0F0"/>
-          <w:sz w:val="20"/>
-          <w:szCs w:val="20"/>
-        </w:rPr>
-        <w:t>sudo</w:t>
-      </w:r>
-      <w:proofErr w:type="spellEnd"/>
+          <w:rFonts w:ascii="Arial" w:hAnsi="Arial" w:cs="Arial"/>
+          <w:color w:val="333333"/>
+          <w:sz w:val="20"/>
+          <w:szCs w:val="20"/>
+          <w:shd w:val="clear" w:color="auto" w:fill="F2F4F8"/>
+        </w:rPr>
+        <w:t>config.</w:t>
+      </w:r>
       <w:proofErr w:type="gramEnd"/>
       <w:r>
         <w:rPr>
-          <w:color w:val="00B0F0"/>
-          <w:sz w:val="20"/>
-          <w:szCs w:val="20"/>
-        </w:rPr>
-        <w:t xml:space="preserve"> </w:t>
-      </w:r>
-      <w:proofErr w:type="spellStart"/>
-      <w:r>
-        <w:rPr>
-          <w:color w:val="00B0F0"/>
-          <w:sz w:val="20"/>
-          <w:szCs w:val="20"/>
-        </w:rPr>
-        <w:t>tail</w:t>
-      </w:r>
-      <w:proofErr w:type="spellEnd"/>
-      <w:r>
-        <w:rPr>
-          <w:color w:val="00B0F0"/>
-          <w:sz w:val="20"/>
-          <w:szCs w:val="20"/>
-        </w:rPr>
-        <w:t xml:space="preserve"> -f -n 1000 /vmspace/docker-data/weblogic/logs/std.out.credenciado-medico/credenciado-medico-integrations.log</w:t>
-      </w:r>
-    </w:p>
-    <w:p>
-      <w:pPr>
-        <w:pStyle w:val="PargrafodaLista"/>
-        <w:rPr>
-          <w:color w:val="00B0F0"/>
-          <w:sz w:val="20"/>
-          <w:szCs w:val="20"/>
-        </w:rPr>
-      </w:pPr>
-    </w:p>
-    <w:p>
-      <w:pPr>
-        <w:pStyle w:val="PargrafodaLista"/>
-        <w:rPr>
-          <w:color w:val="00B0F0"/>
-          <w:sz w:val="20"/>
-          <w:szCs w:val="20"/>
-        </w:rPr>
-      </w:pPr>
-      <w:proofErr w:type="gramStart"/>
-      <w:r>
-        <w:rPr>
-          <w:color w:val="00B0F0"/>
-          <w:sz w:val="20"/>
-          <w:szCs w:val="20"/>
-        </w:rPr>
-        <w:t>ou</w:t>
-      </w:r>
-      <w:proofErr w:type="gramEnd"/>
-      <w:r>
-        <w:rPr>
-          <w:color w:val="00B0F0"/>
-          <w:sz w:val="20"/>
-          <w:szCs w:val="20"/>
-        </w:rPr>
-        <w:t xml:space="preserve"> </w:t>
-      </w:r>
-    </w:p>
-    <w:p>
-      <w:pPr>
-        <w:pStyle w:val="PargrafodaLista"/>
-        <w:rPr>
-          <w:color w:val="00B0F0"/>
-          <w:sz w:val="20"/>
-          <w:szCs w:val="20"/>
-        </w:rPr>
-      </w:pPr>
-    </w:p>
-    <w:p>
-      <w:pPr>
-        <w:pStyle w:val="PargrafodaLista"/>
-        <w:rPr>
-          <w:color w:val="00B0F0"/>
-          <w:sz w:val="20"/>
-          <w:szCs w:val="20"/>
-        </w:rPr>
-      </w:pPr>
-      <w:proofErr w:type="spellStart"/>
-      <w:proofErr w:type="gramStart"/>
-      <w:r>
-        <w:rPr>
-          <w:color w:val="00B0F0"/>
-          <w:sz w:val="20"/>
-          <w:szCs w:val="20"/>
-        </w:rPr>
-        <w:t>sudo</w:t>
-      </w:r>
-      <w:proofErr w:type="spellEnd"/>
-      <w:proofErr w:type="gramEnd"/>
-      <w:r>
-        <w:rPr>
-          <w:color w:val="00B0F0"/>
-          <w:sz w:val="20"/>
-          <w:szCs w:val="20"/>
-        </w:rPr>
-        <w:t xml:space="preserve"> </w:t>
-      </w:r>
-      <w:proofErr w:type="spellStart"/>
-      <w:r>
-        <w:rPr>
-          <w:color w:val="00B0F0"/>
-          <w:sz w:val="20"/>
-          <w:szCs w:val="20"/>
-        </w:rPr>
-        <w:t>tail</w:t>
-      </w:r>
-      <w:proofErr w:type="spellEnd"/>
-      <w:r>
-        <w:rPr>
-          <w:color w:val="00B0F0"/>
-          <w:sz w:val="20"/>
-          <w:szCs w:val="20"/>
-        </w:rPr>
-        <w:t xml:space="preserve"> -f -n 1000 /</w:t>
-      </w:r>
-      <w:proofErr w:type="spellStart"/>
-      <w:r>
-        <w:rPr>
-          <w:color w:val="00B0F0"/>
-          <w:sz w:val="20"/>
-          <w:szCs w:val="20"/>
-        </w:rPr>
-        <w:t>vmspace</w:t>
-      </w:r>
-      <w:proofErr w:type="spellEnd"/>
-      <w:r>
-        <w:rPr>
-          <w:color w:val="00B0F0"/>
-          <w:sz w:val="20"/>
-          <w:szCs w:val="20"/>
-        </w:rPr>
-        <w:t>/</w:t>
-      </w:r>
-      <w:proofErr w:type="spellStart"/>
-      <w:r>
-        <w:rPr>
-          <w:color w:val="00B0F0"/>
-          <w:sz w:val="20"/>
-          <w:szCs w:val="20"/>
-        </w:rPr>
-        <w:t>docker</w:t>
-      </w:r>
-      <w:proofErr w:type="spellEnd"/>
-      <w:r>
-        <w:rPr>
-          <w:color w:val="00B0F0"/>
-          <w:sz w:val="20"/>
-          <w:szCs w:val="20"/>
-        </w:rPr>
-        <w:t>-data/</w:t>
-      </w:r>
-      <w:proofErr w:type="spellStart"/>
-      <w:r>
-        <w:rPr>
-          <w:color w:val="00B0F0"/>
-          <w:sz w:val="20"/>
-          <w:szCs w:val="20"/>
-        </w:rPr>
-        <w:t>weblogic</w:t>
-      </w:r>
-      <w:proofErr w:type="spellEnd"/>
-      <w:r>
-        <w:rPr>
-          <w:color w:val="00B0F0"/>
-          <w:sz w:val="20"/>
-          <w:szCs w:val="20"/>
-        </w:rPr>
-        <w:t>/logs/</w:t>
-      </w:r>
-      <w:proofErr w:type="spellStart"/>
-      <w:r>
-        <w:rPr>
-          <w:color w:val="00B0F0"/>
-          <w:sz w:val="20"/>
-          <w:szCs w:val="20"/>
-        </w:rPr>
-        <w:t>std.out.portal</w:t>
-      </w:r>
-      <w:proofErr w:type="spellEnd"/>
-      <w:r>
-        <w:rPr>
-          <w:color w:val="00B0F0"/>
-          <w:sz w:val="20"/>
-          <w:szCs w:val="20"/>
-        </w:rPr>
-        <w:t>/portal.log</w:t>
-      </w:r>
-    </w:p>
-    <w:p>
-      <w:pPr>
-        <w:pStyle w:val="PargrafodaLista"/>
-        <w:rPr>
-          <w:color w:val="00B0F0"/>
-          <w:sz w:val="20"/>
-          <w:szCs w:val="20"/>
-        </w:rPr>
-      </w:pPr>
-    </w:p>
-    <w:p>
-      <w:pPr>
-        <w:pStyle w:val="PargrafodaLista"/>
-        <w:rPr>
-          <w:color w:val="00B0F0"/>
-          <w:sz w:val="20"/>
-          <w:szCs w:val="20"/>
-        </w:rPr>
-      </w:pPr>
-      <w:r>
-        <w:rPr>
-          <w:color w:val="00B0F0"/>
-          <w:sz w:val="20"/>
-          <w:szCs w:val="20"/>
-        </w:rPr>
-        <w:t>dar permissão de acesso.</w:t>
-      </w:r>
-    </w:p>
-    <w:p>
-      <w:pPr>
-        <w:autoSpaceDE w:val="0"/>
-        <w:autoSpaceDN w:val="0"/>
-        <w:adjustRightInd w:val="0"/>
-        <w:spacing w:after="0" w:line="240" w:lineRule="auto"/>
-        <w:ind w:firstLine="708"/>
-        <w:rPr>
-          <w:color w:val="00B0F0"/>
-          <w:sz w:val="20"/>
-          <w:szCs w:val="20"/>
-        </w:rPr>
-      </w:pPr>
-      <w:proofErr w:type="spellStart"/>
-      <w:proofErr w:type="gramStart"/>
-      <w:r>
-        <w:rPr>
-          <w:color w:val="00B0F0"/>
-          <w:sz w:val="20"/>
-          <w:szCs w:val="20"/>
-        </w:rPr>
-        <w:t>sudo</w:t>
-      </w:r>
-      <w:proofErr w:type="spellEnd"/>
-      <w:proofErr w:type="gramEnd"/>
-      <w:r>
-        <w:rPr>
-          <w:color w:val="00B0F0"/>
-          <w:sz w:val="20"/>
-          <w:szCs w:val="20"/>
-        </w:rPr>
-        <w:t xml:space="preserve"> </w:t>
-      </w:r>
-      <w:proofErr w:type="spellStart"/>
-      <w:r>
-        <w:rPr>
-          <w:color w:val="00B0F0"/>
-          <w:sz w:val="20"/>
-          <w:szCs w:val="20"/>
-        </w:rPr>
-        <w:t>chmod</w:t>
-      </w:r>
-      <w:proofErr w:type="spellEnd"/>
-      <w:r>
-        <w:rPr>
-          <w:color w:val="00B0F0"/>
-          <w:sz w:val="20"/>
-          <w:szCs w:val="20"/>
-        </w:rPr>
-        <w:t xml:space="preserve"> -R 777 </w:t>
-      </w:r>
-      <w:proofErr w:type="spellStart"/>
-      <w:r>
-        <w:rPr>
-          <w:color w:val="00B0F0"/>
-          <w:sz w:val="20"/>
-          <w:szCs w:val="20"/>
-        </w:rPr>
-        <w:t>std.out.corretor</w:t>
-      </w:r>
-      <w:proofErr w:type="spellEnd"/>
-      <w:r>
-        <w:rPr>
-          <w:color w:val="00B0F0"/>
-          <w:sz w:val="20"/>
-          <w:szCs w:val="20"/>
-        </w:rPr>
-        <w:t>/</w:t>
-      </w:r>
-    </w:p>
-    <w:p>
-      <w:pPr>
-        <w:pStyle w:val="PargrafodaLista"/>
-        <w:rPr>
-          <w:color w:val="00B0F0"/>
-          <w:sz w:val="20"/>
-          <w:szCs w:val="20"/>
-        </w:rPr>
-      </w:pPr>
-    </w:p>
-    <w:p>
-      <w:pPr>
-        <w:rPr>
-          <w:b/>
-          <w:bCs/>
-          <w:sz w:val="48"/>
-          <w:szCs w:val="48"/>
-        </w:rPr>
-      </w:pPr>
-      <w:r>
-        <w:rPr>
-          <w:b/>
-          <w:bCs/>
-          <w:sz w:val="48"/>
-          <w:szCs w:val="48"/>
-        </w:rPr>
-        <w:t xml:space="preserve">Trocar senha usuário </w:t>
-      </w:r>
-    </w:p>
-    <w:p>
-      <w:r>
-        <w:t xml:space="preserve">Incluir o </w:t>
-      </w:r>
-      <w:proofErr w:type="spellStart"/>
-      <w:r>
-        <w:t>ip</w:t>
-      </w:r>
-      <w:proofErr w:type="spellEnd"/>
-      <w:r>
-        <w:t xml:space="preserve"> baixo no </w:t>
-      </w:r>
-      <w:proofErr w:type="spellStart"/>
-      <w:r>
-        <w:t>arquido</w:t>
-      </w:r>
-      <w:proofErr w:type="spellEnd"/>
-      <w:r>
-        <w:t xml:space="preserve"> de host do </w:t>
-      </w:r>
-      <w:proofErr w:type="spellStart"/>
-      <w:proofErr w:type="gramStart"/>
-      <w:r>
-        <w:t>windows</w:t>
-      </w:r>
-      <w:proofErr w:type="spellEnd"/>
-      <w:proofErr w:type="gramEnd"/>
-    </w:p>
-    <w:p>
-      <w:r>
-        <w:t>10.104.37.134                   hdweb-</w:t>
-      </w:r>
-      <w:proofErr w:type="gramStart"/>
-      <w:r>
-        <w:t>scan.</w:t>
-      </w:r>
-      <w:proofErr w:type="gramEnd"/>
-      <w:r>
-        <w:t>amil.com.br</w:t>
-      </w:r>
-    </w:p>
-    <w:p>
-      <w:r>
-        <w:t>Incluir o comando abaixo no</w:t>
-      </w:r>
-      <w:r>
-        <w:t xml:space="preserve"> arquivo</w:t>
-      </w:r>
-      <w:r>
-        <w:t xml:space="preserve"> </w:t>
-      </w:r>
-      <w:proofErr w:type="spellStart"/>
-      <w:proofErr w:type="gramStart"/>
-      <w:r>
-        <w:t>tnsnames.</w:t>
-      </w:r>
-      <w:proofErr w:type="gramEnd"/>
-      <w:r>
-        <w:t>ora</w:t>
-      </w:r>
-      <w:proofErr w:type="spellEnd"/>
-      <w:r>
-        <w:t xml:space="preserve"> </w:t>
-      </w:r>
-    </w:p>
-    <w:p>
-      <w:pPr>
-        <w:rPr>
-          <w:rFonts w:ascii="Consolas" w:eastAsia="Times New Roman" w:hAnsi="Consolas" w:cs="Consolas"/>
-          <w:b/>
-          <w:bCs/>
-          <w:color w:val="000000"/>
-          <w:sz w:val="14"/>
-          <w:szCs w:val="14"/>
-          <w:lang w:eastAsia="pt-BR"/>
-        </w:rPr>
-      </w:pPr>
-      <w:r>
-        <w:rPr>
-          <w:rFonts w:ascii="Consolas" w:eastAsia="Times New Roman" w:hAnsi="Consolas" w:cs="Consolas"/>
-          <w:b/>
-          <w:bCs/>
-          <w:color w:val="000000"/>
-          <w:sz w:val="14"/>
-          <w:szCs w:val="14"/>
-          <w:lang w:eastAsia="pt-BR"/>
-        </w:rPr>
-        <w:t>AMIL_CREDMEDICO_DESENV =</w:t>
-      </w:r>
-    </w:p>
-    <w:p>
-      <w:pPr>
-        <w:rPr>
-          <w:rFonts w:ascii="Consolas" w:eastAsia="Times New Roman" w:hAnsi="Consolas" w:cs="Consolas"/>
-          <w:b/>
-          <w:bCs/>
-          <w:color w:val="000000"/>
-          <w:sz w:val="14"/>
-          <w:szCs w:val="14"/>
-          <w:lang w:eastAsia="pt-BR"/>
-        </w:rPr>
-      </w:pPr>
-      <w:r>
-        <w:rPr>
-          <w:rFonts w:ascii="Consolas" w:eastAsia="Times New Roman" w:hAnsi="Consolas" w:cs="Consolas"/>
-          <w:b/>
-          <w:bCs/>
-          <w:color w:val="000000"/>
-          <w:sz w:val="14"/>
-          <w:szCs w:val="14"/>
-          <w:lang w:eastAsia="pt-BR"/>
-        </w:rPr>
-        <w:lastRenderedPageBreak/>
-        <w:t xml:space="preserve">  (DESCRIPTION =</w:t>
-      </w:r>
-    </w:p>
-    <w:p>
-      <w:pPr>
-        <w:rPr>
-          <w:rFonts w:ascii="Consolas" w:eastAsia="Times New Roman" w:hAnsi="Consolas" w:cs="Consolas"/>
-          <w:b/>
-          <w:bCs/>
-          <w:color w:val="000000"/>
-          <w:sz w:val="14"/>
-          <w:szCs w:val="14"/>
-          <w:lang w:val="en-US" w:eastAsia="pt-BR"/>
-        </w:rPr>
-      </w:pPr>
-      <w:r>
-        <w:rPr>
-          <w:rFonts w:ascii="Consolas" w:eastAsia="Times New Roman" w:hAnsi="Consolas" w:cs="Consolas"/>
-          <w:b/>
-          <w:bCs/>
-          <w:color w:val="000000"/>
-          <w:sz w:val="14"/>
-          <w:szCs w:val="14"/>
-          <w:lang w:eastAsia="pt-BR"/>
-        </w:rPr>
-        <w:t xml:space="preserve">   </w:t>
-      </w:r>
-      <w:r>
-        <w:rPr>
-          <w:rFonts w:ascii="Consolas" w:eastAsia="Times New Roman" w:hAnsi="Consolas" w:cs="Consolas"/>
-          <w:b/>
-          <w:bCs/>
-          <w:color w:val="000000"/>
-          <w:sz w:val="14"/>
-          <w:szCs w:val="14"/>
-          <w:lang w:val="en-US" w:eastAsia="pt-BR"/>
-        </w:rPr>
-        <w:t>(ADDRESS = (PROTOCOL = TCP</w:t>
-      </w:r>
-      <w:proofErr w:type="gramStart"/>
-      <w:r>
-        <w:rPr>
-          <w:rFonts w:ascii="Consolas" w:eastAsia="Times New Roman" w:hAnsi="Consolas" w:cs="Consolas"/>
-          <w:b/>
-          <w:bCs/>
-          <w:color w:val="000000"/>
-          <w:sz w:val="14"/>
-          <w:szCs w:val="14"/>
-          <w:lang w:val="en-US" w:eastAsia="pt-BR"/>
-        </w:rPr>
-        <w:t>)(</w:t>
-      </w:r>
-      <w:proofErr w:type="gramEnd"/>
-      <w:r>
-        <w:rPr>
-          <w:rFonts w:ascii="Consolas" w:eastAsia="Times New Roman" w:hAnsi="Consolas" w:cs="Consolas"/>
-          <w:b/>
-          <w:bCs/>
-          <w:color w:val="000000"/>
-          <w:sz w:val="14"/>
-          <w:szCs w:val="14"/>
-          <w:lang w:val="en-US" w:eastAsia="pt-BR"/>
-        </w:rPr>
-        <w:t>HOST = hdweb-scan.amil.com.br)(PORT = 1521))</w:t>
-      </w:r>
-    </w:p>
-    <w:p>
-      <w:pPr>
-        <w:rPr>
-          <w:rFonts w:ascii="Consolas" w:eastAsia="Times New Roman" w:hAnsi="Consolas" w:cs="Consolas"/>
-          <w:b/>
-          <w:bCs/>
-          <w:color w:val="000000"/>
-          <w:sz w:val="14"/>
-          <w:szCs w:val="14"/>
-          <w:lang w:val="en-US" w:eastAsia="pt-BR"/>
-        </w:rPr>
-      </w:pPr>
-      <w:r>
-        <w:rPr>
-          <w:rFonts w:ascii="Consolas" w:eastAsia="Times New Roman" w:hAnsi="Consolas" w:cs="Consolas"/>
-          <w:b/>
-          <w:bCs/>
-          <w:color w:val="000000"/>
-          <w:sz w:val="14"/>
-          <w:szCs w:val="14"/>
-          <w:lang w:val="en-US" w:eastAsia="pt-BR"/>
-        </w:rPr>
-        <w:t xml:space="preserve">    (CONNECT_DATA =</w:t>
-      </w:r>
-    </w:p>
-    <w:p>
-      <w:pPr>
-        <w:rPr>
-          <w:rFonts w:ascii="Consolas" w:eastAsia="Times New Roman" w:hAnsi="Consolas" w:cs="Consolas"/>
-          <w:b/>
-          <w:bCs/>
-          <w:color w:val="000000"/>
-          <w:sz w:val="14"/>
-          <w:szCs w:val="14"/>
-          <w:lang w:val="en-US" w:eastAsia="pt-BR"/>
-        </w:rPr>
-      </w:pPr>
-      <w:r>
-        <w:rPr>
-          <w:rFonts w:ascii="Consolas" w:eastAsia="Times New Roman" w:hAnsi="Consolas" w:cs="Consolas"/>
-          <w:b/>
-          <w:bCs/>
-          <w:color w:val="000000"/>
-          <w:sz w:val="14"/>
-          <w:szCs w:val="14"/>
-          <w:lang w:val="en-US" w:eastAsia="pt-BR"/>
-        </w:rPr>
-        <w:t xml:space="preserve">      (SERVER = DEDICATED)</w:t>
-      </w:r>
-    </w:p>
-    <w:p>
-      <w:pPr>
-        <w:rPr>
-          <w:rFonts w:ascii="Consolas" w:eastAsia="Times New Roman" w:hAnsi="Consolas" w:cs="Consolas"/>
-          <w:b/>
-          <w:bCs/>
-          <w:color w:val="000000"/>
-          <w:sz w:val="14"/>
-          <w:szCs w:val="14"/>
-          <w:lang w:val="en-US" w:eastAsia="pt-BR"/>
-        </w:rPr>
-      </w:pPr>
-      <w:r>
-        <w:rPr>
-          <w:rFonts w:ascii="Consolas" w:eastAsia="Times New Roman" w:hAnsi="Consolas" w:cs="Consolas"/>
-          <w:b/>
-          <w:bCs/>
-          <w:color w:val="000000"/>
-          <w:sz w:val="14"/>
-          <w:szCs w:val="14"/>
-          <w:lang w:val="en-US" w:eastAsia="pt-BR"/>
-        </w:rPr>
-        <w:t xml:space="preserve">      (SERVICE_NAME = </w:t>
-      </w:r>
-      <w:proofErr w:type="spellStart"/>
-      <w:r>
-        <w:rPr>
-          <w:rFonts w:ascii="Consolas" w:eastAsia="Times New Roman" w:hAnsi="Consolas" w:cs="Consolas"/>
-          <w:b/>
-          <w:bCs/>
-          <w:color w:val="000000"/>
-          <w:sz w:val="14"/>
-          <w:szCs w:val="14"/>
-          <w:lang w:val="en-US" w:eastAsia="pt-BR"/>
-        </w:rPr>
-        <w:t>srvdweb</w:t>
-      </w:r>
-      <w:proofErr w:type="spellEnd"/>
-      <w:r>
-        <w:rPr>
-          <w:rFonts w:ascii="Consolas" w:eastAsia="Times New Roman" w:hAnsi="Consolas" w:cs="Consolas"/>
-          <w:b/>
-          <w:bCs/>
-          <w:color w:val="000000"/>
-          <w:sz w:val="14"/>
-          <w:szCs w:val="14"/>
-          <w:lang w:val="en-US" w:eastAsia="pt-BR"/>
-        </w:rPr>
-        <w:t>)</w:t>
-      </w:r>
-    </w:p>
-    <w:p>
-      <w:pPr>
-        <w:rPr>
-          <w:rFonts w:ascii="Consolas" w:eastAsia="Times New Roman" w:hAnsi="Consolas" w:cs="Consolas"/>
-          <w:b/>
-          <w:bCs/>
-          <w:color w:val="000000"/>
-          <w:sz w:val="14"/>
-          <w:szCs w:val="14"/>
-          <w:lang w:eastAsia="pt-BR"/>
-        </w:rPr>
-      </w:pPr>
-      <w:r>
-        <w:rPr>
-          <w:rFonts w:ascii="Consolas" w:eastAsia="Times New Roman" w:hAnsi="Consolas" w:cs="Consolas"/>
-          <w:b/>
-          <w:bCs/>
-          <w:color w:val="000000"/>
-          <w:sz w:val="14"/>
-          <w:szCs w:val="14"/>
-          <w:lang w:val="en-US" w:eastAsia="pt-BR"/>
-        </w:rPr>
-        <w:t xml:space="preserve">    </w:t>
-      </w:r>
-      <w:proofErr w:type="gramStart"/>
-      <w:r>
-        <w:rPr>
-          <w:rFonts w:ascii="Consolas" w:eastAsia="Times New Roman" w:hAnsi="Consolas" w:cs="Consolas"/>
-          <w:b/>
-          <w:bCs/>
-          <w:color w:val="000000"/>
-          <w:sz w:val="14"/>
-          <w:szCs w:val="14"/>
-          <w:lang w:eastAsia="pt-BR"/>
-        </w:rPr>
-        <w:t>)</w:t>
-      </w:r>
-      <w:proofErr w:type="gramEnd"/>
-    </w:p>
-    <w:p>
-      <w:pPr>
-        <w:rPr>
-          <w:rFonts w:ascii="Consolas" w:eastAsia="Times New Roman" w:hAnsi="Consolas" w:cs="Consolas"/>
-          <w:b/>
-          <w:bCs/>
-          <w:color w:val="000000"/>
-          <w:sz w:val="14"/>
-          <w:szCs w:val="14"/>
-          <w:lang w:eastAsia="pt-BR"/>
-        </w:rPr>
-      </w:pPr>
-      <w:r>
-        <w:rPr>
-          <w:rFonts w:ascii="Consolas" w:eastAsia="Times New Roman" w:hAnsi="Consolas" w:cs="Consolas"/>
-          <w:b/>
-          <w:bCs/>
-          <w:color w:val="000000"/>
-          <w:sz w:val="14"/>
-          <w:szCs w:val="14"/>
-          <w:lang w:eastAsia="pt-BR"/>
-        </w:rPr>
-        <w:t xml:space="preserve">  </w:t>
-      </w:r>
-      <w:proofErr w:type="gramStart"/>
-      <w:r>
-        <w:rPr>
-          <w:rFonts w:ascii="Consolas" w:eastAsia="Times New Roman" w:hAnsi="Consolas" w:cs="Consolas"/>
-          <w:b/>
-          <w:bCs/>
-          <w:color w:val="000000"/>
-          <w:sz w:val="14"/>
-          <w:szCs w:val="14"/>
-          <w:lang w:eastAsia="pt-BR"/>
-        </w:rPr>
-        <w:t>)</w:t>
-      </w:r>
-      <w:proofErr w:type="gramEnd"/>
-    </w:p>
-    <w:p>
-      <w:r>
-        <w:t xml:space="preserve">Logos após você deve </w:t>
-      </w:r>
-      <w:proofErr w:type="spellStart"/>
-      <w:r>
-        <w:t>logar</w:t>
-      </w:r>
-      <w:proofErr w:type="spellEnd"/>
-      <w:r>
-        <w:t xml:space="preserve"> com o usuário</w:t>
-      </w:r>
-    </w:p>
-    <w:p>
-      <w:pPr>
-        <w:rPr>
-          <w:color w:val="00B0F0"/>
-          <w:sz w:val="20"/>
-          <w:szCs w:val="20"/>
+          <w:rFonts w:ascii="Arial" w:hAnsi="Arial" w:cs="Arial"/>
+          <w:color w:val="333333"/>
+          <w:sz w:val="20"/>
+          <w:szCs w:val="20"/>
+          <w:shd w:val="clear" w:color="auto" w:fill="F2F4F8"/>
+        </w:rPr>
+        <w:t xml:space="preserve">js incluir no atributo </w:t>
+      </w:r>
+      <w:proofErr w:type="spellStart"/>
+      <w:r>
+        <w:rPr>
+          <w:rFonts w:ascii="Arial" w:hAnsi="Arial" w:cs="Arial"/>
+          <w:color w:val="333333"/>
+          <w:sz w:val="20"/>
+          <w:szCs w:val="20"/>
+          <w:shd w:val="clear" w:color="auto" w:fill="F2F4F8"/>
+        </w:rPr>
+        <w:t>tags</w:t>
+      </w:r>
+      <w:proofErr w:type="spellEnd"/>
+      <w:r>
+        <w:rPr>
+          <w:rFonts w:ascii="Arial" w:hAnsi="Arial" w:cs="Arial"/>
+          <w:color w:val="333333"/>
+          <w:sz w:val="20"/>
+          <w:szCs w:val="20"/>
+          <w:shd w:val="clear" w:color="auto" w:fill="F2F4F8"/>
+        </w:rPr>
+        <w:t xml:space="preserve"> o valor indicado no cenário que deseja rodar : Exemplo </w:t>
+      </w:r>
+      <w:proofErr w:type="spellStart"/>
+      <w:r>
+        <w:rPr>
+          <w:rFonts w:ascii="Arial" w:hAnsi="Arial" w:cs="Arial"/>
+          <w:color w:val="333333"/>
+          <w:sz w:val="20"/>
+          <w:szCs w:val="20"/>
+          <w:shd w:val="clear" w:color="auto" w:fill="F2F4F8"/>
+        </w:rPr>
+        <w:t>tags</w:t>
+      </w:r>
+      <w:proofErr w:type="spellEnd"/>
+      <w:r>
+        <w:rPr>
+          <w:rFonts w:ascii="Arial" w:hAnsi="Arial" w:cs="Arial"/>
+          <w:color w:val="333333"/>
+          <w:sz w:val="20"/>
+          <w:szCs w:val="20"/>
+          <w:shd w:val="clear" w:color="auto" w:fill="F2F4F8"/>
+        </w:rPr>
+        <w:t xml:space="preserve"> @</w:t>
+      </w:r>
+      <w:proofErr w:type="spellStart"/>
+      <w:r>
+        <w:rPr>
+          <w:rFonts w:ascii="Arial" w:hAnsi="Arial" w:cs="Arial"/>
+          <w:color w:val="333333"/>
+          <w:sz w:val="20"/>
+          <w:szCs w:val="20"/>
+          <w:shd w:val="clear" w:color="auto" w:fill="F2F4F8"/>
+        </w:rPr>
+        <w:t>andre</w:t>
+      </w:r>
+      <w:proofErr w:type="spellEnd"/>
+    </w:p>
+    <w:p>
+      <w:pPr>
+        <w:pStyle w:val="PargrafodaLista"/>
+        <w:numPr>
+          <w:ilvl w:val="0"/>
+          <w:numId w:val="19"/>
+        </w:numPr>
+        <w:rPr>
+          <w:rFonts w:ascii="Arial" w:hAnsi="Arial" w:cs="Arial"/>
+          <w:color w:val="333333"/>
+          <w:sz w:val="20"/>
+          <w:szCs w:val="20"/>
+          <w:shd w:val="clear" w:color="auto" w:fill="F2F4F8"/>
+        </w:rPr>
+      </w:pPr>
+      <w:r>
+        <w:rPr>
+          <w:rFonts w:ascii="Arial" w:hAnsi="Arial" w:cs="Arial"/>
+          <w:color w:val="333333"/>
+          <w:sz w:val="20"/>
+          <w:szCs w:val="20"/>
+          <w:shd w:val="clear" w:color="auto" w:fill="F2F4F8"/>
+        </w:rPr>
+        <w:t xml:space="preserve">Adicionar a configuração do Debug no Visual Studio </w:t>
+      </w:r>
+      <w:proofErr w:type="spellStart"/>
+      <w:r>
+        <w:rPr>
+          <w:rFonts w:ascii="Arial" w:hAnsi="Arial" w:cs="Arial"/>
+          <w:color w:val="333333"/>
+          <w:sz w:val="20"/>
+          <w:szCs w:val="20"/>
+          <w:shd w:val="clear" w:color="auto" w:fill="F2F4F8"/>
+        </w:rPr>
+        <w:t>Code</w:t>
+      </w:r>
+      <w:proofErr w:type="spellEnd"/>
+    </w:p>
+    <w:p>
+      <w:pPr>
+        <w:pStyle w:val="PargrafodaLista"/>
+        <w:ind w:left="465"/>
+        <w:rPr>
+          <w:rFonts w:ascii="Arial" w:hAnsi="Arial" w:cs="Arial"/>
+          <w:color w:val="333333"/>
+          <w:sz w:val="20"/>
+          <w:szCs w:val="20"/>
+          <w:shd w:val="clear" w:color="auto" w:fill="F2F4F8"/>
+        </w:rPr>
+      </w:pPr>
+    </w:p>
+    <w:p>
+      <w:pPr>
+        <w:pStyle w:val="PargrafodaLista"/>
+        <w:ind w:left="465"/>
+        <w:rPr>
+          <w:rFonts w:ascii="Arial" w:hAnsi="Arial" w:cs="Arial"/>
+          <w:color w:val="333333"/>
+          <w:sz w:val="20"/>
+          <w:szCs w:val="20"/>
+          <w:shd w:val="clear" w:color="auto" w:fill="F2F4F8"/>
         </w:rPr>
       </w:pPr>
       <w:r>
@@ -11419,10 +11101,10 @@
           <w:lang w:eastAsia="pt-BR"/>
         </w:rPr>
         <w:drawing>
-          <wp:inline distT="0" distB="0" distL="0" distR="0" wp14:anchorId="4E772E8E" wp14:editId="2EC097CE">
-            <wp:extent cx="5400040" cy="3037904"/>
-            <wp:effectExtent l="0" t="0" r="0" b="0"/>
-            <wp:docPr id="16" name="Imagem 16"/>
+          <wp:inline distT="0" distB="0" distL="0" distR="0" wp14:anchorId="2B5A2A65" wp14:editId="3D193CE2">
+            <wp:extent cx="5400040" cy="2298591"/>
+            <wp:effectExtent l="0" t="0" r="0" b="6985"/>
+            <wp:docPr id="28" name="Imagem 28"/>
             <wp:cNvGraphicFramePr>
               <a:graphicFrameLocks xmlns:a="http://schemas.openxmlformats.org/drawingml/2006/main" noChangeAspect="1"/>
             </wp:cNvGraphicFramePr>
@@ -11442,7 +11124,7 @@
                   <pic:spPr>
                     <a:xfrm>
                       <a:off x="0" y="0"/>
-                      <a:ext cx="5400040" cy="3037904"/>
+                      <a:ext cx="5400040" cy="2298591"/>
                     </a:xfrm>
                     <a:prstGeom prst="rect">
                       <a:avLst/>
@@ -11456,8 +11138,808 @@
       </w:r>
     </w:p>
     <w:p>
-      <w:r>
-        <w:t>Clicar em Esqueci minha senha</w:t>
+      <w:pPr>
+        <w:pStyle w:val="PargrafodaLista"/>
+        <w:rPr>
+          <w:rFonts w:ascii="Arial" w:hAnsi="Arial" w:cs="Arial"/>
+          <w:color w:val="333333"/>
+          <w:sz w:val="20"/>
+          <w:szCs w:val="20"/>
+          <w:shd w:val="clear" w:color="auto" w:fill="F2F4F8"/>
+        </w:rPr>
+      </w:pPr>
+    </w:p>
+    <w:p>
+      <w:pPr>
+        <w:pStyle w:val="PargrafodaLista"/>
+        <w:numPr>
+          <w:ilvl w:val="0"/>
+          <w:numId w:val="19"/>
+        </w:numPr>
+        <w:rPr>
+          <w:rFonts w:ascii="Arial" w:hAnsi="Arial" w:cs="Arial"/>
+          <w:color w:val="333333"/>
+          <w:sz w:val="20"/>
+          <w:szCs w:val="20"/>
+          <w:shd w:val="clear" w:color="auto" w:fill="F2F4F8"/>
+          <w:lang w:val="en-US"/>
+        </w:rPr>
+      </w:pPr>
+      <w:r>
+        <w:rPr>
+          <w:rFonts w:ascii="Arial" w:hAnsi="Arial" w:cs="Arial"/>
+          <w:color w:val="333333"/>
+          <w:sz w:val="20"/>
+          <w:szCs w:val="20"/>
+          <w:shd w:val="clear" w:color="auto" w:fill="F2F4F8"/>
+          <w:lang w:val="en-US"/>
+        </w:rPr>
+        <w:t>Start debug Visual Studio Code</w:t>
+      </w:r>
+    </w:p>
+    <w:p>
+      <w:pPr>
+        <w:rPr>
+          <w:b/>
+          <w:bCs/>
+          <w:sz w:val="48"/>
+          <w:szCs w:val="48"/>
+          <w:lang w:val="en-US"/>
+        </w:rPr>
+      </w:pPr>
+    </w:p>
+    <w:p>
+      <w:pPr>
+        <w:rPr>
+          <w:b/>
+          <w:bCs/>
+          <w:sz w:val="48"/>
+          <w:szCs w:val="48"/>
+          <w:lang w:val="en-US"/>
+        </w:rPr>
+      </w:pPr>
+    </w:p>
+    <w:p>
+      <w:pPr>
+        <w:rPr>
+          <w:b/>
+          <w:bCs/>
+          <w:sz w:val="48"/>
+          <w:szCs w:val="48"/>
+        </w:rPr>
+      </w:pPr>
+      <w:r>
+        <w:rPr>
+          <w:b/>
+          <w:bCs/>
+          <w:sz w:val="48"/>
+          <w:szCs w:val="48"/>
+        </w:rPr>
+        <w:t>Verificar logs de acesso na VM</w:t>
+      </w:r>
+    </w:p>
+    <w:p>
+      <w:pPr>
+        <w:rPr>
+          <w:b/>
+          <w:bCs/>
+          <w:sz w:val="48"/>
+          <w:szCs w:val="48"/>
+        </w:rPr>
+      </w:pPr>
+    </w:p>
+    <w:p>
+      <w:pPr>
+        <w:pStyle w:val="PargrafodaLista"/>
+        <w:rPr>
+          <w:color w:val="00B0F0"/>
+          <w:sz w:val="20"/>
+          <w:szCs w:val="20"/>
+        </w:rPr>
+      </w:pPr>
+      <w:proofErr w:type="spellStart"/>
+      <w:proofErr w:type="gramStart"/>
+      <w:r>
+        <w:rPr>
+          <w:color w:val="00B0F0"/>
+          <w:sz w:val="20"/>
+          <w:szCs w:val="20"/>
+        </w:rPr>
+        <w:t>sudo</w:t>
+      </w:r>
+      <w:proofErr w:type="spellEnd"/>
+      <w:proofErr w:type="gramEnd"/>
+      <w:r>
+        <w:rPr>
+          <w:color w:val="00B0F0"/>
+          <w:sz w:val="20"/>
+          <w:szCs w:val="20"/>
+        </w:rPr>
+        <w:t xml:space="preserve"> </w:t>
+      </w:r>
+      <w:proofErr w:type="spellStart"/>
+      <w:r>
+        <w:rPr>
+          <w:color w:val="00B0F0"/>
+          <w:sz w:val="20"/>
+          <w:szCs w:val="20"/>
+        </w:rPr>
+        <w:t>tail</w:t>
+      </w:r>
+      <w:proofErr w:type="spellEnd"/>
+      <w:r>
+        <w:rPr>
+          <w:color w:val="00B0F0"/>
+          <w:sz w:val="20"/>
+          <w:szCs w:val="20"/>
+        </w:rPr>
+        <w:t xml:space="preserve"> -f -n 1000 /vmspace/docker-data/weblogic/logs/std.out.credenciado-medico/credenciado-medico-integrations.log</w:t>
+      </w:r>
+    </w:p>
+    <w:p>
+      <w:pPr>
+        <w:pStyle w:val="PargrafodaLista"/>
+        <w:rPr>
+          <w:color w:val="00B0F0"/>
+          <w:sz w:val="20"/>
+          <w:szCs w:val="20"/>
+        </w:rPr>
+      </w:pPr>
+    </w:p>
+    <w:p>
+      <w:pPr>
+        <w:pStyle w:val="PargrafodaLista"/>
+        <w:rPr>
+          <w:color w:val="00B0F0"/>
+          <w:sz w:val="20"/>
+          <w:szCs w:val="20"/>
+        </w:rPr>
+      </w:pPr>
+      <w:proofErr w:type="gramStart"/>
+      <w:r>
+        <w:rPr>
+          <w:color w:val="00B0F0"/>
+          <w:sz w:val="20"/>
+          <w:szCs w:val="20"/>
+        </w:rPr>
+        <w:t>ou</w:t>
+      </w:r>
+      <w:proofErr w:type="gramEnd"/>
+      <w:r>
+        <w:rPr>
+          <w:color w:val="00B0F0"/>
+          <w:sz w:val="20"/>
+          <w:szCs w:val="20"/>
+        </w:rPr>
+        <w:t xml:space="preserve"> </w:t>
+      </w:r>
+    </w:p>
+    <w:p>
+      <w:pPr>
+        <w:pStyle w:val="PargrafodaLista"/>
+        <w:rPr>
+          <w:color w:val="00B0F0"/>
+          <w:sz w:val="20"/>
+          <w:szCs w:val="20"/>
+        </w:rPr>
+      </w:pPr>
+    </w:p>
+    <w:p>
+      <w:pPr>
+        <w:pStyle w:val="PargrafodaLista"/>
+        <w:rPr>
+          <w:color w:val="00B0F0"/>
+          <w:sz w:val="20"/>
+          <w:szCs w:val="20"/>
+        </w:rPr>
+      </w:pPr>
+      <w:proofErr w:type="spellStart"/>
+      <w:proofErr w:type="gramStart"/>
+      <w:r>
+        <w:rPr>
+          <w:color w:val="00B0F0"/>
+          <w:sz w:val="20"/>
+          <w:szCs w:val="20"/>
+        </w:rPr>
+        <w:t>sudo</w:t>
+      </w:r>
+      <w:proofErr w:type="spellEnd"/>
+      <w:proofErr w:type="gramEnd"/>
+      <w:r>
+        <w:rPr>
+          <w:color w:val="00B0F0"/>
+          <w:sz w:val="20"/>
+          <w:szCs w:val="20"/>
+        </w:rPr>
+        <w:t xml:space="preserve"> </w:t>
+      </w:r>
+      <w:proofErr w:type="spellStart"/>
+      <w:r>
+        <w:rPr>
+          <w:color w:val="00B0F0"/>
+          <w:sz w:val="20"/>
+          <w:szCs w:val="20"/>
+        </w:rPr>
+        <w:t>tail</w:t>
+      </w:r>
+      <w:proofErr w:type="spellEnd"/>
+      <w:r>
+        <w:rPr>
+          <w:color w:val="00B0F0"/>
+          <w:sz w:val="20"/>
+          <w:szCs w:val="20"/>
+        </w:rPr>
+        <w:t xml:space="preserve"> -f -n 1000 /</w:t>
+      </w:r>
+      <w:proofErr w:type="spellStart"/>
+      <w:r>
+        <w:rPr>
+          <w:color w:val="00B0F0"/>
+          <w:sz w:val="20"/>
+          <w:szCs w:val="20"/>
+        </w:rPr>
+        <w:t>vmspace</w:t>
+      </w:r>
+      <w:proofErr w:type="spellEnd"/>
+      <w:r>
+        <w:rPr>
+          <w:color w:val="00B0F0"/>
+          <w:sz w:val="20"/>
+          <w:szCs w:val="20"/>
+        </w:rPr>
+        <w:t>/</w:t>
+      </w:r>
+      <w:proofErr w:type="spellStart"/>
+      <w:r>
+        <w:rPr>
+          <w:color w:val="00B0F0"/>
+          <w:sz w:val="20"/>
+          <w:szCs w:val="20"/>
+        </w:rPr>
+        <w:t>docker</w:t>
+      </w:r>
+      <w:proofErr w:type="spellEnd"/>
+      <w:r>
+        <w:rPr>
+          <w:color w:val="00B0F0"/>
+          <w:sz w:val="20"/>
+          <w:szCs w:val="20"/>
+        </w:rPr>
+        <w:t>-data/</w:t>
+      </w:r>
+      <w:proofErr w:type="spellStart"/>
+      <w:r>
+        <w:rPr>
+          <w:color w:val="00B0F0"/>
+          <w:sz w:val="20"/>
+          <w:szCs w:val="20"/>
+        </w:rPr>
+        <w:t>weblogic</w:t>
+      </w:r>
+      <w:proofErr w:type="spellEnd"/>
+      <w:r>
+        <w:rPr>
+          <w:color w:val="00B0F0"/>
+          <w:sz w:val="20"/>
+          <w:szCs w:val="20"/>
+        </w:rPr>
+        <w:t>/logs/</w:t>
+      </w:r>
+      <w:proofErr w:type="spellStart"/>
+      <w:r>
+        <w:rPr>
+          <w:color w:val="00B0F0"/>
+          <w:sz w:val="20"/>
+          <w:szCs w:val="20"/>
+        </w:rPr>
+        <w:t>std.out.portal</w:t>
+      </w:r>
+      <w:proofErr w:type="spellEnd"/>
+      <w:r>
+        <w:rPr>
+          <w:color w:val="00B0F0"/>
+          <w:sz w:val="20"/>
+          <w:szCs w:val="20"/>
+        </w:rPr>
+        <w:t>/portal.log</w:t>
+      </w:r>
+    </w:p>
+    <w:p>
+      <w:pPr>
+        <w:pStyle w:val="PargrafodaLista"/>
+        <w:rPr>
+          <w:color w:val="00B0F0"/>
+          <w:sz w:val="20"/>
+          <w:szCs w:val="20"/>
+        </w:rPr>
+      </w:pPr>
+    </w:p>
+    <w:p>
+      <w:pPr>
+        <w:pStyle w:val="PargrafodaLista"/>
+        <w:rPr>
+          <w:color w:val="00B0F0"/>
+          <w:sz w:val="20"/>
+          <w:szCs w:val="20"/>
+        </w:rPr>
+      </w:pPr>
+      <w:r>
+        <w:rPr>
+          <w:color w:val="00B0F0"/>
+          <w:sz w:val="20"/>
+          <w:szCs w:val="20"/>
+        </w:rPr>
+        <w:t>dar permissão de acesso.</w:t>
+      </w:r>
+    </w:p>
+    <w:p>
+      <w:pPr>
+        <w:autoSpaceDE w:val="0"/>
+        <w:autoSpaceDN w:val="0"/>
+        <w:adjustRightInd w:val="0"/>
+        <w:spacing w:after="0" w:line="240" w:lineRule="auto"/>
+        <w:ind w:firstLine="708"/>
+        <w:rPr>
+          <w:color w:val="00B0F0"/>
+          <w:sz w:val="20"/>
+          <w:szCs w:val="20"/>
+        </w:rPr>
+      </w:pPr>
+      <w:proofErr w:type="spellStart"/>
+      <w:proofErr w:type="gramStart"/>
+      <w:r>
+        <w:rPr>
+          <w:color w:val="00B0F0"/>
+          <w:sz w:val="20"/>
+          <w:szCs w:val="20"/>
+        </w:rPr>
+        <w:t>sudo</w:t>
+      </w:r>
+      <w:proofErr w:type="spellEnd"/>
+      <w:proofErr w:type="gramEnd"/>
+      <w:r>
+        <w:rPr>
+          <w:color w:val="00B0F0"/>
+          <w:sz w:val="20"/>
+          <w:szCs w:val="20"/>
+        </w:rPr>
+        <w:t xml:space="preserve"> </w:t>
+      </w:r>
+      <w:proofErr w:type="spellStart"/>
+      <w:r>
+        <w:rPr>
+          <w:color w:val="00B0F0"/>
+          <w:sz w:val="20"/>
+          <w:szCs w:val="20"/>
+        </w:rPr>
+        <w:t>chmod</w:t>
+      </w:r>
+      <w:proofErr w:type="spellEnd"/>
+      <w:r>
+        <w:rPr>
+          <w:color w:val="00B0F0"/>
+          <w:sz w:val="20"/>
+          <w:szCs w:val="20"/>
+        </w:rPr>
+        <w:t xml:space="preserve"> -R 777 </w:t>
+      </w:r>
+      <w:proofErr w:type="spellStart"/>
+      <w:r>
+        <w:rPr>
+          <w:color w:val="00B0F0"/>
+          <w:sz w:val="20"/>
+          <w:szCs w:val="20"/>
+        </w:rPr>
+        <w:t>std.out.corretor</w:t>
+      </w:r>
+      <w:proofErr w:type="spellEnd"/>
+      <w:r>
+        <w:rPr>
+          <w:color w:val="00B0F0"/>
+          <w:sz w:val="20"/>
+          <w:szCs w:val="20"/>
+        </w:rPr>
+        <w:t>/</w:t>
+      </w:r>
+    </w:p>
+    <w:p>
+      <w:pPr>
+        <w:pStyle w:val="PargrafodaLista"/>
+        <w:rPr>
+          <w:color w:val="00B0F0"/>
+          <w:sz w:val="20"/>
+          <w:szCs w:val="20"/>
+        </w:rPr>
+      </w:pPr>
+    </w:p>
+    <w:p>
+      <w:pPr>
+        <w:rPr>
+          <w:b/>
+          <w:bCs/>
+          <w:sz w:val="48"/>
+          <w:szCs w:val="48"/>
+        </w:rPr>
+      </w:pPr>
+      <w:r>
+        <w:rPr>
+          <w:b/>
+          <w:bCs/>
+          <w:sz w:val="48"/>
+          <w:szCs w:val="48"/>
+        </w:rPr>
+        <w:lastRenderedPageBreak/>
+        <w:t xml:space="preserve">Trocar senha usuário </w:t>
+      </w:r>
+    </w:p>
+    <w:p>
+      <w:r>
+        <w:t xml:space="preserve">Incluir o </w:t>
+      </w:r>
+      <w:proofErr w:type="spellStart"/>
+      <w:r>
+        <w:t>ip</w:t>
+      </w:r>
+      <w:proofErr w:type="spellEnd"/>
+      <w:r>
+        <w:t xml:space="preserve"> baixo no </w:t>
+      </w:r>
+      <w:proofErr w:type="spellStart"/>
+      <w:r>
+        <w:t>arquido</w:t>
+      </w:r>
+      <w:proofErr w:type="spellEnd"/>
+      <w:r>
+        <w:t xml:space="preserve"> de host do </w:t>
+      </w:r>
+      <w:proofErr w:type="spellStart"/>
+      <w:proofErr w:type="gramStart"/>
+      <w:r>
+        <w:t>windows</w:t>
+      </w:r>
+      <w:proofErr w:type="spellEnd"/>
+      <w:proofErr w:type="gramEnd"/>
+    </w:p>
+    <w:p>
+      <w:r>
+        <w:t>10.104.37.134                   hdweb-</w:t>
+      </w:r>
+      <w:proofErr w:type="gramStart"/>
+      <w:r>
+        <w:t>scan.</w:t>
+      </w:r>
+      <w:proofErr w:type="gramEnd"/>
+      <w:r>
+        <w:t>amil.com.br</w:t>
+      </w:r>
+    </w:p>
+    <w:p>
+      <w:r>
+        <w:t>Incluir o comando abaixo no</w:t>
+      </w:r>
+      <w:r>
+        <w:t xml:space="preserve"> arquivo</w:t>
+      </w:r>
+      <w:r>
+        <w:t xml:space="preserve"> </w:t>
+      </w:r>
+      <w:proofErr w:type="spellStart"/>
+      <w:proofErr w:type="gramStart"/>
+      <w:r>
+        <w:t>tnsnames.</w:t>
+      </w:r>
+      <w:proofErr w:type="gramEnd"/>
+      <w:r>
+        <w:t>ora</w:t>
+      </w:r>
+      <w:proofErr w:type="spellEnd"/>
+      <w:r>
+        <w:t xml:space="preserve"> </w:t>
+      </w:r>
+    </w:p>
+    <w:p>
+      <w:pPr>
+        <w:rPr>
+          <w:rFonts w:ascii="Consolas" w:eastAsia="Times New Roman" w:hAnsi="Consolas" w:cs="Consolas"/>
+          <w:b/>
+          <w:bCs/>
+          <w:color w:val="000000"/>
+          <w:sz w:val="14"/>
+          <w:szCs w:val="14"/>
+          <w:lang w:eastAsia="pt-BR"/>
+        </w:rPr>
+      </w:pPr>
+      <w:r>
+        <w:rPr>
+          <w:rFonts w:ascii="Consolas" w:eastAsia="Times New Roman" w:hAnsi="Consolas" w:cs="Consolas"/>
+          <w:b/>
+          <w:bCs/>
+          <w:color w:val="000000"/>
+          <w:sz w:val="14"/>
+          <w:szCs w:val="14"/>
+          <w:lang w:eastAsia="pt-BR"/>
+        </w:rPr>
+        <w:t>AMIL_CREDMEDICO_DESENV =</w:t>
+      </w:r>
+    </w:p>
+    <w:p>
+      <w:pPr>
+        <w:rPr>
+          <w:rFonts w:ascii="Consolas" w:eastAsia="Times New Roman" w:hAnsi="Consolas" w:cs="Consolas"/>
+          <w:b/>
+          <w:bCs/>
+          <w:color w:val="000000"/>
+          <w:sz w:val="14"/>
+          <w:szCs w:val="14"/>
+          <w:lang w:eastAsia="pt-BR"/>
+        </w:rPr>
+      </w:pPr>
+      <w:r>
+        <w:rPr>
+          <w:rFonts w:ascii="Consolas" w:eastAsia="Times New Roman" w:hAnsi="Consolas" w:cs="Consolas"/>
+          <w:b/>
+          <w:bCs/>
+          <w:color w:val="000000"/>
+          <w:sz w:val="14"/>
+          <w:szCs w:val="14"/>
+          <w:lang w:eastAsia="pt-BR"/>
+        </w:rPr>
+        <w:t xml:space="preserve">  (DESCRIPTION =</w:t>
+      </w:r>
+    </w:p>
+    <w:p>
+      <w:pPr>
+        <w:rPr>
+          <w:rFonts w:ascii="Consolas" w:eastAsia="Times New Roman" w:hAnsi="Consolas" w:cs="Consolas"/>
+          <w:b/>
+          <w:bCs/>
+          <w:color w:val="000000"/>
+          <w:sz w:val="14"/>
+          <w:szCs w:val="14"/>
+          <w:lang w:val="en-US" w:eastAsia="pt-BR"/>
+        </w:rPr>
+      </w:pPr>
+      <w:r>
+        <w:rPr>
+          <w:rFonts w:ascii="Consolas" w:eastAsia="Times New Roman" w:hAnsi="Consolas" w:cs="Consolas"/>
+          <w:b/>
+          <w:bCs/>
+          <w:color w:val="000000"/>
+          <w:sz w:val="14"/>
+          <w:szCs w:val="14"/>
+          <w:lang w:eastAsia="pt-BR"/>
+        </w:rPr>
+        <w:t xml:space="preserve">   </w:t>
+      </w:r>
+      <w:r>
+        <w:rPr>
+          <w:rFonts w:ascii="Consolas" w:eastAsia="Times New Roman" w:hAnsi="Consolas" w:cs="Consolas"/>
+          <w:b/>
+          <w:bCs/>
+          <w:color w:val="000000"/>
+          <w:sz w:val="14"/>
+          <w:szCs w:val="14"/>
+          <w:lang w:val="en-US" w:eastAsia="pt-BR"/>
+        </w:rPr>
+        <w:t>(ADDRESS = (PROTOCOL = TCP</w:t>
+      </w:r>
+      <w:proofErr w:type="gramStart"/>
+      <w:r>
+        <w:rPr>
+          <w:rFonts w:ascii="Consolas" w:eastAsia="Times New Roman" w:hAnsi="Consolas" w:cs="Consolas"/>
+          <w:b/>
+          <w:bCs/>
+          <w:color w:val="000000"/>
+          <w:sz w:val="14"/>
+          <w:szCs w:val="14"/>
+          <w:lang w:val="en-US" w:eastAsia="pt-BR"/>
+        </w:rPr>
+        <w:t>)(</w:t>
+      </w:r>
+      <w:proofErr w:type="gramEnd"/>
+      <w:r>
+        <w:rPr>
+          <w:rFonts w:ascii="Consolas" w:eastAsia="Times New Roman" w:hAnsi="Consolas" w:cs="Consolas"/>
+          <w:b/>
+          <w:bCs/>
+          <w:color w:val="000000"/>
+          <w:sz w:val="14"/>
+          <w:szCs w:val="14"/>
+          <w:lang w:val="en-US" w:eastAsia="pt-BR"/>
+        </w:rPr>
+        <w:t>HOST = hdweb-scan.amil.com.br)(PORT = 1521))</w:t>
+      </w:r>
+    </w:p>
+    <w:p>
+      <w:pPr>
+        <w:rPr>
+          <w:rFonts w:ascii="Consolas" w:eastAsia="Times New Roman" w:hAnsi="Consolas" w:cs="Consolas"/>
+          <w:b/>
+          <w:bCs/>
+          <w:color w:val="000000"/>
+          <w:sz w:val="14"/>
+          <w:szCs w:val="14"/>
+          <w:lang w:val="en-US" w:eastAsia="pt-BR"/>
+        </w:rPr>
+      </w:pPr>
+      <w:r>
+        <w:rPr>
+          <w:rFonts w:ascii="Consolas" w:eastAsia="Times New Roman" w:hAnsi="Consolas" w:cs="Consolas"/>
+          <w:b/>
+          <w:bCs/>
+          <w:color w:val="000000"/>
+          <w:sz w:val="14"/>
+          <w:szCs w:val="14"/>
+          <w:lang w:val="en-US" w:eastAsia="pt-BR"/>
+        </w:rPr>
+        <w:t xml:space="preserve">    (CONNECT_DATA =</w:t>
+      </w:r>
+    </w:p>
+    <w:p>
+      <w:pPr>
+        <w:rPr>
+          <w:rFonts w:ascii="Consolas" w:eastAsia="Times New Roman" w:hAnsi="Consolas" w:cs="Consolas"/>
+          <w:b/>
+          <w:bCs/>
+          <w:color w:val="000000"/>
+          <w:sz w:val="14"/>
+          <w:szCs w:val="14"/>
+          <w:lang w:val="en-US" w:eastAsia="pt-BR"/>
+        </w:rPr>
+      </w:pPr>
+      <w:r>
+        <w:rPr>
+          <w:rFonts w:ascii="Consolas" w:eastAsia="Times New Roman" w:hAnsi="Consolas" w:cs="Consolas"/>
+          <w:b/>
+          <w:bCs/>
+          <w:color w:val="000000"/>
+          <w:sz w:val="14"/>
+          <w:szCs w:val="14"/>
+          <w:lang w:val="en-US" w:eastAsia="pt-BR"/>
+        </w:rPr>
+        <w:t xml:space="preserve">      (SERVER = DEDICATED)</w:t>
+      </w:r>
+    </w:p>
+    <w:p>
+      <w:pPr>
+        <w:rPr>
+          <w:rFonts w:ascii="Consolas" w:eastAsia="Times New Roman" w:hAnsi="Consolas" w:cs="Consolas"/>
+          <w:b/>
+          <w:bCs/>
+          <w:color w:val="000000"/>
+          <w:sz w:val="14"/>
+          <w:szCs w:val="14"/>
+          <w:lang w:val="en-US" w:eastAsia="pt-BR"/>
+        </w:rPr>
+      </w:pPr>
+      <w:r>
+        <w:rPr>
+          <w:rFonts w:ascii="Consolas" w:eastAsia="Times New Roman" w:hAnsi="Consolas" w:cs="Consolas"/>
+          <w:b/>
+          <w:bCs/>
+          <w:color w:val="000000"/>
+          <w:sz w:val="14"/>
+          <w:szCs w:val="14"/>
+          <w:lang w:val="en-US" w:eastAsia="pt-BR"/>
+        </w:rPr>
+        <w:t xml:space="preserve">      (SERVICE_NAME = </w:t>
+      </w:r>
+      <w:proofErr w:type="spellStart"/>
+      <w:r>
+        <w:rPr>
+          <w:rFonts w:ascii="Consolas" w:eastAsia="Times New Roman" w:hAnsi="Consolas" w:cs="Consolas"/>
+          <w:b/>
+          <w:bCs/>
+          <w:color w:val="000000"/>
+          <w:sz w:val="14"/>
+          <w:szCs w:val="14"/>
+          <w:lang w:val="en-US" w:eastAsia="pt-BR"/>
+        </w:rPr>
+        <w:t>srvdweb</w:t>
+      </w:r>
+      <w:proofErr w:type="spellEnd"/>
+      <w:r>
+        <w:rPr>
+          <w:rFonts w:ascii="Consolas" w:eastAsia="Times New Roman" w:hAnsi="Consolas" w:cs="Consolas"/>
+          <w:b/>
+          <w:bCs/>
+          <w:color w:val="000000"/>
+          <w:sz w:val="14"/>
+          <w:szCs w:val="14"/>
+          <w:lang w:val="en-US" w:eastAsia="pt-BR"/>
+        </w:rPr>
+        <w:t>)</w:t>
+      </w:r>
+    </w:p>
+    <w:p>
+      <w:pPr>
+        <w:rPr>
+          <w:rFonts w:ascii="Consolas" w:eastAsia="Times New Roman" w:hAnsi="Consolas" w:cs="Consolas"/>
+          <w:b/>
+          <w:bCs/>
+          <w:color w:val="000000"/>
+          <w:sz w:val="14"/>
+          <w:szCs w:val="14"/>
+          <w:lang w:eastAsia="pt-BR"/>
+        </w:rPr>
+      </w:pPr>
+      <w:r>
+        <w:rPr>
+          <w:rFonts w:ascii="Consolas" w:eastAsia="Times New Roman" w:hAnsi="Consolas" w:cs="Consolas"/>
+          <w:b/>
+          <w:bCs/>
+          <w:color w:val="000000"/>
+          <w:sz w:val="14"/>
+          <w:szCs w:val="14"/>
+          <w:lang w:val="en-US" w:eastAsia="pt-BR"/>
+        </w:rPr>
+        <w:t xml:space="preserve">    </w:t>
+      </w:r>
+      <w:proofErr w:type="gramStart"/>
+      <w:r>
+        <w:rPr>
+          <w:rFonts w:ascii="Consolas" w:eastAsia="Times New Roman" w:hAnsi="Consolas" w:cs="Consolas"/>
+          <w:b/>
+          <w:bCs/>
+          <w:color w:val="000000"/>
+          <w:sz w:val="14"/>
+          <w:szCs w:val="14"/>
+          <w:lang w:eastAsia="pt-BR"/>
+        </w:rPr>
+        <w:t>)</w:t>
+      </w:r>
+      <w:proofErr w:type="gramEnd"/>
+    </w:p>
+    <w:p>
+      <w:pPr>
+        <w:rPr>
+          <w:rFonts w:ascii="Consolas" w:eastAsia="Times New Roman" w:hAnsi="Consolas" w:cs="Consolas"/>
+          <w:b/>
+          <w:bCs/>
+          <w:color w:val="000000"/>
+          <w:sz w:val="14"/>
+          <w:szCs w:val="14"/>
+          <w:lang w:eastAsia="pt-BR"/>
+        </w:rPr>
+      </w:pPr>
+      <w:r>
+        <w:rPr>
+          <w:rFonts w:ascii="Consolas" w:eastAsia="Times New Roman" w:hAnsi="Consolas" w:cs="Consolas"/>
+          <w:b/>
+          <w:bCs/>
+          <w:color w:val="000000"/>
+          <w:sz w:val="14"/>
+          <w:szCs w:val="14"/>
+          <w:lang w:eastAsia="pt-BR"/>
+        </w:rPr>
+        <w:t xml:space="preserve">  </w:t>
+      </w:r>
+      <w:proofErr w:type="gramStart"/>
+      <w:r>
+        <w:rPr>
+          <w:rFonts w:ascii="Consolas" w:eastAsia="Times New Roman" w:hAnsi="Consolas" w:cs="Consolas"/>
+          <w:b/>
+          <w:bCs/>
+          <w:color w:val="000000"/>
+          <w:sz w:val="14"/>
+          <w:szCs w:val="14"/>
+          <w:lang w:eastAsia="pt-BR"/>
+        </w:rPr>
+        <w:t>)</w:t>
+      </w:r>
+      <w:proofErr w:type="gramEnd"/>
+    </w:p>
+    <w:p>
+      <w:r>
+        <w:t xml:space="preserve">Logos após você deve </w:t>
+      </w:r>
+      <w:proofErr w:type="spellStart"/>
+      <w:r>
+        <w:t>logar</w:t>
+      </w:r>
+      <w:proofErr w:type="spellEnd"/>
+      <w:r>
+        <w:t xml:space="preserve"> com o usuário</w:t>
       </w:r>
     </w:p>
     <w:p>
@@ -11474,10 +11956,10 @@
           <w:lang w:eastAsia="pt-BR"/>
         </w:rPr>
         <w:drawing>
-          <wp:inline distT="0" distB="0" distL="0" distR="0" wp14:anchorId="6E1386CA" wp14:editId="57C0E4B4">
-            <wp:extent cx="4332570" cy="2178050"/>
+          <wp:inline distT="0" distB="0" distL="0" distR="0" wp14:anchorId="4E772E8E" wp14:editId="2EC097CE">
+            <wp:extent cx="5400040" cy="3037904"/>
             <wp:effectExtent l="0" t="0" r="0" b="0"/>
-            <wp:docPr id="17" name="Imagem 17"/>
+            <wp:docPr id="16" name="Imagem 16"/>
             <wp:cNvGraphicFramePr>
               <a:graphicFrameLocks xmlns:a="http://schemas.openxmlformats.org/drawingml/2006/main" noChangeAspect="1"/>
             </wp:cNvGraphicFramePr>
@@ -11497,7 +11979,7 @@
                   <pic:spPr>
                     <a:xfrm>
                       <a:off x="0" y="0"/>
-                      <a:ext cx="4337738" cy="2180648"/>
+                      <a:ext cx="5400040" cy="3037904"/>
                     </a:xfrm>
                     <a:prstGeom prst="rect">
                       <a:avLst/>
@@ -11512,20 +11994,17 @@
     </w:p>
     <w:p>
       <w:r>
-        <w:t xml:space="preserve">Para preencher o campo </w:t>
-      </w:r>
-      <w:proofErr w:type="spellStart"/>
-      <w:proofErr w:type="gramStart"/>
-      <w:r>
-        <w:t>cpf</w:t>
-      </w:r>
-      <w:proofErr w:type="spellEnd"/>
-      <w:proofErr w:type="gramEnd"/>
-      <w:r>
-        <w:t xml:space="preserve"> você deve buscar esse valor no banco </w:t>
-      </w:r>
-    </w:p>
-    <w:p>
+        <w:t>Clicar em Esqueci minha senha</w:t>
+      </w:r>
+    </w:p>
+    <w:p>
+      <w:pPr>
+        <w:rPr>
+          <w:color w:val="00B0F0"/>
+          <w:sz w:val="20"/>
+          <w:szCs w:val="20"/>
+        </w:rPr>
+      </w:pPr>
       <w:r>
         <w:rPr>
           <w:noProof/>
@@ -11533,10 +12012,10 @@
         </w:rPr>
         <w:lastRenderedPageBreak/>
         <w:drawing>
-          <wp:inline distT="0" distB="0" distL="0" distR="0" wp14:anchorId="3F0F4A62" wp14:editId="0AF2986D">
-            <wp:extent cx="2216150" cy="1170502"/>
+          <wp:inline distT="0" distB="0" distL="0" distR="0" wp14:anchorId="6E1386CA" wp14:editId="57C0E4B4">
+            <wp:extent cx="4332570" cy="2178050"/>
             <wp:effectExtent l="0" t="0" r="0" b="0"/>
-            <wp:docPr id="18" name="Imagem 18"/>
+            <wp:docPr id="17" name="Imagem 17"/>
             <wp:cNvGraphicFramePr>
               <a:graphicFrameLocks xmlns:a="http://schemas.openxmlformats.org/drawingml/2006/main" noChangeAspect="1"/>
             </wp:cNvGraphicFramePr>
@@ -11556,6 +12035,64 @@
                   <pic:spPr>
                     <a:xfrm>
                       <a:off x="0" y="0"/>
+                      <a:ext cx="4337738" cy="2180648"/>
+                    </a:xfrm>
+                    <a:prstGeom prst="rect">
+                      <a:avLst/>
+                    </a:prstGeom>
+                  </pic:spPr>
+                </pic:pic>
+              </a:graphicData>
+            </a:graphic>
+          </wp:inline>
+        </w:drawing>
+      </w:r>
+    </w:p>
+    <w:p>
+      <w:r>
+        <w:t xml:space="preserve">Para preencher o campo </w:t>
+      </w:r>
+      <w:proofErr w:type="spellStart"/>
+      <w:proofErr w:type="gramStart"/>
+      <w:r>
+        <w:t>cpf</w:t>
+      </w:r>
+      <w:proofErr w:type="spellEnd"/>
+      <w:proofErr w:type="gramEnd"/>
+      <w:r>
+        <w:t xml:space="preserve"> você deve buscar esse valor no banco </w:t>
+      </w:r>
+    </w:p>
+    <w:p>
+      <w:r>
+        <w:rPr>
+          <w:noProof/>
+          <w:lang w:eastAsia="pt-BR"/>
+        </w:rPr>
+        <w:drawing>
+          <wp:inline distT="0" distB="0" distL="0" distR="0" wp14:anchorId="3F0F4A62" wp14:editId="0AF2986D">
+            <wp:extent cx="2216150" cy="1170502"/>
+            <wp:effectExtent l="0" t="0" r="0" b="0"/>
+            <wp:docPr id="18" name="Imagem 18"/>
+            <wp:cNvGraphicFramePr>
+              <a:graphicFrameLocks xmlns:a="http://schemas.openxmlformats.org/drawingml/2006/main" noChangeAspect="1"/>
+            </wp:cNvGraphicFramePr>
+            <a:graphic xmlns:a="http://schemas.openxmlformats.org/drawingml/2006/main">
+              <a:graphicData uri="http://schemas.openxmlformats.org/drawingml/2006/picture">
+                <pic:pic xmlns:pic="http://schemas.openxmlformats.org/drawingml/2006/picture">
+                  <pic:nvPicPr>
+                    <pic:cNvPr id="0" name=""/>
+                    <pic:cNvPicPr/>
+                  </pic:nvPicPr>
+                  <pic:blipFill>
+                    <a:blip r:embed="rId31"/>
+                    <a:stretch>
+                      <a:fillRect/>
+                    </a:stretch>
+                  </pic:blipFill>
+                  <pic:spPr>
+                    <a:xfrm>
+                      <a:off x="0" y="0"/>
                       <a:ext cx="2220582" cy="1172843"/>
                     </a:xfrm>
                     <a:prstGeom prst="rect">
@@ -11636,7 +12173,7 @@
                     </pic:cNvPicPr>
                   </pic:nvPicPr>
                   <pic:blipFill>
-                    <a:blip r:embed="rId31">
+                    <a:blip r:embed="rId32">
                       <a:extLst>
                         <a:ext uri="{28A0092B-C50C-407E-A947-70E740481C1C}">
                           <a14:useLocalDpi xmlns:a14="http://schemas.microsoft.com/office/drawing/2010/main" val="0"/>
@@ -11690,7 +12227,7 @@
                     <pic:cNvPicPr/>
                   </pic:nvPicPr>
                   <pic:blipFill>
-                    <a:blip r:embed="rId32"/>
+                    <a:blip r:embed="rId33"/>
                     <a:stretch>
                       <a:fillRect/>
                     </a:stretch>
@@ -11716,6 +12253,7 @@
     <w:p/>
     <w:p>
       <w:r>
+        <w:lastRenderedPageBreak/>
         <w:t>Logo após clique em enviar.</w:t>
       </w:r>
     </w:p>
@@ -11725,68 +12263,11 @@
           <w:noProof/>
           <w:lang w:eastAsia="pt-BR"/>
         </w:rPr>
-        <w:lastRenderedPageBreak/>
         <w:drawing>
           <wp:inline distT="0" distB="0" distL="0" distR="0" wp14:anchorId="6AA58801" wp14:editId="67F31DAC">
             <wp:extent cx="5400040" cy="2712851"/>
             <wp:effectExtent l="0" t="0" r="0" b="0"/>
             <wp:docPr id="21" name="Imagem 21"/>
-            <wp:cNvGraphicFramePr>
-              <a:graphicFrameLocks xmlns:a="http://schemas.openxmlformats.org/drawingml/2006/main" noChangeAspect="1"/>
-            </wp:cNvGraphicFramePr>
-            <a:graphic xmlns:a="http://schemas.openxmlformats.org/drawingml/2006/main">
-              <a:graphicData uri="http://schemas.openxmlformats.org/drawingml/2006/picture">
-                <pic:pic xmlns:pic="http://schemas.openxmlformats.org/drawingml/2006/picture">
-                  <pic:nvPicPr>
-                    <pic:cNvPr id="0" name=""/>
-                    <pic:cNvPicPr/>
-                  </pic:nvPicPr>
-                  <pic:blipFill>
-                    <a:blip r:embed="rId33"/>
-                    <a:stretch>
-                      <a:fillRect/>
-                    </a:stretch>
-                  </pic:blipFill>
-                  <pic:spPr>
-                    <a:xfrm>
-                      <a:off x="0" y="0"/>
-                      <a:ext cx="5400040" cy="2712851"/>
-                    </a:xfrm>
-                    <a:prstGeom prst="rect">
-                      <a:avLst/>
-                    </a:prstGeom>
-                  </pic:spPr>
-                </pic:pic>
-              </a:graphicData>
-            </a:graphic>
-          </wp:inline>
-        </w:drawing>
-      </w:r>
-    </w:p>
-    <w:p>
-      <w:r>
-        <w:t>Logo após execute a query abaixo no banco</w:t>
-      </w:r>
-    </w:p>
-    <w:p>
-      <w:pPr>
-        <w:rPr>
-          <w:color w:val="00B0F0"/>
-          <w:sz w:val="20"/>
-          <w:szCs w:val="20"/>
-          <w:lang w:val="en-US"/>
-        </w:rPr>
-      </w:pPr>
-      <w:r>
-        <w:rPr>
-          <w:noProof/>
-          <w:lang w:eastAsia="pt-BR"/>
-        </w:rPr>
-        <w:drawing>
-          <wp:inline distT="0" distB="0" distL="0" distR="0" wp14:anchorId="70CF10D1" wp14:editId="7AB1F12A">
-            <wp:extent cx="5400040" cy="907339"/>
-            <wp:effectExtent l="0" t="0" r="0" b="7620"/>
-            <wp:docPr id="15" name="Imagem 15"/>
             <wp:cNvGraphicFramePr>
               <a:graphicFrameLocks xmlns:a="http://schemas.openxmlformats.org/drawingml/2006/main" noChangeAspect="1"/>
             </wp:cNvGraphicFramePr>
@@ -11806,6 +12287,62 @@
                   <pic:spPr>
                     <a:xfrm>
                       <a:off x="0" y="0"/>
+                      <a:ext cx="5400040" cy="2712851"/>
+                    </a:xfrm>
+                    <a:prstGeom prst="rect">
+                      <a:avLst/>
+                    </a:prstGeom>
+                  </pic:spPr>
+                </pic:pic>
+              </a:graphicData>
+            </a:graphic>
+          </wp:inline>
+        </w:drawing>
+      </w:r>
+    </w:p>
+    <w:p>
+      <w:r>
+        <w:t>Logo após execute a query abaixo no banco</w:t>
+      </w:r>
+    </w:p>
+    <w:p>
+      <w:pPr>
+        <w:rPr>
+          <w:color w:val="00B0F0"/>
+          <w:sz w:val="20"/>
+          <w:szCs w:val="20"/>
+          <w:lang w:val="en-US"/>
+        </w:rPr>
+      </w:pPr>
+      <w:r>
+        <w:rPr>
+          <w:noProof/>
+          <w:lang w:eastAsia="pt-BR"/>
+        </w:rPr>
+        <w:drawing>
+          <wp:inline distT="0" distB="0" distL="0" distR="0" wp14:anchorId="70CF10D1" wp14:editId="7AB1F12A">
+            <wp:extent cx="5400040" cy="907339"/>
+            <wp:effectExtent l="0" t="0" r="0" b="7620"/>
+            <wp:docPr id="15" name="Imagem 15"/>
+            <wp:cNvGraphicFramePr>
+              <a:graphicFrameLocks xmlns:a="http://schemas.openxmlformats.org/drawingml/2006/main" noChangeAspect="1"/>
+            </wp:cNvGraphicFramePr>
+            <a:graphic xmlns:a="http://schemas.openxmlformats.org/drawingml/2006/main">
+              <a:graphicData uri="http://schemas.openxmlformats.org/drawingml/2006/picture">
+                <pic:pic xmlns:pic="http://schemas.openxmlformats.org/drawingml/2006/picture">
+                  <pic:nvPicPr>
+                    <pic:cNvPr id="0" name=""/>
+                    <pic:cNvPicPr/>
+                  </pic:nvPicPr>
+                  <pic:blipFill>
+                    <a:blip r:embed="rId35"/>
+                    <a:stretch>
+                      <a:fillRect/>
+                    </a:stretch>
+                  </pic:blipFill>
+                  <pic:spPr>
+                    <a:xfrm>
+                      <a:off x="0" y="0"/>
                       <a:ext cx="5400040" cy="907339"/>
                     </a:xfrm>
                     <a:prstGeom prst="rect">
@@ -11825,7 +12362,7 @@
           <w:lang w:val="en-US"/>
         </w:rPr>
       </w:pPr>
-      <w:hyperlink r:id="rId35" w:history="1">
+      <w:hyperlink r:id="rId36" w:history="1">
         <w:r>
           <w:rPr>
             <w:rStyle w:val="Hyperlink"/>
@@ -11876,7 +12413,7 @@
                     <pic:cNvPicPr/>
                   </pic:nvPicPr>
                   <pic:blipFill>
-                    <a:blip r:embed="rId36"/>
+                    <a:blip r:embed="rId37"/>
                     <a:stretch>
                       <a:fillRect/>
                     </a:stretch>
@@ -11919,49 +12456,6 @@
             <wp:extent cx="4181475" cy="142875"/>
             <wp:effectExtent l="0" t="0" r="9525" b="9525"/>
             <wp:docPr id="23" name="Imagem 23"/>
-            <wp:cNvGraphicFramePr>
-              <a:graphicFrameLocks xmlns:a="http://schemas.openxmlformats.org/drawingml/2006/main" noChangeAspect="1"/>
-            </wp:cNvGraphicFramePr>
-            <a:graphic xmlns:a="http://schemas.openxmlformats.org/drawingml/2006/main">
-              <a:graphicData uri="http://schemas.openxmlformats.org/drawingml/2006/picture">
-                <pic:pic xmlns:pic="http://schemas.openxmlformats.org/drawingml/2006/picture">
-                  <pic:nvPicPr>
-                    <pic:cNvPr id="0" name=""/>
-                    <pic:cNvPicPr/>
-                  </pic:nvPicPr>
-                  <pic:blipFill>
-                    <a:blip r:embed="rId37"/>
-                    <a:stretch>
-                      <a:fillRect/>
-                    </a:stretch>
-                  </pic:blipFill>
-                  <pic:spPr>
-                    <a:xfrm>
-                      <a:off x="0" y="0"/>
-                      <a:ext cx="4181475" cy="142875"/>
-                    </a:xfrm>
-                    <a:prstGeom prst="rect">
-                      <a:avLst/>
-                    </a:prstGeom>
-                  </pic:spPr>
-                </pic:pic>
-              </a:graphicData>
-            </a:graphic>
-          </wp:inline>
-        </w:drawing>
-      </w:r>
-    </w:p>
-    <w:p>
-      <w:r>
-        <w:rPr>
-          <w:noProof/>
-          <w:lang w:eastAsia="pt-BR"/>
-        </w:rPr>
-        <w:drawing>
-          <wp:inline distT="0" distB="0" distL="0" distR="0" wp14:anchorId="1C0640B8" wp14:editId="55405BAE">
-            <wp:extent cx="4486275" cy="142875"/>
-            <wp:effectExtent l="0" t="0" r="9525" b="9525"/>
-            <wp:docPr id="24" name="Imagem 24"/>
             <wp:cNvGraphicFramePr>
               <a:graphicFrameLocks xmlns:a="http://schemas.openxmlformats.org/drawingml/2006/main" noChangeAspect="1"/>
             </wp:cNvGraphicFramePr>
@@ -11981,6 +12475,50 @@
                   <pic:spPr>
                     <a:xfrm>
                       <a:off x="0" y="0"/>
+                      <a:ext cx="4181475" cy="142875"/>
+                    </a:xfrm>
+                    <a:prstGeom prst="rect">
+                      <a:avLst/>
+                    </a:prstGeom>
+                  </pic:spPr>
+                </pic:pic>
+              </a:graphicData>
+            </a:graphic>
+          </wp:inline>
+        </w:drawing>
+      </w:r>
+    </w:p>
+    <w:p>
+      <w:r>
+        <w:rPr>
+          <w:noProof/>
+          <w:lang w:eastAsia="pt-BR"/>
+        </w:rPr>
+        <w:lastRenderedPageBreak/>
+        <w:drawing>
+          <wp:inline distT="0" distB="0" distL="0" distR="0" wp14:anchorId="1C0640B8" wp14:editId="55405BAE">
+            <wp:extent cx="4486275" cy="142875"/>
+            <wp:effectExtent l="0" t="0" r="9525" b="9525"/>
+            <wp:docPr id="24" name="Imagem 24"/>
+            <wp:cNvGraphicFramePr>
+              <a:graphicFrameLocks xmlns:a="http://schemas.openxmlformats.org/drawingml/2006/main" noChangeAspect="1"/>
+            </wp:cNvGraphicFramePr>
+            <a:graphic xmlns:a="http://schemas.openxmlformats.org/drawingml/2006/main">
+              <a:graphicData uri="http://schemas.openxmlformats.org/drawingml/2006/picture">
+                <pic:pic xmlns:pic="http://schemas.openxmlformats.org/drawingml/2006/picture">
+                  <pic:nvPicPr>
+                    <pic:cNvPr id="0" name=""/>
+                    <pic:cNvPicPr/>
+                  </pic:nvPicPr>
+                  <pic:blipFill>
+                    <a:blip r:embed="rId39"/>
+                    <a:stretch>
+                      <a:fillRect/>
+                    </a:stretch>
+                  </pic:blipFill>
+                  <pic:spPr>
+                    <a:xfrm>
+                      <a:off x="0" y="0"/>
                       <a:ext cx="4486275" cy="142875"/>
                     </a:xfrm>
                     <a:prstGeom prst="rect">
@@ -12309,7 +12847,7 @@
                     </pic:cNvPicPr>
                   </pic:nvPicPr>
                   <pic:blipFill>
-                    <a:blip r:embed="rId39" cstate="print">
+                    <a:blip r:embed="rId40" cstate="print">
                       <a:extLst>
                         <a:ext uri="{28A0092B-C50C-407E-A947-70E740481C1C}">
                           <a14:useLocalDpi xmlns:a14="http://schemas.microsoft.com/office/drawing/2010/main" val="0"/>
@@ -12464,7 +13002,7 @@
           <w:shd w:val="clear" w:color="auto" w:fill="F2F4F8"/>
         </w:rPr>
       </w:pPr>
-      <w:hyperlink r:id="rId40" w:history="1">
+      <w:hyperlink r:id="rId41" w:history="1">
         <w:r>
           <w:rPr>
             <w:rStyle w:val="Hyperlink"/>
@@ -12555,7 +13093,7 @@
           <w:shd w:val="clear" w:color="auto" w:fill="F2F4F8"/>
         </w:rPr>
       </w:pPr>
-      <w:hyperlink r:id="rId41" w:history="1">
+      <w:hyperlink r:id="rId42" w:history="1">
         <w:r>
           <w:rPr>
             <w:rStyle w:val="Hyperlink"/>
@@ -12589,7 +13127,7 @@
           <w:shd w:val="clear" w:color="auto" w:fill="F2F4F8"/>
         </w:rPr>
       </w:pPr>
-      <w:hyperlink r:id="rId42" w:history="1">
+      <w:hyperlink r:id="rId43" w:history="1">
         <w:r>
           <w:rPr>
             <w:rStyle w:val="Hyperlink"/>
@@ -12612,7 +13150,7 @@
           <w:shd w:val="clear" w:color="auto" w:fill="F2F4F8"/>
         </w:rPr>
       </w:pPr>
-      <w:hyperlink r:id="rId43" w:history="1">
+      <w:hyperlink r:id="rId44" w:history="1">
         <w:r>
           <w:rPr>
             <w:rStyle w:val="Hyperlink"/>
@@ -12665,6 +13203,7 @@
           <w:szCs w:val="20"/>
           <w:shd w:val="clear" w:color="auto" w:fill="F2F4F8"/>
         </w:rPr>
+        <w:lastRenderedPageBreak/>
         <w:t xml:space="preserve">Criar pasta de anexo no </w:t>
       </w:r>
       <w:proofErr w:type="spellStart"/>
@@ -12732,7 +13271,7 @@
                     <pic:cNvPicPr/>
                   </pic:nvPicPr>
                   <pic:blipFill>
-                    <a:blip r:embed="rId44"/>
+                    <a:blip r:embed="rId45"/>
                     <a:stretch>
                       <a:fillRect/>
                     </a:stretch>

</xml_diff>